<commit_message>
added content in Bericht
</commit_message>
<xml_diff>
--- a/05_Bericht/Bericht.docx
+++ b/05_Bericht/Bericht.docx
@@ -27,6 +27,7 @@
         <w:p>
           <w:pPr>
             <w:pStyle w:val="Inhaltsverzeichnisberschrift"/>
+            <w:spacing w:line="360" w:lineRule="auto"/>
           </w:pPr>
           <w:r>
             <w:t>Inhalt</w:t>
@@ -39,6 +40,7 @@
               <w:tab w:val="left" w:pos="440"/>
               <w:tab w:val="right" w:leader="dot" w:pos="9016"/>
             </w:tabs>
+            <w:spacing w:line="360" w:lineRule="auto"/>
             <w:rPr>
               <w:rFonts w:eastAsiaTheme="minorEastAsia"/>
               <w:noProof/>
@@ -134,6 +136,7 @@
               <w:tab w:val="left" w:pos="440"/>
               <w:tab w:val="right" w:leader="dot" w:pos="9016"/>
             </w:tabs>
+            <w:spacing w:line="360" w:lineRule="auto"/>
             <w:rPr>
               <w:rFonts w:eastAsiaTheme="minorEastAsia"/>
               <w:noProof/>
@@ -220,6 +223,7 @@
               <w:tab w:val="left" w:pos="440"/>
               <w:tab w:val="right" w:leader="dot" w:pos="9016"/>
             </w:tabs>
+            <w:spacing w:line="360" w:lineRule="auto"/>
             <w:rPr>
               <w:rFonts w:eastAsiaTheme="minorEastAsia"/>
               <w:noProof/>
@@ -305,6 +309,7 @@
             <w:tabs>
               <w:tab w:val="right" w:leader="dot" w:pos="9016"/>
             </w:tabs>
+            <w:spacing w:line="360" w:lineRule="auto"/>
             <w:rPr>
               <w:rFonts w:eastAsiaTheme="minorEastAsia"/>
               <w:noProof/>
@@ -375,6 +380,7 @@
             <w:tabs>
               <w:tab w:val="right" w:leader="dot" w:pos="9016"/>
             </w:tabs>
+            <w:spacing w:line="360" w:lineRule="auto"/>
             <w:rPr>
               <w:rFonts w:eastAsiaTheme="minorEastAsia"/>
               <w:noProof/>
@@ -445,6 +451,7 @@
             <w:tabs>
               <w:tab w:val="right" w:leader="dot" w:pos="9016"/>
             </w:tabs>
+            <w:spacing w:line="360" w:lineRule="auto"/>
             <w:rPr>
               <w:rFonts w:eastAsiaTheme="minorEastAsia"/>
               <w:noProof/>
@@ -516,6 +523,7 @@
               <w:tab w:val="left" w:pos="440"/>
               <w:tab w:val="right" w:leader="dot" w:pos="9016"/>
             </w:tabs>
+            <w:spacing w:line="360" w:lineRule="auto"/>
             <w:rPr>
               <w:rFonts w:eastAsiaTheme="minorEastAsia"/>
               <w:noProof/>
@@ -602,6 +610,7 @@
               <w:tab w:val="left" w:pos="440"/>
               <w:tab w:val="right" w:leader="dot" w:pos="9016"/>
             </w:tabs>
+            <w:spacing w:line="360" w:lineRule="auto"/>
             <w:rPr>
               <w:rFonts w:eastAsiaTheme="minorEastAsia"/>
               <w:noProof/>
@@ -688,6 +697,7 @@
               <w:tab w:val="left" w:pos="440"/>
               <w:tab w:val="right" w:leader="dot" w:pos="9016"/>
             </w:tabs>
+            <w:spacing w:line="360" w:lineRule="auto"/>
             <w:rPr>
               <w:rFonts w:eastAsiaTheme="minorEastAsia"/>
               <w:noProof/>
@@ -774,6 +784,7 @@
               <w:tab w:val="left" w:pos="440"/>
               <w:tab w:val="right" w:leader="dot" w:pos="9016"/>
             </w:tabs>
+            <w:spacing w:line="360" w:lineRule="auto"/>
             <w:rPr>
               <w:rFonts w:eastAsiaTheme="minorEastAsia"/>
               <w:noProof/>
@@ -860,6 +871,7 @@
               <w:tab w:val="left" w:pos="440"/>
               <w:tab w:val="right" w:leader="dot" w:pos="9016"/>
             </w:tabs>
+            <w:spacing w:line="360" w:lineRule="auto"/>
             <w:rPr>
               <w:rFonts w:eastAsiaTheme="minorEastAsia"/>
               <w:noProof/>
@@ -946,6 +958,7 @@
               <w:tab w:val="left" w:pos="440"/>
               <w:tab w:val="right" w:leader="dot" w:pos="9016"/>
             </w:tabs>
+            <w:spacing w:line="360" w:lineRule="auto"/>
             <w:rPr>
               <w:rFonts w:eastAsiaTheme="minorEastAsia"/>
               <w:noProof/>
@@ -1032,6 +1045,7 @@
               <w:tab w:val="left" w:pos="660"/>
               <w:tab w:val="right" w:leader="dot" w:pos="9016"/>
             </w:tabs>
+            <w:spacing w:line="360" w:lineRule="auto"/>
             <w:rPr>
               <w:rFonts w:eastAsiaTheme="minorEastAsia"/>
               <w:noProof/>
@@ -1059,7 +1073,16 @@
                 <w:rStyle w:val="Hyperlink"/>
                 <w:noProof/>
               </w:rPr>
-              <w:t>Links zu T1relloboards</w:t>
+              <w:t>Links zu T</w:t>
+            </w:r>
+            <w:bookmarkStart w:id="0" w:name="_GoBack"/>
+            <w:bookmarkEnd w:id="0"/>
+            <w:r>
+              <w:rPr>
+                <w:rStyle w:val="Hyperlink"/>
+                <w:noProof/>
+              </w:rPr>
+              <w:t>relloboards</w:t>
             </w:r>
             <w:r>
               <w:rPr>
@@ -1118,6 +1141,7 @@
               <w:tab w:val="left" w:pos="660"/>
               <w:tab w:val="right" w:leader="dot" w:pos="9016"/>
             </w:tabs>
+            <w:spacing w:line="360" w:lineRule="auto"/>
             <w:rPr>
               <w:rFonts w:eastAsiaTheme="minorEastAsia"/>
               <w:noProof/>
@@ -1198,6 +1222,9 @@
           </w:hyperlink>
         </w:p>
         <w:p>
+          <w:pPr>
+            <w:spacing w:line="360" w:lineRule="auto"/>
+          </w:pPr>
           <w:r>
             <w:rPr>
               <w:b/>
@@ -1210,6 +1237,7 @@
     </w:sdt>
     <w:p>
       <w:pPr>
+        <w:spacing w:line="360" w:lineRule="auto"/>
         <w:jc w:val="both"/>
         <w:rPr>
           <w:rFonts w:cstheme="minorHAnsi"/>
@@ -1220,6 +1248,7 @@
     </w:p>
     <w:p>
       <w:pPr>
+        <w:spacing w:line="360" w:lineRule="auto"/>
         <w:jc w:val="both"/>
         <w:rPr>
           <w:rFonts w:cstheme="minorHAnsi"/>
@@ -1230,6 +1259,7 @@
     </w:p>
     <w:p>
       <w:pPr>
+        <w:spacing w:line="360" w:lineRule="auto"/>
         <w:jc w:val="both"/>
         <w:rPr>
           <w:rFonts w:cstheme="minorHAnsi"/>
@@ -1240,6 +1270,7 @@
     </w:p>
     <w:p>
       <w:pPr>
+        <w:spacing w:line="360" w:lineRule="auto"/>
         <w:jc w:val="both"/>
         <w:rPr>
           <w:rFonts w:cstheme="minorHAnsi"/>
@@ -1250,6 +1281,7 @@
     </w:p>
     <w:p>
       <w:pPr>
+        <w:spacing w:line="360" w:lineRule="auto"/>
         <w:jc w:val="both"/>
         <w:rPr>
           <w:rFonts w:cstheme="minorHAnsi"/>
@@ -1260,6 +1292,7 @@
     </w:p>
     <w:p>
       <w:pPr>
+        <w:spacing w:line="360" w:lineRule="auto"/>
         <w:jc w:val="both"/>
         <w:rPr>
           <w:rFonts w:cstheme="minorHAnsi"/>
@@ -1270,86 +1303,7 @@
     </w:p>
     <w:p>
       <w:pPr>
-        <w:jc w:val="both"/>
-        <w:rPr>
-          <w:rFonts w:cstheme="minorHAnsi"/>
-          <w:sz w:val="24"/>
-          <w:szCs w:val="24"/>
-        </w:rPr>
-      </w:pPr>
-    </w:p>
-    <w:p>
-      <w:pPr>
-        <w:jc w:val="both"/>
-        <w:rPr>
-          <w:rFonts w:cstheme="minorHAnsi"/>
-          <w:sz w:val="24"/>
-          <w:szCs w:val="24"/>
-        </w:rPr>
-      </w:pPr>
-    </w:p>
-    <w:p>
-      <w:pPr>
-        <w:jc w:val="both"/>
-        <w:rPr>
-          <w:rFonts w:cstheme="minorHAnsi"/>
-          <w:sz w:val="24"/>
-          <w:szCs w:val="24"/>
-        </w:rPr>
-      </w:pPr>
-    </w:p>
-    <w:p>
-      <w:pPr>
-        <w:jc w:val="both"/>
-        <w:rPr>
-          <w:rFonts w:cstheme="minorHAnsi"/>
-          <w:sz w:val="24"/>
-          <w:szCs w:val="24"/>
-        </w:rPr>
-      </w:pPr>
-    </w:p>
-    <w:p>
-      <w:pPr>
-        <w:jc w:val="both"/>
-        <w:rPr>
-          <w:rFonts w:cstheme="minorHAnsi"/>
-          <w:sz w:val="24"/>
-          <w:szCs w:val="24"/>
-        </w:rPr>
-      </w:pPr>
-    </w:p>
-    <w:p>
-      <w:pPr>
-        <w:jc w:val="both"/>
-        <w:rPr>
-          <w:rFonts w:cstheme="minorHAnsi"/>
-          <w:sz w:val="24"/>
-          <w:szCs w:val="24"/>
-        </w:rPr>
-      </w:pPr>
-    </w:p>
-    <w:p>
-      <w:pPr>
-        <w:jc w:val="both"/>
-        <w:rPr>
-          <w:rFonts w:cstheme="minorHAnsi"/>
-          <w:sz w:val="24"/>
-          <w:szCs w:val="24"/>
-        </w:rPr>
-      </w:pPr>
-    </w:p>
-    <w:p>
-      <w:pPr>
-        <w:jc w:val="both"/>
-        <w:rPr>
-          <w:rFonts w:cstheme="minorHAnsi"/>
-          <w:sz w:val="24"/>
-          <w:szCs w:val="24"/>
-        </w:rPr>
-      </w:pPr>
-    </w:p>
-    <w:p>
-      <w:pPr>
+        <w:spacing w:line="360" w:lineRule="auto"/>
         <w:jc w:val="both"/>
         <w:rPr>
           <w:rFonts w:cstheme="minorHAnsi"/>
@@ -1365,16 +1319,18 @@
           <w:ilvl w:val="0"/>
           <w:numId w:val="18"/>
         </w:numPr>
-      </w:pPr>
-      <w:bookmarkStart w:id="0" w:name="_Toc39660243"/>
+        <w:spacing w:line="360" w:lineRule="auto"/>
+      </w:pPr>
+      <w:bookmarkStart w:id="1" w:name="_Toc39660243"/>
       <w:r>
         <w:lastRenderedPageBreak/>
         <w:t>Unsere Desktopanwendung</w:t>
       </w:r>
-      <w:bookmarkEnd w:id="0"/>
-    </w:p>
-    <w:p>
-      <w:pPr>
+      <w:bookmarkEnd w:id="1"/>
+    </w:p>
+    <w:p>
+      <w:pPr>
+        <w:spacing w:line="360" w:lineRule="auto"/>
         <w:jc w:val="both"/>
         <w:rPr>
           <w:rFonts w:cstheme="minorHAnsi"/>
@@ -1414,7 +1370,31 @@
           <w:sz w:val="24"/>
           <w:szCs w:val="24"/>
         </w:rPr>
-        <w:t xml:space="preserve"> Dazu haben wir uns einen genauen Plan gemacht, wie dies funktionieren soll. Wir erstellen </w:t>
+        <w:t xml:space="preserve"> Die Sekretäre an Hochschulen haben gegen Ende eines Semesters oft viel Arbeit mit dem Eintragen der Noten für die Studierenden. Im Moment läuft dies alles händisch ab. Das heißt die Dozenten geben im Sekretariat meist eine Excel-Tabelle ab, in der die Noten für alle Studierenden eines Kurses eingetragen sind. Teilweise sind dort auch nicht die endgültigen Noten angegeben, sondern Teilnoten, die dann noch verrechnet werden müssen. In Studiengängen mit viel Praxisbezug kann die Zahl der Einzelnoten auch schnell sehr groß werden. Dagegen wollen wir Abhilfe schaffen indem wir eine Desktopanwendung entwickeln,</w:t>
+      </w:r>
+      <w:r>
+        <w:rPr>
+          <w:rFonts w:cstheme="minorHAnsi"/>
+          <w:sz w:val="24"/>
+          <w:szCs w:val="24"/>
+        </w:rPr>
+        <w:t xml:space="preserve"> </w:t>
+      </w:r>
+      <w:r>
+        <w:rPr>
+          <w:rFonts w:cstheme="minorHAnsi"/>
+          <w:sz w:val="24"/>
+          <w:szCs w:val="24"/>
+        </w:rPr>
+        <w:t xml:space="preserve">die es einem Sekretär oder einer Sekretärin mit wenigen Schritten ermöglicht, Noten schnell und unkompliziert hochzuladen. </w:t>
+      </w:r>
+      <w:r>
+        <w:rPr>
+          <w:rFonts w:cstheme="minorHAnsi"/>
+          <w:sz w:val="24"/>
+          <w:szCs w:val="24"/>
+        </w:rPr>
+        <w:t xml:space="preserve">Dazu haben wir uns einen genauen Plan gemacht, wie dies funktionieren soll. Wir erstellen </w:t>
       </w:r>
       <w:proofErr w:type="spellStart"/>
       <w:r>
@@ -1464,7 +1444,31 @@
           <w:sz w:val="24"/>
           <w:szCs w:val="24"/>
         </w:rPr>
-        <w:t xml:space="preserve">ine mit Matrikelnummern und eine mit Namen. Diese können in der App dann ausgewählt werden und ganz einfach per Klick in </w:t>
+        <w:t>ine mit Matrikelnummern und eine mi</w:t>
+      </w:r>
+      <w:r>
+        <w:rPr>
+          <w:rFonts w:cstheme="minorHAnsi"/>
+          <w:sz w:val="24"/>
+          <w:szCs w:val="24"/>
+        </w:rPr>
+        <w:t>t Namen. Diese können in der Anwendung</w:t>
+      </w:r>
+      <w:r>
+        <w:rPr>
+          <w:rFonts w:cstheme="minorHAnsi"/>
+          <w:sz w:val="24"/>
+          <w:szCs w:val="24"/>
+        </w:rPr>
+        <w:t xml:space="preserve"> dann ausgewählt werden und</w:t>
+      </w:r>
+      <w:r>
+        <w:rPr>
+          <w:rFonts w:cstheme="minorHAnsi"/>
+          <w:sz w:val="24"/>
+          <w:szCs w:val="24"/>
+        </w:rPr>
+        <w:t xml:space="preserve"> ganz einfach per Klick in </w:t>
       </w:r>
       <w:proofErr w:type="spellStart"/>
       <w:r>
@@ -1473,7 +1477,23 @@
           <w:sz w:val="24"/>
           <w:szCs w:val="24"/>
         </w:rPr>
-        <w:t>Moodel</w:t>
+        <w:t>Mood</w:t>
+      </w:r>
+      <w:r>
+        <w:rPr>
+          <w:rFonts w:cstheme="minorHAnsi"/>
+          <w:sz w:val="24"/>
+          <w:szCs w:val="24"/>
+        </w:rPr>
+        <w:t>l</w:t>
+      </w:r>
+      <w:r>
+        <w:rPr>
+          <w:rFonts w:cstheme="minorHAnsi"/>
+          <w:sz w:val="24"/>
+          <w:szCs w:val="24"/>
+        </w:rPr>
+        <w:t>e</w:t>
       </w:r>
       <w:proofErr w:type="spellEnd"/>
       <w:r>
@@ -1482,7 +1502,41 @@
           <w:sz w:val="24"/>
           <w:szCs w:val="24"/>
         </w:rPr>
-        <w:t xml:space="preserve"> importiert werden. So ist es nicht notwendig die Noten für jeden Studenten einzeln einzutragen. Dies war unsere Grundidee, die wir durch unsere User Stories und inner</w:t>
+        <w:t xml:space="preserve"> importiert werden. So ist es nicht notwendig die Noten für jeden Studenten einzeln einzutragen. </w:t>
+      </w:r>
+      <w:r>
+        <w:rPr>
+          <w:rFonts w:cstheme="minorHAnsi"/>
+          <w:sz w:val="24"/>
+          <w:szCs w:val="24"/>
+        </w:rPr>
+        <w:t xml:space="preserve">Aus der Anwendung sollen diese dann einfach, über eine eingegeben URL, in </w:t>
+      </w:r>
+      <w:proofErr w:type="spellStart"/>
+      <w:r>
+        <w:rPr>
+          <w:rFonts w:cstheme="minorHAnsi"/>
+          <w:sz w:val="24"/>
+          <w:szCs w:val="24"/>
+        </w:rPr>
+        <w:t>Moodle</w:t>
+      </w:r>
+      <w:proofErr w:type="spellEnd"/>
+      <w:r>
+        <w:rPr>
+          <w:rFonts w:cstheme="minorHAnsi"/>
+          <w:sz w:val="24"/>
+          <w:szCs w:val="24"/>
+        </w:rPr>
+        <w:t xml:space="preserve"> zu dem richtigen Studierenden importiert werden. Das </w:t>
+      </w:r>
+      <w:r>
+        <w:rPr>
+          <w:rFonts w:cstheme="minorHAnsi"/>
+          <w:sz w:val="24"/>
+          <w:szCs w:val="24"/>
+        </w:rPr>
+        <w:t>war unsere Grundidee, die wir durch unsere User Stories und inner</w:t>
       </w:r>
       <w:r>
         <w:rPr>
@@ -1510,26 +1564,49 @@
         </w:rPr>
         <w:t xml:space="preserve"> genauer definiert haben.</w:t>
       </w:r>
-    </w:p>
-    <w:p>
-      <w:pPr>
-        <w:jc w:val="both"/>
-        <w:rPr>
-          <w:rFonts w:cstheme="minorHAnsi"/>
-          <w:sz w:val="24"/>
-          <w:szCs w:val="24"/>
-        </w:rPr>
-      </w:pPr>
-      <w:bookmarkStart w:id="1" w:name="_GoBack"/>
-      <w:bookmarkEnd w:id="1"/>
-      <w:r>
-        <w:rPr>
-          <w:rFonts w:cstheme="minorHAnsi"/>
-          <w:sz w:val="24"/>
-          <w:szCs w:val="24"/>
-          <w:highlight w:val="red"/>
-        </w:rPr>
-        <w:t>[Screenshots]</w:t>
+      <w:r>
+        <w:rPr>
+          <w:rFonts w:cstheme="minorHAnsi"/>
+          <w:sz w:val="24"/>
+          <w:szCs w:val="24"/>
+        </w:rPr>
+        <w:t xml:space="preserve"> Dadurch soll vor allem Sekretariaten das Leben erleichtert werden. Die Arbeit die vorher viel Zeit gekostet hat wird verkürzt und mit wenigen Klicks erledigt. So ist es auch möglich, dass Sekretäre ihren Fokus besser auf andere Dinge wenden können. Wichtig für die Anwendung ist aber auch, dass Dozenten die vorgegeben Excel-Tabellen verwenden. Das erleichtert auch diesen die Arbeit und die Originaldateien sind in Zukunft auch einheitlich. Das Entwicklungsprojekt wird hier mit der agilen Projektmanagement-Methode </w:t>
+      </w:r>
+      <w:proofErr w:type="spellStart"/>
+      <w:r>
+        <w:rPr>
+          <w:rFonts w:cstheme="minorHAnsi"/>
+          <w:sz w:val="24"/>
+          <w:szCs w:val="24"/>
+        </w:rPr>
+        <w:t>Scrum</w:t>
+      </w:r>
+      <w:proofErr w:type="spellEnd"/>
+      <w:r>
+        <w:rPr>
+          <w:rFonts w:cstheme="minorHAnsi"/>
+          <w:sz w:val="24"/>
+          <w:szCs w:val="24"/>
+        </w:rPr>
+        <w:t xml:space="preserve"> umgesetzt. Da es aber eine vorgegebene Anzahl an Sprints gibt, ist unser Projekt in dem momentanen Stand noch nicht vollendet. Die Dokumentation dient deshalb auch dazu, dass daran weitergearbeitet werden kann und verstanden wird, was bereits gemacht wurde und wie wir dabei vorgegangen sind. Zunächst soll deshalb erläutert werden, wie wir uns innerhalb </w:t>
+      </w:r>
+      <w:proofErr w:type="spellStart"/>
+      <w:r>
+        <w:rPr>
+          <w:rFonts w:cstheme="minorHAnsi"/>
+          <w:sz w:val="24"/>
+          <w:szCs w:val="24"/>
+        </w:rPr>
+        <w:t>Scrum</w:t>
+      </w:r>
+      <w:proofErr w:type="spellEnd"/>
+      <w:r>
+        <w:rPr>
+          <w:rFonts w:cstheme="minorHAnsi"/>
+          <w:sz w:val="24"/>
+          <w:szCs w:val="24"/>
+        </w:rPr>
+        <w:t xml:space="preserve"> organisiert haben und im zweiten Teil dann näher auf die Umsetzung eingegangen werden.</w:t>
       </w:r>
     </w:p>
     <w:p>
@@ -1539,10 +1616,12 @@
           <w:ilvl w:val="0"/>
           <w:numId w:val="18"/>
         </w:numPr>
+        <w:spacing w:line="360" w:lineRule="auto"/>
       </w:pPr>
       <w:bookmarkStart w:id="2" w:name="_Toc39660244"/>
       <w:proofErr w:type="spellStart"/>
       <w:r>
+        <w:lastRenderedPageBreak/>
         <w:t>Teambuilding</w:t>
       </w:r>
       <w:proofErr w:type="spellEnd"/>
@@ -1553,6 +1632,7 @@
     </w:p>
     <w:p>
       <w:pPr>
+        <w:spacing w:line="360" w:lineRule="auto"/>
         <w:jc w:val="both"/>
         <w:rPr>
           <w:rFonts w:cstheme="minorHAnsi"/>
@@ -1620,6 +1700,7 @@
           <w:ilvl w:val="0"/>
           <w:numId w:val="1"/>
         </w:numPr>
+        <w:spacing w:line="360" w:lineRule="auto"/>
         <w:jc w:val="both"/>
         <w:rPr>
           <w:rFonts w:cstheme="minorHAnsi"/>
@@ -1643,6 +1724,7 @@
           <w:ilvl w:val="0"/>
           <w:numId w:val="1"/>
         </w:numPr>
+        <w:spacing w:line="360" w:lineRule="auto"/>
         <w:jc w:val="both"/>
         <w:rPr>
           <w:rFonts w:cstheme="minorHAnsi"/>
@@ -1666,6 +1748,7 @@
           <w:ilvl w:val="0"/>
           <w:numId w:val="1"/>
         </w:numPr>
+        <w:spacing w:line="360" w:lineRule="auto"/>
         <w:jc w:val="both"/>
         <w:rPr>
           <w:rFonts w:cstheme="minorHAnsi"/>
@@ -1689,6 +1772,7 @@
           <w:ilvl w:val="0"/>
           <w:numId w:val="1"/>
         </w:numPr>
+        <w:spacing w:line="360" w:lineRule="auto"/>
         <w:jc w:val="both"/>
         <w:rPr>
           <w:rFonts w:cstheme="minorHAnsi"/>
@@ -1712,6 +1796,7 @@
           <w:ilvl w:val="0"/>
           <w:numId w:val="1"/>
         </w:numPr>
+        <w:spacing w:line="360" w:lineRule="auto"/>
         <w:jc w:val="both"/>
         <w:rPr>
           <w:rFonts w:cstheme="minorHAnsi"/>
@@ -1735,6 +1820,7 @@
           <w:ilvl w:val="0"/>
           <w:numId w:val="1"/>
         </w:numPr>
+        <w:spacing w:line="360" w:lineRule="auto"/>
         <w:jc w:val="both"/>
         <w:rPr>
           <w:rFonts w:cstheme="minorHAnsi"/>
@@ -1758,6 +1844,7 @@
           <w:ilvl w:val="0"/>
           <w:numId w:val="1"/>
         </w:numPr>
+        <w:spacing w:line="360" w:lineRule="auto"/>
         <w:jc w:val="both"/>
         <w:rPr>
           <w:rFonts w:cstheme="minorHAnsi"/>
@@ -1776,6 +1863,66 @@
     </w:p>
     <w:p>
       <w:pPr>
+        <w:pStyle w:val="Listenabsatz"/>
+        <w:numPr>
+          <w:ilvl w:val="0"/>
+          <w:numId w:val="1"/>
+        </w:numPr>
+        <w:spacing w:line="360" w:lineRule="auto"/>
+        <w:jc w:val="both"/>
+        <w:rPr>
+          <w:rFonts w:cstheme="minorHAnsi"/>
+          <w:sz w:val="24"/>
+          <w:szCs w:val="24"/>
+        </w:rPr>
+      </w:pPr>
+      <w:r>
+        <w:rPr>
+          <w:rFonts w:cstheme="minorHAnsi"/>
+          <w:sz w:val="24"/>
+          <w:szCs w:val="24"/>
+        </w:rPr>
+        <w:t>10 Minuten vor einem Meeting</w:t>
+      </w:r>
+      <w:r>
+        <w:rPr>
+          <w:rFonts w:cstheme="minorHAnsi"/>
+          <w:sz w:val="24"/>
+          <w:szCs w:val="24"/>
+        </w:rPr>
+        <w:t xml:space="preserve"> Internetverbindung checken und einloggen</w:t>
+      </w:r>
+    </w:p>
+    <w:p>
+      <w:pPr>
+        <w:spacing w:line="360" w:lineRule="auto"/>
+        <w:jc w:val="both"/>
+        <w:rPr>
+          <w:rFonts w:cstheme="minorHAnsi"/>
+          <w:sz w:val="24"/>
+          <w:szCs w:val="24"/>
+        </w:rPr>
+      </w:pPr>
+      <w:r>
+        <w:rPr>
+          <w:rFonts w:cstheme="minorHAnsi"/>
+          <w:sz w:val="24"/>
+          <w:szCs w:val="24"/>
+        </w:rPr>
+        <w:t xml:space="preserve">Diese sind sehr wichtig, damit wir untereinander ein gutes Arbeitsklima schaffen. </w:t>
+      </w:r>
+      <w:r>
+        <w:rPr>
+          <w:rFonts w:cstheme="minorHAnsi"/>
+          <w:sz w:val="24"/>
+          <w:szCs w:val="24"/>
+        </w:rPr>
+        <w:t>Außerdem helfen diese Regeln die Zusammenarbeit zu fördern und Probleme leicht zu beheben, beziehungsweise sie gar nicht erst entstehen zu lassen.</w:t>
+      </w:r>
+    </w:p>
+    <w:p>
+      <w:pPr>
+        <w:spacing w:line="360" w:lineRule="auto"/>
         <w:jc w:val="both"/>
         <w:rPr>
           <w:rFonts w:cstheme="minorHAnsi"/>
@@ -1883,6 +2030,7 @@
           </w:tcPr>
           <w:p>
             <w:pPr>
+              <w:spacing w:line="360" w:lineRule="auto"/>
               <w:jc w:val="both"/>
               <w:rPr>
                 <w:rFonts w:cstheme="minorHAnsi"/>
@@ -1908,6 +2056,7 @@
           </w:tcPr>
           <w:p>
             <w:pPr>
+              <w:spacing w:line="360" w:lineRule="auto"/>
               <w:jc w:val="both"/>
               <w:rPr>
                 <w:rFonts w:cstheme="minorHAnsi"/>
@@ -1933,6 +2082,7 @@
           </w:tcPr>
           <w:p>
             <w:pPr>
+              <w:spacing w:line="360" w:lineRule="auto"/>
               <w:jc w:val="both"/>
               <w:rPr>
                 <w:rFonts w:cstheme="minorHAnsi"/>
@@ -1958,6 +2108,7 @@
           </w:tcPr>
           <w:p>
             <w:pPr>
+              <w:spacing w:line="360" w:lineRule="auto"/>
               <w:jc w:val="both"/>
               <w:rPr>
                 <w:rFonts w:cstheme="minorHAnsi"/>
@@ -1985,8 +2136,7 @@
           </w:tcPr>
           <w:p>
             <w:pPr>
-              <w:spacing w:after="160" w:line="259" w:lineRule="auto"/>
-              <w:jc w:val="both"/>
+              <w:spacing w:after="160" w:line="360" w:lineRule="auto"/>
               <w:rPr>
                 <w:rFonts w:cstheme="minorHAnsi"/>
                 <w:sz w:val="24"/>
@@ -2004,7 +2154,7 @@
           </w:p>
           <w:p>
             <w:pPr>
-              <w:jc w:val="both"/>
+              <w:spacing w:line="360" w:lineRule="auto"/>
               <w:rPr>
                 <w:rFonts w:cstheme="minorHAnsi"/>
                 <w:sz w:val="24"/>
@@ -2030,7 +2180,7 @@
           </w:p>
           <w:p>
             <w:pPr>
-              <w:jc w:val="both"/>
+              <w:spacing w:line="360" w:lineRule="auto"/>
               <w:rPr>
                 <w:rFonts w:cstheme="minorHAnsi"/>
                 <w:sz w:val="24"/>
@@ -2045,8 +2195,7 @@
           </w:tcPr>
           <w:p>
             <w:pPr>
-              <w:spacing w:after="160" w:line="259" w:lineRule="auto"/>
-              <w:jc w:val="both"/>
+              <w:spacing w:after="160" w:line="360" w:lineRule="auto"/>
               <w:rPr>
                 <w:rFonts w:cstheme="minorHAnsi"/>
                 <w:sz w:val="24"/>
@@ -2082,7 +2231,7 @@
           </w:p>
           <w:p>
             <w:pPr>
-              <w:jc w:val="both"/>
+              <w:spacing w:line="360" w:lineRule="auto"/>
               <w:rPr>
                 <w:rFonts w:cstheme="minorHAnsi"/>
                 <w:sz w:val="24"/>
@@ -2097,8 +2246,7 @@
           </w:tcPr>
           <w:p>
             <w:pPr>
-              <w:spacing w:after="160" w:line="259" w:lineRule="auto"/>
-              <w:jc w:val="both"/>
+              <w:spacing w:after="160" w:line="360" w:lineRule="auto"/>
               <w:rPr>
                 <w:rFonts w:cstheme="minorHAnsi"/>
                 <w:sz w:val="24"/>
@@ -2116,7 +2264,7 @@
           </w:p>
           <w:p>
             <w:pPr>
-              <w:jc w:val="both"/>
+              <w:spacing w:line="360" w:lineRule="auto"/>
               <w:rPr>
                 <w:rFonts w:cstheme="minorHAnsi"/>
                 <w:sz w:val="24"/>
@@ -2131,8 +2279,7 @@
           </w:tcPr>
           <w:p>
             <w:pPr>
-              <w:spacing w:after="160" w:line="259" w:lineRule="auto"/>
-              <w:jc w:val="both"/>
+              <w:spacing w:after="160" w:line="360" w:lineRule="auto"/>
               <w:rPr>
                 <w:rFonts w:cstheme="minorHAnsi"/>
                 <w:sz w:val="24"/>
@@ -2150,7 +2297,7 @@
           </w:p>
           <w:p>
             <w:pPr>
-              <w:jc w:val="both"/>
+              <w:spacing w:line="360" w:lineRule="auto"/>
               <w:rPr>
                 <w:rFonts w:cstheme="minorHAnsi"/>
                 <w:sz w:val="24"/>
@@ -2163,6 +2310,7 @@
     </w:tbl>
     <w:p>
       <w:pPr>
+        <w:spacing w:line="360" w:lineRule="auto"/>
         <w:jc w:val="both"/>
         <w:rPr>
           <w:rFonts w:cstheme="minorHAnsi"/>
@@ -2173,6 +2321,7 @@
     </w:p>
     <w:p>
       <w:pPr>
+        <w:spacing w:line="360" w:lineRule="auto"/>
         <w:jc w:val="both"/>
         <w:rPr>
           <w:rFonts w:cstheme="minorHAnsi"/>
@@ -2207,6 +2356,7 @@
           </w:tcPr>
           <w:p>
             <w:pPr>
+              <w:spacing w:line="360" w:lineRule="auto"/>
               <w:jc w:val="both"/>
               <w:rPr>
                 <w:rFonts w:cstheme="minorHAnsi"/>
@@ -2221,6 +2371,7 @@
                 <w:sz w:val="24"/>
                 <w:szCs w:val="24"/>
               </w:rPr>
+              <w:lastRenderedPageBreak/>
               <w:t>GitHub</w:t>
             </w:r>
             <w:proofErr w:type="spellEnd"/>
@@ -2232,6 +2383,7 @@
           </w:tcPr>
           <w:p>
             <w:pPr>
+              <w:spacing w:line="360" w:lineRule="auto"/>
               <w:jc w:val="both"/>
               <w:rPr>
                 <w:rFonts w:cstheme="minorHAnsi"/>
@@ -2255,6 +2407,7 @@
           </w:tcPr>
           <w:p>
             <w:pPr>
+              <w:spacing w:line="360" w:lineRule="auto"/>
               <w:jc w:val="both"/>
               <w:rPr>
                 <w:rFonts w:cstheme="minorHAnsi"/>
@@ -2280,8 +2433,7 @@
           </w:tcPr>
           <w:p>
             <w:pPr>
-              <w:spacing w:after="160" w:line="259" w:lineRule="auto"/>
-              <w:jc w:val="both"/>
+              <w:spacing w:after="160" w:line="360" w:lineRule="auto"/>
               <w:rPr>
                 <w:rFonts w:cstheme="minorHAnsi"/>
                 <w:sz w:val="24"/>
@@ -2294,21 +2446,12 @@
                 <w:sz w:val="24"/>
                 <w:szCs w:val="24"/>
               </w:rPr>
-              <w:t xml:space="preserve">Dokumentenablage, versionskontrolliertes </w:t>
-            </w:r>
-            <w:r>
-              <w:rPr>
-                <w:rFonts w:cstheme="minorHAnsi"/>
-                <w:sz w:val="24"/>
-                <w:szCs w:val="24"/>
-              </w:rPr>
-              <w:lastRenderedPageBreak/>
-              <w:t>Speichern, gleichzeitiges Arbeiten</w:t>
+              <w:t>Dokumentenablage, versionskontrolliertes Speichern, gleichzeitiges Arbeiten</w:t>
             </w:r>
           </w:p>
           <w:p>
             <w:pPr>
-              <w:jc w:val="both"/>
+              <w:spacing w:line="360" w:lineRule="auto"/>
               <w:rPr>
                 <w:rFonts w:cstheme="minorHAnsi"/>
                 <w:sz w:val="24"/>
@@ -2323,8 +2466,7 @@
           </w:tcPr>
           <w:p>
             <w:pPr>
-              <w:spacing w:after="160" w:line="259" w:lineRule="auto"/>
-              <w:jc w:val="both"/>
+              <w:spacing w:after="160" w:line="360" w:lineRule="auto"/>
               <w:rPr>
                 <w:rFonts w:cstheme="minorHAnsi"/>
                 <w:sz w:val="24"/>
@@ -2337,13 +2479,12 @@
                 <w:sz w:val="24"/>
                 <w:szCs w:val="24"/>
               </w:rPr>
-              <w:lastRenderedPageBreak/>
               <w:t>Daten teilen, Dokumente nur für einzelne Mitglieder</w:t>
             </w:r>
           </w:p>
           <w:p>
             <w:pPr>
-              <w:jc w:val="both"/>
+              <w:spacing w:line="360" w:lineRule="auto"/>
               <w:rPr>
                 <w:rFonts w:cstheme="minorHAnsi"/>
                 <w:sz w:val="24"/>
@@ -2358,8 +2499,7 @@
           </w:tcPr>
           <w:p>
             <w:pPr>
-              <w:spacing w:after="160" w:line="259" w:lineRule="auto"/>
-              <w:jc w:val="both"/>
+              <w:spacing w:after="160" w:line="360" w:lineRule="auto"/>
               <w:rPr>
                 <w:rFonts w:cstheme="minorHAnsi"/>
                 <w:sz w:val="24"/>
@@ -2387,7 +2527,7 @@
           </w:p>
           <w:p>
             <w:pPr>
-              <w:jc w:val="both"/>
+              <w:spacing w:line="360" w:lineRule="auto"/>
               <w:rPr>
                 <w:rFonts w:cstheme="minorHAnsi"/>
                 <w:sz w:val="24"/>
@@ -2400,6 +2540,7 @@
     </w:tbl>
     <w:p>
       <w:pPr>
+        <w:spacing w:line="360" w:lineRule="auto"/>
         <w:jc w:val="both"/>
         <w:rPr>
           <w:rFonts w:cstheme="minorHAnsi"/>
@@ -2410,6 +2551,26 @@
     </w:p>
     <w:p>
       <w:pPr>
+        <w:spacing w:line="360" w:lineRule="auto"/>
+        <w:jc w:val="both"/>
+        <w:rPr>
+          <w:rFonts w:cstheme="minorHAnsi"/>
+          <w:sz w:val="24"/>
+          <w:szCs w:val="24"/>
+        </w:rPr>
+      </w:pPr>
+      <w:r>
+        <w:rPr>
+          <w:rFonts w:cstheme="minorHAnsi"/>
+          <w:sz w:val="24"/>
+          <w:szCs w:val="24"/>
+        </w:rPr>
+        <w:t>Die Kommunikation über diese Kanäle hat sehr gut funktioniert. Jedes Mitglied war dadurch immer auf dem neuesten Stand und hatte immer die aktuelle Version des Projekts.</w:t>
+      </w:r>
+    </w:p>
+    <w:p>
+      <w:pPr>
+        <w:spacing w:line="360" w:lineRule="auto"/>
         <w:jc w:val="both"/>
         <w:rPr>
           <w:rFonts w:cstheme="minorHAnsi"/>
@@ -2429,23 +2590,24 @@
     <w:tbl>
       <w:tblPr>
         <w:tblStyle w:val="Tabellenraster"/>
-        <w:tblW w:w="0" w:type="auto"/>
+        <w:tblW w:w="9351" w:type="dxa"/>
         <w:tblLook w:val="04A0" w:firstRow="1" w:lastRow="0" w:firstColumn="1" w:lastColumn="0" w:noHBand="0" w:noVBand="1"/>
       </w:tblPr>
       <w:tblGrid>
-        <w:gridCol w:w="1803"/>
-        <w:gridCol w:w="1803"/>
-        <w:gridCol w:w="1803"/>
-        <w:gridCol w:w="1803"/>
-        <w:gridCol w:w="1804"/>
+        <w:gridCol w:w="1795"/>
+        <w:gridCol w:w="1876"/>
+        <w:gridCol w:w="1749"/>
+        <w:gridCol w:w="1946"/>
+        <w:gridCol w:w="1985"/>
       </w:tblGrid>
       <w:tr>
         <w:tc>
           <w:tcPr>
-            <w:tcW w:w="1803" w:type="dxa"/>
+            <w:tcW w:w="1795" w:type="dxa"/>
           </w:tcPr>
           <w:p>
             <w:pPr>
+              <w:spacing w:line="360" w:lineRule="auto"/>
               <w:jc w:val="both"/>
               <w:rPr>
                 <w:rFonts w:cstheme="minorHAnsi"/>
@@ -2475,10 +2637,11 @@
         </w:tc>
         <w:tc>
           <w:tcPr>
-            <w:tcW w:w="1803" w:type="dxa"/>
+            <w:tcW w:w="1876" w:type="dxa"/>
           </w:tcPr>
           <w:p>
             <w:pPr>
+              <w:spacing w:line="360" w:lineRule="auto"/>
               <w:jc w:val="both"/>
               <w:rPr>
                 <w:rFonts w:cstheme="minorHAnsi"/>
@@ -2508,10 +2671,11 @@
         </w:tc>
         <w:tc>
           <w:tcPr>
-            <w:tcW w:w="1803" w:type="dxa"/>
+            <w:tcW w:w="1749" w:type="dxa"/>
           </w:tcPr>
           <w:p>
             <w:pPr>
+              <w:spacing w:line="360" w:lineRule="auto"/>
               <w:jc w:val="both"/>
               <w:rPr>
                 <w:rFonts w:cstheme="minorHAnsi"/>
@@ -2531,10 +2695,11 @@
         </w:tc>
         <w:tc>
           <w:tcPr>
-            <w:tcW w:w="1803" w:type="dxa"/>
+            <w:tcW w:w="1946" w:type="dxa"/>
           </w:tcPr>
           <w:p>
             <w:pPr>
+              <w:spacing w:line="360" w:lineRule="auto"/>
               <w:jc w:val="both"/>
               <w:rPr>
                 <w:rFonts w:cstheme="minorHAnsi"/>
@@ -2564,10 +2729,11 @@
         </w:tc>
         <w:tc>
           <w:tcPr>
-            <w:tcW w:w="1804" w:type="dxa"/>
+            <w:tcW w:w="1985" w:type="dxa"/>
           </w:tcPr>
           <w:p>
             <w:pPr>
+              <w:spacing w:line="360" w:lineRule="auto"/>
               <w:jc w:val="both"/>
               <w:rPr>
                 <w:rFonts w:cstheme="minorHAnsi"/>
@@ -2589,11 +2755,11 @@
       <w:tr>
         <w:tc>
           <w:tcPr>
-            <w:tcW w:w="1803" w:type="dxa"/>
+            <w:tcW w:w="1795" w:type="dxa"/>
           </w:tcPr>
           <w:p>
             <w:pPr>
-              <w:jc w:val="both"/>
+              <w:spacing w:line="360" w:lineRule="auto"/>
               <w:rPr>
                 <w:rFonts w:cstheme="minorHAnsi"/>
                 <w:sz w:val="24"/>
@@ -2612,11 +2778,11 @@
         </w:tc>
         <w:tc>
           <w:tcPr>
-            <w:tcW w:w="1803" w:type="dxa"/>
+            <w:tcW w:w="1876" w:type="dxa"/>
           </w:tcPr>
           <w:p>
             <w:pPr>
-              <w:jc w:val="both"/>
+              <w:spacing w:line="360" w:lineRule="auto"/>
               <w:rPr>
                 <w:rFonts w:cstheme="minorHAnsi"/>
                 <w:sz w:val="24"/>
@@ -2635,11 +2801,11 @@
         </w:tc>
         <w:tc>
           <w:tcPr>
-            <w:tcW w:w="1803" w:type="dxa"/>
+            <w:tcW w:w="1749" w:type="dxa"/>
           </w:tcPr>
           <w:p>
             <w:pPr>
-              <w:jc w:val="both"/>
+              <w:spacing w:line="360" w:lineRule="auto"/>
               <w:rPr>
                 <w:rFonts w:cstheme="minorHAnsi"/>
                 <w:sz w:val="24"/>
@@ -2658,11 +2824,11 @@
         </w:tc>
         <w:tc>
           <w:tcPr>
-            <w:tcW w:w="1803" w:type="dxa"/>
+            <w:tcW w:w="1946" w:type="dxa"/>
           </w:tcPr>
           <w:p>
             <w:pPr>
-              <w:jc w:val="both"/>
+              <w:spacing w:line="360" w:lineRule="auto"/>
               <w:rPr>
                 <w:rFonts w:cstheme="minorHAnsi"/>
                 <w:sz w:val="24"/>
@@ -2681,11 +2847,11 @@
         </w:tc>
         <w:tc>
           <w:tcPr>
-            <w:tcW w:w="1804" w:type="dxa"/>
+            <w:tcW w:w="1985" w:type="dxa"/>
           </w:tcPr>
           <w:p>
             <w:pPr>
-              <w:jc w:val="both"/>
+              <w:spacing w:line="360" w:lineRule="auto"/>
               <w:rPr>
                 <w:rFonts w:cstheme="minorHAnsi"/>
                 <w:sz w:val="24"/>
@@ -2706,6 +2872,7 @@
     </w:tbl>
     <w:p>
       <w:pPr>
+        <w:spacing w:line="360" w:lineRule="auto"/>
         <w:jc w:val="both"/>
         <w:rPr>
           <w:rFonts w:cstheme="minorHAnsi"/>
@@ -2716,6 +2883,7 @@
     </w:p>
     <w:p>
       <w:pPr>
+        <w:spacing w:line="360" w:lineRule="auto"/>
         <w:jc w:val="both"/>
         <w:rPr>
           <w:rFonts w:cstheme="minorHAnsi"/>
@@ -2752,6 +2920,7 @@
     </w:p>
     <w:p>
       <w:pPr>
+        <w:spacing w:line="360" w:lineRule="auto"/>
         <w:jc w:val="both"/>
         <w:rPr>
           <w:rFonts w:cstheme="minorHAnsi"/>
@@ -2808,6 +2977,7 @@
     </w:p>
     <w:p>
       <w:pPr>
+        <w:spacing w:line="360" w:lineRule="auto"/>
         <w:jc w:val="both"/>
         <w:rPr>
           <w:rFonts w:cstheme="minorHAnsi"/>
@@ -2836,6 +3006,7 @@
     </w:p>
     <w:p>
       <w:pPr>
+        <w:spacing w:line="360" w:lineRule="auto"/>
         <w:jc w:val="both"/>
         <w:rPr>
           <w:rFonts w:cstheme="minorHAnsi"/>
@@ -2882,6 +3053,7 @@
     </w:p>
     <w:p>
       <w:pPr>
+        <w:spacing w:line="360" w:lineRule="auto"/>
         <w:jc w:val="both"/>
         <w:rPr>
           <w:rFonts w:cstheme="minorHAnsi"/>
@@ -2897,6 +3069,7 @@
           <w:ilvl w:val="0"/>
           <w:numId w:val="18"/>
         </w:numPr>
+        <w:spacing w:line="360" w:lineRule="auto"/>
       </w:pPr>
       <w:bookmarkStart w:id="3" w:name="_Toc39660245"/>
       <w:proofErr w:type="spellStart"/>
@@ -2911,6 +3084,7 @@
     </w:p>
     <w:p>
       <w:pPr>
+        <w:spacing w:line="360" w:lineRule="auto"/>
         <w:jc w:val="both"/>
         <w:rPr>
           <w:rFonts w:cstheme="minorHAnsi"/>
@@ -3014,15 +3188,51 @@
           <w:sz w:val="24"/>
           <w:szCs w:val="24"/>
         </w:rPr>
-        <w:t>. Diese haben wir ebenfalls gemeinsam festgelegt, damit jeder das gleiche Verständnis davon hat.</w:t>
+        <w:t>. Diese haben wir ebenfalls g</w:t>
+      </w:r>
+      <w:r>
+        <w:rPr>
+          <w:rFonts w:cstheme="minorHAnsi"/>
+          <w:sz w:val="24"/>
+          <w:szCs w:val="24"/>
+        </w:rPr>
+        <w:t xml:space="preserve">emeinsam festgelegt, damit jedes Mitglied des </w:t>
+      </w:r>
+      <w:proofErr w:type="spellStart"/>
+      <w:r>
+        <w:rPr>
+          <w:rFonts w:cstheme="minorHAnsi"/>
+          <w:sz w:val="24"/>
+          <w:szCs w:val="24"/>
+        </w:rPr>
+        <w:t>Scrum</w:t>
+      </w:r>
+      <w:proofErr w:type="spellEnd"/>
+      <w:r>
+        <w:rPr>
+          <w:rFonts w:cstheme="minorHAnsi"/>
+          <w:sz w:val="24"/>
+          <w:szCs w:val="24"/>
+        </w:rPr>
+        <w:t>-Teams</w:t>
+      </w:r>
+      <w:r>
+        <w:rPr>
+          <w:rFonts w:cstheme="minorHAnsi"/>
+          <w:sz w:val="24"/>
+          <w:szCs w:val="24"/>
+        </w:rPr>
+        <w:t xml:space="preserve"> das gleiche Verständnis davon hat.</w:t>
       </w:r>
     </w:p>
     <w:p>
       <w:pPr>
         <w:pStyle w:val="berschrift2"/>
+        <w:spacing w:line="360" w:lineRule="auto"/>
       </w:pPr>
       <w:bookmarkStart w:id="4" w:name="_Toc39660246"/>
       <w:r>
+        <w:lastRenderedPageBreak/>
         <w:t xml:space="preserve">3.1 </w:t>
       </w:r>
       <w:r>
@@ -3046,7 +3256,7 @@
     <w:p>
       <w:pPr>
         <w:pStyle w:val="StandardWeb"/>
-        <w:spacing w:before="0" w:beforeAutospacing="0" w:after="0" w:afterAutospacing="0"/>
+        <w:spacing w:before="0" w:beforeAutospacing="0" w:after="0" w:afterAutospacing="0" w:line="360" w:lineRule="auto"/>
         <w:jc w:val="both"/>
         <w:rPr>
           <w:rFonts w:asciiTheme="minorHAnsi" w:hAnsiTheme="minorHAnsi" w:cstheme="minorHAnsi"/>
@@ -3095,7 +3305,7 @@
     <w:p>
       <w:pPr>
         <w:pStyle w:val="StandardWeb"/>
-        <w:spacing w:before="0" w:beforeAutospacing="0" w:after="0" w:afterAutospacing="0"/>
+        <w:spacing w:before="0" w:beforeAutospacing="0" w:after="0" w:afterAutospacing="0" w:line="360" w:lineRule="auto"/>
         <w:jc w:val="both"/>
         <w:rPr>
           <w:rFonts w:asciiTheme="minorHAnsi" w:hAnsiTheme="minorHAnsi" w:cstheme="minorHAnsi"/>
@@ -3144,7 +3354,7 @@
     <w:p>
       <w:pPr>
         <w:pStyle w:val="StandardWeb"/>
-        <w:spacing w:before="0" w:beforeAutospacing="0" w:after="0" w:afterAutospacing="0"/>
+        <w:spacing w:before="0" w:beforeAutospacing="0" w:after="0" w:afterAutospacing="0" w:line="360" w:lineRule="auto"/>
         <w:jc w:val="both"/>
         <w:rPr>
           <w:rFonts w:asciiTheme="minorHAnsi" w:hAnsiTheme="minorHAnsi" w:cstheme="minorHAnsi"/>
@@ -3161,7 +3371,7 @@
     <w:p>
       <w:pPr>
         <w:pStyle w:val="StandardWeb"/>
-        <w:spacing w:before="0" w:beforeAutospacing="0" w:after="0" w:afterAutospacing="0"/>
+        <w:spacing w:before="0" w:beforeAutospacing="0" w:after="0" w:afterAutospacing="0" w:line="360" w:lineRule="auto"/>
         <w:jc w:val="both"/>
         <w:rPr>
           <w:rFonts w:asciiTheme="minorHAnsi" w:hAnsiTheme="minorHAnsi" w:cstheme="minorHAnsi"/>
@@ -3178,7 +3388,7 @@
     <w:p>
       <w:pPr>
         <w:pStyle w:val="StandardWeb"/>
-        <w:spacing w:before="0" w:beforeAutospacing="0" w:after="0" w:afterAutospacing="0"/>
+        <w:spacing w:before="0" w:beforeAutospacing="0" w:after="0" w:afterAutospacing="0" w:line="360" w:lineRule="auto"/>
         <w:jc w:val="both"/>
         <w:rPr>
           <w:rFonts w:asciiTheme="minorHAnsi" w:hAnsiTheme="minorHAnsi" w:cstheme="minorHAnsi"/>
@@ -3194,6 +3404,7 @@
     </w:p>
     <w:p>
       <w:pPr>
+        <w:spacing w:line="360" w:lineRule="auto"/>
         <w:jc w:val="both"/>
         <w:rPr>
           <w:rFonts w:cstheme="minorHAnsi"/>
@@ -3205,10 +3416,10 @@
     <w:p>
       <w:pPr>
         <w:pStyle w:val="berschrift2"/>
+        <w:spacing w:line="360" w:lineRule="auto"/>
       </w:pPr>
       <w:bookmarkStart w:id="5" w:name="_Toc39660247"/>
       <w:r>
-        <w:lastRenderedPageBreak/>
         <w:t xml:space="preserve">3.2 </w:t>
       </w:r>
       <w:r>
@@ -3237,7 +3448,7 @@
           <w:numId w:val="11"/>
         </w:numPr>
         <w:shd w:val="clear" w:color="auto" w:fill="FFFFFF"/>
-        <w:spacing w:before="0" w:beforeAutospacing="0" w:after="0" w:afterAutospacing="0"/>
+        <w:spacing w:before="0" w:beforeAutospacing="0" w:after="0" w:afterAutospacing="0" w:line="360" w:lineRule="auto"/>
         <w:jc w:val="both"/>
         <w:rPr>
           <w:rFonts w:asciiTheme="minorHAnsi" w:hAnsiTheme="minorHAnsi" w:cstheme="minorHAnsi"/>
@@ -3259,7 +3470,7 @@
           <w:numId w:val="11"/>
         </w:numPr>
         <w:shd w:val="clear" w:color="auto" w:fill="FFFFFF"/>
-        <w:spacing w:before="0" w:beforeAutospacing="0" w:after="0" w:afterAutospacing="0"/>
+        <w:spacing w:before="0" w:beforeAutospacing="0" w:after="0" w:afterAutospacing="0" w:line="360" w:lineRule="auto"/>
         <w:jc w:val="both"/>
         <w:rPr>
           <w:rFonts w:asciiTheme="minorHAnsi" w:hAnsiTheme="minorHAnsi" w:cstheme="minorHAnsi"/>
@@ -3281,7 +3492,7 @@
           <w:numId w:val="11"/>
         </w:numPr>
         <w:shd w:val="clear" w:color="auto" w:fill="FFFFFF"/>
-        <w:spacing w:before="0" w:beforeAutospacing="0" w:after="0" w:afterAutospacing="0"/>
+        <w:spacing w:before="0" w:beforeAutospacing="0" w:after="0" w:afterAutospacing="0" w:line="360" w:lineRule="auto"/>
         <w:jc w:val="both"/>
         <w:rPr>
           <w:rFonts w:asciiTheme="minorHAnsi" w:hAnsiTheme="minorHAnsi" w:cstheme="minorHAnsi"/>
@@ -3303,7 +3514,7 @@
           <w:numId w:val="11"/>
         </w:numPr>
         <w:shd w:val="clear" w:color="auto" w:fill="FFFFFF"/>
-        <w:spacing w:before="0" w:beforeAutospacing="0" w:after="0" w:afterAutospacing="0"/>
+        <w:spacing w:before="0" w:beforeAutospacing="0" w:after="0" w:afterAutospacing="0" w:line="360" w:lineRule="auto"/>
         <w:jc w:val="both"/>
         <w:rPr>
           <w:rFonts w:asciiTheme="minorHAnsi" w:hAnsiTheme="minorHAnsi" w:cstheme="minorHAnsi"/>
@@ -3334,7 +3545,7 @@
           <w:numId w:val="11"/>
         </w:numPr>
         <w:shd w:val="clear" w:color="auto" w:fill="FFFFFF"/>
-        <w:spacing w:before="0" w:beforeAutospacing="0" w:after="0" w:afterAutospacing="0"/>
+        <w:spacing w:before="0" w:beforeAutospacing="0" w:after="0" w:afterAutospacing="0" w:line="360" w:lineRule="auto"/>
         <w:jc w:val="both"/>
         <w:rPr>
           <w:rFonts w:asciiTheme="minorHAnsi" w:hAnsiTheme="minorHAnsi" w:cstheme="minorHAnsi"/>
@@ -3356,7 +3567,7 @@
           <w:numId w:val="11"/>
         </w:numPr>
         <w:shd w:val="clear" w:color="auto" w:fill="FFFFFF"/>
-        <w:spacing w:before="0" w:beforeAutospacing="0" w:after="0" w:afterAutospacing="0"/>
+        <w:spacing w:before="0" w:beforeAutospacing="0" w:after="0" w:afterAutospacing="0" w:line="360" w:lineRule="auto"/>
         <w:jc w:val="both"/>
         <w:rPr>
           <w:rFonts w:asciiTheme="minorHAnsi" w:hAnsiTheme="minorHAnsi" w:cstheme="minorHAnsi"/>
@@ -3378,7 +3589,7 @@
           <w:numId w:val="11"/>
         </w:numPr>
         <w:shd w:val="clear" w:color="auto" w:fill="FFFFFF"/>
-        <w:spacing w:before="0" w:beforeAutospacing="0" w:after="0" w:afterAutospacing="0"/>
+        <w:spacing w:before="0" w:beforeAutospacing="0" w:after="0" w:afterAutospacing="0" w:line="360" w:lineRule="auto"/>
         <w:jc w:val="both"/>
         <w:rPr>
           <w:rFonts w:asciiTheme="minorHAnsi" w:hAnsiTheme="minorHAnsi" w:cstheme="minorHAnsi"/>
@@ -3397,7 +3608,7 @@
       <w:pPr>
         <w:pStyle w:val="StandardWeb"/>
         <w:shd w:val="clear" w:color="auto" w:fill="FFFFFF"/>
-        <w:spacing w:before="0" w:beforeAutospacing="0" w:after="0" w:afterAutospacing="0"/>
+        <w:spacing w:before="0" w:beforeAutospacing="0" w:after="0" w:afterAutospacing="0" w:line="360" w:lineRule="auto"/>
         <w:ind w:left="720"/>
         <w:jc w:val="both"/>
         <w:rPr>
@@ -3424,6 +3635,13 @@
         </w:rPr>
         <w:t>Hier haben wir einmal einen Text und einmal Stichpunkte geschrieben, damit wir beides ausprobieren können und sehen, womit wir besser zurechtkommen.</w:t>
       </w:r>
+      <w:r>
+        <w:rPr>
+          <w:rFonts w:asciiTheme="minorHAnsi" w:hAnsiTheme="minorHAnsi" w:cstheme="minorHAnsi"/>
+          <w:color w:val="1C1C1C"/>
+        </w:rPr>
+        <w:t xml:space="preserve"> Wir konnten mit beidem gut arbeiten. Jedoch waren die Stichpunkte etwas leichter, da hier die einzelnen Punkte, die erfüllt sein müssen, direkt erkannt werden können.</w:t>
+      </w:r>
     </w:p>
     <w:p>
       <w:pPr>
@@ -3440,9 +3658,11 @@
     <w:p>
       <w:pPr>
         <w:pStyle w:val="berschrift2"/>
+        <w:spacing w:line="360" w:lineRule="auto"/>
       </w:pPr>
       <w:bookmarkStart w:id="6" w:name="_Toc39660248"/>
       <w:r>
+        <w:lastRenderedPageBreak/>
         <w:t xml:space="preserve">3.3 </w:t>
       </w:r>
       <w:r>
@@ -3825,7 +4045,6 @@
         <w:rPr>
           <w:rFonts w:asciiTheme="minorHAnsi" w:hAnsiTheme="minorHAnsi" w:cstheme="minorHAnsi"/>
           <w:sz w:val="28"/>
-          <w:lang w:val="en-US"/>
         </w:rPr>
       </w:pPr>
       <w:r>
@@ -3833,7 +4052,6 @@
           <w:rFonts w:asciiTheme="minorHAnsi" w:hAnsiTheme="minorHAnsi" w:cstheme="minorHAnsi"/>
           <w:color w:val="000000"/>
           <w:szCs w:val="22"/>
-          <w:lang w:val="en-US"/>
         </w:rPr>
         <w:t>Cupcakes</w:t>
       </w:r>
@@ -3846,20 +4064,16 @@
         <w:rPr>
           <w:rFonts w:asciiTheme="minorHAnsi" w:hAnsiTheme="minorHAnsi" w:cstheme="minorHAnsi"/>
           <w:sz w:val="28"/>
-          <w:lang w:val="en-US"/>
-        </w:rPr>
-      </w:pPr>
-      <w:proofErr w:type="spellStart"/>
+        </w:rPr>
+      </w:pPr>
       <w:r>
         <w:rPr>
           <w:rFonts w:asciiTheme="minorHAnsi" w:hAnsiTheme="minorHAnsi" w:cstheme="minorHAnsi"/>
           <w:color w:val="000000"/>
           <w:szCs w:val="22"/>
-          <w:lang w:val="en-US"/>
         </w:rPr>
         <w:t>Kuchen</w:t>
       </w:r>
-      <w:proofErr w:type="spellEnd"/>
     </w:p>
     <w:p>
       <w:pPr>
@@ -3869,20 +4083,16 @@
         <w:rPr>
           <w:rFonts w:asciiTheme="minorHAnsi" w:hAnsiTheme="minorHAnsi" w:cstheme="minorHAnsi"/>
           <w:sz w:val="28"/>
-          <w:lang w:val="en-US"/>
-        </w:rPr>
-      </w:pPr>
-      <w:proofErr w:type="spellStart"/>
+        </w:rPr>
+      </w:pPr>
       <w:r>
         <w:rPr>
           <w:rFonts w:asciiTheme="minorHAnsi" w:hAnsiTheme="minorHAnsi" w:cstheme="minorHAnsi"/>
           <w:color w:val="000000"/>
           <w:szCs w:val="22"/>
-          <w:lang w:val="en-US"/>
         </w:rPr>
         <w:t>Torten</w:t>
       </w:r>
-      <w:proofErr w:type="spellEnd"/>
     </w:p>
     <w:p>
       <w:pPr>
@@ -3959,7 +4169,33 @@
           <w:color w:val="000000"/>
           <w:szCs w:val="22"/>
         </w:rPr>
-        <w:t xml:space="preserve"> ausprobiert und auch hiermit nochmal neu geschätzt. Dabei sind wir aber auf gleiche beziehungsweise ähnliche Ergebnisse gekommen.</w:t>
+        <w:t xml:space="preserve"> ausprobiert und auch hiermit nochmal neu geschätzt. Dabei sind wir aber auf gleiche beziehungsweise </w:t>
+      </w:r>
+      <w:r>
+        <w:rPr>
+          <w:rFonts w:asciiTheme="minorHAnsi" w:hAnsiTheme="minorHAnsi" w:cstheme="minorHAnsi"/>
+          <w:color w:val="000000"/>
+          <w:szCs w:val="22"/>
+        </w:rPr>
+        <w:t xml:space="preserve">sehr ähnliche Ergebnisse gekommen. Ab dem zweiten Sprint haben wir dann beide Methoden verwendet und unsere „Kuchenskala“ noch um Zahlen der </w:t>
+      </w:r>
+      <w:proofErr w:type="spellStart"/>
+      <w:r>
+        <w:rPr>
+          <w:rFonts w:asciiTheme="minorHAnsi" w:hAnsiTheme="minorHAnsi" w:cstheme="minorHAnsi"/>
+          <w:color w:val="000000"/>
+          <w:szCs w:val="22"/>
+        </w:rPr>
+        <w:t>Fibonacci</w:t>
+      </w:r>
+      <w:proofErr w:type="spellEnd"/>
+      <w:r>
+        <w:rPr>
+          <w:rFonts w:asciiTheme="minorHAnsi" w:hAnsiTheme="minorHAnsi" w:cstheme="minorHAnsi"/>
+          <w:color w:val="000000"/>
+          <w:szCs w:val="22"/>
+        </w:rPr>
+        <w:t>-Reihe erweitert:</w:t>
       </w:r>
     </w:p>
     <w:p>
@@ -3971,8 +4207,1177 @@
           <w:rFonts w:asciiTheme="minorHAnsi" w:hAnsiTheme="minorHAnsi" w:cstheme="minorHAnsi"/>
           <w:color w:val="000000"/>
           <w:szCs w:val="22"/>
-        </w:rPr>
-      </w:pPr>
+          <w:lang w:val="en-US"/>
+        </w:rPr>
+      </w:pPr>
+      <w:r>
+        <w:rPr>
+          <w:rFonts w:asciiTheme="minorHAnsi" w:hAnsiTheme="minorHAnsi" w:cstheme="minorHAnsi"/>
+          <w:noProof/>
+          <w:color w:val="000000"/>
+          <w:szCs w:val="22"/>
+        </w:rPr>
+        <mc:AlternateContent>
+          <mc:Choice Requires="wpg">
+            <w:drawing>
+              <wp:anchor distT="0" distB="0" distL="114300" distR="114300" simplePos="0" relativeHeight="251666432" behindDoc="0" locked="0" layoutInCell="1" allowOverlap="1" wp14:anchorId="41001123" wp14:editId="3A9E452E">
+                <wp:simplePos x="0" y="0"/>
+                <wp:positionH relativeFrom="column">
+                  <wp:posOffset>1311551</wp:posOffset>
+                </wp:positionH>
+                <wp:positionV relativeFrom="paragraph">
+                  <wp:posOffset>10160</wp:posOffset>
+                </wp:positionV>
+                <wp:extent cx="1232452" cy="1852654"/>
+                <wp:effectExtent l="19050" t="0" r="0" b="33655"/>
+                <wp:wrapNone/>
+                <wp:docPr id="5" name="Gruppieren 5"/>
+                <wp:cNvGraphicFramePr/>
+                <a:graphic xmlns:a="http://schemas.openxmlformats.org/drawingml/2006/main">
+                  <a:graphicData uri="http://schemas.microsoft.com/office/word/2010/wordprocessingGroup">
+                    <wpg:wgp>
+                      <wpg:cNvGrpSpPr/>
+                      <wpg:grpSpPr>
+                        <a:xfrm>
+                          <a:off x="0" y="0"/>
+                          <a:ext cx="1232452" cy="1852654"/>
+                          <a:chOff x="0" y="0"/>
+                          <a:chExt cx="1090197" cy="1667021"/>
+                        </a:xfrm>
+                      </wpg:grpSpPr>
+                      <wps:wsp>
+                        <wps:cNvPr id="6" name="Pfeil nach unten 6"/>
+                        <wps:cNvSpPr/>
+                        <wps:spPr>
+                          <a:xfrm>
+                            <a:off x="0" y="0"/>
+                            <a:ext cx="147711" cy="1667021"/>
+                          </a:xfrm>
+                          <a:prstGeom prst="downArrow">
+                            <a:avLst/>
+                          </a:prstGeom>
+                          <a:gradFill flip="none" rotWithShape="1">
+                            <a:gsLst>
+                              <a:gs pos="0">
+                                <a:srgbClr val="002060"/>
+                              </a:gs>
+                              <a:gs pos="50000">
+                                <a:schemeClr val="accent1">
+                                  <a:shade val="67500"/>
+                                  <a:satMod val="115000"/>
+                                </a:schemeClr>
+                              </a:gs>
+                              <a:gs pos="100000">
+                                <a:schemeClr val="accent1">
+                                  <a:shade val="100000"/>
+                                  <a:satMod val="115000"/>
+                                </a:schemeClr>
+                              </a:gs>
+                            </a:gsLst>
+                            <a:lin ang="16200000" scaled="1"/>
+                            <a:tileRect/>
+                          </a:gradFill>
+                        </wps:spPr>
+                        <wps:style>
+                          <a:lnRef idx="2">
+                            <a:schemeClr val="accent1">
+                              <a:shade val="50000"/>
+                            </a:schemeClr>
+                          </a:lnRef>
+                          <a:fillRef idx="1">
+                            <a:schemeClr val="accent1"/>
+                          </a:fillRef>
+                          <a:effectRef idx="0">
+                            <a:schemeClr val="accent1"/>
+                          </a:effectRef>
+                          <a:fontRef idx="minor">
+                            <a:schemeClr val="lt1"/>
+                          </a:fontRef>
+                        </wps:style>
+                        <wps:bodyPr rot="0" spcFirstLastPara="0" vertOverflow="overflow" horzOverflow="overflow" vert="horz" wrap="square" lIns="91440" tIns="45720" rIns="91440" bIns="45720" numCol="1" spcCol="0" rtlCol="0" fromWordArt="0" anchor="ctr" anchorCtr="0" forceAA="0" compatLnSpc="1">
+                          <a:prstTxWarp prst="textNoShape">
+                            <a:avLst/>
+                          </a:prstTxWarp>
+                          <a:noAutofit/>
+                        </wps:bodyPr>
+                      </wps:wsp>
+                      <wps:wsp>
+                        <wps:cNvPr id="7" name="Textfeld 2"/>
+                        <wps:cNvSpPr txBox="1">
+                          <a:spLocks noChangeArrowheads="1"/>
+                        </wps:cNvSpPr>
+                        <wps:spPr bwMode="auto">
+                          <a:xfrm>
+                            <a:off x="77372" y="0"/>
+                            <a:ext cx="1012825" cy="288290"/>
+                          </a:xfrm>
+                          <a:prstGeom prst="rect">
+                            <a:avLst/>
+                          </a:prstGeom>
+                          <a:noFill/>
+                          <a:ln w="9525">
+                            <a:noFill/>
+                            <a:miter lim="800000"/>
+                            <a:headEnd/>
+                            <a:tailEnd/>
+                          </a:ln>
+                        </wps:spPr>
+                        <wps:txbx>
+                          <w:txbxContent>
+                            <w:p>
+                              <w:r>
+                                <w:rPr>
+                                  <w:sz w:val="24"/>
+                                </w:rPr>
+                                <w:t>Sehr</w:t>
+                              </w:r>
+                              <w:r>
+                                <w:t xml:space="preserve"> </w:t>
+                              </w:r>
+                              <w:r>
+                                <w:rPr>
+                                  <w:sz w:val="24"/>
+                                </w:rPr>
+                                <w:t>einfach</w:t>
+                              </w:r>
+                            </w:p>
+                          </w:txbxContent>
+                        </wps:txbx>
+                        <wps:bodyPr rot="0" vert="horz" wrap="square" lIns="91440" tIns="45720" rIns="91440" bIns="45720" anchor="t" anchorCtr="0">
+                          <a:noAutofit/>
+                        </wps:bodyPr>
+                      </wps:wsp>
+                      <wps:wsp>
+                        <wps:cNvPr id="8" name="Textfeld 8"/>
+                        <wps:cNvSpPr txBox="1">
+                          <a:spLocks noChangeArrowheads="1"/>
+                        </wps:cNvSpPr>
+                        <wps:spPr bwMode="auto">
+                          <a:xfrm>
+                            <a:off x="84406" y="1350498"/>
+                            <a:ext cx="998220" cy="288290"/>
+                          </a:xfrm>
+                          <a:prstGeom prst="rect">
+                            <a:avLst/>
+                          </a:prstGeom>
+                          <a:noFill/>
+                          <a:ln w="9525">
+                            <a:noFill/>
+                            <a:miter lim="800000"/>
+                            <a:headEnd/>
+                            <a:tailEnd/>
+                          </a:ln>
+                        </wps:spPr>
+                        <wps:txbx>
+                          <w:txbxContent>
+                            <w:p>
+                              <w:pPr>
+                                <w:rPr>
+                                  <w:sz w:val="24"/>
+                                  <w:szCs w:val="24"/>
+                                </w:rPr>
+                              </w:pPr>
+                              <w:r>
+                                <w:rPr>
+                                  <w:sz w:val="24"/>
+                                  <w:szCs w:val="24"/>
+                                </w:rPr>
+                                <w:t>Sehr schwer</w:t>
+                              </w:r>
+                            </w:p>
+                          </w:txbxContent>
+                        </wps:txbx>
+                        <wps:bodyPr rot="0" vert="horz" wrap="square" lIns="91440" tIns="45720" rIns="91440" bIns="45720" anchor="t" anchorCtr="0">
+                          <a:noAutofit/>
+                        </wps:bodyPr>
+                      </wps:wsp>
+                    </wpg:wgp>
+                  </a:graphicData>
+                </a:graphic>
+                <wp14:sizeRelH relativeFrom="margin">
+                  <wp14:pctWidth>0</wp14:pctWidth>
+                </wp14:sizeRelH>
+                <wp14:sizeRelV relativeFrom="margin">
+                  <wp14:pctHeight>0</wp14:pctHeight>
+                </wp14:sizeRelV>
+              </wp:anchor>
+            </w:drawing>
+          </mc:Choice>
+          <mc:Fallback>
+            <w:pict>
+              <v:group w14:anchorId="41001123" id="Gruppieren 5" o:spid="_x0000_s1030" style="position:absolute;left:0;text-align:left;margin-left:103.25pt;margin-top:.8pt;width:97.05pt;height:145.9pt;z-index:251666432;mso-width-relative:margin;mso-height-relative:margin" coordsize="10901,16670" o:gfxdata="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">
+                <v:shape id="Pfeil nach unten 6" o:spid="_x0000_s1031" type="#_x0000_t67" style="position:absolute;width:1477;height:16670;visibility:visible;mso-wrap-style:square;v-text-anchor:middle" o:gfxdata="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" adj="20643" fillcolor="#002060" strokecolor="#1f4d78 [1604]" strokeweight="1pt">
+                  <v:fill color2="#5b9bd5 [3204]" rotate="t" angle="180" colors="0 #002060;.5 #4382ba;1 #529bde" focus="100%" type="gradient"/>
+                </v:shape>
+                <v:shape id="Textfeld 2" o:spid="_x0000_s1032" type="#_x0000_t202" style="position:absolute;left:773;width:10128;height:2882;visibility:visible;mso-wrap-style:square;v-text-anchor:top" o:gfxdata="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" filled="f" stroked="f">
+                  <v:textbox>
+                    <w:txbxContent>
+                      <w:p>
+                        <w:r>
+                          <w:rPr>
+                            <w:sz w:val="24"/>
+                          </w:rPr>
+                          <w:t>Sehr</w:t>
+                        </w:r>
+                        <w:r>
+                          <w:t xml:space="preserve"> </w:t>
+                        </w:r>
+                        <w:r>
+                          <w:rPr>
+                            <w:sz w:val="24"/>
+                          </w:rPr>
+                          <w:t>einfach</w:t>
+                        </w:r>
+                      </w:p>
+                    </w:txbxContent>
+                  </v:textbox>
+                </v:shape>
+                <v:shape id="Textfeld 8" o:spid="_x0000_s1033" type="#_x0000_t202" style="position:absolute;left:844;top:13504;width:9982;height:2883;visibility:visible;mso-wrap-style:square;v-text-anchor:top" o:gfxdata="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" filled="f" stroked="f">
+                  <v:textbox>
+                    <w:txbxContent>
+                      <w:p>
+                        <w:pPr>
+                          <w:rPr>
+                            <w:sz w:val="24"/>
+                            <w:szCs w:val="24"/>
+                          </w:rPr>
+                        </w:pPr>
+                        <w:r>
+                          <w:rPr>
+                            <w:sz w:val="24"/>
+                            <w:szCs w:val="24"/>
+                          </w:rPr>
+                          <w:t>Sehr schwer</w:t>
+                        </w:r>
+                      </w:p>
+                    </w:txbxContent>
+                  </v:textbox>
+                </v:shape>
+              </v:group>
+            </w:pict>
+          </mc:Fallback>
+        </mc:AlternateContent>
+      </w:r>
+      <w:r>
+        <w:rPr>
+          <w:rFonts w:asciiTheme="minorHAnsi" w:hAnsiTheme="minorHAnsi" w:cstheme="minorHAnsi"/>
+          <w:color w:val="000000"/>
+          <w:szCs w:val="22"/>
+          <w:lang w:val="en-US"/>
+        </w:rPr>
+        <w:t xml:space="preserve">1 - </w:t>
+      </w:r>
+      <w:proofErr w:type="spellStart"/>
+      <w:r>
+        <w:rPr>
+          <w:rFonts w:asciiTheme="minorHAnsi" w:hAnsiTheme="minorHAnsi" w:cstheme="minorHAnsi"/>
+          <w:color w:val="000000"/>
+          <w:szCs w:val="22"/>
+          <w:lang w:val="en-US"/>
+        </w:rPr>
+        <w:t>Cakepops</w:t>
+      </w:r>
+      <w:proofErr w:type="spellEnd"/>
+    </w:p>
+    <w:p>
+      <w:pPr>
+        <w:pStyle w:val="StandardWeb"/>
+        <w:spacing w:before="0" w:beforeAutospacing="0" w:after="0" w:afterAutospacing="0" w:line="360" w:lineRule="auto"/>
+        <w:jc w:val="both"/>
+        <w:rPr>
+          <w:rFonts w:asciiTheme="minorHAnsi" w:hAnsiTheme="minorHAnsi" w:cstheme="minorHAnsi"/>
+          <w:sz w:val="28"/>
+          <w:lang w:val="en-US"/>
+        </w:rPr>
+      </w:pPr>
+      <w:r>
+        <w:rPr>
+          <w:rFonts w:asciiTheme="minorHAnsi" w:hAnsiTheme="minorHAnsi" w:cstheme="minorHAnsi"/>
+          <w:color w:val="000000"/>
+          <w:szCs w:val="22"/>
+          <w:lang w:val="en-US"/>
+        </w:rPr>
+        <w:t xml:space="preserve">2 - </w:t>
+      </w:r>
+      <w:r>
+        <w:rPr>
+          <w:rFonts w:asciiTheme="minorHAnsi" w:hAnsiTheme="minorHAnsi" w:cstheme="minorHAnsi"/>
+          <w:color w:val="000000"/>
+          <w:szCs w:val="22"/>
+          <w:lang w:val="en-US"/>
+        </w:rPr>
+        <w:t>Macarons</w:t>
+      </w:r>
+    </w:p>
+    <w:p>
+      <w:pPr>
+        <w:pStyle w:val="StandardWeb"/>
+        <w:spacing w:before="0" w:beforeAutospacing="0" w:after="0" w:afterAutospacing="0" w:line="360" w:lineRule="auto"/>
+        <w:jc w:val="both"/>
+        <w:rPr>
+          <w:rFonts w:asciiTheme="minorHAnsi" w:hAnsiTheme="minorHAnsi" w:cstheme="minorHAnsi"/>
+          <w:sz w:val="28"/>
+          <w:lang w:val="en-US"/>
+        </w:rPr>
+      </w:pPr>
+      <w:r>
+        <w:rPr>
+          <w:rFonts w:asciiTheme="minorHAnsi" w:hAnsiTheme="minorHAnsi" w:cstheme="minorHAnsi"/>
+          <w:color w:val="000000"/>
+          <w:szCs w:val="22"/>
+          <w:lang w:val="en-US"/>
+        </w:rPr>
+        <w:t xml:space="preserve">3 - </w:t>
+      </w:r>
+      <w:r>
+        <w:rPr>
+          <w:rFonts w:asciiTheme="minorHAnsi" w:hAnsiTheme="minorHAnsi" w:cstheme="minorHAnsi"/>
+          <w:color w:val="000000"/>
+          <w:szCs w:val="22"/>
+          <w:lang w:val="en-US"/>
+        </w:rPr>
+        <w:t>Muffins</w:t>
+      </w:r>
+    </w:p>
+    <w:p>
+      <w:pPr>
+        <w:pStyle w:val="StandardWeb"/>
+        <w:spacing w:before="0" w:beforeAutospacing="0" w:after="0" w:afterAutospacing="0" w:line="360" w:lineRule="auto"/>
+        <w:jc w:val="both"/>
+        <w:rPr>
+          <w:rFonts w:asciiTheme="minorHAnsi" w:hAnsiTheme="minorHAnsi" w:cstheme="minorHAnsi"/>
+          <w:sz w:val="28"/>
+          <w:lang w:val="en-US"/>
+        </w:rPr>
+      </w:pPr>
+      <w:r>
+        <w:rPr>
+          <w:rFonts w:asciiTheme="minorHAnsi" w:hAnsiTheme="minorHAnsi" w:cstheme="minorHAnsi"/>
+          <w:color w:val="000000"/>
+          <w:szCs w:val="22"/>
+          <w:lang w:val="en-US"/>
+        </w:rPr>
+        <w:t xml:space="preserve">5 - </w:t>
+      </w:r>
+      <w:r>
+        <w:rPr>
+          <w:rFonts w:asciiTheme="minorHAnsi" w:hAnsiTheme="minorHAnsi" w:cstheme="minorHAnsi"/>
+          <w:color w:val="000000"/>
+          <w:szCs w:val="22"/>
+          <w:lang w:val="en-US"/>
+        </w:rPr>
+        <w:t>Cupcakes</w:t>
+      </w:r>
+    </w:p>
+    <w:p>
+      <w:pPr>
+        <w:pStyle w:val="StandardWeb"/>
+        <w:spacing w:before="0" w:beforeAutospacing="0" w:after="0" w:afterAutospacing="0" w:line="360" w:lineRule="auto"/>
+        <w:jc w:val="both"/>
+        <w:rPr>
+          <w:rFonts w:asciiTheme="minorHAnsi" w:hAnsiTheme="minorHAnsi" w:cstheme="minorHAnsi"/>
+          <w:sz w:val="28"/>
+          <w:lang w:val="en-US"/>
+        </w:rPr>
+      </w:pPr>
+      <w:r>
+        <w:rPr>
+          <w:rFonts w:asciiTheme="minorHAnsi" w:hAnsiTheme="minorHAnsi" w:cstheme="minorHAnsi"/>
+          <w:color w:val="000000"/>
+          <w:szCs w:val="22"/>
+          <w:lang w:val="en-US"/>
+        </w:rPr>
+        <w:t xml:space="preserve">8 - </w:t>
+      </w:r>
+      <w:proofErr w:type="spellStart"/>
+      <w:r>
+        <w:rPr>
+          <w:rFonts w:asciiTheme="minorHAnsi" w:hAnsiTheme="minorHAnsi" w:cstheme="minorHAnsi"/>
+          <w:color w:val="000000"/>
+          <w:szCs w:val="22"/>
+          <w:lang w:val="en-US"/>
+        </w:rPr>
+        <w:t>Kuchen</w:t>
+      </w:r>
+      <w:proofErr w:type="spellEnd"/>
+    </w:p>
+    <w:p>
+      <w:pPr>
+        <w:pStyle w:val="StandardWeb"/>
+        <w:spacing w:before="0" w:beforeAutospacing="0" w:after="0" w:afterAutospacing="0" w:line="360" w:lineRule="auto"/>
+        <w:jc w:val="both"/>
+        <w:rPr>
+          <w:rFonts w:asciiTheme="minorHAnsi" w:hAnsiTheme="minorHAnsi" w:cstheme="minorHAnsi"/>
+          <w:sz w:val="28"/>
+          <w:lang w:val="en-US"/>
+        </w:rPr>
+      </w:pPr>
+      <w:r>
+        <w:rPr>
+          <w:rFonts w:asciiTheme="minorHAnsi" w:hAnsiTheme="minorHAnsi" w:cstheme="minorHAnsi"/>
+          <w:color w:val="000000"/>
+          <w:szCs w:val="22"/>
+          <w:lang w:val="en-US"/>
+        </w:rPr>
+        <w:t xml:space="preserve">13 - </w:t>
+      </w:r>
+      <w:proofErr w:type="spellStart"/>
+      <w:r>
+        <w:rPr>
+          <w:rFonts w:asciiTheme="minorHAnsi" w:hAnsiTheme="minorHAnsi" w:cstheme="minorHAnsi"/>
+          <w:color w:val="000000"/>
+          <w:szCs w:val="22"/>
+          <w:lang w:val="en-US"/>
+        </w:rPr>
+        <w:t>Torten</w:t>
+      </w:r>
+      <w:proofErr w:type="spellEnd"/>
+    </w:p>
+    <w:p>
+      <w:pPr>
+        <w:pStyle w:val="StandardWeb"/>
+        <w:spacing w:before="0" w:beforeAutospacing="0" w:after="0" w:afterAutospacing="0" w:line="360" w:lineRule="auto"/>
+        <w:jc w:val="both"/>
+        <w:rPr>
+          <w:rFonts w:asciiTheme="minorHAnsi" w:hAnsiTheme="minorHAnsi" w:cstheme="minorHAnsi"/>
+          <w:color w:val="000000"/>
+          <w:szCs w:val="22"/>
+        </w:rPr>
+      </w:pPr>
+      <w:r>
+        <w:rPr>
+          <w:rFonts w:asciiTheme="minorHAnsi" w:hAnsiTheme="minorHAnsi" w:cstheme="minorHAnsi"/>
+          <w:color w:val="000000"/>
+          <w:szCs w:val="22"/>
+        </w:rPr>
+        <w:t xml:space="preserve">20 - </w:t>
+      </w:r>
+      <w:r>
+        <w:rPr>
+          <w:rFonts w:asciiTheme="minorHAnsi" w:hAnsiTheme="minorHAnsi" w:cstheme="minorHAnsi"/>
+          <w:color w:val="000000"/>
+          <w:szCs w:val="22"/>
+        </w:rPr>
+        <w:t>Hochzeitstorte</w:t>
+      </w:r>
+    </w:p>
+    <w:p>
+      <w:pPr>
+        <w:pStyle w:val="StandardWeb"/>
+        <w:spacing w:before="0" w:beforeAutospacing="0" w:after="0" w:afterAutospacing="0" w:line="360" w:lineRule="auto"/>
+        <w:jc w:val="both"/>
+        <w:rPr>
+          <w:rFonts w:asciiTheme="minorHAnsi" w:hAnsiTheme="minorHAnsi" w:cstheme="minorHAnsi"/>
+          <w:color w:val="000000"/>
+          <w:szCs w:val="22"/>
+        </w:rPr>
+      </w:pPr>
+    </w:p>
+    <w:p>
+      <w:pPr>
+        <w:pStyle w:val="berschrift2"/>
+      </w:pPr>
+      <w:r>
+        <w:t>3.4 Priorisieren</w:t>
+      </w:r>
+    </w:p>
+    <w:p>
+      <w:pPr>
+        <w:pStyle w:val="StandardWeb"/>
+        <w:spacing w:before="0" w:beforeAutospacing="0" w:after="0" w:afterAutospacing="0" w:line="360" w:lineRule="auto"/>
+        <w:jc w:val="both"/>
+        <w:rPr>
+          <w:rFonts w:asciiTheme="minorHAnsi" w:hAnsiTheme="minorHAnsi" w:cstheme="minorHAnsi"/>
+          <w:color w:val="000000"/>
+          <w:szCs w:val="22"/>
+        </w:rPr>
+      </w:pPr>
+      <w:r>
+        <w:rPr>
+          <w:rFonts w:asciiTheme="minorHAnsi" w:hAnsiTheme="minorHAnsi" w:cstheme="minorHAnsi"/>
+          <w:color w:val="000000"/>
+          <w:szCs w:val="22"/>
+        </w:rPr>
+        <w:t>Für das Priorisieren der einzelnen User-Stories haben wir die Methode „</w:t>
+      </w:r>
+      <w:proofErr w:type="spellStart"/>
+      <w:r>
+        <w:rPr>
+          <w:rFonts w:asciiTheme="minorHAnsi" w:hAnsiTheme="minorHAnsi" w:cstheme="minorHAnsi"/>
+          <w:color w:val="000000"/>
+          <w:szCs w:val="22"/>
+        </w:rPr>
+        <w:t>Buy</w:t>
+      </w:r>
+      <w:proofErr w:type="spellEnd"/>
+      <w:r>
+        <w:rPr>
+          <w:rFonts w:asciiTheme="minorHAnsi" w:hAnsiTheme="minorHAnsi" w:cstheme="minorHAnsi"/>
+          <w:color w:val="000000"/>
+          <w:szCs w:val="22"/>
+        </w:rPr>
+        <w:t xml:space="preserve"> a Feature“ kennengelernt. Damit haben wir dann unsere User-Stories neu priorisiert. Jeder hatte hier zu Beginn 556“€“ zur Verfügung. Dabei sind wir dann auf Folgendes Ergebnis gekommen, bei dem eine verkaufte User-Story durch den Namen des Mitglieds unseres </w:t>
+      </w:r>
+      <w:proofErr w:type="spellStart"/>
+      <w:r>
+        <w:rPr>
+          <w:rFonts w:asciiTheme="minorHAnsi" w:hAnsiTheme="minorHAnsi" w:cstheme="minorHAnsi"/>
+          <w:color w:val="000000"/>
+          <w:szCs w:val="22"/>
+        </w:rPr>
+        <w:t>Scrum</w:t>
+      </w:r>
+      <w:proofErr w:type="spellEnd"/>
+      <w:r>
+        <w:rPr>
+          <w:rFonts w:asciiTheme="minorHAnsi" w:hAnsiTheme="minorHAnsi" w:cstheme="minorHAnsi"/>
+          <w:color w:val="000000"/>
+          <w:szCs w:val="22"/>
+        </w:rPr>
+        <w:t>-Teams markiert ist.</w:t>
+      </w:r>
+    </w:p>
+    <w:p>
+      <w:pPr>
+        <w:spacing w:after="0" w:line="240" w:lineRule="auto"/>
+        <w:rPr>
+          <w:rFonts w:eastAsia="Times New Roman" w:cstheme="minorHAnsi"/>
+          <w:sz w:val="24"/>
+          <w:szCs w:val="24"/>
+          <w:lang w:eastAsia="de-DE"/>
+        </w:rPr>
+      </w:pPr>
+      <w:r>
+        <w:rPr>
+          <w:rFonts w:eastAsia="Times New Roman" w:cstheme="minorHAnsi"/>
+          <w:color w:val="000000"/>
+          <w:sz w:val="24"/>
+          <w:szCs w:val="24"/>
+          <w:lang w:eastAsia="de-DE"/>
+        </w:rPr>
+        <w:t>Als User möchte ich eine Vorlage haben, in die ich meine Noten eintragen kann.</w:t>
+      </w:r>
+    </w:p>
+    <w:p>
+      <w:pPr>
+        <w:spacing w:after="0" w:line="240" w:lineRule="auto"/>
+        <w:rPr>
+          <w:rFonts w:eastAsia="Times New Roman" w:cstheme="minorHAnsi"/>
+          <w:sz w:val="24"/>
+          <w:szCs w:val="24"/>
+          <w:lang w:eastAsia="de-DE"/>
+        </w:rPr>
+      </w:pPr>
+      <w:r>
+        <w:rPr>
+          <w:rFonts w:eastAsia="Times New Roman" w:cstheme="minorHAnsi"/>
+          <w:color w:val="A64D79"/>
+          <w:sz w:val="24"/>
+          <w:szCs w:val="24"/>
+          <w:lang w:eastAsia="de-DE"/>
+        </w:rPr>
+        <w:t>10 Jonas</w:t>
+      </w:r>
+    </w:p>
+    <w:p>
+      <w:pPr>
+        <w:spacing w:after="0" w:line="240" w:lineRule="auto"/>
+        <w:rPr>
+          <w:rFonts w:eastAsia="Times New Roman" w:cstheme="minorHAnsi"/>
+          <w:sz w:val="24"/>
+          <w:szCs w:val="24"/>
+          <w:lang w:eastAsia="de-DE"/>
+        </w:rPr>
+      </w:pPr>
+    </w:p>
+    <w:p>
+      <w:pPr>
+        <w:spacing w:after="0" w:line="240" w:lineRule="auto"/>
+        <w:rPr>
+          <w:rFonts w:eastAsia="Times New Roman" w:cstheme="minorHAnsi"/>
+          <w:sz w:val="24"/>
+          <w:szCs w:val="24"/>
+          <w:lang w:eastAsia="de-DE"/>
+        </w:rPr>
+      </w:pPr>
+      <w:r>
+        <w:rPr>
+          <w:rFonts w:eastAsia="Times New Roman" w:cstheme="minorHAnsi"/>
+          <w:color w:val="000000"/>
+          <w:sz w:val="24"/>
+          <w:szCs w:val="24"/>
+          <w:lang w:eastAsia="de-DE"/>
+        </w:rPr>
+        <w:t xml:space="preserve">Als User möchte ich eine Anwendung mit einer ansprechenden Benutzeroberfläche haben, damit ich mich gut </w:t>
+      </w:r>
+      <w:proofErr w:type="gramStart"/>
+      <w:r>
+        <w:rPr>
+          <w:rFonts w:eastAsia="Times New Roman" w:cstheme="minorHAnsi"/>
+          <w:color w:val="000000"/>
+          <w:sz w:val="24"/>
+          <w:szCs w:val="24"/>
+          <w:lang w:eastAsia="de-DE"/>
+        </w:rPr>
+        <w:t>zurecht finde</w:t>
+      </w:r>
+      <w:r>
+        <w:rPr>
+          <w:rFonts w:eastAsia="Times New Roman" w:cstheme="minorHAnsi"/>
+          <w:color w:val="000000"/>
+          <w:sz w:val="24"/>
+          <w:szCs w:val="24"/>
+          <w:lang w:eastAsia="de-DE"/>
+        </w:rPr>
+        <w:t>n</w:t>
+      </w:r>
+      <w:proofErr w:type="gramEnd"/>
+      <w:r>
+        <w:rPr>
+          <w:rFonts w:eastAsia="Times New Roman" w:cstheme="minorHAnsi"/>
+          <w:color w:val="000000"/>
+          <w:sz w:val="24"/>
+          <w:szCs w:val="24"/>
+          <w:lang w:eastAsia="de-DE"/>
+        </w:rPr>
+        <w:t>.</w:t>
+      </w:r>
+    </w:p>
+    <w:p>
+      <w:pPr>
+        <w:spacing w:after="0" w:line="240" w:lineRule="auto"/>
+        <w:rPr>
+          <w:rFonts w:eastAsia="Times New Roman" w:cstheme="minorHAnsi"/>
+          <w:sz w:val="24"/>
+          <w:szCs w:val="24"/>
+          <w:lang w:eastAsia="de-DE"/>
+        </w:rPr>
+      </w:pPr>
+      <w:r>
+        <w:rPr>
+          <w:rFonts w:eastAsia="Times New Roman" w:cstheme="minorHAnsi"/>
+          <w:color w:val="A64D79"/>
+          <w:sz w:val="24"/>
+          <w:szCs w:val="24"/>
+          <w:lang w:eastAsia="de-DE"/>
+        </w:rPr>
+        <w:t>250</w:t>
+      </w:r>
+    </w:p>
+    <w:p>
+      <w:pPr>
+        <w:spacing w:after="0" w:line="240" w:lineRule="auto"/>
+        <w:rPr>
+          <w:rFonts w:eastAsia="Times New Roman" w:cstheme="minorHAnsi"/>
+          <w:sz w:val="24"/>
+          <w:szCs w:val="24"/>
+          <w:lang w:eastAsia="de-DE"/>
+        </w:rPr>
+      </w:pPr>
+    </w:p>
+    <w:p>
+      <w:pPr>
+        <w:spacing w:after="0" w:line="240" w:lineRule="auto"/>
+        <w:rPr>
+          <w:rFonts w:eastAsia="Times New Roman" w:cstheme="minorHAnsi"/>
+          <w:sz w:val="24"/>
+          <w:szCs w:val="24"/>
+          <w:lang w:eastAsia="de-DE"/>
+        </w:rPr>
+      </w:pPr>
+      <w:r>
+        <w:rPr>
+          <w:rFonts w:eastAsia="Times New Roman" w:cstheme="minorHAnsi"/>
+          <w:color w:val="000000"/>
+          <w:sz w:val="24"/>
+          <w:szCs w:val="24"/>
+          <w:lang w:eastAsia="de-DE"/>
+        </w:rPr>
+        <w:t>Als User möchte eine plattformübergreifende Desktopanwendung, damit ich das Programm benutzen kann.</w:t>
+      </w:r>
+    </w:p>
+    <w:p>
+      <w:pPr>
+        <w:spacing w:after="0" w:line="240" w:lineRule="auto"/>
+        <w:rPr>
+          <w:rFonts w:eastAsia="Times New Roman" w:cstheme="minorHAnsi"/>
+          <w:sz w:val="24"/>
+          <w:szCs w:val="24"/>
+          <w:lang w:eastAsia="de-DE"/>
+        </w:rPr>
+      </w:pPr>
+      <w:r>
+        <w:rPr>
+          <w:rFonts w:eastAsia="Times New Roman" w:cstheme="minorHAnsi"/>
+          <w:color w:val="A64D79"/>
+          <w:sz w:val="24"/>
+          <w:szCs w:val="24"/>
+          <w:lang w:eastAsia="de-DE"/>
+        </w:rPr>
+        <w:t xml:space="preserve">800 </w:t>
+      </w:r>
+      <w:proofErr w:type="spellStart"/>
+      <w:r>
+        <w:rPr>
+          <w:rFonts w:eastAsia="Times New Roman" w:cstheme="minorHAnsi"/>
+          <w:color w:val="A64D79"/>
+          <w:sz w:val="24"/>
+          <w:szCs w:val="24"/>
+          <w:lang w:eastAsia="de-DE"/>
+        </w:rPr>
+        <w:t>Passi</w:t>
+      </w:r>
+      <w:proofErr w:type="spellEnd"/>
+      <w:r>
+        <w:rPr>
+          <w:rFonts w:eastAsia="Times New Roman" w:cstheme="minorHAnsi"/>
+          <w:color w:val="A64D79"/>
+          <w:sz w:val="24"/>
+          <w:szCs w:val="24"/>
+          <w:lang w:eastAsia="de-DE"/>
+        </w:rPr>
+        <w:t xml:space="preserve"> und Marco</w:t>
+      </w:r>
+    </w:p>
+    <w:p>
+      <w:pPr>
+        <w:spacing w:after="0" w:line="240" w:lineRule="auto"/>
+        <w:rPr>
+          <w:rFonts w:eastAsia="Times New Roman" w:cstheme="minorHAnsi"/>
+          <w:sz w:val="24"/>
+          <w:szCs w:val="24"/>
+          <w:lang w:eastAsia="de-DE"/>
+        </w:rPr>
+      </w:pPr>
+    </w:p>
+    <w:p>
+      <w:pPr>
+        <w:spacing w:after="0" w:line="240" w:lineRule="auto"/>
+        <w:rPr>
+          <w:rFonts w:eastAsia="Times New Roman" w:cstheme="minorHAnsi"/>
+          <w:sz w:val="24"/>
+          <w:szCs w:val="24"/>
+          <w:lang w:eastAsia="de-DE"/>
+        </w:rPr>
+      </w:pPr>
+      <w:r>
+        <w:rPr>
+          <w:rFonts w:eastAsia="Times New Roman" w:cstheme="minorHAnsi"/>
+          <w:color w:val="000000"/>
+          <w:sz w:val="24"/>
+          <w:szCs w:val="24"/>
+          <w:lang w:eastAsia="de-DE"/>
+        </w:rPr>
+        <w:t xml:space="preserve">Als User möchte ich in der Anwendung problemlos auf den </w:t>
+      </w:r>
+      <w:proofErr w:type="spellStart"/>
+      <w:r>
+        <w:rPr>
+          <w:rFonts w:eastAsia="Times New Roman" w:cstheme="minorHAnsi"/>
+          <w:color w:val="000000"/>
+          <w:sz w:val="24"/>
+          <w:szCs w:val="24"/>
+          <w:lang w:eastAsia="de-DE"/>
+        </w:rPr>
+        <w:t>Darkmode</w:t>
+      </w:r>
+      <w:proofErr w:type="spellEnd"/>
+      <w:r>
+        <w:rPr>
+          <w:rFonts w:eastAsia="Times New Roman" w:cstheme="minorHAnsi"/>
+          <w:color w:val="000000"/>
+          <w:sz w:val="24"/>
+          <w:szCs w:val="24"/>
+          <w:lang w:eastAsia="de-DE"/>
+        </w:rPr>
+        <w:t xml:space="preserve"> wechseln können.</w:t>
+      </w:r>
+    </w:p>
+    <w:p>
+      <w:pPr>
+        <w:spacing w:after="0" w:line="240" w:lineRule="auto"/>
+        <w:rPr>
+          <w:rFonts w:eastAsia="Times New Roman" w:cstheme="minorHAnsi"/>
+          <w:sz w:val="24"/>
+          <w:szCs w:val="24"/>
+          <w:lang w:eastAsia="de-DE"/>
+        </w:rPr>
+      </w:pPr>
+      <w:r>
+        <w:rPr>
+          <w:rFonts w:eastAsia="Times New Roman" w:cstheme="minorHAnsi"/>
+          <w:color w:val="A64D79"/>
+          <w:sz w:val="24"/>
+          <w:szCs w:val="24"/>
+          <w:lang w:eastAsia="de-DE"/>
+        </w:rPr>
+        <w:t>10 Jonas</w:t>
+      </w:r>
+    </w:p>
+    <w:p>
+      <w:pPr>
+        <w:spacing w:after="0" w:line="240" w:lineRule="auto"/>
+        <w:rPr>
+          <w:rFonts w:eastAsia="Times New Roman" w:cstheme="minorHAnsi"/>
+          <w:sz w:val="24"/>
+          <w:szCs w:val="24"/>
+          <w:lang w:eastAsia="de-DE"/>
+        </w:rPr>
+      </w:pPr>
+    </w:p>
+    <w:p>
+      <w:pPr>
+        <w:spacing w:after="0" w:line="240" w:lineRule="auto"/>
+        <w:rPr>
+          <w:rFonts w:eastAsia="Times New Roman" w:cstheme="minorHAnsi"/>
+          <w:sz w:val="24"/>
+          <w:szCs w:val="24"/>
+          <w:lang w:eastAsia="de-DE"/>
+        </w:rPr>
+      </w:pPr>
+      <w:r>
+        <w:rPr>
+          <w:rFonts w:eastAsia="Times New Roman" w:cstheme="minorHAnsi"/>
+          <w:color w:val="000000"/>
+          <w:sz w:val="24"/>
+          <w:szCs w:val="24"/>
+          <w:lang w:eastAsia="de-DE"/>
+        </w:rPr>
+        <w:t xml:space="preserve">Als User möchte ich eine Excel-Datei, die Noten enthält, in </w:t>
+      </w:r>
+      <w:proofErr w:type="spellStart"/>
+      <w:r>
+        <w:rPr>
+          <w:rFonts w:eastAsia="Times New Roman" w:cstheme="minorHAnsi"/>
+          <w:color w:val="000000"/>
+          <w:sz w:val="24"/>
+          <w:szCs w:val="24"/>
+          <w:lang w:eastAsia="de-DE"/>
+        </w:rPr>
+        <w:t>Moodle</w:t>
+      </w:r>
+      <w:proofErr w:type="spellEnd"/>
+      <w:r>
+        <w:rPr>
+          <w:rFonts w:eastAsia="Times New Roman" w:cstheme="minorHAnsi"/>
+          <w:color w:val="000000"/>
+          <w:sz w:val="24"/>
+          <w:szCs w:val="24"/>
+          <w:lang w:eastAsia="de-DE"/>
+        </w:rPr>
+        <w:t xml:space="preserve"> importieren, damit ich die in Excel stehenden Noten dem in </w:t>
+      </w:r>
+      <w:proofErr w:type="spellStart"/>
+      <w:r>
+        <w:rPr>
+          <w:rFonts w:eastAsia="Times New Roman" w:cstheme="minorHAnsi"/>
+          <w:color w:val="000000"/>
+          <w:sz w:val="24"/>
+          <w:szCs w:val="24"/>
+          <w:lang w:eastAsia="de-DE"/>
+        </w:rPr>
+        <w:t>Moodle</w:t>
+      </w:r>
+      <w:proofErr w:type="spellEnd"/>
+      <w:r>
+        <w:rPr>
+          <w:rFonts w:eastAsia="Times New Roman" w:cstheme="minorHAnsi"/>
+          <w:color w:val="000000"/>
+          <w:sz w:val="24"/>
+          <w:szCs w:val="24"/>
+          <w:lang w:eastAsia="de-DE"/>
+        </w:rPr>
+        <w:t xml:space="preserve"> hinterlegten Studenten für eine bestimmte Leistungserhebung nicht alle einzeln eintragen muss.</w:t>
+      </w:r>
+    </w:p>
+    <w:p>
+      <w:pPr>
+        <w:spacing w:after="0" w:line="240" w:lineRule="auto"/>
+        <w:rPr>
+          <w:rFonts w:eastAsia="Times New Roman" w:cstheme="minorHAnsi"/>
+          <w:sz w:val="24"/>
+          <w:szCs w:val="24"/>
+          <w:lang w:eastAsia="de-DE"/>
+        </w:rPr>
+      </w:pPr>
+      <w:r>
+        <w:rPr>
+          <w:rFonts w:eastAsia="Times New Roman" w:cstheme="minorHAnsi"/>
+          <w:color w:val="A64D79"/>
+          <w:sz w:val="24"/>
+          <w:szCs w:val="24"/>
+          <w:lang w:eastAsia="de-DE"/>
+        </w:rPr>
+        <w:t xml:space="preserve">1000 Chris und </w:t>
+      </w:r>
+      <w:proofErr w:type="spellStart"/>
+      <w:r>
+        <w:rPr>
+          <w:rFonts w:eastAsia="Times New Roman" w:cstheme="minorHAnsi"/>
+          <w:color w:val="A64D79"/>
+          <w:sz w:val="24"/>
+          <w:szCs w:val="24"/>
+          <w:lang w:eastAsia="de-DE"/>
+        </w:rPr>
+        <w:t>Katha</w:t>
+      </w:r>
+      <w:proofErr w:type="spellEnd"/>
+    </w:p>
+    <w:p>
+      <w:pPr>
+        <w:spacing w:after="0" w:line="240" w:lineRule="auto"/>
+        <w:rPr>
+          <w:rFonts w:eastAsia="Times New Roman" w:cstheme="minorHAnsi"/>
+          <w:sz w:val="24"/>
+          <w:szCs w:val="24"/>
+          <w:lang w:eastAsia="de-DE"/>
+        </w:rPr>
+      </w:pPr>
+    </w:p>
+    <w:p>
+      <w:pPr>
+        <w:spacing w:after="0" w:line="240" w:lineRule="auto"/>
+        <w:rPr>
+          <w:rFonts w:eastAsia="Times New Roman" w:cstheme="minorHAnsi"/>
+          <w:sz w:val="24"/>
+          <w:szCs w:val="24"/>
+          <w:lang w:eastAsia="de-DE"/>
+        </w:rPr>
+      </w:pPr>
+      <w:r>
+        <w:rPr>
+          <w:rFonts w:eastAsia="Times New Roman" w:cstheme="minorHAnsi"/>
+          <w:color w:val="000000"/>
+          <w:sz w:val="24"/>
+          <w:szCs w:val="24"/>
+          <w:lang w:eastAsia="de-DE"/>
+        </w:rPr>
+        <w:t xml:space="preserve">Als User möchte ich mich über die Anwendung in </w:t>
+      </w:r>
+      <w:proofErr w:type="spellStart"/>
+      <w:r>
+        <w:rPr>
+          <w:rFonts w:eastAsia="Times New Roman" w:cstheme="minorHAnsi"/>
+          <w:color w:val="000000"/>
+          <w:sz w:val="24"/>
+          <w:szCs w:val="24"/>
+          <w:lang w:eastAsia="de-DE"/>
+        </w:rPr>
+        <w:t>Moodle</w:t>
+      </w:r>
+      <w:proofErr w:type="spellEnd"/>
+      <w:r>
+        <w:rPr>
+          <w:rFonts w:eastAsia="Times New Roman" w:cstheme="minorHAnsi"/>
+          <w:color w:val="000000"/>
+          <w:sz w:val="24"/>
+          <w:szCs w:val="24"/>
+          <w:lang w:eastAsia="de-DE"/>
+        </w:rPr>
+        <w:t xml:space="preserve"> einloggen können, damit ich dann von dort aus den Import starten kann.</w:t>
+      </w:r>
+    </w:p>
+    <w:p>
+      <w:pPr>
+        <w:spacing w:after="0" w:line="240" w:lineRule="auto"/>
+        <w:rPr>
+          <w:rFonts w:eastAsia="Times New Roman" w:cstheme="minorHAnsi"/>
+          <w:sz w:val="24"/>
+          <w:szCs w:val="24"/>
+          <w:lang w:eastAsia="de-DE"/>
+        </w:rPr>
+      </w:pPr>
+      <w:r>
+        <w:rPr>
+          <w:rFonts w:eastAsia="Times New Roman" w:cstheme="minorHAnsi"/>
+          <w:color w:val="A64D79"/>
+          <w:sz w:val="24"/>
+          <w:szCs w:val="24"/>
+          <w:lang w:eastAsia="de-DE"/>
+        </w:rPr>
+        <w:t>900 alle</w:t>
+      </w:r>
+    </w:p>
+    <w:p>
+      <w:pPr>
+        <w:spacing w:after="0" w:line="240" w:lineRule="auto"/>
+        <w:rPr>
+          <w:rFonts w:eastAsia="Times New Roman" w:cstheme="minorHAnsi"/>
+          <w:sz w:val="24"/>
+          <w:szCs w:val="24"/>
+          <w:lang w:eastAsia="de-DE"/>
+        </w:rPr>
+      </w:pPr>
+    </w:p>
+    <w:p>
+      <w:pPr>
+        <w:spacing w:after="0" w:line="240" w:lineRule="auto"/>
+        <w:rPr>
+          <w:rFonts w:eastAsia="Times New Roman" w:cstheme="minorHAnsi"/>
+          <w:sz w:val="24"/>
+          <w:szCs w:val="24"/>
+          <w:lang w:eastAsia="de-DE"/>
+        </w:rPr>
+      </w:pPr>
+      <w:r>
+        <w:rPr>
+          <w:rFonts w:eastAsia="Times New Roman" w:cstheme="minorHAnsi"/>
+          <w:color w:val="000000"/>
+          <w:sz w:val="24"/>
+          <w:szCs w:val="24"/>
+          <w:lang w:eastAsia="de-DE"/>
+        </w:rPr>
+        <w:t xml:space="preserve">Als User möchte ich Dateien in einem Auswahlfeld auswählen können und per Mausklick z.B. in Button-Form in </w:t>
+      </w:r>
+      <w:proofErr w:type="spellStart"/>
+      <w:r>
+        <w:rPr>
+          <w:rFonts w:eastAsia="Times New Roman" w:cstheme="minorHAnsi"/>
+          <w:color w:val="000000"/>
+          <w:sz w:val="24"/>
+          <w:szCs w:val="24"/>
+          <w:lang w:eastAsia="de-DE"/>
+        </w:rPr>
+        <w:t>Moodle</w:t>
+      </w:r>
+      <w:proofErr w:type="spellEnd"/>
+      <w:r>
+        <w:rPr>
+          <w:rFonts w:eastAsia="Times New Roman" w:cstheme="minorHAnsi"/>
+          <w:color w:val="000000"/>
+          <w:sz w:val="24"/>
+          <w:szCs w:val="24"/>
+          <w:lang w:eastAsia="de-DE"/>
+        </w:rPr>
+        <w:t xml:space="preserve"> exportieren können, damit ich nicht extra die Anwendungen verlassen muss.</w:t>
+      </w:r>
+    </w:p>
+    <w:p>
+      <w:pPr>
+        <w:spacing w:after="0" w:line="240" w:lineRule="auto"/>
+        <w:rPr>
+          <w:rFonts w:eastAsia="Times New Roman" w:cstheme="minorHAnsi"/>
+          <w:sz w:val="24"/>
+          <w:szCs w:val="24"/>
+          <w:lang w:eastAsia="de-DE"/>
+        </w:rPr>
+      </w:pPr>
+      <w:r>
+        <w:rPr>
+          <w:rFonts w:eastAsia="Times New Roman" w:cstheme="minorHAnsi"/>
+          <w:color w:val="A64D79"/>
+          <w:sz w:val="24"/>
+          <w:szCs w:val="24"/>
+          <w:lang w:eastAsia="de-DE"/>
+        </w:rPr>
+        <w:t>100</w:t>
+      </w:r>
+    </w:p>
+    <w:p>
+      <w:pPr>
+        <w:spacing w:after="0" w:line="240" w:lineRule="auto"/>
+        <w:rPr>
+          <w:rFonts w:eastAsia="Times New Roman" w:cstheme="minorHAnsi"/>
+          <w:sz w:val="24"/>
+          <w:szCs w:val="24"/>
+          <w:lang w:eastAsia="de-DE"/>
+        </w:rPr>
+      </w:pPr>
+    </w:p>
+    <w:p>
+      <w:pPr>
+        <w:spacing w:after="0" w:line="240" w:lineRule="auto"/>
+        <w:rPr>
+          <w:rFonts w:eastAsia="Times New Roman" w:cstheme="minorHAnsi"/>
+          <w:sz w:val="24"/>
+          <w:szCs w:val="24"/>
+          <w:lang w:eastAsia="de-DE"/>
+        </w:rPr>
+      </w:pPr>
+      <w:r>
+        <w:rPr>
+          <w:rFonts w:eastAsia="Times New Roman" w:cstheme="minorHAnsi"/>
+          <w:color w:val="000000"/>
+          <w:sz w:val="24"/>
+          <w:szCs w:val="24"/>
+          <w:lang w:eastAsia="de-DE"/>
+        </w:rPr>
+        <w:t>Als User möchte ich Noten für nur einen Studenten eintragen können damit noch nicht finale Noten ausgespart werden.</w:t>
+      </w:r>
+    </w:p>
+    <w:p>
+      <w:pPr>
+        <w:spacing w:after="0" w:line="240" w:lineRule="auto"/>
+        <w:rPr>
+          <w:rFonts w:eastAsia="Times New Roman" w:cstheme="minorHAnsi"/>
+          <w:sz w:val="24"/>
+          <w:szCs w:val="24"/>
+          <w:lang w:eastAsia="de-DE"/>
+        </w:rPr>
+      </w:pPr>
+      <w:r>
+        <w:rPr>
+          <w:rFonts w:eastAsia="Times New Roman" w:cstheme="minorHAnsi"/>
+          <w:color w:val="A64D79"/>
+          <w:sz w:val="24"/>
+          <w:szCs w:val="24"/>
+          <w:lang w:eastAsia="de-DE"/>
+        </w:rPr>
+        <w:t>700</w:t>
+      </w:r>
+    </w:p>
+    <w:p>
+      <w:pPr>
+        <w:spacing w:after="0" w:line="240" w:lineRule="auto"/>
+        <w:rPr>
+          <w:rFonts w:eastAsia="Times New Roman" w:cstheme="minorHAnsi"/>
+          <w:sz w:val="24"/>
+          <w:szCs w:val="24"/>
+          <w:lang w:eastAsia="de-DE"/>
+        </w:rPr>
+      </w:pPr>
+    </w:p>
+    <w:p>
+      <w:pPr>
+        <w:spacing w:after="0" w:line="240" w:lineRule="auto"/>
+        <w:rPr>
+          <w:rFonts w:eastAsia="Times New Roman" w:cstheme="minorHAnsi"/>
+          <w:sz w:val="24"/>
+          <w:szCs w:val="24"/>
+          <w:lang w:eastAsia="de-DE"/>
+        </w:rPr>
+      </w:pPr>
+      <w:r>
+        <w:rPr>
+          <w:rFonts w:eastAsia="Times New Roman" w:cstheme="minorHAnsi"/>
+          <w:color w:val="000000"/>
+          <w:sz w:val="24"/>
+          <w:szCs w:val="24"/>
+          <w:lang w:eastAsia="de-DE"/>
+        </w:rPr>
+        <w:t>Als User möchte ich Excel-Tabellen kombinieren können und die Prozentanteile der Noten zuteilen können, damit ich das nicht händisch machen muss.</w:t>
+      </w:r>
+    </w:p>
+    <w:p>
+      <w:pPr>
+        <w:spacing w:after="0" w:line="240" w:lineRule="auto"/>
+        <w:rPr>
+          <w:rFonts w:eastAsia="Times New Roman" w:cstheme="minorHAnsi"/>
+          <w:sz w:val="24"/>
+          <w:szCs w:val="24"/>
+          <w:lang w:eastAsia="de-DE"/>
+        </w:rPr>
+      </w:pPr>
+      <w:r>
+        <w:rPr>
+          <w:rFonts w:eastAsia="Times New Roman" w:cstheme="minorHAnsi"/>
+          <w:color w:val="A64D79"/>
+          <w:sz w:val="24"/>
+          <w:szCs w:val="24"/>
+          <w:lang w:eastAsia="de-DE"/>
+        </w:rPr>
+        <w:t>400</w:t>
+      </w:r>
     </w:p>
     <w:p>
       <w:pPr>
@@ -3981,82 +5386,11 @@
           <w:ilvl w:val="0"/>
           <w:numId w:val="18"/>
         </w:numPr>
-      </w:pPr>
-      <w:bookmarkStart w:id="7" w:name="_Toc39660249"/>
-      <w:r>
-        <w:t>Auswahl der Programmiersprache</w:t>
-      </w:r>
-      <w:bookmarkEnd w:id="7"/>
-    </w:p>
-    <w:p>
-      <w:pPr>
-        <w:pStyle w:val="StandardWeb"/>
-        <w:spacing w:before="0" w:beforeAutospacing="0" w:after="0" w:afterAutospacing="0" w:line="360" w:lineRule="auto"/>
-        <w:jc w:val="both"/>
-        <w:rPr>
-          <w:rFonts w:asciiTheme="minorHAnsi" w:hAnsiTheme="minorHAnsi" w:cstheme="minorHAnsi"/>
-          <w:color w:val="000000"/>
-          <w:szCs w:val="22"/>
-        </w:rPr>
-      </w:pPr>
-      <w:r>
-        <w:rPr>
-          <w:rFonts w:asciiTheme="minorHAnsi" w:hAnsiTheme="minorHAnsi" w:cstheme="minorHAnsi"/>
-          <w:color w:val="000000"/>
-          <w:szCs w:val="22"/>
-        </w:rPr>
-        <w:t xml:space="preserve">Für unser Entwicklungsprojekt haben wir uns für die Programmiersprache JavaScript mit </w:t>
-      </w:r>
-      <w:proofErr w:type="spellStart"/>
-      <w:r>
-        <w:rPr>
-          <w:rFonts w:asciiTheme="minorHAnsi" w:hAnsiTheme="minorHAnsi" w:cstheme="minorHAnsi"/>
-          <w:color w:val="000000"/>
-          <w:szCs w:val="22"/>
-        </w:rPr>
-        <w:t>Electron</w:t>
-      </w:r>
-      <w:proofErr w:type="spellEnd"/>
-      <w:r>
-        <w:rPr>
-          <w:rFonts w:asciiTheme="minorHAnsi" w:hAnsiTheme="minorHAnsi" w:cstheme="minorHAnsi"/>
-          <w:color w:val="000000"/>
-          <w:szCs w:val="22"/>
-        </w:rPr>
-        <w:t xml:space="preserve"> entschieden. </w:t>
-      </w:r>
-      <w:proofErr w:type="gramStart"/>
-      <w:r>
-        <w:rPr>
-          <w:rFonts w:asciiTheme="minorHAnsi" w:hAnsiTheme="minorHAnsi" w:cstheme="minorHAnsi"/>
-          <w:color w:val="000000"/>
-          <w:szCs w:val="22"/>
-          <w:highlight w:val="red"/>
-        </w:rPr>
-        <w:t>Warum?...</w:t>
-      </w:r>
-      <w:proofErr w:type="gramEnd"/>
-      <w:r>
-        <w:rPr>
-          <w:rFonts w:asciiTheme="minorHAnsi" w:hAnsiTheme="minorHAnsi" w:cstheme="minorHAnsi"/>
-          <w:color w:val="000000"/>
-          <w:szCs w:val="22"/>
-          <w:highlight w:val="red"/>
-        </w:rPr>
-        <w:t>.</w:t>
-      </w:r>
-    </w:p>
-    <w:p>
-      <w:pPr>
-        <w:pStyle w:val="StandardWeb"/>
-        <w:spacing w:before="0" w:beforeAutospacing="0" w:after="0" w:afterAutospacing="0" w:line="360" w:lineRule="auto"/>
-        <w:jc w:val="both"/>
-        <w:rPr>
-          <w:rFonts w:asciiTheme="minorHAnsi" w:hAnsiTheme="minorHAnsi" w:cstheme="minorHAnsi"/>
-          <w:color w:val="000000"/>
-          <w:szCs w:val="22"/>
-        </w:rPr>
-      </w:pPr>
+        <w:spacing w:line="360" w:lineRule="auto"/>
+      </w:pPr>
+      <w:r>
+        <w:t>Produktvision und Anforderungen an das Produkt</w:t>
+      </w:r>
     </w:p>
     <w:p>
       <w:pPr>
@@ -4065,13 +5399,13 @@
           <w:ilvl w:val="0"/>
           <w:numId w:val="18"/>
         </w:numPr>
-      </w:pPr>
-      <w:bookmarkStart w:id="8" w:name="_Toc39660250"/>
-      <w:r>
-        <w:lastRenderedPageBreak/>
-        <w:t>Sprint Inkremente</w:t>
-      </w:r>
-      <w:bookmarkEnd w:id="8"/>
+        <w:spacing w:line="360" w:lineRule="auto"/>
+      </w:pPr>
+      <w:bookmarkStart w:id="7" w:name="_Toc39660249"/>
+      <w:r>
+        <w:t>Auswahl der Programmiersprache</w:t>
+      </w:r>
+      <w:bookmarkEnd w:id="7"/>
     </w:p>
     <w:p>
       <w:pPr>
@@ -4080,80 +5414,53 @@
         <w:jc w:val="both"/>
         <w:rPr>
           <w:rFonts w:asciiTheme="minorHAnsi" w:hAnsiTheme="minorHAnsi" w:cstheme="minorHAnsi"/>
-        </w:rPr>
-      </w:pPr>
-      <w:r>
-        <w:rPr>
-          <w:rFonts w:asciiTheme="minorHAnsi" w:hAnsiTheme="minorHAnsi" w:cstheme="minorHAnsi"/>
-        </w:rPr>
-        <w:t>In unserem ersten Spint war unser Inkrement eine GUI in XD sowie dies bereits in HTML u</w:t>
-      </w:r>
-      <w:r>
-        <w:rPr>
-          <w:rFonts w:asciiTheme="minorHAnsi" w:hAnsiTheme="minorHAnsi" w:cstheme="minorHAnsi"/>
-        </w:rPr>
-        <w:t>mgesetzt und der Funktion Excel-T</w:t>
-      </w:r>
-      <w:r>
-        <w:rPr>
-          <w:rFonts w:asciiTheme="minorHAnsi" w:hAnsiTheme="minorHAnsi" w:cstheme="minorHAnsi"/>
-        </w:rPr>
-        <w:t xml:space="preserve">abellen auszuwählen. </w:t>
-      </w:r>
-    </w:p>
-    <w:p>
-      <w:pPr>
-        <w:pStyle w:val="StandardWeb"/>
-        <w:spacing w:before="0" w:beforeAutospacing="0" w:after="0" w:afterAutospacing="0" w:line="360" w:lineRule="auto"/>
-        <w:rPr>
-          <w:rFonts w:asciiTheme="minorHAnsi" w:hAnsiTheme="minorHAnsi" w:cstheme="minorHAnsi"/>
-        </w:rPr>
-      </w:pPr>
-      <w:r>
-        <w:rPr>
-          <w:rFonts w:asciiTheme="minorHAnsi" w:hAnsiTheme="minorHAnsi" w:cstheme="minorHAnsi"/>
-        </w:rPr>
-        <w:t xml:space="preserve">Der zweite Sprint hatte als Inkrement das Hochladen der Noten in </w:t>
+          <w:color w:val="000000"/>
+          <w:szCs w:val="22"/>
+        </w:rPr>
+      </w:pPr>
+      <w:r>
+        <w:rPr>
+          <w:rFonts w:asciiTheme="minorHAnsi" w:hAnsiTheme="minorHAnsi" w:cstheme="minorHAnsi"/>
+          <w:color w:val="000000"/>
+          <w:szCs w:val="22"/>
+        </w:rPr>
+        <w:t xml:space="preserve">Für unser Entwicklungsprojekt haben wir uns für die Programmiersprache JavaScript mit </w:t>
       </w:r>
       <w:proofErr w:type="spellStart"/>
       <w:r>
         <w:rPr>
           <w:rFonts w:asciiTheme="minorHAnsi" w:hAnsiTheme="minorHAnsi" w:cstheme="minorHAnsi"/>
-        </w:rPr>
-        <w:t>Moodle</w:t>
+          <w:color w:val="000000"/>
+          <w:szCs w:val="22"/>
+        </w:rPr>
+        <w:t>Electron</w:t>
       </w:r>
       <w:proofErr w:type="spellEnd"/>
       <w:r>
         <w:rPr>
           <w:rFonts w:asciiTheme="minorHAnsi" w:hAnsiTheme="minorHAnsi" w:cstheme="minorHAnsi"/>
-        </w:rPr>
-        <w:t xml:space="preserve"> zum richtigen Studenten mit </w:t>
-      </w:r>
-      <w:proofErr w:type="spellStart"/>
-      <w:r>
-        <w:rPr>
-          <w:rFonts w:asciiTheme="minorHAnsi" w:hAnsiTheme="minorHAnsi" w:cstheme="minorHAnsi"/>
-        </w:rPr>
-        <w:t>Einloggvorgang</w:t>
-      </w:r>
-      <w:proofErr w:type="spellEnd"/>
-      <w:r>
-        <w:rPr>
-          <w:rFonts w:asciiTheme="minorHAnsi" w:hAnsiTheme="minorHAnsi" w:cstheme="minorHAnsi"/>
-        </w:rPr>
-        <w:t xml:space="preserve"> aus der Desktopanwendung heraus. Und zusätzlich einen dynamischen </w:t>
-      </w:r>
-      <w:proofErr w:type="spellStart"/>
-      <w:r>
-        <w:rPr>
-          <w:rFonts w:asciiTheme="minorHAnsi" w:hAnsiTheme="minorHAnsi" w:cstheme="minorHAnsi"/>
-        </w:rPr>
-        <w:t>Darkmode</w:t>
-      </w:r>
-      <w:proofErr w:type="spellEnd"/>
-      <w:r>
-        <w:rPr>
-          <w:rFonts w:asciiTheme="minorHAnsi" w:hAnsiTheme="minorHAnsi" w:cstheme="minorHAnsi"/>
+          <w:color w:val="000000"/>
+          <w:szCs w:val="22"/>
+        </w:rPr>
+        <w:t xml:space="preserve"> entschieden. </w:t>
+      </w:r>
+      <w:proofErr w:type="gramStart"/>
+      <w:r>
+        <w:rPr>
+          <w:rFonts w:asciiTheme="minorHAnsi" w:hAnsiTheme="minorHAnsi" w:cstheme="minorHAnsi"/>
+          <w:color w:val="000000"/>
+          <w:szCs w:val="22"/>
+          <w:highlight w:val="red"/>
+        </w:rPr>
+        <w:t>Warum?...</w:t>
+      </w:r>
+      <w:proofErr w:type="gramEnd"/>
+      <w:r>
+        <w:rPr>
+          <w:rFonts w:asciiTheme="minorHAnsi" w:hAnsiTheme="minorHAnsi" w:cstheme="minorHAnsi"/>
+          <w:color w:val="000000"/>
+          <w:szCs w:val="22"/>
+          <w:highlight w:val="red"/>
         </w:rPr>
         <w:t>.</w:t>
       </w:r>
@@ -4165,6 +5472,8 @@
         <w:jc w:val="both"/>
         <w:rPr>
           <w:rFonts w:asciiTheme="minorHAnsi" w:hAnsiTheme="minorHAnsi" w:cstheme="minorHAnsi"/>
+          <w:color w:val="000000"/>
+          <w:szCs w:val="22"/>
         </w:rPr>
       </w:pPr>
     </w:p>
@@ -4175,12 +5484,14 @@
           <w:ilvl w:val="0"/>
           <w:numId w:val="18"/>
         </w:numPr>
-      </w:pPr>
-      <w:bookmarkStart w:id="9" w:name="_Toc39660251"/>
-      <w:r>
-        <w:t>Gestaltung der Anwendung</w:t>
-      </w:r>
-      <w:bookmarkEnd w:id="9"/>
+        <w:spacing w:line="360" w:lineRule="auto"/>
+      </w:pPr>
+      <w:bookmarkStart w:id="8" w:name="_Toc39660250"/>
+      <w:r>
+        <w:lastRenderedPageBreak/>
+        <w:t>Sprint Inkremente</w:t>
+      </w:r>
+      <w:bookmarkEnd w:id="8"/>
     </w:p>
     <w:p>
       <w:pPr>
@@ -4195,28 +5506,76 @@
         <w:rPr>
           <w:rFonts w:asciiTheme="minorHAnsi" w:hAnsiTheme="minorHAnsi" w:cstheme="minorHAnsi"/>
         </w:rPr>
-        <w:t xml:space="preserve">Unser Entwicklungsteam hat hierzu ein </w:t>
+        <w:t>In unserem ersten Spint war unser Inkrement eine GUI in XD sowie dies bereits in HTML u</w:t>
+      </w:r>
+      <w:r>
+        <w:rPr>
+          <w:rFonts w:asciiTheme="minorHAnsi" w:hAnsiTheme="minorHAnsi" w:cstheme="minorHAnsi"/>
+        </w:rPr>
+        <w:t>mgesetzt und der Funktion Excel-T</w:t>
+      </w:r>
+      <w:r>
+        <w:rPr>
+          <w:rFonts w:asciiTheme="minorHAnsi" w:hAnsiTheme="minorHAnsi" w:cstheme="minorHAnsi"/>
+        </w:rPr>
+        <w:t xml:space="preserve">abellen auszuwählen. </w:t>
+      </w:r>
+    </w:p>
+    <w:p>
+      <w:pPr>
+        <w:pStyle w:val="StandardWeb"/>
+        <w:spacing w:before="0" w:beforeAutospacing="0" w:after="0" w:afterAutospacing="0" w:line="360" w:lineRule="auto"/>
+        <w:rPr>
+          <w:rFonts w:asciiTheme="minorHAnsi" w:hAnsiTheme="minorHAnsi" w:cstheme="minorHAnsi"/>
+        </w:rPr>
+      </w:pPr>
+      <w:r>
+        <w:rPr>
+          <w:rFonts w:asciiTheme="minorHAnsi" w:hAnsiTheme="minorHAnsi" w:cstheme="minorHAnsi"/>
+        </w:rPr>
+        <w:t xml:space="preserve">Der zweite Sprint hatte als Inkrement das Hochladen der Noten in </w:t>
       </w:r>
       <w:proofErr w:type="spellStart"/>
       <w:r>
         <w:rPr>
           <w:rFonts w:asciiTheme="minorHAnsi" w:hAnsiTheme="minorHAnsi" w:cstheme="minorHAnsi"/>
         </w:rPr>
-        <w:t>Styletile</w:t>
+        <w:t>Moodle</w:t>
       </w:r>
       <w:proofErr w:type="spellEnd"/>
       <w:r>
         <w:rPr>
           <w:rFonts w:asciiTheme="minorHAnsi" w:hAnsiTheme="minorHAnsi" w:cstheme="minorHAnsi"/>
         </w:rPr>
-        <w:t xml:space="preserve"> sowie eine GUI in XD ausgearbeitet an denen wir uns orientieren können. Außerdem haben wir uns einen Namen für die Anwendung überlegt: The Gate. Das Entwicklungsteam hat hierzu auch ein Logo erstellt, an dem die Anwendung schnell erkannt </w:t>
-      </w:r>
-      <w:r>
-        <w:rPr>
-          <w:rFonts w:asciiTheme="minorHAnsi" w:hAnsiTheme="minorHAnsi" w:cstheme="minorHAnsi"/>
-          <w:highlight w:val="red"/>
-        </w:rPr>
-        <w:t>werden kann.</w:t>
+        <w:t xml:space="preserve"> zum richtigen Studenten mit </w:t>
+      </w:r>
+      <w:proofErr w:type="spellStart"/>
+      <w:r>
+        <w:rPr>
+          <w:rFonts w:asciiTheme="minorHAnsi" w:hAnsiTheme="minorHAnsi" w:cstheme="minorHAnsi"/>
+        </w:rPr>
+        <w:t>Einloggvorgang</w:t>
+      </w:r>
+      <w:proofErr w:type="spellEnd"/>
+      <w:r>
+        <w:rPr>
+          <w:rFonts w:asciiTheme="minorHAnsi" w:hAnsiTheme="minorHAnsi" w:cstheme="minorHAnsi"/>
+        </w:rPr>
+        <w:t xml:space="preserve"> aus der Desktopanwendung heraus. Und zusätzlich einen dynamischen </w:t>
+      </w:r>
+      <w:proofErr w:type="spellStart"/>
+      <w:r>
+        <w:rPr>
+          <w:rFonts w:asciiTheme="minorHAnsi" w:hAnsiTheme="minorHAnsi" w:cstheme="minorHAnsi"/>
+        </w:rPr>
+        <w:t>Darkmode</w:t>
+      </w:r>
+      <w:proofErr w:type="spellEnd"/>
+      <w:r>
+        <w:rPr>
+          <w:rFonts w:asciiTheme="minorHAnsi" w:hAnsiTheme="minorHAnsi" w:cstheme="minorHAnsi"/>
+        </w:rPr>
+        <w:t>.</w:t>
       </w:r>
     </w:p>
     <w:p>
@@ -4226,8 +5585,6 @@
         <w:jc w:val="both"/>
         <w:rPr>
           <w:rFonts w:asciiTheme="minorHAnsi" w:hAnsiTheme="minorHAnsi" w:cstheme="minorHAnsi"/>
-          <w:color w:val="000000"/>
-          <w:szCs w:val="22"/>
         </w:rPr>
       </w:pPr>
     </w:p>
@@ -4238,12 +5595,13 @@
           <w:ilvl w:val="0"/>
           <w:numId w:val="18"/>
         </w:numPr>
-      </w:pPr>
-      <w:bookmarkStart w:id="10" w:name="_Toc39660252"/>
-      <w:r>
-        <w:t>Retrospektiven</w:t>
-      </w:r>
-      <w:bookmarkEnd w:id="10"/>
+        <w:spacing w:line="360" w:lineRule="auto"/>
+      </w:pPr>
+      <w:bookmarkStart w:id="9" w:name="_Toc39660251"/>
+      <w:r>
+        <w:t>Gestaltung der Anwendung</w:t>
+      </w:r>
+      <w:bookmarkEnd w:id="9"/>
     </w:p>
     <w:p>
       <w:pPr>
@@ -4252,39 +5610,164 @@
         <w:jc w:val="both"/>
         <w:rPr>
           <w:rFonts w:asciiTheme="minorHAnsi" w:hAnsiTheme="minorHAnsi" w:cstheme="minorHAnsi"/>
+        </w:rPr>
+      </w:pPr>
+      <w:r>
+        <w:rPr>
+          <w:rFonts w:asciiTheme="minorHAnsi" w:hAnsiTheme="minorHAnsi" w:cstheme="minorHAnsi"/>
+        </w:rPr>
+        <w:t xml:space="preserve">Unser Entwicklungsteam hat hierzu ein </w:t>
+      </w:r>
+      <w:proofErr w:type="spellStart"/>
+      <w:r>
+        <w:rPr>
+          <w:rFonts w:asciiTheme="minorHAnsi" w:hAnsiTheme="minorHAnsi" w:cstheme="minorHAnsi"/>
+        </w:rPr>
+        <w:t>Styletile</w:t>
+      </w:r>
+      <w:proofErr w:type="spellEnd"/>
+      <w:r>
+        <w:rPr>
+          <w:rFonts w:asciiTheme="minorHAnsi" w:hAnsiTheme="minorHAnsi" w:cstheme="minorHAnsi"/>
+        </w:rPr>
+        <w:t xml:space="preserve"> sowie eine GUI in XD ausgearbeitet an denen wir uns orientieren können. Außerdem haben wir uns einen Namen für die Anwendung überlegt: The Gate. Das Entwicklungsteam hat hierzu auch ein Logo erstellt, an dem die Anwendung schnell erkannt </w:t>
+      </w:r>
+      <w:r>
+        <w:rPr>
+          <w:rFonts w:asciiTheme="minorHAnsi" w:hAnsiTheme="minorHAnsi" w:cstheme="minorHAnsi"/>
+          <w:highlight w:val="red"/>
+        </w:rPr>
+        <w:t>werden kann.</w:t>
+      </w:r>
+    </w:p>
+    <w:p>
+      <w:pPr>
+        <w:pStyle w:val="StandardWeb"/>
+        <w:spacing w:before="0" w:beforeAutospacing="0" w:after="0" w:afterAutospacing="0" w:line="360" w:lineRule="auto"/>
+        <w:jc w:val="both"/>
+        <w:rPr>
+          <w:rFonts w:asciiTheme="minorHAnsi" w:hAnsiTheme="minorHAnsi" w:cstheme="minorHAnsi"/>
           <w:color w:val="000000"/>
           <w:szCs w:val="22"/>
         </w:rPr>
       </w:pPr>
-      <w:r>
+    </w:p>
+    <w:p>
+      <w:pPr>
+        <w:pStyle w:val="StandardWeb"/>
+        <w:spacing w:before="0" w:beforeAutospacing="0" w:after="0" w:afterAutospacing="0" w:line="360" w:lineRule="auto"/>
+        <w:jc w:val="both"/>
+        <w:rPr>
+          <w:rFonts w:asciiTheme="minorHAnsi" w:hAnsiTheme="minorHAnsi" w:cstheme="minorHAnsi"/>
+        </w:rPr>
+      </w:pPr>
+    </w:p>
+    <w:p>
+      <w:pPr>
+        <w:pStyle w:val="berschrift1"/>
+        <w:numPr>
+          <w:ilvl w:val="0"/>
+          <w:numId w:val="18"/>
+        </w:numPr>
+        <w:spacing w:line="360" w:lineRule="auto"/>
+      </w:pPr>
+      <w:r>
+        <w:t>Umsetzung</w:t>
+      </w:r>
+    </w:p>
+    <w:p>
+      <w:pPr>
+        <w:pStyle w:val="berschrift1"/>
+        <w:numPr>
+          <w:ilvl w:val="0"/>
+          <w:numId w:val="18"/>
+        </w:numPr>
+        <w:spacing w:line="360" w:lineRule="auto"/>
+      </w:pPr>
+      <w:r>
+        <w:t>Ergebnis</w:t>
+      </w:r>
+    </w:p>
+    <w:p>
+      <w:pPr>
+        <w:spacing w:line="360" w:lineRule="auto"/>
+      </w:pPr>
+      <w:r>
+        <w:t xml:space="preserve">Mit </w:t>
+      </w:r>
+      <w:proofErr w:type="spellStart"/>
+      <w:r>
+        <w:t>screenshots</w:t>
+      </w:r>
+      <w:proofErr w:type="spellEnd"/>
+    </w:p>
+    <w:p>
+      <w:pPr>
+        <w:pStyle w:val="berschrift1"/>
+        <w:numPr>
+          <w:ilvl w:val="0"/>
+          <w:numId w:val="18"/>
+        </w:numPr>
+        <w:spacing w:line="360" w:lineRule="auto"/>
+      </w:pPr>
+      <w:r>
+        <w:t>Problemdokumentation</w:t>
+      </w:r>
+    </w:p>
+    <w:p>
+      <w:pPr>
+        <w:pStyle w:val="berschrift1"/>
+        <w:numPr>
+          <w:ilvl w:val="0"/>
+          <w:numId w:val="18"/>
+        </w:numPr>
+        <w:spacing w:line="360" w:lineRule="auto"/>
+      </w:pPr>
+      <w:bookmarkStart w:id="10" w:name="_Toc39660253"/>
+      <w:r>
+        <w:t>Anleitung</w:t>
+      </w:r>
+      <w:bookmarkEnd w:id="10"/>
+    </w:p>
+    <w:p>
+      <w:pPr>
+        <w:pStyle w:val="berschrift1"/>
+        <w:numPr>
+          <w:ilvl w:val="0"/>
+          <w:numId w:val="18"/>
+        </w:numPr>
+        <w:spacing w:line="360" w:lineRule="auto"/>
+      </w:pPr>
+      <w:bookmarkStart w:id="11" w:name="_Toc39660252"/>
+      <w:r>
+        <w:t>Retrospektiven</w:t>
+      </w:r>
+      <w:bookmarkEnd w:id="11"/>
+    </w:p>
+    <w:p>
+      <w:pPr>
+        <w:pStyle w:val="StandardWeb"/>
+        <w:spacing w:before="0" w:beforeAutospacing="0" w:after="0" w:afterAutospacing="0" w:line="360" w:lineRule="auto"/>
+        <w:jc w:val="both"/>
         <w:rPr>
           <w:rFonts w:asciiTheme="minorHAnsi" w:hAnsiTheme="minorHAnsi" w:cstheme="minorHAnsi"/>
           <w:color w:val="000000"/>
           <w:szCs w:val="22"/>
         </w:rPr>
-        <w:t xml:space="preserve">Während unseren Sprints sind wir natürlich auch auf verschiedene Probleme gestoßen, die uns bei der Arbeit behindert haben. Diese haben wir immer in der Sprint Retrospektive analysiert und besprochen. Dabei sind wir </w:t>
-      </w:r>
+      </w:pPr>
       <w:r>
         <w:rPr>
           <w:rFonts w:asciiTheme="minorHAnsi" w:hAnsiTheme="minorHAnsi" w:cstheme="minorHAnsi"/>
           <w:color w:val="000000"/>
           <w:szCs w:val="22"/>
         </w:rPr>
-        <w:t xml:space="preserve">in der ersten Retrospektive </w:t>
-      </w:r>
-      <w:r>
-        <w:rPr>
-          <w:rFonts w:asciiTheme="minorHAnsi" w:hAnsiTheme="minorHAnsi" w:cstheme="minorHAnsi"/>
-          <w:color w:val="000000"/>
-          <w:szCs w:val="22"/>
-        </w:rPr>
-        <w:t>zu folgenden Ergebnissen gekommen.</w:t>
+        <w:t>Während unseren Sprints sind wir natürlich auch auf verschiedene Probleme gestoßen, die uns bei der Arbeit behindert haben. Diese haben wir immer in der Sprint Retrospektive analysiert und besprochen. Dabei sind wir in der ersten Retrospektive zu folgenden Ergebnissen gekommen.</w:t>
       </w:r>
     </w:p>
     <w:p>
       <w:pPr>
         <w:pStyle w:val="StandardWeb"/>
-        <w:spacing w:before="0" w:beforeAutospacing="0" w:after="0" w:afterAutospacing="0"/>
+        <w:spacing w:before="0" w:beforeAutospacing="0" w:after="0" w:afterAutospacing="0" w:line="360" w:lineRule="auto"/>
         <w:jc w:val="both"/>
         <w:rPr>
           <w:rFonts w:asciiTheme="minorHAnsi" w:hAnsiTheme="minorHAnsi" w:cstheme="minorHAnsi"/>
@@ -4302,7 +5785,7 @@
     <w:p>
       <w:pPr>
         <w:pStyle w:val="StandardWeb"/>
-        <w:spacing w:before="0" w:beforeAutospacing="0" w:after="0" w:afterAutospacing="0"/>
+        <w:spacing w:before="0" w:beforeAutospacing="0" w:after="0" w:afterAutospacing="0" w:line="360" w:lineRule="auto"/>
         <w:jc w:val="both"/>
         <w:rPr>
           <w:rFonts w:asciiTheme="minorHAnsi" w:hAnsiTheme="minorHAnsi" w:cstheme="minorHAnsi"/>
@@ -4317,7 +5800,7 @@
           <w:ilvl w:val="0"/>
           <w:numId w:val="12"/>
         </w:numPr>
-        <w:spacing w:before="0" w:beforeAutospacing="0" w:after="0" w:afterAutospacing="0"/>
+        <w:spacing w:before="0" w:beforeAutospacing="0" w:after="0" w:afterAutospacing="0" w:line="360" w:lineRule="auto"/>
         <w:jc w:val="both"/>
         <w:rPr>
           <w:rFonts w:asciiTheme="minorHAnsi" w:hAnsiTheme="minorHAnsi" w:cstheme="minorHAnsi"/>
@@ -4329,6 +5812,7 @@
           <w:rFonts w:asciiTheme="minorHAnsi" w:hAnsiTheme="minorHAnsi" w:cstheme="minorHAnsi"/>
           <w:szCs w:val="22"/>
         </w:rPr>
+        <w:lastRenderedPageBreak/>
         <w:t>Teamkommunikation</w:t>
       </w:r>
     </w:p>
@@ -4339,7 +5823,7 @@
           <w:ilvl w:val="0"/>
           <w:numId w:val="12"/>
         </w:numPr>
-        <w:spacing w:before="0" w:beforeAutospacing="0" w:after="0" w:afterAutospacing="0"/>
+        <w:spacing w:before="0" w:beforeAutospacing="0" w:after="0" w:afterAutospacing="0" w:line="360" w:lineRule="auto"/>
         <w:jc w:val="both"/>
         <w:rPr>
           <w:rFonts w:asciiTheme="minorHAnsi" w:hAnsiTheme="minorHAnsi" w:cstheme="minorHAnsi"/>
@@ -4361,7 +5845,7 @@
           <w:ilvl w:val="0"/>
           <w:numId w:val="12"/>
         </w:numPr>
-        <w:spacing w:before="0" w:beforeAutospacing="0" w:after="0" w:afterAutospacing="0"/>
+        <w:spacing w:before="0" w:beforeAutospacing="0" w:after="0" w:afterAutospacing="0" w:line="360" w:lineRule="auto"/>
         <w:jc w:val="both"/>
         <w:rPr>
           <w:rFonts w:asciiTheme="minorHAnsi" w:hAnsiTheme="minorHAnsi" w:cstheme="minorHAnsi"/>
@@ -4383,7 +5867,7 @@
           <w:ilvl w:val="0"/>
           <w:numId w:val="12"/>
         </w:numPr>
-        <w:spacing w:before="0" w:beforeAutospacing="0" w:after="0" w:afterAutospacing="0"/>
+        <w:spacing w:before="0" w:beforeAutospacing="0" w:after="0" w:afterAutospacing="0" w:line="360" w:lineRule="auto"/>
         <w:jc w:val="both"/>
         <w:rPr>
           <w:rFonts w:asciiTheme="minorHAnsi" w:hAnsiTheme="minorHAnsi" w:cstheme="minorHAnsi"/>
@@ -4405,7 +5889,7 @@
           <w:ilvl w:val="0"/>
           <w:numId w:val="12"/>
         </w:numPr>
-        <w:spacing w:before="0" w:beforeAutospacing="0" w:after="0" w:afterAutospacing="0"/>
+        <w:spacing w:before="0" w:beforeAutospacing="0" w:after="0" w:afterAutospacing="0" w:line="360" w:lineRule="auto"/>
         <w:jc w:val="both"/>
         <w:rPr>
           <w:rFonts w:asciiTheme="minorHAnsi" w:hAnsiTheme="minorHAnsi" w:cstheme="minorHAnsi"/>
@@ -4423,7 +5907,7 @@
     <w:p>
       <w:pPr>
         <w:pStyle w:val="StandardWeb"/>
-        <w:spacing w:before="0" w:beforeAutospacing="0" w:after="0" w:afterAutospacing="0"/>
+        <w:spacing w:before="0" w:beforeAutospacing="0" w:after="0" w:afterAutospacing="0" w:line="360" w:lineRule="auto"/>
         <w:jc w:val="both"/>
         <w:rPr>
           <w:rFonts w:asciiTheme="minorHAnsi" w:hAnsiTheme="minorHAnsi" w:cstheme="minorHAnsi"/>
@@ -4434,7 +5918,7 @@
     <w:p>
       <w:pPr>
         <w:pStyle w:val="StandardWeb"/>
-        <w:spacing w:before="0" w:beforeAutospacing="0" w:after="0" w:afterAutospacing="0"/>
+        <w:spacing w:before="0" w:beforeAutospacing="0" w:after="0" w:afterAutospacing="0" w:line="360" w:lineRule="auto"/>
         <w:jc w:val="both"/>
         <w:rPr>
           <w:rFonts w:asciiTheme="minorHAnsi" w:hAnsiTheme="minorHAnsi" w:cstheme="minorHAnsi"/>
@@ -4452,7 +5936,7 @@
     <w:p>
       <w:pPr>
         <w:pStyle w:val="StandardWeb"/>
-        <w:spacing w:before="0" w:beforeAutospacing="0" w:after="0" w:afterAutospacing="0"/>
+        <w:spacing w:before="0" w:beforeAutospacing="0" w:after="0" w:afterAutospacing="0" w:line="360" w:lineRule="auto"/>
         <w:jc w:val="both"/>
         <w:rPr>
           <w:rFonts w:asciiTheme="minorHAnsi" w:hAnsiTheme="minorHAnsi" w:cstheme="minorHAnsi"/>
@@ -4467,7 +5951,7 @@
           <w:ilvl w:val="0"/>
           <w:numId w:val="13"/>
         </w:numPr>
-        <w:spacing w:before="0" w:beforeAutospacing="0" w:after="0" w:afterAutospacing="0"/>
+        <w:spacing w:before="0" w:beforeAutospacing="0" w:after="0" w:afterAutospacing="0" w:line="360" w:lineRule="auto"/>
         <w:jc w:val="both"/>
         <w:rPr>
           <w:rFonts w:asciiTheme="minorHAnsi" w:hAnsiTheme="minorHAnsi" w:cstheme="minorHAnsi"/>
@@ -4519,7 +6003,7 @@
           <w:ilvl w:val="0"/>
           <w:numId w:val="13"/>
         </w:numPr>
-        <w:spacing w:before="0" w:beforeAutospacing="0" w:after="0" w:afterAutospacing="0"/>
+        <w:spacing w:before="0" w:beforeAutospacing="0" w:after="0" w:afterAutospacing="0" w:line="360" w:lineRule="auto"/>
         <w:jc w:val="both"/>
         <w:rPr>
           <w:rFonts w:asciiTheme="minorHAnsi" w:hAnsiTheme="minorHAnsi" w:cstheme="minorHAnsi"/>
@@ -4557,7 +6041,7 @@
           <w:ilvl w:val="0"/>
           <w:numId w:val="13"/>
         </w:numPr>
-        <w:spacing w:before="0" w:beforeAutospacing="0" w:after="0" w:afterAutospacing="0"/>
+        <w:spacing w:before="0" w:beforeAutospacing="0" w:after="0" w:afterAutospacing="0" w:line="360" w:lineRule="auto"/>
         <w:jc w:val="both"/>
         <w:rPr>
           <w:rFonts w:asciiTheme="minorHAnsi" w:hAnsiTheme="minorHAnsi" w:cstheme="minorHAnsi"/>
@@ -4604,7 +6088,7 @@
           <w:ilvl w:val="0"/>
           <w:numId w:val="13"/>
         </w:numPr>
-        <w:spacing w:before="0" w:beforeAutospacing="0" w:after="0" w:afterAutospacing="0"/>
+        <w:spacing w:before="0" w:beforeAutospacing="0" w:after="0" w:afterAutospacing="0" w:line="360" w:lineRule="auto"/>
         <w:jc w:val="both"/>
         <w:rPr>
           <w:rFonts w:asciiTheme="minorHAnsi" w:hAnsiTheme="minorHAnsi" w:cstheme="minorHAnsi"/>
@@ -4622,7 +6106,7 @@
     <w:p>
       <w:pPr>
         <w:pStyle w:val="StandardWeb"/>
-        <w:spacing w:before="0" w:beforeAutospacing="0" w:after="0" w:afterAutospacing="0"/>
+        <w:spacing w:before="0" w:beforeAutospacing="0" w:after="0" w:afterAutospacing="0" w:line="360" w:lineRule="auto"/>
         <w:jc w:val="both"/>
         <w:rPr>
           <w:rFonts w:asciiTheme="minorHAnsi" w:hAnsiTheme="minorHAnsi" w:cstheme="minorHAnsi"/>
@@ -4633,7 +6117,7 @@
     <w:p>
       <w:pPr>
         <w:pStyle w:val="StandardWeb"/>
-        <w:spacing w:before="0" w:beforeAutospacing="0" w:after="0" w:afterAutospacing="0"/>
+        <w:spacing w:before="0" w:beforeAutospacing="0" w:after="0" w:afterAutospacing="0" w:line="360" w:lineRule="auto"/>
         <w:jc w:val="both"/>
         <w:rPr>
           <w:rFonts w:asciiTheme="minorHAnsi" w:hAnsiTheme="minorHAnsi" w:cstheme="minorHAnsi"/>
@@ -4651,7 +6135,7 @@
     <w:p>
       <w:pPr>
         <w:pStyle w:val="StandardWeb"/>
-        <w:spacing w:before="0" w:beforeAutospacing="0" w:after="0" w:afterAutospacing="0"/>
+        <w:spacing w:before="0" w:beforeAutospacing="0" w:after="0" w:afterAutospacing="0" w:line="360" w:lineRule="auto"/>
         <w:jc w:val="both"/>
         <w:rPr>
           <w:rFonts w:asciiTheme="minorHAnsi" w:hAnsiTheme="minorHAnsi" w:cstheme="minorHAnsi"/>
@@ -4666,7 +6150,7 @@
           <w:ilvl w:val="0"/>
           <w:numId w:val="14"/>
         </w:numPr>
-        <w:spacing w:before="0" w:beforeAutospacing="0" w:after="0" w:afterAutospacing="0"/>
+        <w:spacing w:before="0" w:beforeAutospacing="0" w:after="0" w:afterAutospacing="0" w:line="360" w:lineRule="auto"/>
         <w:jc w:val="both"/>
         <w:rPr>
           <w:rFonts w:asciiTheme="minorHAnsi" w:hAnsiTheme="minorHAnsi" w:cstheme="minorHAnsi"/>
@@ -4704,7 +6188,7 @@
           <w:ilvl w:val="0"/>
           <w:numId w:val="14"/>
         </w:numPr>
-        <w:spacing w:before="0" w:beforeAutospacing="0" w:after="0" w:afterAutospacing="0"/>
+        <w:spacing w:before="0" w:beforeAutospacing="0" w:after="0" w:afterAutospacing="0" w:line="360" w:lineRule="auto"/>
         <w:jc w:val="both"/>
         <w:rPr>
           <w:rFonts w:asciiTheme="minorHAnsi" w:hAnsiTheme="minorHAnsi" w:cstheme="minorHAnsi"/>
@@ -4717,7 +6201,6 @@
           <w:rFonts w:asciiTheme="minorHAnsi" w:hAnsiTheme="minorHAnsi" w:cstheme="minorHAnsi"/>
           <w:szCs w:val="22"/>
         </w:rPr>
-        <w:lastRenderedPageBreak/>
         <w:t>Product</w:t>
       </w:r>
       <w:proofErr w:type="spellEnd"/>
@@ -4748,7 +6231,7 @@
     <w:p>
       <w:pPr>
         <w:pStyle w:val="StandardWeb"/>
-        <w:spacing w:before="0" w:beforeAutospacing="0" w:after="0" w:afterAutospacing="0"/>
+        <w:spacing w:before="0" w:beforeAutospacing="0" w:after="0" w:afterAutospacing="0" w:line="360" w:lineRule="auto"/>
         <w:jc w:val="both"/>
         <w:rPr>
           <w:rFonts w:asciiTheme="minorHAnsi" w:hAnsiTheme="minorHAnsi" w:cstheme="minorHAnsi"/>
@@ -4759,7 +6242,7 @@
     <w:p>
       <w:pPr>
         <w:pStyle w:val="StandardWeb"/>
-        <w:spacing w:before="0" w:beforeAutospacing="0" w:after="0" w:afterAutospacing="0"/>
+        <w:spacing w:before="0" w:beforeAutospacing="0" w:after="0" w:afterAutospacing="0" w:line="360" w:lineRule="auto"/>
         <w:jc w:val="both"/>
         <w:rPr>
           <w:rFonts w:asciiTheme="minorHAnsi" w:hAnsiTheme="minorHAnsi" w:cstheme="minorHAnsi"/>
@@ -4777,7 +6260,7 @@
     <w:p>
       <w:pPr>
         <w:pStyle w:val="StandardWeb"/>
-        <w:spacing w:before="0" w:beforeAutospacing="0" w:after="0" w:afterAutospacing="0"/>
+        <w:spacing w:before="0" w:beforeAutospacing="0" w:after="0" w:afterAutospacing="0" w:line="360" w:lineRule="auto"/>
         <w:jc w:val="both"/>
         <w:rPr>
           <w:rFonts w:asciiTheme="minorHAnsi" w:hAnsiTheme="minorHAnsi" w:cstheme="minorHAnsi"/>
@@ -4792,7 +6275,7 @@
           <w:ilvl w:val="0"/>
           <w:numId w:val="16"/>
         </w:numPr>
-        <w:spacing w:before="0" w:beforeAutospacing="0" w:after="0" w:afterAutospacing="0"/>
+        <w:spacing w:before="0" w:beforeAutospacing="0" w:after="0" w:afterAutospacing="0" w:line="360" w:lineRule="auto"/>
         <w:jc w:val="both"/>
         <w:rPr>
           <w:rFonts w:asciiTheme="minorHAnsi" w:hAnsiTheme="minorHAnsi" w:cstheme="minorHAnsi"/>
@@ -4844,7 +6327,7 @@
           <w:ilvl w:val="0"/>
           <w:numId w:val="16"/>
         </w:numPr>
-        <w:spacing w:before="0" w:beforeAutospacing="0" w:after="0" w:afterAutospacing="0"/>
+        <w:spacing w:before="0" w:beforeAutospacing="0" w:after="0" w:afterAutospacing="0" w:line="360" w:lineRule="auto"/>
         <w:jc w:val="both"/>
         <w:rPr>
           <w:rFonts w:asciiTheme="minorHAnsi" w:hAnsiTheme="minorHAnsi" w:cstheme="minorHAnsi"/>
@@ -4919,7 +6402,7 @@
     <w:p>
       <w:pPr>
         <w:pStyle w:val="StandardWeb"/>
-        <w:spacing w:before="0" w:beforeAutospacing="0" w:after="0" w:afterAutospacing="0"/>
+        <w:spacing w:before="0" w:beforeAutospacing="0" w:after="0" w:afterAutospacing="0" w:line="360" w:lineRule="auto"/>
         <w:jc w:val="both"/>
         <w:rPr>
           <w:rFonts w:asciiTheme="minorHAnsi" w:hAnsiTheme="minorHAnsi" w:cstheme="minorHAnsi"/>
@@ -4930,7 +6413,7 @@
     <w:p>
       <w:pPr>
         <w:pStyle w:val="StandardWeb"/>
-        <w:spacing w:before="0" w:beforeAutospacing="0" w:after="0" w:afterAutospacing="0"/>
+        <w:spacing w:before="0" w:beforeAutospacing="0" w:after="0" w:afterAutospacing="0" w:line="360" w:lineRule="auto"/>
         <w:jc w:val="both"/>
         <w:rPr>
           <w:rFonts w:asciiTheme="minorHAnsi" w:hAnsiTheme="minorHAnsi" w:cstheme="minorHAnsi"/>
@@ -4948,7 +6431,7 @@
     <w:p>
       <w:pPr>
         <w:pStyle w:val="StandardWeb"/>
-        <w:spacing w:before="0" w:beforeAutospacing="0" w:after="0" w:afterAutospacing="0"/>
+        <w:spacing w:before="0" w:beforeAutospacing="0" w:after="0" w:afterAutospacing="0" w:line="360" w:lineRule="auto"/>
         <w:jc w:val="both"/>
         <w:rPr>
           <w:rFonts w:asciiTheme="minorHAnsi" w:hAnsiTheme="minorHAnsi" w:cstheme="minorHAnsi"/>
@@ -4963,6 +6446,7 @@
           <w:ilvl w:val="0"/>
           <w:numId w:val="15"/>
         </w:numPr>
+        <w:spacing w:line="360" w:lineRule="auto"/>
         <w:jc w:val="both"/>
         <w:rPr>
           <w:rFonts w:eastAsia="Times New Roman" w:cstheme="minorHAnsi"/>
@@ -4986,6 +6470,7 @@
           <w:ilvl w:val="0"/>
           <w:numId w:val="15"/>
         </w:numPr>
+        <w:spacing w:line="360" w:lineRule="auto"/>
         <w:jc w:val="both"/>
         <w:rPr>
           <w:rFonts w:eastAsia="Times New Roman" w:cstheme="minorHAnsi"/>
@@ -5033,19 +6518,13 @@
         <w:rPr>
           <w:rFonts w:asciiTheme="minorHAnsi" w:hAnsiTheme="minorHAnsi" w:cstheme="minorHAnsi"/>
         </w:rPr>
-        <w:t xml:space="preserve"> ha</w:t>
-      </w:r>
-      <w:r>
-        <w:rPr>
-          <w:rFonts w:asciiTheme="minorHAnsi" w:hAnsiTheme="minorHAnsi" w:cstheme="minorHAnsi"/>
-        </w:rPr>
-        <w:t>tten wir dann dieses Ergebnis:</w:t>
+        <w:t xml:space="preserve"> hatten wir dann dieses Ergebnis:</w:t>
       </w:r>
     </w:p>
     <w:p>
       <w:pPr>
         <w:pStyle w:val="StandardWeb"/>
-        <w:spacing w:before="0" w:beforeAutospacing="0" w:after="0" w:afterAutospacing="0"/>
+        <w:spacing w:before="0" w:beforeAutospacing="0" w:after="0" w:afterAutospacing="0" w:line="360" w:lineRule="auto"/>
         <w:rPr>
           <w:rFonts w:asciiTheme="minorHAnsi" w:hAnsiTheme="minorHAnsi" w:cstheme="minorHAnsi"/>
           <w:szCs w:val="22"/>
@@ -5055,7 +6534,7 @@
     <w:p>
       <w:pPr>
         <w:pStyle w:val="StandardWeb"/>
-        <w:spacing w:before="0" w:beforeAutospacing="0" w:after="0" w:afterAutospacing="0"/>
+        <w:spacing w:before="0" w:beforeAutospacing="0" w:after="0" w:afterAutospacing="0" w:line="360" w:lineRule="auto"/>
         <w:rPr>
           <w:rFonts w:asciiTheme="minorHAnsi" w:hAnsiTheme="minorHAnsi" w:cstheme="minorHAnsi"/>
           <w:szCs w:val="22"/>
@@ -5072,7 +6551,7 @@
     <w:p>
       <w:pPr>
         <w:pStyle w:val="StandardWeb"/>
-        <w:spacing w:before="0" w:beforeAutospacing="0" w:after="0" w:afterAutospacing="0"/>
+        <w:spacing w:before="0" w:beforeAutospacing="0" w:after="0" w:afterAutospacing="0" w:line="360" w:lineRule="auto"/>
         <w:rPr>
           <w:rFonts w:asciiTheme="minorHAnsi" w:hAnsiTheme="minorHAnsi" w:cstheme="minorHAnsi"/>
           <w:szCs w:val="22"/>
@@ -5086,7 +6565,7 @@
           <w:ilvl w:val="0"/>
           <w:numId w:val="19"/>
         </w:numPr>
-        <w:spacing w:before="0" w:beforeAutospacing="0" w:after="0" w:afterAutospacing="0"/>
+        <w:spacing w:before="0" w:beforeAutospacing="0" w:after="0" w:afterAutospacing="0" w:line="360" w:lineRule="auto"/>
         <w:rPr>
           <w:rFonts w:asciiTheme="minorHAnsi" w:hAnsiTheme="minorHAnsi" w:cstheme="minorHAnsi"/>
           <w:szCs w:val="22"/>
@@ -5107,7 +6586,7 @@
           <w:ilvl w:val="0"/>
           <w:numId w:val="19"/>
         </w:numPr>
-        <w:spacing w:before="0" w:beforeAutospacing="0" w:after="0" w:afterAutospacing="0"/>
+        <w:spacing w:before="0" w:beforeAutospacing="0" w:after="0" w:afterAutospacing="0" w:line="360" w:lineRule="auto"/>
         <w:rPr>
           <w:rFonts w:asciiTheme="minorHAnsi" w:hAnsiTheme="minorHAnsi" w:cstheme="minorHAnsi"/>
           <w:szCs w:val="22"/>
@@ -5128,7 +6607,7 @@
           <w:ilvl w:val="0"/>
           <w:numId w:val="19"/>
         </w:numPr>
-        <w:spacing w:before="0" w:beforeAutospacing="0" w:after="0" w:afterAutospacing="0"/>
+        <w:spacing w:before="0" w:beforeAutospacing="0" w:after="0" w:afterAutospacing="0" w:line="360" w:lineRule="auto"/>
         <w:rPr>
           <w:rFonts w:asciiTheme="minorHAnsi" w:hAnsiTheme="minorHAnsi" w:cstheme="minorHAnsi"/>
           <w:szCs w:val="22"/>
@@ -5149,7 +6628,7 @@
           <w:ilvl w:val="0"/>
           <w:numId w:val="19"/>
         </w:numPr>
-        <w:spacing w:before="0" w:beforeAutospacing="0" w:after="0" w:afterAutospacing="0"/>
+        <w:spacing w:before="0" w:beforeAutospacing="0" w:after="0" w:afterAutospacing="0" w:line="360" w:lineRule="auto"/>
         <w:rPr>
           <w:rFonts w:asciiTheme="minorHAnsi" w:hAnsiTheme="minorHAnsi" w:cstheme="minorHAnsi"/>
           <w:szCs w:val="22"/>
@@ -5170,7 +6649,7 @@
           <w:ilvl w:val="0"/>
           <w:numId w:val="19"/>
         </w:numPr>
-        <w:spacing w:before="0" w:beforeAutospacing="0" w:after="0" w:afterAutospacing="0"/>
+        <w:spacing w:before="0" w:beforeAutospacing="0" w:after="0" w:afterAutospacing="0" w:line="360" w:lineRule="auto"/>
         <w:rPr>
           <w:rFonts w:asciiTheme="minorHAnsi" w:hAnsiTheme="minorHAnsi" w:cstheme="minorHAnsi"/>
           <w:szCs w:val="22"/>
@@ -5191,7 +6670,7 @@
           <w:ilvl w:val="0"/>
           <w:numId w:val="19"/>
         </w:numPr>
-        <w:spacing w:before="0" w:beforeAutospacing="0" w:after="0" w:afterAutospacing="0"/>
+        <w:spacing w:before="0" w:beforeAutospacing="0" w:after="0" w:afterAutospacing="0" w:line="360" w:lineRule="auto"/>
         <w:rPr>
           <w:rFonts w:asciiTheme="minorHAnsi" w:hAnsiTheme="minorHAnsi" w:cstheme="minorHAnsi"/>
           <w:szCs w:val="22"/>
@@ -5208,7 +6687,7 @@
     <w:p>
       <w:pPr>
         <w:pStyle w:val="StandardWeb"/>
-        <w:spacing w:before="0" w:beforeAutospacing="0" w:after="0" w:afterAutospacing="0"/>
+        <w:spacing w:before="0" w:beforeAutospacing="0" w:after="0" w:afterAutospacing="0" w:line="360" w:lineRule="auto"/>
         <w:rPr>
           <w:rFonts w:asciiTheme="minorHAnsi" w:hAnsiTheme="minorHAnsi" w:cstheme="minorHAnsi"/>
           <w:sz w:val="28"/>
@@ -5218,7 +6697,7 @@
     <w:p>
       <w:pPr>
         <w:pStyle w:val="StandardWeb"/>
-        <w:spacing w:before="0" w:beforeAutospacing="0" w:after="0" w:afterAutospacing="0"/>
+        <w:spacing w:before="0" w:beforeAutospacing="0" w:after="0" w:afterAutospacing="0" w:line="360" w:lineRule="auto"/>
         <w:rPr>
           <w:rFonts w:asciiTheme="minorHAnsi" w:hAnsiTheme="minorHAnsi" w:cstheme="minorHAnsi"/>
           <w:szCs w:val="22"/>
@@ -5235,7 +6714,7 @@
     <w:p>
       <w:pPr>
         <w:pStyle w:val="StandardWeb"/>
-        <w:spacing w:before="0" w:beforeAutospacing="0" w:after="0" w:afterAutospacing="0"/>
+        <w:spacing w:before="0" w:beforeAutospacing="0" w:after="0" w:afterAutospacing="0" w:line="360" w:lineRule="auto"/>
         <w:rPr>
           <w:rFonts w:asciiTheme="minorHAnsi" w:hAnsiTheme="minorHAnsi" w:cstheme="minorHAnsi"/>
           <w:szCs w:val="22"/>
@@ -5249,7 +6728,7 @@
           <w:ilvl w:val="0"/>
           <w:numId w:val="20"/>
         </w:numPr>
-        <w:spacing w:before="0" w:beforeAutospacing="0" w:after="0" w:afterAutospacing="0"/>
+        <w:spacing w:before="0" w:beforeAutospacing="0" w:after="0" w:afterAutospacing="0" w:line="360" w:lineRule="auto"/>
         <w:rPr>
           <w:rFonts w:asciiTheme="minorHAnsi" w:hAnsiTheme="minorHAnsi" w:cstheme="minorHAnsi"/>
           <w:szCs w:val="22"/>
@@ -5277,7 +6756,7 @@
           <w:ilvl w:val="0"/>
           <w:numId w:val="20"/>
         </w:numPr>
-        <w:spacing w:before="0" w:beforeAutospacing="0" w:after="0" w:afterAutospacing="0"/>
+        <w:spacing w:before="0" w:beforeAutospacing="0" w:after="0" w:afterAutospacing="0" w:line="360" w:lineRule="auto"/>
         <w:rPr>
           <w:rFonts w:asciiTheme="minorHAnsi" w:hAnsiTheme="minorHAnsi" w:cstheme="minorHAnsi"/>
           <w:szCs w:val="22"/>
@@ -5298,7 +6777,7 @@
           <w:ilvl w:val="0"/>
           <w:numId w:val="20"/>
         </w:numPr>
-        <w:spacing w:before="0" w:beforeAutospacing="0" w:after="0" w:afterAutospacing="0"/>
+        <w:spacing w:before="0" w:beforeAutospacing="0" w:after="0" w:afterAutospacing="0" w:line="360" w:lineRule="auto"/>
         <w:rPr>
           <w:rFonts w:asciiTheme="minorHAnsi" w:hAnsiTheme="minorHAnsi" w:cstheme="minorHAnsi"/>
           <w:szCs w:val="22"/>
@@ -5319,7 +6798,7 @@
           <w:ilvl w:val="0"/>
           <w:numId w:val="20"/>
         </w:numPr>
-        <w:spacing w:before="0" w:beforeAutospacing="0" w:after="0" w:afterAutospacing="0"/>
+        <w:spacing w:before="0" w:beforeAutospacing="0" w:after="0" w:afterAutospacing="0" w:line="360" w:lineRule="auto"/>
         <w:rPr>
           <w:rFonts w:asciiTheme="minorHAnsi" w:hAnsiTheme="minorHAnsi" w:cstheme="minorHAnsi"/>
           <w:szCs w:val="22"/>
@@ -5336,7 +6815,7 @@
     <w:p>
       <w:pPr>
         <w:pStyle w:val="StandardWeb"/>
-        <w:spacing w:before="0" w:beforeAutospacing="0" w:after="0" w:afterAutospacing="0"/>
+        <w:spacing w:before="0" w:beforeAutospacing="0" w:after="0" w:afterAutospacing="0" w:line="360" w:lineRule="auto"/>
         <w:rPr>
           <w:rFonts w:asciiTheme="minorHAnsi" w:hAnsiTheme="minorHAnsi" w:cstheme="minorHAnsi"/>
           <w:sz w:val="28"/>
@@ -5346,7 +6825,7 @@
     <w:p>
       <w:pPr>
         <w:pStyle w:val="StandardWeb"/>
-        <w:spacing w:before="0" w:beforeAutospacing="0" w:after="0" w:afterAutospacing="0"/>
+        <w:spacing w:before="0" w:beforeAutospacing="0" w:after="0" w:afterAutospacing="0" w:line="360" w:lineRule="auto"/>
         <w:rPr>
           <w:rFonts w:asciiTheme="minorHAnsi" w:hAnsiTheme="minorHAnsi" w:cstheme="minorHAnsi"/>
           <w:szCs w:val="22"/>
@@ -5363,7 +6842,7 @@
     <w:p>
       <w:pPr>
         <w:pStyle w:val="StandardWeb"/>
-        <w:spacing w:before="0" w:beforeAutospacing="0" w:after="0" w:afterAutospacing="0"/>
+        <w:spacing w:before="0" w:beforeAutospacing="0" w:after="0" w:afterAutospacing="0" w:line="360" w:lineRule="auto"/>
         <w:rPr>
           <w:rFonts w:asciiTheme="minorHAnsi" w:hAnsiTheme="minorHAnsi" w:cstheme="minorHAnsi"/>
           <w:szCs w:val="22"/>
@@ -5377,7 +6856,7 @@
           <w:ilvl w:val="0"/>
           <w:numId w:val="21"/>
         </w:numPr>
-        <w:spacing w:before="0" w:beforeAutospacing="0" w:after="0" w:afterAutospacing="0"/>
+        <w:spacing w:before="0" w:beforeAutospacing="0" w:after="0" w:afterAutospacing="0" w:line="360" w:lineRule="auto"/>
         <w:rPr>
           <w:rFonts w:asciiTheme="minorHAnsi" w:hAnsiTheme="minorHAnsi" w:cstheme="minorHAnsi"/>
           <w:szCs w:val="22"/>
@@ -5398,7 +6877,7 @@
           <w:ilvl w:val="0"/>
           <w:numId w:val="21"/>
         </w:numPr>
-        <w:spacing w:before="0" w:beforeAutospacing="0" w:after="0" w:afterAutospacing="0"/>
+        <w:spacing w:before="0" w:beforeAutospacing="0" w:after="0" w:afterAutospacing="0" w:line="360" w:lineRule="auto"/>
         <w:rPr>
           <w:rFonts w:asciiTheme="minorHAnsi" w:hAnsiTheme="minorHAnsi" w:cstheme="minorHAnsi"/>
           <w:szCs w:val="22"/>
@@ -5415,7 +6894,7 @@
     <w:p>
       <w:pPr>
         <w:pStyle w:val="StandardWeb"/>
-        <w:spacing w:before="0" w:beforeAutospacing="0" w:after="0" w:afterAutospacing="0"/>
+        <w:spacing w:before="0" w:beforeAutospacing="0" w:after="0" w:afterAutospacing="0" w:line="360" w:lineRule="auto"/>
         <w:rPr>
           <w:rFonts w:asciiTheme="minorHAnsi" w:hAnsiTheme="minorHAnsi" w:cstheme="minorHAnsi"/>
           <w:szCs w:val="22"/>
@@ -5425,7 +6904,7 @@
     <w:p>
       <w:pPr>
         <w:pStyle w:val="StandardWeb"/>
-        <w:spacing w:before="0" w:beforeAutospacing="0" w:after="0" w:afterAutospacing="0"/>
+        <w:spacing w:before="0" w:beforeAutospacing="0" w:after="0" w:afterAutospacing="0" w:line="360" w:lineRule="auto"/>
         <w:rPr>
           <w:rFonts w:asciiTheme="minorHAnsi" w:hAnsiTheme="minorHAnsi" w:cstheme="minorHAnsi"/>
           <w:szCs w:val="22"/>
@@ -5442,7 +6921,7 @@
     <w:p>
       <w:pPr>
         <w:pStyle w:val="StandardWeb"/>
-        <w:spacing w:before="0" w:beforeAutospacing="0" w:after="0" w:afterAutospacing="0"/>
+        <w:spacing w:before="0" w:beforeAutospacing="0" w:after="0" w:afterAutospacing="0" w:line="360" w:lineRule="auto"/>
         <w:rPr>
           <w:rFonts w:asciiTheme="minorHAnsi" w:hAnsiTheme="minorHAnsi" w:cstheme="minorHAnsi"/>
           <w:szCs w:val="22"/>
@@ -5456,7 +6935,7 @@
           <w:ilvl w:val="0"/>
           <w:numId w:val="22"/>
         </w:numPr>
-        <w:spacing w:before="0" w:beforeAutospacing="0" w:after="0" w:afterAutospacing="0"/>
+        <w:spacing w:before="0" w:beforeAutospacing="0" w:after="0" w:afterAutospacing="0" w:line="360" w:lineRule="auto"/>
         <w:rPr>
           <w:rFonts w:asciiTheme="minorHAnsi" w:hAnsiTheme="minorHAnsi" w:cstheme="minorHAnsi"/>
           <w:szCs w:val="22"/>
@@ -5473,7 +6952,7 @@
     <w:p>
       <w:pPr>
         <w:pStyle w:val="StandardWeb"/>
-        <w:spacing w:before="0" w:beforeAutospacing="0" w:after="0" w:afterAutospacing="0"/>
+        <w:spacing w:before="0" w:beforeAutospacing="0" w:after="0" w:afterAutospacing="0" w:line="360" w:lineRule="auto"/>
         <w:rPr>
           <w:rFonts w:asciiTheme="minorHAnsi" w:hAnsiTheme="minorHAnsi" w:cstheme="minorHAnsi"/>
           <w:sz w:val="28"/>
@@ -5483,7 +6962,7 @@
     <w:p>
       <w:pPr>
         <w:pStyle w:val="StandardWeb"/>
-        <w:spacing w:before="0" w:beforeAutospacing="0" w:after="0" w:afterAutospacing="0"/>
+        <w:spacing w:before="0" w:beforeAutospacing="0" w:after="0" w:afterAutospacing="0" w:line="360" w:lineRule="auto"/>
         <w:rPr>
           <w:rFonts w:asciiTheme="minorHAnsi" w:hAnsiTheme="minorHAnsi" w:cstheme="minorHAnsi"/>
           <w:szCs w:val="22"/>
@@ -5500,7 +6979,7 @@
     <w:p>
       <w:pPr>
         <w:pStyle w:val="StandardWeb"/>
-        <w:spacing w:before="0" w:beforeAutospacing="0" w:after="0" w:afterAutospacing="0"/>
+        <w:spacing w:before="0" w:beforeAutospacing="0" w:after="0" w:afterAutospacing="0" w:line="360" w:lineRule="auto"/>
         <w:rPr>
           <w:rFonts w:asciiTheme="minorHAnsi" w:hAnsiTheme="minorHAnsi" w:cstheme="minorHAnsi"/>
           <w:szCs w:val="22"/>
@@ -5514,7 +6993,7 @@
           <w:ilvl w:val="0"/>
           <w:numId w:val="22"/>
         </w:numPr>
-        <w:spacing w:before="0" w:beforeAutospacing="0" w:after="0" w:afterAutospacing="0"/>
+        <w:spacing w:before="0" w:beforeAutospacing="0" w:after="0" w:afterAutospacing="0" w:line="360" w:lineRule="auto"/>
         <w:rPr>
           <w:rFonts w:asciiTheme="minorHAnsi" w:hAnsiTheme="minorHAnsi" w:cstheme="minorHAnsi"/>
         </w:rPr>
@@ -5533,7 +7012,7 @@
           <w:ilvl w:val="0"/>
           <w:numId w:val="22"/>
         </w:numPr>
-        <w:spacing w:before="0" w:beforeAutospacing="0" w:after="0" w:afterAutospacing="0"/>
+        <w:spacing w:before="0" w:beforeAutospacing="0" w:after="0" w:afterAutospacing="0" w:line="360" w:lineRule="auto"/>
         <w:rPr>
           <w:rFonts w:asciiTheme="minorHAnsi" w:hAnsiTheme="minorHAnsi" w:cstheme="minorHAnsi"/>
           <w:szCs w:val="22"/>
@@ -5548,22 +7027,7 @@
     </w:p>
     <w:p>
       <w:pPr>
-        <w:pStyle w:val="StandardWeb"/>
-        <w:spacing w:before="0" w:beforeAutospacing="0" w:after="0" w:afterAutospacing="0" w:line="360" w:lineRule="auto"/>
-        <w:jc w:val="both"/>
-        <w:rPr>
-          <w:rFonts w:asciiTheme="minorHAnsi" w:hAnsiTheme="minorHAnsi" w:cstheme="minorHAnsi"/>
-        </w:rPr>
-      </w:pPr>
-    </w:p>
-    <w:p>
-      <w:pPr>
-        <w:pStyle w:val="StandardWeb"/>
-        <w:spacing w:before="0" w:beforeAutospacing="0" w:after="0" w:afterAutospacing="0" w:line="360" w:lineRule="auto"/>
-        <w:jc w:val="both"/>
-        <w:rPr>
-          <w:rFonts w:asciiTheme="minorHAnsi" w:hAnsiTheme="minorHAnsi" w:cstheme="minorHAnsi"/>
-        </w:rPr>
+        <w:spacing w:line="360" w:lineRule="auto"/>
       </w:pPr>
     </w:p>
     <w:p>
@@ -5573,12 +7037,20 @@
           <w:ilvl w:val="0"/>
           <w:numId w:val="18"/>
         </w:numPr>
-      </w:pPr>
-      <w:bookmarkStart w:id="11" w:name="_Toc39660253"/>
-      <w:r>
-        <w:t>Anleitung</w:t>
-      </w:r>
-      <w:bookmarkEnd w:id="11"/>
+        <w:spacing w:line="360" w:lineRule="auto"/>
+      </w:pPr>
+      <w:bookmarkStart w:id="12" w:name="_Toc39660254"/>
+      <w:r>
+        <w:lastRenderedPageBreak/>
+        <w:t>Reflexionen</w:t>
+      </w:r>
+      <w:r>
+        <w:t xml:space="preserve"> der einzelnen </w:t>
+      </w:r>
+      <w:bookmarkEnd w:id="12"/>
+      <w:r>
+        <w:t>Mitglieder</w:t>
+      </w:r>
     </w:p>
     <w:p>
       <w:pPr>
@@ -5587,15 +7059,14 @@
           <w:ilvl w:val="0"/>
           <w:numId w:val="18"/>
         </w:numPr>
-      </w:pPr>
-      <w:bookmarkStart w:id="12" w:name="_Toc39660254"/>
-      <w:r>
-        <w:t>Reflexionen</w:t>
-      </w:r>
-      <w:r>
-        <w:t xml:space="preserve"> der einzelnen Personen</w:t>
-      </w:r>
-      <w:bookmarkEnd w:id="12"/>
+        <w:spacing w:line="360" w:lineRule="auto"/>
+      </w:pPr>
+      <w:bookmarkStart w:id="13" w:name="_Toc39660256"/>
+      <w:proofErr w:type="spellStart"/>
+      <w:r>
+        <w:t>Trelloboards</w:t>
+      </w:r>
+      <w:proofErr w:type="spellEnd"/>
     </w:p>
     <w:p>
       <w:pPr>
@@ -5604,28 +7075,27 @@
           <w:ilvl w:val="0"/>
           <w:numId w:val="18"/>
         </w:numPr>
-      </w:pPr>
-      <w:bookmarkStart w:id="13" w:name="_Toc39660255"/>
-      <w:r>
-        <w:t xml:space="preserve">Links zu </w:t>
-      </w:r>
+        <w:spacing w:line="360" w:lineRule="auto"/>
+      </w:pPr>
       <w:proofErr w:type="spellStart"/>
       <w:r>
-        <w:t>Trelloboards</w:t>
+        <w:t>Lop</w:t>
+      </w:r>
+      <w:proofErr w:type="spellEnd"/>
+      <w:r>
+        <w:t xml:space="preserve"> Liste</w:t>
       </w:r>
       <w:bookmarkEnd w:id="13"/>
-      <w:proofErr w:type="spellEnd"/>
-    </w:p>
-    <w:p>
-      <w:pPr>
-        <w:pStyle w:val="berschrift1"/>
-        <w:numPr>
-          <w:ilvl w:val="0"/>
-          <w:numId w:val="18"/>
-        </w:numPr>
-      </w:pPr>
-      <w:bookmarkStart w:id="14" w:name="_Toc39660256"/>
-      <w:r>
+    </w:p>
+    <w:p>
+      <w:pPr>
+        <w:spacing w:line="360" w:lineRule="auto"/>
+      </w:pPr>
+      <w:r>
+        <w:rPr>
+          <w:noProof/>
+          <w:lang w:eastAsia="de-DE"/>
+        </w:rPr>
         <w:drawing>
           <wp:anchor distT="0" distB="0" distL="114300" distR="114300" simplePos="0" relativeHeight="251664384" behindDoc="1" locked="0" layoutInCell="1" allowOverlap="1">
             <wp:simplePos x="0" y="0"/>
@@ -5633,7 +7103,7 @@
               <wp:align>center</wp:align>
             </wp:positionH>
             <wp:positionV relativeFrom="paragraph">
-              <wp:posOffset>568601</wp:posOffset>
+              <wp:posOffset>173355</wp:posOffset>
             </wp:positionV>
             <wp:extent cx="7354325" cy="2909985"/>
             <wp:effectExtent l="0" t="0" r="0" b="5080"/>
@@ -5690,17 +7160,7 @@
           </wp:anchor>
         </w:drawing>
       </w:r>
-      <w:proofErr w:type="spellStart"/>
-      <w:r>
-        <w:t>Lop</w:t>
-      </w:r>
-      <w:proofErr w:type="spellEnd"/>
-      <w:r>
-        <w:t xml:space="preserve"> Liste</w:t>
-      </w:r>
-      <w:bookmarkEnd w:id="14"/>
-    </w:p>
-    <w:p/>
+    </w:p>
     <w:p>
       <w:pPr>
         <w:pStyle w:val="berschrift1"/>
@@ -5708,9 +7168,18 @@
           <w:ilvl w:val="0"/>
           <w:numId w:val="18"/>
         </w:numPr>
+        <w:spacing w:line="360" w:lineRule="auto"/>
       </w:pPr>
       <w:r>
         <w:t>Quellen</w:t>
+      </w:r>
+    </w:p>
+    <w:p>
+      <w:pPr>
+        <w:spacing w:line="360" w:lineRule="auto"/>
+      </w:pPr>
+      <w:r>
+        <w:t>Dir für Entwicklung verwendet wurden</w:t>
       </w:r>
     </w:p>
     <w:sectPr>
@@ -9275,7 +10744,7 @@
 </file>
 
 <file path=customXml/itemProps1.xml><?xml version="1.0" encoding="utf-8"?>
-<ds:datastoreItem xmlns:ds="http://schemas.openxmlformats.org/officeDocument/2006/customXml" ds:itemID="{7F5B7DFE-1B75-491B-A406-F7EEA9084405}">
+<ds:datastoreItem xmlns:ds="http://schemas.openxmlformats.org/officeDocument/2006/customXml" ds:itemID="{6971337A-973D-44B4-B2FF-B04679C0AEB1}">
   <ds:schemaRefs>
     <ds:schemaRef ds:uri="http://schemas.openxmlformats.org/officeDocument/2006/bibliography"/>
   </ds:schemaRefs>

</xml_diff>

<commit_message>
added Anleitung in Bericht
</commit_message>
<xml_diff>
--- a/05_Bericht/Bericht.docx
+++ b/05_Bericht/Bericht.docx
@@ -1,6 +1,6 @@
 
 <file path=word/document.xml><?xml version="1.0" encoding="utf-8"?>
-<w:document xmlns:wpc="http://schemas.microsoft.com/office/word/2010/wordprocessingCanvas" xmlns:cx="http://schemas.microsoft.com/office/drawing/2014/chartex" xmlns:cx1="http://schemas.microsoft.com/office/drawing/2015/9/8/chartex" xmlns:cx2="http://schemas.microsoft.com/office/drawing/2015/10/21/chartex" xmlns:cx3="http://schemas.microsoft.com/office/drawing/2016/5/9/chartex" xmlns:cx4="http://schemas.microsoft.com/office/drawing/2016/5/10/chartex" xmlns:cx5="http://schemas.microsoft.com/office/drawing/2016/5/11/chartex" xmlns:cx6="http://schemas.microsoft.com/office/drawing/2016/5/12/chartex" xmlns:cx7="http://schemas.microsoft.com/office/drawing/2016/5/13/chartex" xmlns:cx8="http://schemas.microsoft.com/office/drawing/2016/5/14/chartex" xmlns:mc="http://schemas.openxmlformats.org/markup-compatibility/2006" xmlns:aink="http://schemas.microsoft.com/office/drawing/2016/ink" xmlns:am3d="http://schemas.microsoft.com/office/drawing/2017/model3d" xmlns:o="urn:schemas-microsoft-com:office:office" xmlns:r="http://schemas.openxmlformats.org/officeDocument/2006/relationships" xmlns:m="http://schemas.openxmlformats.org/officeDocument/2006/math" xmlns:v="urn:schemas-microsoft-com:vml" xmlns:wp14="http://schemas.microsoft.com/office/word/2010/wordprocessingDrawing" xmlns:wp="http://schemas.openxmlformats.org/drawingml/2006/wordprocessingDrawing" xmlns:w10="urn:schemas-microsoft-com:office:word" xmlns:w="http://schemas.openxmlformats.org/wordprocessingml/2006/main" xmlns:w14="http://schemas.microsoft.com/office/word/2010/wordml" xmlns:w15="http://schemas.microsoft.com/office/word/2012/wordml" xmlns:w16cex="http://schemas.microsoft.com/office/word/2018/wordml/cex" xmlns:w16cid="http://schemas.microsoft.com/office/word/2016/wordml/cid" xmlns:w16="http://schemas.microsoft.com/office/word/2018/wordml" xmlns:w16se="http://schemas.microsoft.com/office/word/2015/wordml/symex" xmlns:wpg="http://schemas.microsoft.com/office/word/2010/wordprocessingGroup" xmlns:wpi="http://schemas.microsoft.com/office/word/2010/wordprocessingInk" xmlns:wne="http://schemas.microsoft.com/office/word/2006/wordml" xmlns:wps="http://schemas.microsoft.com/office/word/2010/wordprocessingShape" mc:Ignorable="w14 w15 w16se w16cid w16 w16cex wp14">
+<w:document xmlns:wpc="http://schemas.microsoft.com/office/word/2010/wordprocessingCanvas" xmlns:cx="http://schemas.microsoft.com/office/drawing/2014/chartex" xmlns:cx1="http://schemas.microsoft.com/office/drawing/2015/9/8/chartex" xmlns:mc="http://schemas.openxmlformats.org/markup-compatibility/2006" xmlns:o="urn:schemas-microsoft-com:office:office" xmlns:r="http://schemas.openxmlformats.org/officeDocument/2006/relationships" xmlns:m="http://schemas.openxmlformats.org/officeDocument/2006/math" xmlns:v="urn:schemas-microsoft-com:vml" xmlns:wp14="http://schemas.microsoft.com/office/word/2010/wordprocessingDrawing" xmlns:wp="http://schemas.openxmlformats.org/drawingml/2006/wordprocessingDrawing" xmlns:w10="urn:schemas-microsoft-com:office:word" xmlns:w="http://schemas.openxmlformats.org/wordprocessingml/2006/main" xmlns:w14="http://schemas.microsoft.com/office/word/2010/wordml" xmlns:w15="http://schemas.microsoft.com/office/word/2012/wordml" xmlns:w16se="http://schemas.microsoft.com/office/word/2015/wordml/symex" xmlns:wpg="http://schemas.microsoft.com/office/word/2010/wordprocessingGroup" xmlns:wpi="http://schemas.microsoft.com/office/word/2010/wordprocessingInk" xmlns:wne="http://schemas.microsoft.com/office/word/2006/wordml" xmlns:wps="http://schemas.microsoft.com/office/word/2010/wordprocessingShape" mc:Ignorable="w14 w15 w16se wp14">
   <w:body>
     <w:sdt>
       <w:sdtPr>
@@ -2124,17 +2124,8 @@
           <w:rFonts w:cstheme="minorHAnsi"/>
           <w:szCs w:val="24"/>
         </w:rPr>
-        <w:t>halb der einzelnen Sprint To-</w:t>
-      </w:r>
-      <w:proofErr w:type="spellStart"/>
-      <w:r>
-        <w:rPr>
-          <w:rFonts w:cstheme="minorHAnsi"/>
-          <w:szCs w:val="24"/>
-        </w:rPr>
-        <w:t>Do´s</w:t>
-      </w:r>
-      <w:proofErr w:type="spellEnd"/>
+        <w:t>halb der einzelnen Sprint To-Do´s</w:t>
+      </w:r>
       <w:r>
         <w:rPr>
           <w:rFonts w:cstheme="minorHAnsi"/>
@@ -2207,47 +2198,15 @@
           <w:rFonts w:cstheme="minorHAnsi"/>
           <w:szCs w:val="24"/>
         </w:rPr>
-        <w:t xml:space="preserve">diesen die Arbeit und die Originaldateien sind in Zukunft auch einheitlich. Das Entwicklungsprojekt wird hier mit der agilen Projektmanagement-Methode </w:t>
-      </w:r>
-      <w:proofErr w:type="spellStart"/>
+        <w:t xml:space="preserve">diesen die Arbeit und die Originaldateien sind in Zukunft auch einheitlich. Das Entwicklungsprojekt wird hier mit der agilen Projektmanagement-Methode Scrum umgesetzt. Da es aber eine vorgegebene Anzahl an Sprints gibt, ist unser Projekt in dem momentanen Stand noch nicht vollendet. Die Dokumentation dient deshalb auch dazu, dass daran weitergearbeitet werden kann und verstanden wird, was bereits gemacht wurde </w:t>
+      </w:r>
       <w:r>
         <w:rPr>
           <w:rFonts w:cstheme="minorHAnsi"/>
           <w:szCs w:val="24"/>
         </w:rPr>
-        <w:t>Scrum</w:t>
-      </w:r>
-      <w:proofErr w:type="spellEnd"/>
-      <w:r>
-        <w:rPr>
-          <w:rFonts w:cstheme="minorHAnsi"/>
-          <w:szCs w:val="24"/>
-        </w:rPr>
-        <w:t xml:space="preserve"> umgesetzt. Da es aber eine vorgegebene Anzahl an Sprints gibt, ist unser Projekt in dem momentanen Stand noch nicht vollendet. Die Dokumentation dient deshalb auch dazu, dass daran weitergearbeitet werden kann und verstanden wird, was bereits gemacht wurde </w:t>
-      </w:r>
-      <w:r>
-        <w:rPr>
-          <w:rFonts w:cstheme="minorHAnsi"/>
-          <w:szCs w:val="24"/>
-        </w:rPr>
         <w:lastRenderedPageBreak/>
-        <w:t xml:space="preserve">und wie wir dabei vorgegangen sind. Zunächst soll deshalb erläutert werden, wie wir uns innerhalb </w:t>
-      </w:r>
-      <w:proofErr w:type="spellStart"/>
-      <w:r>
-        <w:rPr>
-          <w:rFonts w:cstheme="minorHAnsi"/>
-          <w:szCs w:val="24"/>
-        </w:rPr>
-        <w:t>Scrum</w:t>
-      </w:r>
-      <w:proofErr w:type="spellEnd"/>
-      <w:r>
-        <w:rPr>
-          <w:rFonts w:cstheme="minorHAnsi"/>
-          <w:szCs w:val="24"/>
-        </w:rPr>
-        <w:t xml:space="preserve"> organisiert haben und im zweiten Teil dann näher auf die Umsetzung eingegangen werden.</w:t>
+        <w:t>und wie wir dabei vorgegangen sind. Zunächst soll deshalb erläutert werden, wie wir uns innerhalb Scrum organisiert haben und im zweiten Teil dann näher auf die Umsetzung eingegangen werden.</w:t>
       </w:r>
     </w:p>
     <w:p>
@@ -2259,12 +2218,10 @@
         </w:numPr>
       </w:pPr>
       <w:bookmarkStart w:id="1" w:name="_Toc40268324"/>
-      <w:proofErr w:type="spellStart"/>
       <w:r>
         <w:t>Scrum</w:t>
       </w:r>
       <w:bookmarkEnd w:id="1"/>
-      <w:proofErr w:type="spellEnd"/>
     </w:p>
     <w:p>
       <w:pPr>
@@ -2293,23 +2250,7 @@
           <w:rFonts w:cstheme="minorHAnsi"/>
           <w:szCs w:val="24"/>
         </w:rPr>
-        <w:t xml:space="preserve">Noch während der Vorlesung zu </w:t>
-      </w:r>
-      <w:proofErr w:type="spellStart"/>
-      <w:r>
-        <w:rPr>
-          <w:rFonts w:cstheme="minorHAnsi"/>
-          <w:szCs w:val="24"/>
-        </w:rPr>
-        <w:t>Scrum</w:t>
-      </w:r>
-      <w:proofErr w:type="spellEnd"/>
-      <w:r>
-        <w:rPr>
-          <w:rFonts w:cstheme="minorHAnsi"/>
-          <w:szCs w:val="24"/>
-        </w:rPr>
-        <w:t xml:space="preserve"> haben wir bereits Maßnahmen zum Teambuilding getroffen. Folgende Regeln haben wir fü</w:t>
+        <w:t>Noch während der Vorlesung zu Scrum haben wir bereits Maßnahmen zum Teambuilding getroffen. Folgende Regeln haben wir fü</w:t>
       </w:r>
       <w:r>
         <w:rPr>
@@ -2554,39 +2495,7 @@
           <w:rFonts w:cstheme="minorHAnsi"/>
           <w:szCs w:val="24"/>
         </w:rPr>
-        <w:t xml:space="preserve">pp, Discord, </w:t>
-      </w:r>
-      <w:proofErr w:type="spellStart"/>
-      <w:r>
-        <w:rPr>
-          <w:rFonts w:cstheme="minorHAnsi"/>
-          <w:szCs w:val="24"/>
-        </w:rPr>
-        <w:t>Whereby</w:t>
-      </w:r>
-      <w:proofErr w:type="spellEnd"/>
-      <w:r>
-        <w:rPr>
-          <w:rFonts w:cstheme="minorHAnsi"/>
-          <w:szCs w:val="24"/>
-        </w:rPr>
-        <w:t xml:space="preserve"> und </w:t>
-      </w:r>
-      <w:proofErr w:type="spellStart"/>
-      <w:r>
-        <w:rPr>
-          <w:rFonts w:cstheme="minorHAnsi"/>
-          <w:szCs w:val="24"/>
-        </w:rPr>
-        <w:t>Trello</w:t>
-      </w:r>
-      <w:proofErr w:type="spellEnd"/>
-      <w:r>
-        <w:rPr>
-          <w:rFonts w:cstheme="minorHAnsi"/>
-          <w:szCs w:val="24"/>
-        </w:rPr>
-        <w:t xml:space="preserve"> entschieden. Die Übersicht zeigt genauer, für was wir welchen Kanal benutzen möchten.</w:t>
+        <w:t>pp, Discord, Whereby und Trello entschieden. Die Übersicht zeigt genauer, für was wir welchen Kanal benutzen möchten.</w:t>
       </w:r>
     </w:p>
     <w:tbl>
@@ -2673,7 +2582,6 @@
                 <w:szCs w:val="24"/>
               </w:rPr>
             </w:pPr>
-            <w:proofErr w:type="spellStart"/>
             <w:r>
               <w:rPr>
                 <w:rFonts w:cstheme="minorHAnsi"/>
@@ -2681,7 +2589,6 @@
               </w:rPr>
               <w:t>Whereby</w:t>
             </w:r>
-            <w:proofErr w:type="spellEnd"/>
           </w:p>
         </w:tc>
         <w:tc>
@@ -2697,7 +2604,6 @@
                 <w:szCs w:val="24"/>
               </w:rPr>
             </w:pPr>
-            <w:proofErr w:type="spellStart"/>
             <w:r>
               <w:rPr>
                 <w:rFonts w:cstheme="minorHAnsi"/>
@@ -2705,7 +2611,6 @@
               </w:rPr>
               <w:t>Trello</w:t>
             </w:r>
-            <w:proofErr w:type="spellEnd"/>
           </w:p>
         </w:tc>
       </w:tr>
@@ -2771,23 +2676,7 @@
                 <w:rFonts w:cstheme="minorHAnsi"/>
                 <w:szCs w:val="24"/>
               </w:rPr>
-              <w:t xml:space="preserve">Gruppentreffen (Video, </w:t>
-            </w:r>
-            <w:proofErr w:type="spellStart"/>
-            <w:r>
-              <w:rPr>
-                <w:rFonts w:cstheme="minorHAnsi"/>
-                <w:szCs w:val="24"/>
-              </w:rPr>
-              <w:t>Screenshare</w:t>
-            </w:r>
-            <w:proofErr w:type="spellEnd"/>
-            <w:r>
-              <w:rPr>
-                <w:rFonts w:cstheme="minorHAnsi"/>
-                <w:szCs w:val="24"/>
-              </w:rPr>
-              <w:t>), gespeicherter Chat</w:t>
+              <w:t>Gruppentreffen (Video, Screenshare), gespeicherter Chat</w:t>
             </w:r>
           </w:p>
           <w:p>
@@ -3046,17 +2935,8 @@
                 <w:rFonts w:cstheme="minorHAnsi"/>
                 <w:szCs w:val="24"/>
               </w:rPr>
-              <w:t xml:space="preserve">Dokumentenablage/ - </w:t>
-            </w:r>
-            <w:proofErr w:type="spellStart"/>
-            <w:r>
-              <w:rPr>
-                <w:rFonts w:cstheme="minorHAnsi"/>
-                <w:szCs w:val="24"/>
-              </w:rPr>
-              <w:t>austausch</w:t>
-            </w:r>
-            <w:proofErr w:type="spellEnd"/>
+              <w:t>Dokumentenablage/ - austausch</w:t>
+            </w:r>
           </w:p>
           <w:p>
             <w:pPr>
@@ -3371,23 +3251,7 @@
           <w:rFonts w:cstheme="minorHAnsi"/>
           <w:szCs w:val="24"/>
         </w:rPr>
-        <w:t xml:space="preserve">Darauf aufbauend haben wir zum Schluss die Rollen des </w:t>
-      </w:r>
-      <w:proofErr w:type="spellStart"/>
-      <w:r>
-        <w:rPr>
-          <w:rFonts w:cstheme="minorHAnsi"/>
-          <w:szCs w:val="24"/>
-        </w:rPr>
-        <w:t>Scrum</w:t>
-      </w:r>
-      <w:proofErr w:type="spellEnd"/>
-      <w:r>
-        <w:rPr>
-          <w:rFonts w:cstheme="minorHAnsi"/>
-          <w:szCs w:val="24"/>
-        </w:rPr>
-        <w:t xml:space="preserve"> Teams auf </w:t>
+        <w:t xml:space="preserve">Darauf aufbauend haben wir zum Schluss die Rollen des Scrum Teams auf </w:t>
       </w:r>
       <w:r>
         <w:rPr>
@@ -3421,37 +3285,12 @@
           <w:szCs w:val="24"/>
         </w:rPr>
       </w:pPr>
-      <w:proofErr w:type="spellStart"/>
       <w:r>
         <w:rPr>
           <w:rFonts w:cstheme="minorHAnsi"/>
           <w:szCs w:val="24"/>
         </w:rPr>
-        <w:t>Product</w:t>
-      </w:r>
-      <w:proofErr w:type="spellEnd"/>
-      <w:r>
-        <w:rPr>
-          <w:rFonts w:cstheme="minorHAnsi"/>
-          <w:szCs w:val="24"/>
-        </w:rPr>
-        <w:t xml:space="preserve"> </w:t>
-      </w:r>
-      <w:proofErr w:type="spellStart"/>
-      <w:r>
-        <w:rPr>
-          <w:rFonts w:cstheme="minorHAnsi"/>
-          <w:szCs w:val="24"/>
-        </w:rPr>
-        <w:t>Owner</w:t>
-      </w:r>
-      <w:proofErr w:type="spellEnd"/>
-      <w:r>
-        <w:rPr>
-          <w:rFonts w:cstheme="minorHAnsi"/>
-          <w:szCs w:val="24"/>
-        </w:rPr>
-        <w:t>: Pascal Feinauer</w:t>
+        <w:t>Product Owner: Pascal Feinauer</w:t>
       </w:r>
     </w:p>
     <w:p>
@@ -3463,21 +3302,12 @@
           <w:szCs w:val="24"/>
         </w:rPr>
       </w:pPr>
-      <w:proofErr w:type="spellStart"/>
       <w:r>
         <w:rPr>
           <w:rFonts w:cstheme="minorHAnsi"/>
           <w:szCs w:val="24"/>
         </w:rPr>
-        <w:t>Scrum</w:t>
-      </w:r>
-      <w:proofErr w:type="spellEnd"/>
-      <w:r>
-        <w:rPr>
-          <w:rFonts w:cstheme="minorHAnsi"/>
-          <w:szCs w:val="24"/>
-        </w:rPr>
-        <w:t xml:space="preserve"> Master: Katharina Schmitt</w:t>
+        <w:t>Scrum Master: Katharina Schmitt</w:t>
       </w:r>
     </w:p>
     <w:p>
@@ -3516,13 +3346,8 @@
         <w:lastRenderedPageBreak/>
         <w:t xml:space="preserve">2.2 </w:t>
       </w:r>
-      <w:proofErr w:type="spellStart"/>
-      <w:r>
-        <w:t>Scrum</w:t>
-      </w:r>
-      <w:proofErr w:type="spellEnd"/>
-      <w:r>
-        <w:t xml:space="preserve"> Vorbereitungen</w:t>
+      <w:r>
+        <w:t>Scrum Vorbereitungen</w:t>
       </w:r>
       <w:bookmarkEnd w:id="3"/>
     </w:p>
@@ -3540,23 +3365,7 @@
           <w:rFonts w:cstheme="minorHAnsi"/>
           <w:szCs w:val="24"/>
         </w:rPr>
-        <w:t xml:space="preserve">Zur </w:t>
-      </w:r>
-      <w:proofErr w:type="spellStart"/>
-      <w:r>
-        <w:rPr>
-          <w:rFonts w:cstheme="minorHAnsi"/>
-          <w:szCs w:val="24"/>
-        </w:rPr>
-        <w:t>Scrum</w:t>
-      </w:r>
-      <w:proofErr w:type="spellEnd"/>
-      <w:r>
-        <w:rPr>
-          <w:rFonts w:cstheme="minorHAnsi"/>
-          <w:szCs w:val="24"/>
-        </w:rPr>
-        <w:t xml:space="preserve"> Vorbereitung gehört auch das definieren der </w:t>
+        <w:t xml:space="preserve">Zur Scrum Vorbereitung gehört auch das definieren der </w:t>
       </w:r>
       <w:r>
         <w:rPr>
@@ -3608,17 +3417,8 @@
           <w:rFonts w:cstheme="minorHAnsi"/>
           <w:szCs w:val="24"/>
         </w:rPr>
-        <w:t xml:space="preserve">Definition of </w:t>
-      </w:r>
-      <w:proofErr w:type="spellStart"/>
-      <w:r>
-        <w:rPr>
-          <w:rFonts w:cstheme="minorHAnsi"/>
-          <w:szCs w:val="24"/>
-        </w:rPr>
-        <w:t>Done</w:t>
-      </w:r>
-      <w:proofErr w:type="spellEnd"/>
+        <w:t>Definition of Done</w:t>
+      </w:r>
       <w:r>
         <w:rPr>
           <w:rFonts w:cstheme="minorHAnsi"/>
@@ -3639,23 +3439,7 @@
           <w:rFonts w:cstheme="minorHAnsi"/>
           <w:szCs w:val="24"/>
         </w:rPr>
-        <w:t xml:space="preserve">emeinsam festgelegt, damit jedes Mitglied des </w:t>
-      </w:r>
-      <w:proofErr w:type="spellStart"/>
-      <w:r>
-        <w:rPr>
-          <w:rFonts w:cstheme="minorHAnsi"/>
-          <w:szCs w:val="24"/>
-        </w:rPr>
-        <w:t>Scrum</w:t>
-      </w:r>
-      <w:proofErr w:type="spellEnd"/>
-      <w:r>
-        <w:rPr>
-          <w:rFonts w:cstheme="minorHAnsi"/>
-          <w:szCs w:val="24"/>
-        </w:rPr>
-        <w:t>-Teams</w:t>
+        <w:t>emeinsam festgelegt, damit jedes Mitglied des Scrum-Teams</w:t>
       </w:r>
       <w:r>
         <w:rPr>
@@ -3724,39 +3508,7 @@
           <w:rFonts w:asciiTheme="minorHAnsi" w:hAnsiTheme="minorHAnsi" w:cstheme="minorHAnsi"/>
           <w:color w:val="000000"/>
         </w:rPr>
-        <w:t xml:space="preserve">. (Sie können, wenn das Entwicklungsteam den Anspruch hat, vom </w:t>
-      </w:r>
-      <w:proofErr w:type="spellStart"/>
-      <w:r>
-        <w:rPr>
-          <w:rFonts w:asciiTheme="minorHAnsi" w:hAnsiTheme="minorHAnsi" w:cstheme="minorHAnsi"/>
-          <w:color w:val="000000"/>
-        </w:rPr>
-        <w:t>Product</w:t>
-      </w:r>
-      <w:proofErr w:type="spellEnd"/>
-      <w:r>
-        <w:rPr>
-          <w:rFonts w:asciiTheme="minorHAnsi" w:hAnsiTheme="minorHAnsi" w:cstheme="minorHAnsi"/>
-          <w:color w:val="000000"/>
-        </w:rPr>
-        <w:t xml:space="preserve"> </w:t>
-      </w:r>
-      <w:proofErr w:type="spellStart"/>
-      <w:r>
-        <w:rPr>
-          <w:rFonts w:asciiTheme="minorHAnsi" w:hAnsiTheme="minorHAnsi" w:cstheme="minorHAnsi"/>
-          <w:color w:val="000000"/>
-        </w:rPr>
-        <w:t>Owner</w:t>
-      </w:r>
-      <w:proofErr w:type="spellEnd"/>
-      <w:r>
-        <w:rPr>
-          <w:rFonts w:asciiTheme="minorHAnsi" w:hAnsiTheme="minorHAnsi" w:cstheme="minorHAnsi"/>
-          <w:color w:val="000000"/>
-        </w:rPr>
-        <w:t xml:space="preserve"> zerlegt werden</w:t>
+        <w:t>. (Sie können, wenn das Entwicklungsteam den Anspruch hat, vom Product Owner zerlegt werden</w:t>
       </w:r>
       <w:r>
         <w:rPr>
@@ -3836,39 +3588,7 @@
           <w:rFonts w:asciiTheme="minorHAnsi" w:hAnsiTheme="minorHAnsi" w:cstheme="minorHAnsi"/>
           <w:color w:val="000000"/>
         </w:rPr>
-        <w:t xml:space="preserve">uns Änderungen vorbehalten. (Gespräch zwischen Entwicklungsteam und </w:t>
-      </w:r>
-      <w:proofErr w:type="spellStart"/>
-      <w:r>
-        <w:rPr>
-          <w:rFonts w:asciiTheme="minorHAnsi" w:hAnsiTheme="minorHAnsi" w:cstheme="minorHAnsi"/>
-          <w:color w:val="000000"/>
-        </w:rPr>
-        <w:t>Product</w:t>
-      </w:r>
-      <w:proofErr w:type="spellEnd"/>
-      <w:r>
-        <w:rPr>
-          <w:rFonts w:asciiTheme="minorHAnsi" w:hAnsiTheme="minorHAnsi" w:cstheme="minorHAnsi"/>
-          <w:color w:val="000000"/>
-        </w:rPr>
-        <w:t xml:space="preserve"> </w:t>
-      </w:r>
-      <w:proofErr w:type="spellStart"/>
-      <w:r>
-        <w:rPr>
-          <w:rFonts w:asciiTheme="minorHAnsi" w:hAnsiTheme="minorHAnsi" w:cstheme="minorHAnsi"/>
-          <w:color w:val="000000"/>
-        </w:rPr>
-        <w:t>Owner</w:t>
-      </w:r>
-      <w:proofErr w:type="spellEnd"/>
-      <w:r>
-        <w:rPr>
-          <w:rFonts w:asciiTheme="minorHAnsi" w:hAnsiTheme="minorHAnsi" w:cstheme="minorHAnsi"/>
-          <w:color w:val="000000"/>
-        </w:rPr>
-        <w:t>)</w:t>
+        <w:t>uns Änderungen vorbehalten. (Gespräch zwischen Entwicklungsteam und Product Owner)</w:t>
       </w:r>
     </w:p>
     <w:p>
@@ -4028,14 +3748,9 @@
         <w:t xml:space="preserve"> </w:t>
       </w:r>
       <w:r>
-        <w:t xml:space="preserve">Definition of </w:t>
-      </w:r>
-      <w:proofErr w:type="spellStart"/>
-      <w:r>
-        <w:t>Done</w:t>
+        <w:t>Definition of Done</w:t>
       </w:r>
       <w:bookmarkEnd w:id="5"/>
-      <w:proofErr w:type="spellEnd"/>
     </w:p>
     <w:p>
       <w:pPr>
@@ -4122,17 +3837,8 @@
           <w:rFonts w:asciiTheme="minorHAnsi" w:hAnsiTheme="minorHAnsi" w:cstheme="minorHAnsi"/>
           <w:color w:val="1C1C1C"/>
         </w:rPr>
-        <w:t xml:space="preserve">Der Code ist immer aktuell auf </w:t>
-      </w:r>
-      <w:proofErr w:type="spellStart"/>
-      <w:r>
-        <w:rPr>
-          <w:rFonts w:asciiTheme="minorHAnsi" w:hAnsiTheme="minorHAnsi" w:cstheme="minorHAnsi"/>
-          <w:color w:val="1C1C1C"/>
-        </w:rPr>
-        <w:t>Git</w:t>
-      </w:r>
-      <w:proofErr w:type="spellEnd"/>
+        <w:t>Der Code ist immer aktuell auf Git</w:t>
+      </w:r>
     </w:p>
     <w:p>
       <w:pPr>
@@ -4231,17 +3937,8 @@
           <w:color w:val="70AD47" w:themeColor="accent6"/>
         </w:rPr>
         <w:lastRenderedPageBreak/>
-        <w:t xml:space="preserve">Für die Definition of </w:t>
-      </w:r>
-      <w:proofErr w:type="spellStart"/>
-      <w:r>
-        <w:rPr>
-          <w:rFonts w:asciiTheme="minorHAnsi" w:hAnsiTheme="minorHAnsi" w:cstheme="minorHAnsi"/>
-          <w:color w:val="70AD47" w:themeColor="accent6"/>
-        </w:rPr>
-        <w:t>Done</w:t>
-      </w:r>
-      <w:proofErr w:type="spellEnd"/>
+        <w:t>Für die Definition of Done</w:t>
+      </w:r>
       <w:r>
         <w:rPr>
           <w:rFonts w:asciiTheme="minorHAnsi" w:hAnsiTheme="minorHAnsi" w:cstheme="minorHAnsi"/>
@@ -4667,7 +4364,6 @@
           </mc:Fallback>
         </mc:AlternateContent>
       </w:r>
-      <w:proofErr w:type="spellStart"/>
       <w:r>
         <w:rPr>
           <w:rFonts w:asciiTheme="minorHAnsi" w:hAnsiTheme="minorHAnsi" w:cstheme="minorHAnsi"/>
@@ -4677,7 +4373,6 @@
         </w:rPr>
         <w:t>Cakepops</w:t>
       </w:r>
-      <w:proofErr w:type="spellEnd"/>
     </w:p>
     <w:p>
       <w:pPr>
@@ -4774,7 +4469,6 @@
           <w:lang w:val="en-US"/>
         </w:rPr>
       </w:pPr>
-      <w:proofErr w:type="spellStart"/>
       <w:r>
         <w:rPr>
           <w:rFonts w:asciiTheme="minorHAnsi" w:hAnsiTheme="minorHAnsi" w:cstheme="minorHAnsi"/>
@@ -4784,7 +4478,6 @@
         </w:rPr>
         <w:t>Torten</w:t>
       </w:r>
-      <w:proofErr w:type="spellEnd"/>
     </w:p>
     <w:p>
       <w:pPr>
@@ -4843,25 +4536,7 @@
           <w:color w:val="000000"/>
           <w:szCs w:val="22"/>
         </w:rPr>
-        <w:t xml:space="preserve"> Im Verlauf unseres Projekts haben wir außerdem noch Magic </w:t>
-      </w:r>
-      <w:proofErr w:type="spellStart"/>
-      <w:r>
-        <w:rPr>
-          <w:rFonts w:asciiTheme="minorHAnsi" w:hAnsiTheme="minorHAnsi" w:cstheme="minorHAnsi"/>
-          <w:color w:val="000000"/>
-          <w:szCs w:val="22"/>
-        </w:rPr>
-        <w:t>Estimation</w:t>
-      </w:r>
-      <w:proofErr w:type="spellEnd"/>
-      <w:r>
-        <w:rPr>
-          <w:rFonts w:asciiTheme="minorHAnsi" w:hAnsiTheme="minorHAnsi" w:cstheme="minorHAnsi"/>
-          <w:color w:val="000000"/>
-          <w:szCs w:val="22"/>
-        </w:rPr>
-        <w:t xml:space="preserve"> ausprobiert und auch hiermit nochmal neu geschätzt. Dabei sind wir aber auf gleiche</w:t>
+        <w:t xml:space="preserve"> Im Verlauf unseres Projekts haben wir außerdem noch Magic Estimation ausprobiert und auch hiermit nochmal neu geschätzt. Dabei sind wir aber auf gleiche</w:t>
       </w:r>
       <w:r>
         <w:rPr>
@@ -5181,7 +4856,6 @@
         </w:rPr>
         <w:t xml:space="preserve">1 - </w:t>
       </w:r>
-      <w:proofErr w:type="spellStart"/>
       <w:r>
         <w:rPr>
           <w:rFonts w:asciiTheme="minorHAnsi" w:hAnsiTheme="minorHAnsi" w:cstheme="minorHAnsi"/>
@@ -5191,7 +4865,6 @@
         </w:rPr>
         <w:t>Cakepops</w:t>
       </w:r>
-      <w:proofErr w:type="spellEnd"/>
     </w:p>
     <w:p>
       <w:pPr>
@@ -5333,7 +5006,6 @@
         </w:rPr>
         <w:t xml:space="preserve">13 - </w:t>
       </w:r>
-      <w:proofErr w:type="spellStart"/>
       <w:r>
         <w:rPr>
           <w:rFonts w:asciiTheme="minorHAnsi" w:hAnsiTheme="minorHAnsi" w:cstheme="minorHAnsi"/>
@@ -5343,7 +5015,6 @@
         </w:rPr>
         <w:t>Torten</w:t>
       </w:r>
-      <w:proofErr w:type="spellEnd"/>
     </w:p>
     <w:p>
       <w:pPr>
@@ -5454,25 +5125,7 @@
           <w:color w:val="000000"/>
           <w:szCs w:val="22"/>
         </w:rPr>
-        <w:t xml:space="preserve"> zur Verfügung. Dabei sind wir dann auf Folgendes Ergebnis gekommen, bei dem eine verkaufte User-Story durch den Namen des Mitglieds unseres </w:t>
-      </w:r>
-      <w:proofErr w:type="spellStart"/>
-      <w:r>
-        <w:rPr>
-          <w:rFonts w:asciiTheme="minorHAnsi" w:hAnsiTheme="minorHAnsi" w:cstheme="minorHAnsi"/>
-          <w:color w:val="000000"/>
-          <w:szCs w:val="22"/>
-        </w:rPr>
-        <w:t>Scrum</w:t>
-      </w:r>
-      <w:proofErr w:type="spellEnd"/>
-      <w:r>
-        <w:rPr>
-          <w:rFonts w:asciiTheme="minorHAnsi" w:hAnsiTheme="minorHAnsi" w:cstheme="minorHAnsi"/>
-          <w:color w:val="000000"/>
-          <w:szCs w:val="22"/>
-        </w:rPr>
-        <w:t>-Teams markiert ist.</w:t>
+        <w:t xml:space="preserve"> zur Verfügung. Dabei sind wir dann auf Folgendes Ergebnis gekommen, bei dem eine verkaufte User-Story durch den Namen des Mitglieds unseres Scrum-Teams markiert ist.</w:t>
       </w:r>
     </w:p>
     <w:p>
@@ -5662,27 +5315,7 @@
           <w:szCs w:val="24"/>
           <w:lang w:eastAsia="de-DE"/>
         </w:rPr>
-        <w:t xml:space="preserve">Als User möchte ich in der Anwendung problemlos auf den </w:t>
-      </w:r>
-      <w:proofErr w:type="spellStart"/>
-      <w:r>
-        <w:rPr>
-          <w:rFonts w:eastAsia="Times New Roman" w:cstheme="minorHAnsi"/>
-          <w:color w:val="000000"/>
-          <w:szCs w:val="24"/>
-          <w:lang w:eastAsia="de-DE"/>
-        </w:rPr>
-        <w:t>Darkmode</w:t>
-      </w:r>
-      <w:proofErr w:type="spellEnd"/>
-      <w:r>
-        <w:rPr>
-          <w:rFonts w:eastAsia="Times New Roman" w:cstheme="minorHAnsi"/>
-          <w:color w:val="000000"/>
-          <w:szCs w:val="24"/>
-          <w:lang w:eastAsia="de-DE"/>
-        </w:rPr>
-        <w:t xml:space="preserve"> wechseln können.</w:t>
+        <w:t>Als User möchte ich in der Anwendung problemlos auf den Darkmode wechseln können.</w:t>
       </w:r>
     </w:p>
     <w:p>
@@ -6043,25 +5676,7 @@
           <w:color w:val="70AD47" w:themeColor="accent6"/>
           <w:szCs w:val="22"/>
         </w:rPr>
-        <w:t xml:space="preserve">. Das zweite war die Umsetzung des </w:t>
-      </w:r>
-      <w:proofErr w:type="spellStart"/>
-      <w:r>
-        <w:rPr>
-          <w:rFonts w:asciiTheme="minorHAnsi" w:hAnsiTheme="minorHAnsi" w:cstheme="minorHAnsi"/>
-          <w:color w:val="70AD47" w:themeColor="accent6"/>
-          <w:szCs w:val="22"/>
-        </w:rPr>
-        <w:t>MockUps</w:t>
-      </w:r>
-      <w:proofErr w:type="spellEnd"/>
-      <w:r>
-        <w:rPr>
-          <w:rFonts w:asciiTheme="minorHAnsi" w:hAnsiTheme="minorHAnsi" w:cstheme="minorHAnsi"/>
-          <w:color w:val="70AD47" w:themeColor="accent6"/>
-          <w:szCs w:val="22"/>
-        </w:rPr>
-        <w:t xml:space="preserve"> mit HTML. Das dritte Inkrement war die</w:t>
+        <w:t>. Das zweite war die Umsetzung des MockUps mit HTML. Das dritte Inkrement war die</w:t>
       </w:r>
       <w:r>
         <w:rPr>
@@ -6163,16 +5778,8 @@
         <w:rPr>
           <w:rFonts w:asciiTheme="minorHAnsi" w:hAnsiTheme="minorHAnsi" w:cstheme="minorHAnsi"/>
         </w:rPr>
-        <w:t xml:space="preserve">dynamischen </w:t>
-      </w:r>
-      <w:proofErr w:type="spellStart"/>
-      <w:r>
-        <w:rPr>
-          <w:rFonts w:asciiTheme="minorHAnsi" w:hAnsiTheme="minorHAnsi" w:cstheme="minorHAnsi"/>
-        </w:rPr>
-        <w:t>Darkmode</w:t>
-      </w:r>
-      <w:proofErr w:type="spellEnd"/>
+        <w:t>dynamischen Darkmode</w:t>
+      </w:r>
       <w:r>
         <w:rPr>
           <w:rFonts w:asciiTheme="minorHAnsi" w:hAnsiTheme="minorHAnsi" w:cstheme="minorHAnsi"/>
@@ -6184,23 +5791,7 @@
           <w:rFonts w:asciiTheme="minorHAnsi" w:hAnsiTheme="minorHAnsi" w:cstheme="minorHAnsi"/>
           <w:color w:val="70AD47" w:themeColor="accent6"/>
         </w:rPr>
-        <w:t xml:space="preserve">vorgestellt. Dieses Inkrement hatte nicht die höchste Priorität. Da aufgrund von einer unerwarteten Verzögerung Kapazitäten an anderer Stelle zur Verfügung standen und der </w:t>
-      </w:r>
-      <w:proofErr w:type="spellStart"/>
-      <w:r>
-        <w:rPr>
-          <w:rFonts w:asciiTheme="minorHAnsi" w:hAnsiTheme="minorHAnsi" w:cstheme="minorHAnsi"/>
-          <w:color w:val="70AD47" w:themeColor="accent6"/>
-        </w:rPr>
-        <w:t>Darkmode</w:t>
-      </w:r>
-      <w:proofErr w:type="spellEnd"/>
-      <w:r>
-        <w:rPr>
-          <w:rFonts w:asciiTheme="minorHAnsi" w:hAnsiTheme="minorHAnsi" w:cstheme="minorHAnsi"/>
-          <w:color w:val="70AD47" w:themeColor="accent6"/>
-        </w:rPr>
-        <w:t xml:space="preserve"> schnell umgesetzt war, haben wir uns gemeinsam dafür entschieden, dieses Inkrement noch in den Sprint mit aufzunehmen.</w:t>
+        <w:t>vorgestellt. Dieses Inkrement hatte nicht die höchste Priorität. Da aufgrund von einer unerwarteten Verzögerung Kapazitäten an anderer Stelle zur Verfügung standen und der Darkmode schnell umgesetzt war, haben wir uns gemeinsam dafür entschieden, dieses Inkrement noch in den Sprint mit aufzunehmen.</w:t>
       </w:r>
     </w:p>
     <w:p>
@@ -6527,23 +6118,7 @@
           <w:rFonts w:asciiTheme="minorHAnsi" w:hAnsiTheme="minorHAnsi" w:cstheme="minorHAnsi"/>
           <w:szCs w:val="22"/>
         </w:rPr>
-        <w:t xml:space="preserve"> mehrmals Sprint </w:t>
-      </w:r>
-      <w:proofErr w:type="spellStart"/>
-      <w:r>
-        <w:rPr>
-          <w:rFonts w:asciiTheme="minorHAnsi" w:hAnsiTheme="minorHAnsi" w:cstheme="minorHAnsi"/>
-          <w:szCs w:val="22"/>
-        </w:rPr>
-        <w:t>Planning</w:t>
-      </w:r>
-      <w:proofErr w:type="spellEnd"/>
-      <w:r>
-        <w:rPr>
-          <w:rFonts w:asciiTheme="minorHAnsi" w:hAnsiTheme="minorHAnsi" w:cstheme="minorHAnsi"/>
-          <w:szCs w:val="22"/>
-        </w:rPr>
-        <w:t xml:space="preserve"> neu machen</w:t>
+        <w:t xml:space="preserve"> mehrmals Sprint Planning neu machen</w:t>
       </w:r>
     </w:p>
     <w:p>
@@ -6582,37 +6157,12 @@
           <w:szCs w:val="22"/>
         </w:rPr>
       </w:pPr>
-      <w:proofErr w:type="spellStart"/>
-      <w:r>
-        <w:rPr>
-          <w:rFonts w:asciiTheme="minorHAnsi" w:hAnsiTheme="minorHAnsi" w:cstheme="minorHAnsi"/>
-          <w:szCs w:val="22"/>
-        </w:rPr>
-        <w:t>Product</w:t>
-      </w:r>
-      <w:proofErr w:type="spellEnd"/>
-      <w:r>
-        <w:rPr>
-          <w:rFonts w:asciiTheme="minorHAnsi" w:hAnsiTheme="minorHAnsi" w:cstheme="minorHAnsi"/>
-          <w:szCs w:val="22"/>
-        </w:rPr>
-        <w:t xml:space="preserve"> </w:t>
-      </w:r>
-      <w:proofErr w:type="spellStart"/>
-      <w:r>
-        <w:rPr>
-          <w:rFonts w:asciiTheme="minorHAnsi" w:hAnsiTheme="minorHAnsi" w:cstheme="minorHAnsi"/>
-          <w:szCs w:val="22"/>
-        </w:rPr>
-        <w:t>Owner</w:t>
-      </w:r>
-      <w:proofErr w:type="spellEnd"/>
-      <w:r>
-        <w:rPr>
-          <w:rFonts w:asciiTheme="minorHAnsi" w:hAnsiTheme="minorHAnsi" w:cstheme="minorHAnsi"/>
-          <w:szCs w:val="22"/>
-        </w:rPr>
-        <w:t xml:space="preserve"> keine Idee was als nächstes kommen soll</w:t>
+      <w:r>
+        <w:rPr>
+          <w:rFonts w:asciiTheme="minorHAnsi" w:hAnsiTheme="minorHAnsi" w:cstheme="minorHAnsi"/>
+          <w:szCs w:val="22"/>
+        </w:rPr>
+        <w:t>Product Owner keine Idee was als nächstes kommen soll</w:t>
       </w:r>
     </w:p>
     <w:p>
@@ -6713,37 +6263,12 @@
           <w:szCs w:val="22"/>
         </w:rPr>
       </w:pPr>
-      <w:proofErr w:type="spellStart"/>
-      <w:r>
-        <w:rPr>
-          <w:rFonts w:asciiTheme="minorHAnsi" w:hAnsiTheme="minorHAnsi" w:cstheme="minorHAnsi"/>
-          <w:szCs w:val="22"/>
-        </w:rPr>
-        <w:t>Product</w:t>
-      </w:r>
-      <w:proofErr w:type="spellEnd"/>
-      <w:r>
-        <w:rPr>
-          <w:rFonts w:asciiTheme="minorHAnsi" w:hAnsiTheme="minorHAnsi" w:cstheme="minorHAnsi"/>
-          <w:szCs w:val="22"/>
-        </w:rPr>
-        <w:t xml:space="preserve"> </w:t>
-      </w:r>
-      <w:proofErr w:type="spellStart"/>
-      <w:r>
-        <w:rPr>
-          <w:rFonts w:asciiTheme="minorHAnsi" w:hAnsiTheme="minorHAnsi" w:cstheme="minorHAnsi"/>
-          <w:szCs w:val="22"/>
-        </w:rPr>
-        <w:t>Owner</w:t>
-      </w:r>
-      <w:proofErr w:type="spellEnd"/>
-      <w:r>
-        <w:rPr>
-          <w:rFonts w:asciiTheme="minorHAnsi" w:hAnsiTheme="minorHAnsi" w:cstheme="minorHAnsi"/>
-          <w:szCs w:val="22"/>
-        </w:rPr>
-        <w:t xml:space="preserve"> vor Sprint Review schon Gedanken über nächsten Schritt machen</w:t>
+      <w:r>
+        <w:rPr>
+          <w:rFonts w:asciiTheme="minorHAnsi" w:hAnsiTheme="minorHAnsi" w:cstheme="minorHAnsi"/>
+          <w:szCs w:val="22"/>
+        </w:rPr>
+        <w:t>Product Owner vor Sprint Review schon Gedanken über nächsten Schritt machen</w:t>
       </w:r>
     </w:p>
     <w:p>
@@ -6850,53 +6375,12 @@
           <w:szCs w:val="22"/>
         </w:rPr>
       </w:pPr>
-      <w:proofErr w:type="spellStart"/>
-      <w:r>
-        <w:rPr>
-          <w:rFonts w:asciiTheme="minorHAnsi" w:hAnsiTheme="minorHAnsi" w:cstheme="minorHAnsi"/>
-          <w:szCs w:val="22"/>
-        </w:rPr>
-        <w:t>Product</w:t>
-      </w:r>
-      <w:proofErr w:type="spellEnd"/>
-      <w:r>
-        <w:rPr>
-          <w:rFonts w:asciiTheme="minorHAnsi" w:hAnsiTheme="minorHAnsi" w:cstheme="minorHAnsi"/>
-          <w:szCs w:val="22"/>
-        </w:rPr>
-        <w:t xml:space="preserve"> </w:t>
-      </w:r>
-      <w:proofErr w:type="spellStart"/>
-      <w:r>
-        <w:rPr>
-          <w:rFonts w:asciiTheme="minorHAnsi" w:hAnsiTheme="minorHAnsi" w:cstheme="minorHAnsi"/>
-          <w:szCs w:val="22"/>
-        </w:rPr>
-        <w:t>Owner</w:t>
-      </w:r>
-      <w:proofErr w:type="spellEnd"/>
-      <w:r>
-        <w:rPr>
-          <w:rFonts w:asciiTheme="minorHAnsi" w:hAnsiTheme="minorHAnsi" w:cstheme="minorHAnsi"/>
-          <w:szCs w:val="22"/>
-        </w:rPr>
-        <w:t xml:space="preserve"> soll sich vor Sprint Review nochmal das </w:t>
-      </w:r>
-      <w:proofErr w:type="spellStart"/>
-      <w:r>
-        <w:rPr>
-          <w:rFonts w:asciiTheme="minorHAnsi" w:hAnsiTheme="minorHAnsi" w:cstheme="minorHAnsi"/>
-          <w:szCs w:val="22"/>
-        </w:rPr>
-        <w:t>Product</w:t>
-      </w:r>
-      <w:proofErr w:type="spellEnd"/>
-      <w:r>
-        <w:rPr>
-          <w:rFonts w:asciiTheme="minorHAnsi" w:hAnsiTheme="minorHAnsi" w:cstheme="minorHAnsi"/>
-          <w:szCs w:val="22"/>
-        </w:rPr>
-        <w:t xml:space="preserve"> Backlog anschauen</w:t>
+      <w:r>
+        <w:rPr>
+          <w:rFonts w:asciiTheme="minorHAnsi" w:hAnsiTheme="minorHAnsi" w:cstheme="minorHAnsi"/>
+          <w:szCs w:val="22"/>
+        </w:rPr>
+        <w:t>Product Owner soll sich vor Sprint Review nochmal das Product Backlog anschauen</w:t>
       </w:r>
     </w:p>
     <w:p>
@@ -7000,95 +6484,23 @@
           <w:color w:val="70AD47" w:themeColor="accent6"/>
           <w:szCs w:val="22"/>
         </w:rPr>
-        <w:t>Die Veränderungen haben wir gut umgesetzt. Es waren keine Erinnerungen mehr an das Entwicklungsteam nötig, da die fertiggestellten To-</w:t>
-      </w:r>
-      <w:proofErr w:type="spellStart"/>
+        <w:t xml:space="preserve">Die Veränderungen haben wir gut umgesetzt. Es waren keine Erinnerungen mehr an das Entwicklungsteam nötig, da die fertiggestellten To-Do’s nun selbstständig weitergeschoben </w:t>
+      </w:r>
       <w:r>
         <w:rPr>
           <w:rFonts w:asciiTheme="minorHAnsi" w:hAnsiTheme="minorHAnsi" w:cstheme="minorHAnsi"/>
           <w:color w:val="70AD47" w:themeColor="accent6"/>
           <w:szCs w:val="22"/>
         </w:rPr>
-        <w:t>Do’s</w:t>
-      </w:r>
-      <w:proofErr w:type="spellEnd"/>
+        <w:t>wurden. Der Product Owner hatte</w:t>
+      </w:r>
       <w:r>
         <w:rPr>
           <w:rFonts w:asciiTheme="minorHAnsi" w:hAnsiTheme="minorHAnsi" w:cstheme="minorHAnsi"/>
           <w:color w:val="70AD47" w:themeColor="accent6"/>
           <w:szCs w:val="22"/>
         </w:rPr>
-        <w:t xml:space="preserve"> nun selbstständig weitergeschoben </w:t>
-      </w:r>
-      <w:r>
-        <w:rPr>
-          <w:rFonts w:asciiTheme="minorHAnsi" w:hAnsiTheme="minorHAnsi" w:cstheme="minorHAnsi"/>
-          <w:color w:val="70AD47" w:themeColor="accent6"/>
-          <w:szCs w:val="22"/>
-        </w:rPr>
-        <w:t xml:space="preserve">wurden. Der </w:t>
-      </w:r>
-      <w:proofErr w:type="spellStart"/>
-      <w:r>
-        <w:rPr>
-          <w:rFonts w:asciiTheme="minorHAnsi" w:hAnsiTheme="minorHAnsi" w:cstheme="minorHAnsi"/>
-          <w:color w:val="70AD47" w:themeColor="accent6"/>
-          <w:szCs w:val="22"/>
-        </w:rPr>
-        <w:t>Product</w:t>
-      </w:r>
-      <w:proofErr w:type="spellEnd"/>
-      <w:r>
-        <w:rPr>
-          <w:rFonts w:asciiTheme="minorHAnsi" w:hAnsiTheme="minorHAnsi" w:cstheme="minorHAnsi"/>
-          <w:color w:val="70AD47" w:themeColor="accent6"/>
-          <w:szCs w:val="22"/>
-        </w:rPr>
-        <w:t xml:space="preserve"> </w:t>
-      </w:r>
-      <w:proofErr w:type="spellStart"/>
-      <w:r>
-        <w:rPr>
-          <w:rFonts w:asciiTheme="minorHAnsi" w:hAnsiTheme="minorHAnsi" w:cstheme="minorHAnsi"/>
-          <w:color w:val="70AD47" w:themeColor="accent6"/>
-          <w:szCs w:val="22"/>
-        </w:rPr>
-        <w:t>Owner</w:t>
-      </w:r>
-      <w:proofErr w:type="spellEnd"/>
-      <w:r>
-        <w:rPr>
-          <w:rFonts w:asciiTheme="minorHAnsi" w:hAnsiTheme="minorHAnsi" w:cstheme="minorHAnsi"/>
-          <w:color w:val="70AD47" w:themeColor="accent6"/>
-          <w:szCs w:val="22"/>
-        </w:rPr>
-        <w:t xml:space="preserve"> hatte</w:t>
-      </w:r>
-      <w:r>
-        <w:rPr>
-          <w:rFonts w:asciiTheme="minorHAnsi" w:hAnsiTheme="minorHAnsi" w:cstheme="minorHAnsi"/>
-          <w:color w:val="70AD47" w:themeColor="accent6"/>
-          <w:szCs w:val="22"/>
-        </w:rPr>
-        <w:t xml:space="preserve"> sich vor dem nächsten Review nochmal mit dem </w:t>
-      </w:r>
-      <w:proofErr w:type="spellStart"/>
-      <w:r>
-        <w:rPr>
-          <w:rFonts w:asciiTheme="minorHAnsi" w:hAnsiTheme="minorHAnsi" w:cstheme="minorHAnsi"/>
-          <w:color w:val="70AD47" w:themeColor="accent6"/>
-          <w:szCs w:val="22"/>
-        </w:rPr>
-        <w:t>Product</w:t>
-      </w:r>
-      <w:proofErr w:type="spellEnd"/>
-      <w:r>
-        <w:rPr>
-          <w:rFonts w:asciiTheme="minorHAnsi" w:hAnsiTheme="minorHAnsi" w:cstheme="minorHAnsi"/>
-          <w:color w:val="70AD47" w:themeColor="accent6"/>
-          <w:szCs w:val="22"/>
-        </w:rPr>
-        <w:t xml:space="preserve"> Backlog vertraut gemacht.</w:t>
+        <w:t xml:space="preserve"> sich vor dem nächsten Review nochmal mit dem Product Backlog vertraut gemacht.</w:t>
       </w:r>
     </w:p>
     <w:p>
@@ -7730,13 +7142,8 @@
         <w:jc w:val="both"/>
       </w:pPr>
       <w:r>
-        <w:t xml:space="preserve">Generell hatten wir als Vision den Umgang mit </w:t>
-      </w:r>
-      <w:proofErr w:type="spellStart"/>
-      <w:r>
-        <w:t>Scrum</w:t>
-      </w:r>
-      <w:proofErr w:type="spellEnd"/>
+        <w:t>Generell hatten wir als Vision den Umgang mit Scrum</w:t>
+      </w:r>
       <w:r>
         <w:rPr>
           <w:rFonts w:cstheme="minorHAnsi"/>
@@ -7749,23 +7156,7 @@
           <w:rFonts w:cstheme="minorHAnsi"/>
           <w:color w:val="70AD47" w:themeColor="accent6"/>
         </w:rPr>
-        <w:t xml:space="preserve"> das Vertraut machen mit dem JavaScript Framework </w:t>
-      </w:r>
-      <w:proofErr w:type="spellStart"/>
-      <w:r>
-        <w:rPr>
-          <w:rFonts w:cstheme="minorHAnsi"/>
-          <w:color w:val="70AD47" w:themeColor="accent6"/>
-        </w:rPr>
-        <w:t>ElectronJS</w:t>
-      </w:r>
-      <w:proofErr w:type="spellEnd"/>
-      <w:r>
-        <w:rPr>
-          <w:rFonts w:cstheme="minorHAnsi"/>
-          <w:color w:val="70AD47" w:themeColor="accent6"/>
-        </w:rPr>
-        <w:t>, das Erstellen einer Präsentation und eines Projektberichts sowie das eigentliche Ergebnis: das Erstellen einer Software, um Excel-Dateien smarter in Moodle zu importieren.</w:t>
+        <w:t xml:space="preserve"> das Vertraut machen mit dem JavaScript Framework ElectronJS, das Erstellen einer Präsentation und eines Projektberichts sowie das eigentliche Ergebnis: das Erstellen einer Software, um Excel-Dateien smarter in Moodle zu importieren.</w:t>
       </w:r>
     </w:p>
     <w:p>
@@ -7884,25 +7275,7 @@
           <w:color w:val="70AD47" w:themeColor="accent6"/>
           <w:szCs w:val="22"/>
         </w:rPr>
-        <w:t xml:space="preserve">mit JavaScript, TypeScript, </w:t>
-      </w:r>
-      <w:proofErr w:type="spellStart"/>
-      <w:r>
-        <w:rPr>
-          <w:rFonts w:asciiTheme="minorHAnsi" w:hAnsiTheme="minorHAnsi" w:cstheme="minorHAnsi"/>
-          <w:color w:val="70AD47" w:themeColor="accent6"/>
-          <w:szCs w:val="22"/>
-        </w:rPr>
-        <w:t>StencilJS</w:t>
-      </w:r>
-      <w:proofErr w:type="spellEnd"/>
-      <w:r>
-        <w:rPr>
-          <w:rFonts w:asciiTheme="minorHAnsi" w:hAnsiTheme="minorHAnsi" w:cstheme="minorHAnsi"/>
-          <w:color w:val="70AD47" w:themeColor="accent6"/>
-          <w:szCs w:val="22"/>
-        </w:rPr>
-        <w:t xml:space="preserve"> oder Java umsetzen</w:t>
+        <w:t>mit JavaScript, TypeScript, StencilJS oder Java umsetzen</w:t>
       </w:r>
     </w:p>
     <w:p>
@@ -7942,21 +7315,7 @@
           <w:color w:val="70AD47" w:themeColor="accent6"/>
         </w:rPr>
         <w:lastRenderedPageBreak/>
-        <w:t xml:space="preserve">Nach ein wenig Recherche hat sich </w:t>
-      </w:r>
-      <w:proofErr w:type="spellStart"/>
-      <w:r>
-        <w:rPr>
-          <w:color w:val="70AD47" w:themeColor="accent6"/>
-        </w:rPr>
-        <w:t>ElectronJS</w:t>
-      </w:r>
-      <w:proofErr w:type="spellEnd"/>
-      <w:r>
-        <w:rPr>
-          <w:color w:val="70AD47" w:themeColor="accent6"/>
-        </w:rPr>
-        <w:t xml:space="preserve"> als das passende Framework herausgestellt.</w:t>
+        <w:t>Nach ein wenig Recherche hat sich ElectronJS als das passende Framework herausgestellt.</w:t>
       </w:r>
       <w:r>
         <w:rPr>
@@ -7989,16 +7348,8 @@
         <w:rPr>
           <w:color w:val="70AD47" w:themeColor="accent6"/>
         </w:rPr>
-        <w:t xml:space="preserve"> Außerdem kann man mit </w:t>
-      </w:r>
-      <w:proofErr w:type="spellStart"/>
-      <w:r>
-        <w:rPr>
-          <w:color w:val="70AD47" w:themeColor="accent6"/>
-        </w:rPr>
-        <w:t>ElectronJS</w:t>
-      </w:r>
-      <w:proofErr w:type="spellEnd"/>
+        <w:t xml:space="preserve"> Außerdem kann man mit ElectronJS</w:t>
+      </w:r>
       <w:r>
         <w:rPr>
           <w:color w:val="70AD47" w:themeColor="accent6"/>
@@ -8223,21 +7574,7 @@
         <w:rPr>
           <w:szCs w:val="24"/>
         </w:rPr>
-        <w:t xml:space="preserve">Als nächstes befassten wir uns mit der Schriftauswahl. Schnell wurde ich deutlich bewusst, dass die Verwendung einer seifenlosen Schrift für die Applikation von essenzieller Bedeutung ist. Zum einen handelt es sich um das Flat Design, welches ein neumodisches und aktuelles Design ist. Zum anderen ist die Applikation am Computer verfügbar. Auf einem Computer wird vorzugsweise eine serifenlose Schrift gewählt, da diese besser zu lesen ist. Mit der Entscheidung der der Klassifikation haben wir uns dann für die Schrift „Roboto“ entschieden. Diesen Schriftstil haben wir vor allem aufgrund seiner Schlichtheit gewählt. Wir haben uns hier bewusst für die Quelle Google Fonts entschieden, da diese Schriften einfach per </w:t>
-      </w:r>
-      <w:proofErr w:type="spellStart"/>
-      <w:r>
-        <w:rPr>
-          <w:szCs w:val="24"/>
-        </w:rPr>
-        <w:t>link</w:t>
-      </w:r>
-      <w:proofErr w:type="spellEnd"/>
-      <w:r>
-        <w:rPr>
-          <w:szCs w:val="24"/>
-        </w:rPr>
-        <w:t xml:space="preserve"> in das HTML eingebaut werden kann und daher von jedem Rechner aus betrachtet werden kann. Wir haben uns nun für die Verwendung von insgesamt zwei Schriftschnitten entschieden. Regular für die Hauptüberschriften und Light für Unterüberschriften und die Mengentexte. Hier wird ebenfalls durch die Abstufung von Schriftgrößen immer in 10pt Schritten dafür gesorgt, dass der Nutzer sofort den Unterschied zwischen den Abstufungen erkennt und sich so auf der Anwendungsseite zurechtfinden kann oder sich ggf. an Haltepunkten orientieren kann.</w:t>
+        <w:t>Als nächstes befassten wir uns mit der Schriftauswahl. Schnell wurde ich deutlich bewusst, dass die Verwendung einer seifenlosen Schrift für die Applikation von essenzieller Bedeutung ist. Zum einen handelt es sich um das Flat Design, welches ein neumodisches und aktuelles Design ist. Zum anderen ist die Applikation am Computer verfügbar. Auf einem Computer wird vorzugsweise eine serifenlose Schrift gewählt, da diese besser zu lesen ist. Mit der Entscheidung der der Klassifikation haben wir uns dann für die Schrift „Roboto“ entschieden. Diesen Schriftstil haben wir vor allem aufgrund seiner Schlichtheit gewählt. Wir haben uns hier bewusst für die Quelle Google Fonts entschieden, da diese Schriften einfach per link in das HTML eingebaut werden kann und daher von jedem Rechner aus betrachtet werden kann. Wir haben uns nun für die Verwendung von insgesamt zwei Schriftschnitten entschieden. Regular für die Hauptüberschriften und Light für Unterüberschriften und die Mengentexte. Hier wird ebenfalls durch die Abstufung von Schriftgrößen immer in 10pt Schritten dafür gesorgt, dass der Nutzer sofort den Unterschied zwischen den Abstufungen erkennt und sich so auf der Anwendungsseite zurechtfinden kann oder sich ggf. an Haltepunkten orientieren kann.</w:t>
       </w:r>
     </w:p>
     <w:p>
@@ -8251,21 +7588,7 @@
         <w:rPr>
           <w:szCs w:val="24"/>
         </w:rPr>
-        <w:t xml:space="preserve">Des Weiteren haben wir im Style-Tile wichtige Elemente festgehalten. Wir haben die verwendeten Tabellen konstruiert um zu visualisieren wie das Ergebnis sein soll. Hier haben wir uns ebenfalls für ein sehr schlichtes Design entschieden allerdings mit Trennlinien. Diese sollen dem Nutzer die Möglichkeit geben sich in den Zeilen und Spalten zu orientieren </w:t>
-      </w:r>
-      <w:proofErr w:type="spellStart"/>
-      <w:r>
-        <w:rPr>
-          <w:szCs w:val="24"/>
-        </w:rPr>
-        <w:t>um so</w:t>
-      </w:r>
-      <w:proofErr w:type="spellEnd"/>
-      <w:r>
-        <w:rPr>
-          <w:szCs w:val="24"/>
-        </w:rPr>
-        <w:t xml:space="preserve"> seine Einträge sicher und korrekt zu bewerkstelligen.</w:t>
+        <w:t>Des Weiteren haben wir im Style-Tile wichtige Elemente festgehalten. Wir haben die verwendeten Tabellen konstruiert um zu visualisieren wie das Ergebnis sein soll. Hier haben wir uns ebenfalls für ein sehr schlichtes Design entschieden allerdings mit Trennlinien. Diese sollen dem Nutzer die Möglichkeit geben sich in den Zeilen und Spalten zu orientieren um so seine Einträge sicher und korrekt zu bewerkstelligen.</w:t>
       </w:r>
     </w:p>
     <w:p>
@@ -8400,6 +7723,7 @@
         <w:rPr>
           <w:noProof/>
           <w:szCs w:val="24"/>
+          <w:lang w:eastAsia="de-DE"/>
         </w:rPr>
         <w:lastRenderedPageBreak/>
         <w:drawing>
@@ -8512,6 +7836,7 @@
       <w:r>
         <w:rPr>
           <w:noProof/>
+          <w:lang w:eastAsia="de-DE"/>
         </w:rPr>
         <w:drawing>
           <wp:inline distT="0" distB="0" distL="0" distR="0" wp14:anchorId="2BC43D48" wp14:editId="797BF965">
@@ -8589,6 +7914,7 @@
       <w:r>
         <w:rPr>
           <w:noProof/>
+          <w:lang w:eastAsia="de-DE"/>
         </w:rPr>
         <w:drawing>
           <wp:inline distT="0" distB="0" distL="0" distR="0" wp14:anchorId="362C4367" wp14:editId="241B902E">
@@ -8654,20 +7980,12 @@
           <w:szCs w:val="24"/>
         </w:rPr>
       </w:pPr>
-      <w:proofErr w:type="spellStart"/>
       <w:r>
         <w:rPr>
           <w:szCs w:val="24"/>
         </w:rPr>
         <w:lastRenderedPageBreak/>
-        <w:t>Darauf hin</w:t>
-      </w:r>
-      <w:proofErr w:type="spellEnd"/>
-      <w:r>
-        <w:rPr>
-          <w:szCs w:val="24"/>
-        </w:rPr>
-        <w:t xml:space="preserve"> haben wir uns um den Ladescreen gekümmert. Ebenfalls ist hier der Inhalt auf der optischen Mitte platziert um eine angenehme visuelle Gestaltung zu ermöglichen.</w:t>
+        <w:t>Darauf hin haben wir uns um den Ladescreen gekümmert. Ebenfalls ist hier der Inhalt auf der optischen Mitte platziert um eine angenehme visuelle Gestaltung zu ermöglichen.</w:t>
       </w:r>
       <w:r>
         <w:t xml:space="preserve"> </w:t>
@@ -8675,6 +7993,7 @@
       <w:r>
         <w:rPr>
           <w:noProof/>
+          <w:lang w:eastAsia="de-DE"/>
         </w:rPr>
         <w:drawing>
           <wp:inline distT="0" distB="0" distL="0" distR="0" wp14:anchorId="5BC6A600" wp14:editId="5076EB2F">
@@ -8766,6 +8085,7 @@
       <w:r>
         <w:rPr>
           <w:noProof/>
+          <w:lang w:eastAsia="de-DE"/>
         </w:rPr>
         <w:drawing>
           <wp:inline distT="0" distB="0" distL="0" distR="0" wp14:anchorId="6885D56C" wp14:editId="7D2945EF">
@@ -8841,6 +8161,7 @@
       <w:r>
         <w:rPr>
           <w:noProof/>
+          <w:lang w:eastAsia="de-DE"/>
         </w:rPr>
         <w:drawing>
           <wp:inline distT="0" distB="0" distL="0" distR="0" wp14:anchorId="114F49A9" wp14:editId="336CD630">
@@ -9068,74 +8389,38 @@
           <w:szCs w:val="24"/>
           <w:lang w:eastAsia="de-DE"/>
         </w:rPr>
-        <w:t xml:space="preserve">eines neuen </w:t>
-      </w:r>
-      <w:proofErr w:type="spellStart"/>
+        <w:t>eines neuen Electron-Fensters sowie das Schließen der Anwendung gibt es bereits Code-Snippets, die verwendet werden können. Diese mussten wir nur minimal auf unsere Bedürfnisse anpassen. Im Anschluss wurden die ersten Seiten mittels HTML und CSS aufgebaut. Diese haben sich dann an der in XD entworfenen GUI orientiert. Für den JavaScript-Code haben wir uns einzelne Bausteile überlegt und diese dann jeweils mit einzelnen Dateien voneinander abgegrenzt. Durch passende Dateinamen war es uns somit besser möglich, den Überblick zu bewahren.</w:t>
+      </w:r>
       <w:r>
         <w:rPr>
           <w:color w:val="70AD47" w:themeColor="accent6"/>
           <w:szCs w:val="24"/>
           <w:lang w:eastAsia="de-DE"/>
         </w:rPr>
-        <w:t>Electron</w:t>
-      </w:r>
-      <w:proofErr w:type="spellEnd"/>
+        <w:t xml:space="preserve"> Bausteine waren das Hochladen der zu importierenden Excel-Datei, das Bearbeiten der Tabelle, die die Namen und Matrikelnummern enthält, der Log-In in Moodle, das Suchen des Namens in der Tabelle, das Eintragen der Note beim jeweiligen Studenten, das Klicken der Button um zur nächsten Seite zu kommen und das Generieren eines Ladebalkens mit Texten zur Unterhaltung. </w:t>
+      </w:r>
       <w:r>
         <w:rPr>
           <w:color w:val="70AD47" w:themeColor="accent6"/>
           <w:szCs w:val="24"/>
           <w:lang w:eastAsia="de-DE"/>
         </w:rPr>
-        <w:t>-Fensters sowie das Schließen der Anwendung gibt es bereits Code-Snippets, die verwendet werden können. Diese mussten wir nur minimal auf unsere Bedürfnisse anpassen. Im Anschluss wurden die ersten Seiten mittels HTML und CSS aufgebaut. Diese haben sich dann an der in XD entworfenen GUI orientiert. Für den JavaScript-Code haben wir uns einzelne Bausteile überlegt und diese dann jeweils mit einzelnen Dateien voneinander abgegrenzt. Durch passende Dateinamen war es uns somit besser möglich, den Überblick zu bewahren.</w:t>
-      </w:r>
-      <w:r>
+        <w:t xml:space="preserve">An den Stellen, die einen Zugriff auf die Moodle-Website benötigt haben, sind wir leider nicht weitergekommen. Das wird allerdings später bei der Problemschilderung genauer ausgeführt. Um trotzdem kleinere Funktionen testen zu können, und weil wir noch auf Unterstützung gehofft haben, haben wir die benötigten Moodle-Seiten nachgebaut. Dabei haben wir auf die gleiche Benamung der Ids und die gleiche Verschachtelung der Tags geachtet. </w:t>
+      </w:r>
+    </w:p>
+    <w:p>
+      <w:pPr>
+        <w:pStyle w:val="berschrift2"/>
         <w:rPr>
           <w:color w:val="70AD47" w:themeColor="accent6"/>
           <w:szCs w:val="24"/>
           <w:lang w:eastAsia="de-DE"/>
         </w:rPr>
-        <w:t xml:space="preserve"> Bausteine waren das Hochladen der zu importierenden Excel-Datei, das Bearbeiten der Tabelle, die die Namen und Matrikelnummern enthält, der Log-In in Moodle, das Suchen des Namens in der Tabelle, das Eintragen der Note beim jeweiligen Studenten, das Klicken der Button um zur nächsten Seite zu kommen und das Generieren eines Ladebalkens mit Texten zur Unterhaltung. </w:t>
-      </w:r>
-      <w:r>
-        <w:rPr>
-          <w:color w:val="70AD47" w:themeColor="accent6"/>
-          <w:szCs w:val="24"/>
-          <w:lang w:eastAsia="de-DE"/>
-        </w:rPr>
-        <w:t xml:space="preserve">An den Stellen, die einen Zugriff auf die Moodle-Website benötigt haben, sind wir leider nicht weitergekommen. Das wird allerdings später bei der Problemschilderung genauer ausgeführt. Um trotzdem kleinere Funktionen testen zu können, und weil wir noch auf Unterstützung gehofft haben, haben wir die benötigten Moodle-Seiten nachgebaut. Dabei haben wir auf die gleiche Benamung der </w:t>
-      </w:r>
-      <w:proofErr w:type="spellStart"/>
-      <w:r>
-        <w:rPr>
-          <w:color w:val="70AD47" w:themeColor="accent6"/>
-          <w:szCs w:val="24"/>
-          <w:lang w:eastAsia="de-DE"/>
-        </w:rPr>
-        <w:t>Ids</w:t>
-      </w:r>
-      <w:proofErr w:type="spellEnd"/>
-      <w:r>
-        <w:rPr>
-          <w:color w:val="70AD47" w:themeColor="accent6"/>
-          <w:szCs w:val="24"/>
-          <w:lang w:eastAsia="de-DE"/>
-        </w:rPr>
-        <w:t xml:space="preserve"> und die gleiche Verschachtelung der Tags geachtet. </w:t>
-      </w:r>
+      </w:pPr>
     </w:p>
     <w:p>
       <w:pPr>
         <w:pStyle w:val="berschrift2"/>
-        <w:rPr>
-          <w:color w:val="70AD47" w:themeColor="accent6"/>
-          <w:szCs w:val="24"/>
-          <w:lang w:eastAsia="de-DE"/>
-        </w:rPr>
-      </w:pPr>
-    </w:p>
-    <w:p>
-      <w:pPr>
-        <w:pStyle w:val="berschrift2"/>
       </w:pPr>
       <w:r>
         <w:t xml:space="preserve">3.5 </w:t>
@@ -9153,16 +8438,8 @@
         <w:rPr>
           <w:highlight w:val="red"/>
         </w:rPr>
-        <w:t xml:space="preserve">Mit </w:t>
-      </w:r>
-      <w:proofErr w:type="spellStart"/>
-      <w:r>
-        <w:rPr>
-          <w:highlight w:val="red"/>
-        </w:rPr>
-        <w:t>screenshots</w:t>
-      </w:r>
-      <w:proofErr w:type="spellEnd"/>
+        <w:t>Mit screenshots</w:t>
+      </w:r>
     </w:p>
     <w:p>
       <w:pPr>
@@ -9202,12 +8479,165 @@
       <w:bookmarkEnd w:id="17"/>
     </w:p>
     <w:p>
-      <w:r>
-        <w:rPr>
-          <w:highlight w:val="red"/>
-        </w:rPr>
-        <w:t>…</w:t>
-      </w:r>
+      <w:pPr>
+        <w:spacing w:line="360" w:lineRule="auto"/>
+        <w:jc w:val="both"/>
+      </w:pPr>
+      <w:r>
+        <w:t>Da unsere Anwendung noch nicht fertig ist, lässt sich diese auch noch nicht leicht installieren. Deshalb sieht dieser Weg im Moment folgendermaßen aus:</w:t>
+      </w:r>
+    </w:p>
+    <w:p>
+      <w:pPr>
+        <w:pStyle w:val="Listenabsatz"/>
+        <w:numPr>
+          <w:ilvl w:val="0"/>
+          <w:numId w:val="32"/>
+        </w:numPr>
+        <w:spacing w:line="360" w:lineRule="auto"/>
+        <w:jc w:val="both"/>
+      </w:pPr>
+      <w:r>
+        <w:t>Herunterladen des git-Repositories</w:t>
+      </w:r>
+    </w:p>
+    <w:p>
+      <w:pPr>
+        <w:pStyle w:val="Listenabsatz"/>
+        <w:numPr>
+          <w:ilvl w:val="0"/>
+          <w:numId w:val="32"/>
+        </w:numPr>
+        <w:spacing w:line="360" w:lineRule="auto"/>
+        <w:jc w:val="both"/>
+      </w:pPr>
+      <w:r>
+        <w:lastRenderedPageBreak/>
+        <w:t>Dieses mit zum Beispiel Visual Studio Code öffnen</w:t>
+      </w:r>
+    </w:p>
+    <w:p>
+      <w:pPr>
+        <w:pStyle w:val="Listenabsatz"/>
+        <w:numPr>
+          <w:ilvl w:val="0"/>
+          <w:numId w:val="32"/>
+        </w:numPr>
+        <w:spacing w:line="360" w:lineRule="auto"/>
+        <w:jc w:val="both"/>
+      </w:pPr>
+      <w:r>
+        <w:t>Danach über eine Eingabe in einem Terminal Electron mit npm install –g electron installieren</w:t>
+      </w:r>
+    </w:p>
+    <w:p>
+      <w:pPr>
+        <w:pStyle w:val="Listenabsatz"/>
+        <w:numPr>
+          <w:ilvl w:val="0"/>
+          <w:numId w:val="32"/>
+        </w:numPr>
+        <w:spacing w:line="360" w:lineRule="auto"/>
+        <w:jc w:val="both"/>
+      </w:pPr>
+      <w:r>
+        <w:t>In den Ordner 01_App navigieren und Befehl npm install eingeben</w:t>
+      </w:r>
+    </w:p>
+    <w:p>
+      <w:pPr>
+        <w:pStyle w:val="Listenabsatz"/>
+        <w:numPr>
+          <w:ilvl w:val="0"/>
+          <w:numId w:val="32"/>
+        </w:numPr>
+        <w:spacing w:line="360" w:lineRule="auto"/>
+        <w:jc w:val="both"/>
+      </w:pPr>
+      <w:r>
+        <w:t>Dann npm start eingeben und die Anwendung öffnet sich</w:t>
+      </w:r>
+    </w:p>
+    <w:p>
+      <w:pPr>
+        <w:spacing w:line="360" w:lineRule="auto"/>
+        <w:jc w:val="both"/>
+      </w:pPr>
+      <w:r>
+        <w:t>In unserer Anwendung sind dann folgende Schritte zu machen, die aber auch in der Anwendung selbst zu lesen sind:</w:t>
+      </w:r>
+    </w:p>
+    <w:p>
+      <w:pPr>
+        <w:pStyle w:val="Listenabsatz"/>
+        <w:numPr>
+          <w:ilvl w:val="0"/>
+          <w:numId w:val="33"/>
+        </w:numPr>
+        <w:spacing w:line="360" w:lineRule="auto"/>
+        <w:jc w:val="both"/>
+      </w:pPr>
+      <w:r>
+        <w:t>Zuerst muss eine Tabelle ausgewählt werden, die hochgeladen werden soll und die Noten der Studierenden enthält. Der Button dafür ist direkt auf der ersten Seite zu finden</w:t>
+      </w:r>
+    </w:p>
+    <w:p>
+      <w:pPr>
+        <w:pStyle w:val="Listenabsatz"/>
+        <w:numPr>
+          <w:ilvl w:val="0"/>
+          <w:numId w:val="33"/>
+        </w:numPr>
+        <w:spacing w:line="360" w:lineRule="auto"/>
+        <w:jc w:val="both"/>
+      </w:pPr>
+      <w:r>
+        <w:t>Um diese dann auch Moodle hochzuladen, muss in dem dafür vorgesehenen Feld, auf derselben Seite, die Ziel-URL eingegeben werden und anschließend der Button „Importieren“ gedrückt werden</w:t>
+      </w:r>
+    </w:p>
+    <w:p>
+      <w:pPr>
+        <w:pStyle w:val="Listenabsatz"/>
+        <w:numPr>
+          <w:ilvl w:val="0"/>
+          <w:numId w:val="33"/>
+        </w:numPr>
+        <w:spacing w:line="360" w:lineRule="auto"/>
+        <w:jc w:val="both"/>
+      </w:pPr>
+      <w:r>
+        <w:t>Danach kommt man auf die Seite, die die Log-In-Daten für Moodle abfragt. Diese müssen hier eingegeben werden und danach der Button „Anmelden“ geklickt werden.</w:t>
+      </w:r>
+    </w:p>
+    <w:p>
+      <w:pPr>
+        <w:pStyle w:val="Listenabsatz"/>
+        <w:numPr>
+          <w:ilvl w:val="0"/>
+          <w:numId w:val="33"/>
+        </w:numPr>
+        <w:spacing w:line="360" w:lineRule="auto"/>
+        <w:jc w:val="both"/>
+      </w:pPr>
+      <w:r>
+        <w:t>Dann sollte ein Ladebildschirm erscheinen der erkenntlich macht, wann die Daten hochgeladen sind.</w:t>
+      </w:r>
+    </w:p>
+    <w:p>
+      <w:pPr>
+        <w:spacing w:line="360" w:lineRule="auto"/>
+        <w:jc w:val="both"/>
+      </w:pPr>
+      <w:r>
+        <w:t>Im Moment funktioniert nur Schritt 1 wie angegeben. Die restlichen Punkte lassen sich auch ausprobieren und bedienen, aber im Moment wird man weder in Moodle angemeldet, noch werden Daten dort hochgeladen. Damit diese Schritte funktionieren, hätten wir mehr Sprints benötigt. Nach unseren Rahmenbedingungen sind wir hier aber nicht bis dorthin gekommen.</w:t>
+      </w:r>
+    </w:p>
+    <w:p/>
+    <w:p/>
+    <w:p/>
+    <w:p>
+      <w:bookmarkStart w:id="18" w:name="_GoBack"/>
+      <w:bookmarkEnd w:id="18"/>
     </w:p>
     <w:p/>
     <w:p/>
@@ -9215,10 +8645,6 @@
     <w:p/>
     <w:p/>
     <w:p/>
-    <w:p/>
-    <w:p/>
-    <w:p/>
-    <w:p/>
     <w:p>
       <w:pPr>
         <w:pStyle w:val="berschrift1"/>
@@ -9228,7 +8654,7 @@
         </w:numPr>
         <w:spacing w:line="360" w:lineRule="auto"/>
       </w:pPr>
-      <w:bookmarkStart w:id="18" w:name="_Toc40268341"/>
+      <w:bookmarkStart w:id="19" w:name="_Toc40268341"/>
       <w:r>
         <w:t>Reflexionen</w:t>
       </w:r>
@@ -9238,7 +8664,7 @@
       <w:r>
         <w:t>Mitglieder</w:t>
       </w:r>
-      <w:bookmarkEnd w:id="18"/>
+      <w:bookmarkEnd w:id="19"/>
     </w:p>
     <w:p>
       <w:pPr>
@@ -9269,53 +8695,13 @@
         <w:jc w:val="both"/>
       </w:pPr>
       <w:r>
-        <w:t xml:space="preserve">Ich war in unserem </w:t>
-      </w:r>
-      <w:proofErr w:type="spellStart"/>
-      <w:r>
-        <w:t>Scrum</w:t>
-      </w:r>
-      <w:proofErr w:type="spellEnd"/>
-      <w:r>
-        <w:t xml:space="preserve">-Projekt der </w:t>
-      </w:r>
-      <w:proofErr w:type="spellStart"/>
-      <w:r>
-        <w:t>Scrum</w:t>
-      </w:r>
-      <w:proofErr w:type="spellEnd"/>
-      <w:r>
-        <w:t xml:space="preserve"> Master. Dabei habe ich versucht, dem Team so gut wie möglich </w:t>
-      </w:r>
-      <w:proofErr w:type="spellStart"/>
-      <w:r>
-        <w:t>Scrum</w:t>
-      </w:r>
-      <w:proofErr w:type="spellEnd"/>
-      <w:r>
-        <w:t xml:space="preserve"> verstehen zu geben. Dazu gehört insbesondere das </w:t>
+        <w:t xml:space="preserve">Ich war in unserem Scrum-Projekt der Scrum Master. Dabei habe ich versucht, dem Team so gut wie möglich Scrum verstehen zu geben. Dazu gehört insbesondere das </w:t>
       </w:r>
       <w:r>
         <w:t>M</w:t>
       </w:r>
       <w:r>
-        <w:t xml:space="preserve">oderieren unserer </w:t>
-      </w:r>
-      <w:proofErr w:type="spellStart"/>
-      <w:r>
-        <w:t>Scrum</w:t>
-      </w:r>
-      <w:proofErr w:type="spellEnd"/>
-      <w:r>
-        <w:t xml:space="preserve"> Artefakte und die Einhaltung der zeitlichen Vorgaben. Das war nicht immer so einfach, da wir gerade am Anfang des Projekts im Daily </w:t>
-      </w:r>
-      <w:proofErr w:type="spellStart"/>
-      <w:r>
-        <w:t>Scrum</w:t>
-      </w:r>
-      <w:proofErr w:type="spellEnd"/>
-      <w:r>
-        <w:t xml:space="preserve"> etwas länger als die 15 Minuten gebraucht haben. Ich habe außerdem versucht Probleme anzusprechen und diese bis zu einer Lösung voranzubringen. Dabei habe ich viel gelernt, das mich auch persönlich weitergebracht habe. Gerade </w:t>
+        <w:t xml:space="preserve">oderieren unserer Scrum Artefakte und die Einhaltung der zeitlichen Vorgaben. Das war nicht immer so einfach, da wir gerade am Anfang des Projekts im Daily Scrum etwas länger als die 15 Minuten gebraucht haben. Ich habe außerdem versucht Probleme anzusprechen und diese bis zu einer Lösung voranzubringen. Dabei habe ich viel gelernt, das mich auch persönlich weitergebracht habe. Gerade </w:t>
       </w:r>
       <w:r>
         <w:t>die Aufgabe</w:t>
@@ -9336,71 +8722,23 @@
         <w:t>iel mir am Anfang etwas schwer.</w:t>
       </w:r>
       <w:r>
-        <w:t xml:space="preserve"> Jedoch konnte ich in jedem Treffen etwas dazulernen. Dadurch wurde unsere Zusammenarbeit auch immer besser und wir hatten nach kurzer Zeit schon einen geregelten Ablauf. Generell ist mir aufgefallen, dass unsere Gruppenarbeit sehr gut funktioniert hat. Wir haben sehr viel kommuniziert und dadurch Verständnisfragen schnell klären können. In meiner Rolle als </w:t>
-      </w:r>
-      <w:proofErr w:type="spellStart"/>
-      <w:r>
-        <w:t>Scrum</w:t>
-      </w:r>
-      <w:proofErr w:type="spellEnd"/>
-      <w:r>
-        <w:t xml:space="preserve"> Master konnte ich außerdem auch immer wieder Tipps geben, wie </w:t>
-      </w:r>
-      <w:proofErr w:type="spellStart"/>
-      <w:r>
-        <w:t>Scrum</w:t>
-      </w:r>
-      <w:proofErr w:type="spellEnd"/>
-      <w:r>
-        <w:t xml:space="preserve"> genau umzusetzen ist. Während das Entwicklungsteam sich um den Code gekümmert hat, habe ich versucht diesen die Arbeit um das Projekt herum so gut es geht abzunehmen. Dadurch konnten sich meine Kommilitonen besser auf ihre Aufgaben fokussieren und wir haben immer die Strukturen und Rollen des </w:t>
-      </w:r>
-      <w:proofErr w:type="spellStart"/>
-      <w:r>
-        <w:t>Scrum</w:t>
-      </w:r>
-      <w:proofErr w:type="spellEnd"/>
-      <w:r>
-        <w:t xml:space="preserve"> Teams beibehalten. Damit unser Team immer gut auf die einzelnen Meetings vorbereitet ist, habe ich ihnen auch eine Übersicht erstellt</w:t>
+        <w:t xml:space="preserve"> Jedoch konnte ich in jedem Treffen etwas dazulernen. Dadurch wurde unsere Zusammenarbeit auch immer besser und wir hatten nach kurzer Zeit schon einen geregelten Ablauf. Generell ist mir aufgefallen, dass unsere Gruppenarbeit sehr gut funktioniert hat. Wir haben sehr viel kommuniziert und dadurch Verständnisfragen schnell klären können. In meiner Rolle als Scrum Master konnte ich außerdem auch immer wieder Tipps geben, wie Scrum genau umzusetzen ist. Während das Entwicklungsteam sich um den Code gekümmert hat, habe ich versucht diesen die Arbeit um das Projekt herum so gut es geht abzunehmen. Dadurch konnten sich meine Kommilitonen besser auf ihre Aufgaben fokussieren und wir haben immer die Strukturen und Rollen des Scrum Teams beibehalten. Damit unser Team immer gut auf die einzelnen Meetings vorbereitet ist, habe ich ihnen auch eine Übersicht erstellt</w:t>
       </w:r>
       <w:r>
         <w:t>,</w:t>
       </w:r>
       <w:r>
-        <w:t xml:space="preserve"> wer für was genau innerhalb des </w:t>
-      </w:r>
-      <w:proofErr w:type="spellStart"/>
-      <w:r>
-        <w:t>Scrum</w:t>
-      </w:r>
-      <w:proofErr w:type="spellEnd"/>
-      <w:r>
-        <w:t xml:space="preserve">-Teams zuständig ist und in welchem Meeting welche Unterlagen gebraucht werden. Hier gab es am Anfang </w:t>
+        <w:t xml:space="preserve"> wer für was genau innerhalb des Scrum-Teams zuständig ist und in welchem Meeting welche Unterlagen gebraucht werden. Hier gab es am Anfang nämlich Probleme, da nicht jeder genau wusste für was welches Meeting </w:t>
+      </w:r>
+      <w:r>
+        <w:t>nötig</w:t>
+      </w:r>
+      <w:r>
+        <w:t xml:space="preserve"> ist. Diese konnte ich so aber schnell beseitigen. Außerdem habe ich dem Team nochmal eine Zusammenfassung generell über Scrum erstellt, damit jeder auf einen Blick schnell das finden kann, bei dem er sich noch nicht so gut auskennt. Doch auch neben Scrum habe ich technisch etwas dazugelernt. Unser Entwicklungsteam hat uns immer auf dem neuesten </w:t>
       </w:r>
       <w:r>
         <w:lastRenderedPageBreak/>
-        <w:t xml:space="preserve">nämlich Probleme, da nicht jeder genau wusste für was welches Meeting </w:t>
-      </w:r>
-      <w:r>
-        <w:t>nötig</w:t>
-      </w:r>
-      <w:r>
-        <w:t xml:space="preserve"> ist. Diese konnte ich so aber schnell beseitigen. Außerdem habe ich dem Team nochmal eine Zusammenfassung generell über </w:t>
-      </w:r>
-      <w:proofErr w:type="spellStart"/>
-      <w:r>
-        <w:t>Scrum</w:t>
-      </w:r>
-      <w:proofErr w:type="spellEnd"/>
-      <w:r>
-        <w:t xml:space="preserve"> erstellt, damit jeder auf einen Blick schnell das finden kann, bei dem er sich noch nicht so gut auskennt. Doch auch neben </w:t>
-      </w:r>
-      <w:proofErr w:type="spellStart"/>
-      <w:r>
-        <w:t>Scrum</w:t>
-      </w:r>
-      <w:proofErr w:type="spellEnd"/>
-      <w:r>
-        <w:t xml:space="preserve"> habe ich technisch etwas dazugelernt. Unser Entwicklungsteam hat uns immer auf dem neuesten Stand gehalten. Dadurch konnten alle den Code verstehen. Für mich war dies sehr hilfreich, da ich mich in diesem Teil noch nicht so gut auskenne. Ich habe aber dadurch auch ganz neue Möglichkeiten kennengelernt.</w:t>
+        <w:t>Stand gehalten. Dadurch konnten alle den Code verstehen. Für mich war dies sehr hilfreich, da ich mich in diesem Teil noch nicht so gut auskenne. Ich habe aber dadurch auch ganz neue Möglichkeiten kennengelernt.</w:t>
       </w:r>
     </w:p>
     <w:p>
@@ -9430,23 +8768,7 @@
         <w:t xml:space="preserve">ar ein Teil des Entwicklungsteams und habe dort fungiert als Chief of Design. Meine Hauptaufgabe bestand darin, alles rum das Thema Design zu entwickeln. Daher konnte ich meine Stärke gut in das Projekt einbringen und meine Gruppenmitglieder von meiner Stärke profitieren lassen. Die ständigen Rücksprachen und Kontrollen von Gruppenmitgliedern haben dafür gesorgt, dass das ganze Team auf einem Stand ist und auch bespricht, ob alle dem Designvorschlag zustimmen. </w:t>
       </w:r>
       <w:r>
-        <w:t xml:space="preserve">Ich habe meiner Kreativität versucht freien Lauf zu lassen bei der Gestaltung, da für mich dadurch dieses Projekt ein Ausgleich zum Technik-lastigen Semester ist. Für mich persönlich hat das Arbeiten in der Gruppe super geklappt, was ich hier nochmal positiv erwähnen möchte. Ohne unsere stetige Kommunikation und Absprachen hätten wir vermutlich noch weniger die Chance erhalten das Projekt mit einem erfolgreichen Ergebnis abzuschließen. Wir hatten bei der Entwicklung der Anwendung jedoch enorme Probleme, jedoch zeigt die Offline-Tauglichkeit der Applikation, dass der Code funktioniert und das Problem bei Moodle liegt. Ich hatte zuvor in diesem Stil mit </w:t>
-      </w:r>
-      <w:proofErr w:type="spellStart"/>
-      <w:r>
-        <w:t>ElectronJS</w:t>
-      </w:r>
-      <w:proofErr w:type="spellEnd"/>
-      <w:r>
-        <w:t xml:space="preserve"> noch keinen Berührpunkt. Durch das Erklären des Codes von meinen Teamkammeraden Chris und Jonas habe ich aber viel mitnehmen können, da mein Wissenstand davor bei null war. Das Thema agiles Projektmanagement mit </w:t>
-      </w:r>
-      <w:proofErr w:type="spellStart"/>
-      <w:r>
-        <w:t>Scrum</w:t>
-      </w:r>
-      <w:proofErr w:type="spellEnd"/>
-      <w:r>
-        <w:t xml:space="preserve"> durfte ich in den vergangenen Wochen lernen, was mir persönlich enorm viel weiterhilft, da meine Ausbildungsfirma momentan ein Projekt bearbeitet, welches auch in Sprints abläuft.</w:t>
+        <w:t>Ich habe meiner Kreativität versucht freien Lauf zu lassen bei der Gestaltung, da für mich dadurch dieses Projekt ein Ausgleich zum Technik-lastigen Semester ist. Für mich persönlich hat das Arbeiten in der Gruppe super geklappt, was ich hier nochmal positiv erwähnen möchte. Ohne unsere stetige Kommunikation und Absprachen hätten wir vermutlich noch weniger die Chance erhalten das Projekt mit einem erfolgreichen Ergebnis abzuschließen. Wir hatten bei der Entwicklung der Anwendung jedoch enorme Probleme, jedoch zeigt die Offline-Tauglichkeit der Applikation, dass der Code funktioniert und das Problem bei Moodle liegt. Ich hatte zuvor in diesem Stil mit ElectronJS noch keinen Berührpunkt. Durch das Erklären des Codes von meinen Teamkammeraden Chris und Jonas habe ich aber viel mitnehmen können, da mein Wissenstand davor bei null war. Das Thema agiles Projektmanagement mit Scrum durfte ich in den vergangenen Wochen lernen, was mir persönlich enorm viel weiterhilft, da meine Ausbildungsfirma momentan ein Projekt bearbeitet, welches auch in Sprints abläuft.</w:t>
       </w:r>
       <w:r>
         <w:t xml:space="preserve"> Dadurch verstehe ich nun Abläufe besser und kenne die Hintergründe hinter bestimmten Meetings und Zeitintervallen der Sprints.</w:t>
@@ -9478,43 +8800,22 @@
         <w:pStyle w:val="berschrift2"/>
       </w:pPr>
       <w:r>
+        <w:t>4.1.4 Reflexion Christian Dänzer</w:t>
+      </w:r>
+    </w:p>
+    <w:p>
+      <w:pPr>
+        <w:spacing w:line="360" w:lineRule="auto"/>
+      </w:pPr>
+      <w:r>
+        <w:t xml:space="preserve">Als Mitglied des Entwicklungsteams habe ich hauptsächlich am Code der Anwendung gearbeitet. Zu Beginn war ich noch sehr zuversichtlich, da es zu ElectronJS und JavaScript viele Quellen im Internet gibt und ich auch schon einiges mit JavaScript umgesetzt habe. </w:t>
+      </w:r>
+      <w:r>
         <w:lastRenderedPageBreak/>
-        <w:t>4.1.4 Reflexion Christian Dänzer</w:t>
-      </w:r>
-    </w:p>
-    <w:p>
-      <w:pPr>
-        <w:spacing w:line="360" w:lineRule="auto"/>
-      </w:pPr>
-      <w:r>
-        <w:t xml:space="preserve">Als Mitglied des Entwicklungsteams habe ich hauptsächlich am Code der Anwendung gearbeitet. Zu Beginn war ich noch sehr zuversichtlich, da es zu </w:t>
-      </w:r>
-      <w:proofErr w:type="spellStart"/>
-      <w:r>
-        <w:t>ElectronJS</w:t>
-      </w:r>
-      <w:proofErr w:type="spellEnd"/>
-      <w:r>
-        <w:t xml:space="preserve"> und JavaScript viele Quellen im Internet gibt und ich auch schon einiges mit JavaScript umgesetzt habe. Nachdem ich dann nach einiger Zeit aber an mehreren Stellen in einer Sackgasse gelandet bin, deren Ende jedes Mal Moodle hieß, wurde meine Hoffnung auf einen erfolgreichen Abschluss des Projekts immer geringer. </w:t>
-      </w:r>
-      <w:r>
-        <w:t xml:space="preserve">Da wir jedoch ohne programmiertechnische Unterstützung dastanden – obwohl wir diese mehrfach angefordert haben – wurde mir während des dritten Sprints klar, dass wir kein funktionierendes Projekt vorstellen können. Das hat mich sehr stark unter Druck gesetzt und verunsichert. Da wir aber eine super Projektgruppe mit einer gut funktionierenden Kommunikation waren, haben wir das </w:t>
-      </w:r>
-      <w:proofErr w:type="spellStart"/>
-      <w:r>
-        <w:t>beste</w:t>
-      </w:r>
-      <w:proofErr w:type="spellEnd"/>
-      <w:r>
-        <w:t xml:space="preserve"> daraus gemacht: Wir haben für eine ausführliche Problemdokumentation gesorgt, damit es nachfolgenden Entwicklern leichter fällt. Trotz der Schwierigkeiten konnte ich sehr vieles Lernen. Ich konnte meine Programmierkenntnisse weiterverbessern. Das geschah zum einen durch das Programmieren selbst, zum anderen aber auch durch das Erklären des Codes, damit jeder im Team diesen versteht. Außerdem konnte ich vieles über </w:t>
-      </w:r>
-      <w:proofErr w:type="spellStart"/>
-      <w:r>
-        <w:t>Scrum</w:t>
-      </w:r>
-      <w:proofErr w:type="spellEnd"/>
-      <w:r>
-        <w:t xml:space="preserve"> lernen. An vielen Stellen fand ich die Arbeit mit dieser Projektmanagement-Methode sinnvoll, an manchen Punkten habe ich es jedoch nur als zusätzlichen Arbeitsaufwand empfunden. Auch in den Präsentationen konnte ich weitere Dinge dazulernen. Durch die Sprint Reviews kamen mehrere Präsentationen vor Kunden dazu, in denen ich gelernt habe, mit Kritik am Objekt umzugehen.</w:t>
+        <w:t xml:space="preserve">Nachdem ich dann nach einiger Zeit aber an mehreren Stellen in einer Sackgasse gelandet bin, deren Ende jedes Mal Moodle hieß, wurde meine Hoffnung auf einen erfolgreichen Abschluss des Projekts immer geringer. </w:t>
+      </w:r>
+      <w:r>
+        <w:t>Da wir jedoch ohne programmiertechnische Unterstützung dastanden – obwohl wir diese mehrfach angefordert haben – wurde mir während des dritten Sprints klar, dass wir kein funktionierendes Projekt vorstellen können. Das hat mich sehr stark unter Druck gesetzt und verunsichert. Da wir aber eine super Projektgruppe mit einer gut funktionierenden Kommunikation waren, haben wir das beste daraus gemacht: Wir haben für eine ausführliche Problemdokumentation gesorgt, damit es nachfolgenden Entwicklern leichter fällt. Trotz der Schwierigkeiten konnte ich sehr vieles Lernen. Ich konnte meine Programmierkenntnisse weiterverbessern. Das geschah zum einen durch das Programmieren selbst, zum anderen aber auch durch das Erklären des Codes, damit jeder im Team diesen versteht. Außerdem konnte ich vieles über Scrum lernen. An vielen Stellen fand ich die Arbeit mit dieser Projektmanagement-Methode sinnvoll, an manchen Punkten habe ich es jedoch nur als zusätzlichen Arbeitsaufwand empfunden. Auch in den Präsentationen konnte ich weitere Dinge dazulernen. Durch die Sprint Reviews kamen mehrere Präsentationen vor Kunden dazu, in denen ich gelernt habe, mit Kritik am Objekt umzugehen.</w:t>
       </w:r>
     </w:p>
     <w:p>
@@ -9540,15 +8841,7 @@
         <w:jc w:val="both"/>
       </w:pPr>
       <w:r>
-        <w:t xml:space="preserve">Wir als Gruppe hatten eine sehr gute Zusammenarbeit. Dies liegt vor allem daran, dass wir sehr viel und ausführlich miteinander geredet haben. Dazu zählt natürlich auch das Einhalten der Daily </w:t>
-      </w:r>
-      <w:proofErr w:type="spellStart"/>
-      <w:r>
-        <w:t>Scrums</w:t>
-      </w:r>
-      <w:proofErr w:type="spellEnd"/>
-      <w:r>
-        <w:t>, da wir dabei sehr schnell Probleme erkennen konnten. Deshalb ist es immer wichtig eine offene und stetige Kommunikation im Team zu haben. Außerdem haben wir den Tipp sich schon vor dem Projekt mit dem Stakeholder zu treffen. Fragen können direkt geklärt werden und ein eventuelles Neuplanen eine</w:t>
+        <w:t>Wir als Gruppe hatten eine sehr gute Zusammenarbeit. Dies liegt vor allem daran, dass wir sehr viel und ausführlich miteinander geredet haben. Dazu zählt natürlich auch das Einhalten der Daily Scrums, da wir dabei sehr schnell Probleme erkennen konnten. Deshalb ist es immer wichtig eine offene und stetige Kommunikation im Team zu haben. Außerdem haben wir den Tipp sich schon vor dem Projekt mit dem Stakeholder zu treffen. Fragen können direkt geklärt werden und ein eventuelles Neuplanen eine</w:t>
       </w:r>
       <w:r>
         <w:t>s Sprints wird vermieden. Diesen</w:t>
@@ -9557,11 +8850,11 @@
         <w:t xml:space="preserve"> Fehler haben wir am Anfang gemacht und auch in der Retrospektive festgestellt.</w:t>
       </w:r>
       <w:r>
-        <w:t xml:space="preserve"> Dadurch haben wir das auch nur einmal nicht beachtet und konnten in den weiteren Sprints </w:t>
+        <w:t xml:space="preserve"> Dadurch haben wir das auch nur einmal nicht beachtet und konnten in den weiteren Sprints problemlos anfangen zu arbeiten. Außerdem sollte man sich bei Problemen immer direkt um Hilfe kümmern. Dabei haben wir leider nicht immer die erwartete Hilfe bekommen und mussten uns selbst versuchen zu helfen. Auch wenn wir zu diesem Zeitpunkt schon an dem Punkt waren, an dem wir selbst nicht mehr weitergekommen sind und schon mehrere </w:t>
       </w:r>
       <w:r>
         <w:lastRenderedPageBreak/>
-        <w:t>problemlos anfangen zu arbeiten. Außerdem sollte man sich bei Problemen immer direkt um Hilfe kümmern. Dabei haben wir leider nicht immer die erwartete Hilfe bekommen und mussten uns selbst versuchen zu helfen. Auch wenn wir zu diesem Zeitpunkt schon an dem Punkt waren, an dem wir selbst nicht mehr weitergekommen sind und schon mehrere Lösungswege ausprobiert haben. Deshalb haben wir den Tipp sich direkt bei Fehlern externe Hilfe zu suchen.</w:t>
+        <w:t>Lösungswege ausprobiert haben. Deshalb haben wir den Tipp sich direkt bei Fehlern externe Hilfe zu suchen.</w:t>
       </w:r>
     </w:p>
     <w:p>
@@ -9580,23 +8873,7 @@
         </w:rPr>
       </w:pPr>
       <w:r>
-        <w:t xml:space="preserve">Wir haben remote sehr gute Erfahrungen machen können. Unsere Kommunikationstools Discord und </w:t>
-      </w:r>
-      <w:proofErr w:type="spellStart"/>
-      <w:r>
-        <w:t>Whereby</w:t>
-      </w:r>
-      <w:proofErr w:type="spellEnd"/>
-      <w:r>
-        <w:t xml:space="preserve"> haben immer </w:t>
-      </w:r>
-      <w:proofErr w:type="spellStart"/>
-      <w:r>
-        <w:t>funtkioniert</w:t>
-      </w:r>
-      <w:proofErr w:type="spellEnd"/>
-      <w:r>
-        <w:t xml:space="preserve"> und wir hatten damit keine technischen Probleme. Wichtig ist auch hier die gute und stetige Kommunikation, die bei uns sehr gut </w:t>
+        <w:t xml:space="preserve">Wir haben remote sehr gute Erfahrungen machen können. Unsere Kommunikationstools Discord und Whereby haben immer funtkioniert und wir hatten damit keine technischen Probleme. Wichtig ist auch hier die gute und stetige Kommunikation, die bei uns sehr gut </w:t>
       </w:r>
       <w:r>
         <w:rPr>
@@ -9615,21 +8892,7 @@
         <w:rPr>
           <w:color w:val="70AD47" w:themeColor="accent6"/>
         </w:rPr>
-        <w:t xml:space="preserve">Dabei waren wir vor allem auf die </w:t>
-      </w:r>
-      <w:proofErr w:type="spellStart"/>
-      <w:r>
-        <w:rPr>
-          <w:color w:val="70AD47" w:themeColor="accent6"/>
-        </w:rPr>
-        <w:t>Screenshare</w:t>
-      </w:r>
-      <w:proofErr w:type="spellEnd"/>
-      <w:r>
-        <w:rPr>
-          <w:color w:val="70AD47" w:themeColor="accent6"/>
-        </w:rPr>
-        <w:t>-Funktion der Anwendungen angewiesen. Denn ohne diese lässt es sich sehr schwer zusammen am Code arbeiten, über Designs diskutieren oder Logos besprechen. Auch das pünktliche Erscheinen zu verabredeten Terminen ist wichtig. Hierbei muss im Vergleich zu</w:t>
+        <w:t>Dabei waren wir vor allem auf die Screenshare-Funktion der Anwendungen angewiesen. Denn ohne diese lässt es sich sehr schwer zusammen am Code arbeiten, über Designs diskutieren oder Logos besprechen. Auch das pünktliche Erscheinen zu verabredeten Terminen ist wichtig. Hierbei muss im Vergleich zu</w:t>
       </w:r>
       <w:r>
         <w:rPr>
@@ -9650,28 +8913,21 @@
           <w:lang w:val="en-US"/>
         </w:rPr>
       </w:pPr>
-      <w:bookmarkStart w:id="19" w:name="_Toc40268342"/>
-      <w:proofErr w:type="spellStart"/>
+      <w:bookmarkStart w:id="20" w:name="_Toc40268342"/>
       <w:r>
         <w:rPr>
           <w:lang w:val="en-US"/>
         </w:rPr>
         <w:t>Trelloboards</w:t>
       </w:r>
-      <w:bookmarkEnd w:id="19"/>
-      <w:proofErr w:type="spellEnd"/>
+      <w:bookmarkEnd w:id="20"/>
     </w:p>
     <w:p>
       <w:pPr>
         <w:pStyle w:val="Listenabsatz"/>
       </w:pPr>
-      <w:proofErr w:type="spellStart"/>
-      <w:r>
-        <w:t>Scrum</w:t>
-      </w:r>
-      <w:proofErr w:type="spellEnd"/>
-      <w:r>
-        <w:t xml:space="preserve"> Backlog:</w:t>
+      <w:r>
+        <w:t>Scrum Backlog:</w:t>
       </w:r>
     </w:p>
     <w:p>
@@ -9722,13 +8978,8 @@
       <w:pPr>
         <w:pStyle w:val="Listenabsatz"/>
       </w:pPr>
-      <w:proofErr w:type="spellStart"/>
-      <w:r>
-        <w:t>Backblog</w:t>
-      </w:r>
-      <w:proofErr w:type="spellEnd"/>
-      <w:r>
-        <w:t xml:space="preserve"> Sprint 2:</w:t>
+      <w:r>
+        <w:t>Backblog Sprint 2:</w:t>
       </w:r>
     </w:p>
     <w:p>
@@ -9778,22 +9029,14 @@
           <w:lang w:val="en-US"/>
         </w:rPr>
       </w:pPr>
-      <w:bookmarkStart w:id="20" w:name="_Toc40268343"/>
+      <w:bookmarkStart w:id="21" w:name="_Toc40268343"/>
       <w:r>
         <w:rPr>
           <w:lang w:val="en-US"/>
         </w:rPr>
-        <w:t xml:space="preserve">Lop </w:t>
-      </w:r>
-      <w:proofErr w:type="spellStart"/>
-      <w:r>
-        <w:rPr>
-          <w:lang w:val="en-US"/>
-        </w:rPr>
-        <w:t>Liste</w:t>
-      </w:r>
-      <w:bookmarkEnd w:id="20"/>
-      <w:proofErr w:type="spellEnd"/>
+        <w:t>Lop Liste</w:t>
+      </w:r>
+      <w:bookmarkEnd w:id="21"/>
     </w:p>
     <w:p>
       <w:pPr>
@@ -9882,7 +9125,7 @@
         </w:numPr>
         <w:spacing w:line="360" w:lineRule="auto"/>
       </w:pPr>
-      <w:bookmarkStart w:id="21" w:name="_Toc40268344"/>
+      <w:bookmarkStart w:id="22" w:name="_Toc40268344"/>
       <w:r>
         <w:rPr>
           <w:lang w:val="en-US"/>
@@ -9892,7 +9135,7 @@
       <w:r>
         <w:t>en</w:t>
       </w:r>
-      <w:bookmarkEnd w:id="21"/>
+      <w:bookmarkEnd w:id="22"/>
     </w:p>
     <w:p>
       <w:pPr>
@@ -9987,7 +9230,7 @@
 </file>
 
 <file path=word/endnotes.xml><?xml version="1.0" encoding="utf-8"?>
-<w:endnotes xmlns:wpc="http://schemas.microsoft.com/office/word/2010/wordprocessingCanvas" xmlns:cx="http://schemas.microsoft.com/office/drawing/2014/chartex" xmlns:cx1="http://schemas.microsoft.com/office/drawing/2015/9/8/chartex" xmlns:cx2="http://schemas.microsoft.com/office/drawing/2015/10/21/chartex" xmlns:cx3="http://schemas.microsoft.com/office/drawing/2016/5/9/chartex" xmlns:cx4="http://schemas.microsoft.com/office/drawing/2016/5/10/chartex" xmlns:cx5="http://schemas.microsoft.com/office/drawing/2016/5/11/chartex" xmlns:cx6="http://schemas.microsoft.com/office/drawing/2016/5/12/chartex" xmlns:cx7="http://schemas.microsoft.com/office/drawing/2016/5/13/chartex" xmlns:cx8="http://schemas.microsoft.com/office/drawing/2016/5/14/chartex" xmlns:mc="http://schemas.openxmlformats.org/markup-compatibility/2006" xmlns:aink="http://schemas.microsoft.com/office/drawing/2016/ink" xmlns:am3d="http://schemas.microsoft.com/office/drawing/2017/model3d" xmlns:o="urn:schemas-microsoft-com:office:office" xmlns:r="http://schemas.openxmlformats.org/officeDocument/2006/relationships" xmlns:m="http://schemas.openxmlformats.org/officeDocument/2006/math" xmlns:v="urn:schemas-microsoft-com:vml" xmlns:wp14="http://schemas.microsoft.com/office/word/2010/wordprocessingDrawing" xmlns:wp="http://schemas.openxmlformats.org/drawingml/2006/wordprocessingDrawing" xmlns:w10="urn:schemas-microsoft-com:office:word" xmlns:w="http://schemas.openxmlformats.org/wordprocessingml/2006/main" xmlns:w14="http://schemas.microsoft.com/office/word/2010/wordml" xmlns:w15="http://schemas.microsoft.com/office/word/2012/wordml" xmlns:w16cex="http://schemas.microsoft.com/office/word/2018/wordml/cex" xmlns:w16cid="http://schemas.microsoft.com/office/word/2016/wordml/cid" xmlns:w16="http://schemas.microsoft.com/office/word/2018/wordml" xmlns:w16se="http://schemas.microsoft.com/office/word/2015/wordml/symex" xmlns:wpg="http://schemas.microsoft.com/office/word/2010/wordprocessingGroup" xmlns:wpi="http://schemas.microsoft.com/office/word/2010/wordprocessingInk" xmlns:wne="http://schemas.microsoft.com/office/word/2006/wordml" xmlns:wps="http://schemas.microsoft.com/office/word/2010/wordprocessingShape" mc:Ignorable="w14 w15 w16se w16cid w16 w16cex wp14">
+<w:endnotes xmlns:wpc="http://schemas.microsoft.com/office/word/2010/wordprocessingCanvas" xmlns:cx="http://schemas.microsoft.com/office/drawing/2014/chartex" xmlns:cx1="http://schemas.microsoft.com/office/drawing/2015/9/8/chartex" xmlns:mc="http://schemas.openxmlformats.org/markup-compatibility/2006" xmlns:o="urn:schemas-microsoft-com:office:office" xmlns:r="http://schemas.openxmlformats.org/officeDocument/2006/relationships" xmlns:m="http://schemas.openxmlformats.org/officeDocument/2006/math" xmlns:v="urn:schemas-microsoft-com:vml" xmlns:wp14="http://schemas.microsoft.com/office/word/2010/wordprocessingDrawing" xmlns:wp="http://schemas.openxmlformats.org/drawingml/2006/wordprocessingDrawing" xmlns:w10="urn:schemas-microsoft-com:office:word" xmlns:w="http://schemas.openxmlformats.org/wordprocessingml/2006/main" xmlns:w14="http://schemas.microsoft.com/office/word/2010/wordml" xmlns:w15="http://schemas.microsoft.com/office/word/2012/wordml" xmlns:w16se="http://schemas.microsoft.com/office/word/2015/wordml/symex" xmlns:wpg="http://schemas.microsoft.com/office/word/2010/wordprocessingGroup" xmlns:wpi="http://schemas.microsoft.com/office/word/2010/wordprocessingInk" xmlns:wne="http://schemas.microsoft.com/office/word/2006/wordml" xmlns:wps="http://schemas.microsoft.com/office/word/2010/wordprocessingShape" mc:Ignorable="w14 w15 w16se wp14">
   <w:endnote w:type="separator" w:id="-1">
     <w:p>
       <w:pPr>
@@ -10012,7 +9255,7 @@
 </file>
 
 <file path=word/footer1.xml><?xml version="1.0" encoding="utf-8"?>
-<w:ftr xmlns:wpc="http://schemas.microsoft.com/office/word/2010/wordprocessingCanvas" xmlns:cx="http://schemas.microsoft.com/office/drawing/2014/chartex" xmlns:cx1="http://schemas.microsoft.com/office/drawing/2015/9/8/chartex" xmlns:cx2="http://schemas.microsoft.com/office/drawing/2015/10/21/chartex" xmlns:cx3="http://schemas.microsoft.com/office/drawing/2016/5/9/chartex" xmlns:cx4="http://schemas.microsoft.com/office/drawing/2016/5/10/chartex" xmlns:cx5="http://schemas.microsoft.com/office/drawing/2016/5/11/chartex" xmlns:cx6="http://schemas.microsoft.com/office/drawing/2016/5/12/chartex" xmlns:cx7="http://schemas.microsoft.com/office/drawing/2016/5/13/chartex" xmlns:cx8="http://schemas.microsoft.com/office/drawing/2016/5/14/chartex" xmlns:mc="http://schemas.openxmlformats.org/markup-compatibility/2006" xmlns:aink="http://schemas.microsoft.com/office/drawing/2016/ink" xmlns:am3d="http://schemas.microsoft.com/office/drawing/2017/model3d" xmlns:o="urn:schemas-microsoft-com:office:office" xmlns:r="http://schemas.openxmlformats.org/officeDocument/2006/relationships" xmlns:m="http://schemas.openxmlformats.org/officeDocument/2006/math" xmlns:v="urn:schemas-microsoft-com:vml" xmlns:wp14="http://schemas.microsoft.com/office/word/2010/wordprocessingDrawing" xmlns:wp="http://schemas.openxmlformats.org/drawingml/2006/wordprocessingDrawing" xmlns:w10="urn:schemas-microsoft-com:office:word" xmlns:w="http://schemas.openxmlformats.org/wordprocessingml/2006/main" xmlns:w14="http://schemas.microsoft.com/office/word/2010/wordml" xmlns:w15="http://schemas.microsoft.com/office/word/2012/wordml" xmlns:w16cex="http://schemas.microsoft.com/office/word/2018/wordml/cex" xmlns:w16cid="http://schemas.microsoft.com/office/word/2016/wordml/cid" xmlns:w16="http://schemas.microsoft.com/office/word/2018/wordml" xmlns:w16se="http://schemas.microsoft.com/office/word/2015/wordml/symex" xmlns:wpg="http://schemas.microsoft.com/office/word/2010/wordprocessingGroup" xmlns:wpi="http://schemas.microsoft.com/office/word/2010/wordprocessingInk" xmlns:wne="http://schemas.microsoft.com/office/word/2006/wordml" xmlns:wps="http://schemas.microsoft.com/office/word/2010/wordprocessingShape" mc:Ignorable="w14 w15 w16se w16cid w16 w16cex wp14">
+<w:ftr xmlns:wpc="http://schemas.microsoft.com/office/word/2010/wordprocessingCanvas" xmlns:cx="http://schemas.microsoft.com/office/drawing/2014/chartex" xmlns:cx1="http://schemas.microsoft.com/office/drawing/2015/9/8/chartex" xmlns:mc="http://schemas.openxmlformats.org/markup-compatibility/2006" xmlns:o="urn:schemas-microsoft-com:office:office" xmlns:r="http://schemas.openxmlformats.org/officeDocument/2006/relationships" xmlns:m="http://schemas.openxmlformats.org/officeDocument/2006/math" xmlns:v="urn:schemas-microsoft-com:vml" xmlns:wp14="http://schemas.microsoft.com/office/word/2010/wordprocessingDrawing" xmlns:wp="http://schemas.openxmlformats.org/drawingml/2006/wordprocessingDrawing" xmlns:w10="urn:schemas-microsoft-com:office:word" xmlns:w="http://schemas.openxmlformats.org/wordprocessingml/2006/main" xmlns:w14="http://schemas.microsoft.com/office/word/2010/wordml" xmlns:w15="http://schemas.microsoft.com/office/word/2012/wordml" xmlns:w16se="http://schemas.microsoft.com/office/word/2015/wordml/symex" xmlns:wpg="http://schemas.microsoft.com/office/word/2010/wordprocessingGroup" xmlns:wpi="http://schemas.microsoft.com/office/word/2010/wordprocessingInk" xmlns:wne="http://schemas.microsoft.com/office/word/2006/wordml" xmlns:wps="http://schemas.microsoft.com/office/word/2010/wordprocessingShape" mc:Ignorable="w14 w15 w16se wp14">
   <w:p>
     <w:pPr>
       <w:pStyle w:val="Fuzeile"/>
@@ -10057,7 +9300,7 @@
 </file>
 
 <file path=word/footnotes.xml><?xml version="1.0" encoding="utf-8"?>
-<w:footnotes xmlns:wpc="http://schemas.microsoft.com/office/word/2010/wordprocessingCanvas" xmlns:cx="http://schemas.microsoft.com/office/drawing/2014/chartex" xmlns:cx1="http://schemas.microsoft.com/office/drawing/2015/9/8/chartex" xmlns:cx2="http://schemas.microsoft.com/office/drawing/2015/10/21/chartex" xmlns:cx3="http://schemas.microsoft.com/office/drawing/2016/5/9/chartex" xmlns:cx4="http://schemas.microsoft.com/office/drawing/2016/5/10/chartex" xmlns:cx5="http://schemas.microsoft.com/office/drawing/2016/5/11/chartex" xmlns:cx6="http://schemas.microsoft.com/office/drawing/2016/5/12/chartex" xmlns:cx7="http://schemas.microsoft.com/office/drawing/2016/5/13/chartex" xmlns:cx8="http://schemas.microsoft.com/office/drawing/2016/5/14/chartex" xmlns:mc="http://schemas.openxmlformats.org/markup-compatibility/2006" xmlns:aink="http://schemas.microsoft.com/office/drawing/2016/ink" xmlns:am3d="http://schemas.microsoft.com/office/drawing/2017/model3d" xmlns:o="urn:schemas-microsoft-com:office:office" xmlns:r="http://schemas.openxmlformats.org/officeDocument/2006/relationships" xmlns:m="http://schemas.openxmlformats.org/officeDocument/2006/math" xmlns:v="urn:schemas-microsoft-com:vml" xmlns:wp14="http://schemas.microsoft.com/office/word/2010/wordprocessingDrawing" xmlns:wp="http://schemas.openxmlformats.org/drawingml/2006/wordprocessingDrawing" xmlns:w10="urn:schemas-microsoft-com:office:word" xmlns:w="http://schemas.openxmlformats.org/wordprocessingml/2006/main" xmlns:w14="http://schemas.microsoft.com/office/word/2010/wordml" xmlns:w15="http://schemas.microsoft.com/office/word/2012/wordml" xmlns:w16cex="http://schemas.microsoft.com/office/word/2018/wordml/cex" xmlns:w16cid="http://schemas.microsoft.com/office/word/2016/wordml/cid" xmlns:w16="http://schemas.microsoft.com/office/word/2018/wordml" xmlns:w16se="http://schemas.microsoft.com/office/word/2015/wordml/symex" xmlns:wpg="http://schemas.microsoft.com/office/word/2010/wordprocessingGroup" xmlns:wpi="http://schemas.microsoft.com/office/word/2010/wordprocessingInk" xmlns:wne="http://schemas.microsoft.com/office/word/2006/wordml" xmlns:wps="http://schemas.microsoft.com/office/word/2010/wordprocessingShape" mc:Ignorable="w14 w15 w16se w16cid w16 w16cex wp14">
+<w:footnotes xmlns:wpc="http://schemas.microsoft.com/office/word/2010/wordprocessingCanvas" xmlns:cx="http://schemas.microsoft.com/office/drawing/2014/chartex" xmlns:cx1="http://schemas.microsoft.com/office/drawing/2015/9/8/chartex" xmlns:mc="http://schemas.openxmlformats.org/markup-compatibility/2006" xmlns:o="urn:schemas-microsoft-com:office:office" xmlns:r="http://schemas.openxmlformats.org/officeDocument/2006/relationships" xmlns:m="http://schemas.openxmlformats.org/officeDocument/2006/math" xmlns:v="urn:schemas-microsoft-com:vml" xmlns:wp14="http://schemas.microsoft.com/office/word/2010/wordprocessingDrawing" xmlns:wp="http://schemas.openxmlformats.org/drawingml/2006/wordprocessingDrawing" xmlns:w10="urn:schemas-microsoft-com:office:word" xmlns:w="http://schemas.openxmlformats.org/wordprocessingml/2006/main" xmlns:w14="http://schemas.microsoft.com/office/word/2010/wordml" xmlns:w15="http://schemas.microsoft.com/office/word/2012/wordml" xmlns:w16se="http://schemas.microsoft.com/office/word/2015/wordml/symex" xmlns:wpg="http://schemas.microsoft.com/office/word/2010/wordprocessingGroup" xmlns:wpi="http://schemas.microsoft.com/office/word/2010/wordprocessingInk" xmlns:wne="http://schemas.microsoft.com/office/word/2006/wordml" xmlns:wps="http://schemas.microsoft.com/office/word/2010/wordprocessingShape" mc:Ignorable="w14 w15 w16se wp14">
   <w:footnote w:type="separator" w:id="-1">
     <w:p>
       <w:pPr>
@@ -10223,7 +9466,7 @@
 </file>
 
 <file path=word/numbering.xml><?xml version="1.0" encoding="utf-8"?>
-<w:numbering xmlns:wpc="http://schemas.microsoft.com/office/word/2010/wordprocessingCanvas" xmlns:cx="http://schemas.microsoft.com/office/drawing/2014/chartex" xmlns:cx1="http://schemas.microsoft.com/office/drawing/2015/9/8/chartex" xmlns:cx2="http://schemas.microsoft.com/office/drawing/2015/10/21/chartex" xmlns:cx3="http://schemas.microsoft.com/office/drawing/2016/5/9/chartex" xmlns:cx4="http://schemas.microsoft.com/office/drawing/2016/5/10/chartex" xmlns:cx5="http://schemas.microsoft.com/office/drawing/2016/5/11/chartex" xmlns:cx6="http://schemas.microsoft.com/office/drawing/2016/5/12/chartex" xmlns:cx7="http://schemas.microsoft.com/office/drawing/2016/5/13/chartex" xmlns:cx8="http://schemas.microsoft.com/office/drawing/2016/5/14/chartex" xmlns:mc="http://schemas.openxmlformats.org/markup-compatibility/2006" xmlns:aink="http://schemas.microsoft.com/office/drawing/2016/ink" xmlns:am3d="http://schemas.microsoft.com/office/drawing/2017/model3d" xmlns:o="urn:schemas-microsoft-com:office:office" xmlns:r="http://schemas.openxmlformats.org/officeDocument/2006/relationships" xmlns:m="http://schemas.openxmlformats.org/officeDocument/2006/math" xmlns:v="urn:schemas-microsoft-com:vml" xmlns:wp14="http://schemas.microsoft.com/office/word/2010/wordprocessingDrawing" xmlns:wp="http://schemas.openxmlformats.org/drawingml/2006/wordprocessingDrawing" xmlns:w10="urn:schemas-microsoft-com:office:word" xmlns:w="http://schemas.openxmlformats.org/wordprocessingml/2006/main" xmlns:w14="http://schemas.microsoft.com/office/word/2010/wordml" xmlns:w15="http://schemas.microsoft.com/office/word/2012/wordml" xmlns:w16cex="http://schemas.microsoft.com/office/word/2018/wordml/cex" xmlns:w16cid="http://schemas.microsoft.com/office/word/2016/wordml/cid" xmlns:w16="http://schemas.microsoft.com/office/word/2018/wordml" xmlns:w16se="http://schemas.microsoft.com/office/word/2015/wordml/symex" xmlns:wpg="http://schemas.microsoft.com/office/word/2010/wordprocessingGroup" xmlns:wpi="http://schemas.microsoft.com/office/word/2010/wordprocessingInk" xmlns:wne="http://schemas.microsoft.com/office/word/2006/wordml" xmlns:wps="http://schemas.microsoft.com/office/word/2010/wordprocessingShape" mc:Ignorable="w14 w15 w16se w16cid w16 w16cex wp14">
+<w:numbering xmlns:wpc="http://schemas.microsoft.com/office/word/2010/wordprocessingCanvas" xmlns:cx="http://schemas.microsoft.com/office/drawing/2014/chartex" xmlns:cx1="http://schemas.microsoft.com/office/drawing/2015/9/8/chartex" xmlns:mc="http://schemas.openxmlformats.org/markup-compatibility/2006" xmlns:o="urn:schemas-microsoft-com:office:office" xmlns:r="http://schemas.openxmlformats.org/officeDocument/2006/relationships" xmlns:m="http://schemas.openxmlformats.org/officeDocument/2006/math" xmlns:v="urn:schemas-microsoft-com:vml" xmlns:wp14="http://schemas.microsoft.com/office/word/2010/wordprocessingDrawing" xmlns:wp="http://schemas.openxmlformats.org/drawingml/2006/wordprocessingDrawing" xmlns:w10="urn:schemas-microsoft-com:office:word" xmlns:w="http://schemas.openxmlformats.org/wordprocessingml/2006/main" xmlns:w14="http://schemas.microsoft.com/office/word/2010/wordml" xmlns:w15="http://schemas.microsoft.com/office/word/2012/wordml" xmlns:w16se="http://schemas.microsoft.com/office/word/2015/wordml/symex" xmlns:wpg="http://schemas.microsoft.com/office/word/2010/wordprocessingGroup" xmlns:wpi="http://schemas.microsoft.com/office/word/2010/wordprocessingInk" xmlns:wne="http://schemas.microsoft.com/office/word/2006/wordml" xmlns:wps="http://schemas.microsoft.com/office/word/2010/wordprocessingShape" mc:Ignorable="w14 w15 w16se wp14">
   <w:abstractNum w:abstractNumId="0" w15:restartNumberingAfterBreak="0">
     <w:nsid w:val="04572056"/>
     <w:multiLevelType w:val="hybridMultilevel"/>
@@ -10938,6 +10181,95 @@
     </w:lvl>
   </w:abstractNum>
   <w:abstractNum w:abstractNumId="6" w15:restartNumberingAfterBreak="0">
+    <w:nsid w:val="22D04BD9"/>
+    <w:multiLevelType w:val="hybridMultilevel"/>
+    <w:tmpl w:val="0E0E95EC"/>
+    <w:lvl w:ilvl="0" w:tplc="0407000F">
+      <w:start w:val="1"/>
+      <w:numFmt w:val="decimal"/>
+      <w:lvlText w:val="%1."/>
+      <w:lvlJc w:val="left"/>
+      <w:pPr>
+        <w:ind w:left="720" w:hanging="360"/>
+      </w:pPr>
+      <w:rPr>
+        <w:rFonts w:hint="default"/>
+      </w:rPr>
+    </w:lvl>
+    <w:lvl w:ilvl="1" w:tplc="04070019" w:tentative="1">
+      <w:start w:val="1"/>
+      <w:numFmt w:val="lowerLetter"/>
+      <w:lvlText w:val="%2."/>
+      <w:lvlJc w:val="left"/>
+      <w:pPr>
+        <w:ind w:left="1440" w:hanging="360"/>
+      </w:pPr>
+    </w:lvl>
+    <w:lvl w:ilvl="2" w:tplc="0407001B" w:tentative="1">
+      <w:start w:val="1"/>
+      <w:numFmt w:val="lowerRoman"/>
+      <w:lvlText w:val="%3."/>
+      <w:lvlJc w:val="right"/>
+      <w:pPr>
+        <w:ind w:left="2160" w:hanging="180"/>
+      </w:pPr>
+    </w:lvl>
+    <w:lvl w:ilvl="3" w:tplc="0407000F" w:tentative="1">
+      <w:start w:val="1"/>
+      <w:numFmt w:val="decimal"/>
+      <w:lvlText w:val="%4."/>
+      <w:lvlJc w:val="left"/>
+      <w:pPr>
+        <w:ind w:left="2880" w:hanging="360"/>
+      </w:pPr>
+    </w:lvl>
+    <w:lvl w:ilvl="4" w:tplc="04070019" w:tentative="1">
+      <w:start w:val="1"/>
+      <w:numFmt w:val="lowerLetter"/>
+      <w:lvlText w:val="%5."/>
+      <w:lvlJc w:val="left"/>
+      <w:pPr>
+        <w:ind w:left="3600" w:hanging="360"/>
+      </w:pPr>
+    </w:lvl>
+    <w:lvl w:ilvl="5" w:tplc="0407001B" w:tentative="1">
+      <w:start w:val="1"/>
+      <w:numFmt w:val="lowerRoman"/>
+      <w:lvlText w:val="%6."/>
+      <w:lvlJc w:val="right"/>
+      <w:pPr>
+        <w:ind w:left="4320" w:hanging="180"/>
+      </w:pPr>
+    </w:lvl>
+    <w:lvl w:ilvl="6" w:tplc="0407000F" w:tentative="1">
+      <w:start w:val="1"/>
+      <w:numFmt w:val="decimal"/>
+      <w:lvlText w:val="%7."/>
+      <w:lvlJc w:val="left"/>
+      <w:pPr>
+        <w:ind w:left="5040" w:hanging="360"/>
+      </w:pPr>
+    </w:lvl>
+    <w:lvl w:ilvl="7" w:tplc="04070019" w:tentative="1">
+      <w:start w:val="1"/>
+      <w:numFmt w:val="lowerLetter"/>
+      <w:lvlText w:val="%8."/>
+      <w:lvlJc w:val="left"/>
+      <w:pPr>
+        <w:ind w:left="5760" w:hanging="360"/>
+      </w:pPr>
+    </w:lvl>
+    <w:lvl w:ilvl="8" w:tplc="0407001B" w:tentative="1">
+      <w:start w:val="1"/>
+      <w:numFmt w:val="lowerRoman"/>
+      <w:lvlText w:val="%9."/>
+      <w:lvlJc w:val="right"/>
+      <w:pPr>
+        <w:ind w:left="6480" w:hanging="180"/>
+      </w:pPr>
+    </w:lvl>
+  </w:abstractNum>
+  <w:abstractNum w:abstractNumId="7" w15:restartNumberingAfterBreak="0">
     <w:nsid w:val="23B229CC"/>
     <w:multiLevelType w:val="hybridMultilevel"/>
     <w:tmpl w:val="3EF6B718"/>
@@ -11050,7 +10382,7 @@
       </w:rPr>
     </w:lvl>
   </w:abstractNum>
-  <w:abstractNum w:abstractNumId="7" w15:restartNumberingAfterBreak="0">
+  <w:abstractNum w:abstractNumId="8" w15:restartNumberingAfterBreak="0">
     <w:nsid w:val="23F22555"/>
     <w:multiLevelType w:val="hybridMultilevel"/>
     <w:tmpl w:val="EEA492EA"/>
@@ -11190,7 +10522,7 @@
       </w:rPr>
     </w:lvl>
   </w:abstractNum>
-  <w:abstractNum w:abstractNumId="8" w15:restartNumberingAfterBreak="0">
+  <w:abstractNum w:abstractNumId="9" w15:restartNumberingAfterBreak="0">
     <w:nsid w:val="242E2E84"/>
     <w:multiLevelType w:val="multilevel"/>
     <w:tmpl w:val="58BCB298"/>
@@ -11303,7 +10635,7 @@
       </w:rPr>
     </w:lvl>
   </w:abstractNum>
-  <w:abstractNum w:abstractNumId="9" w15:restartNumberingAfterBreak="0">
+  <w:abstractNum w:abstractNumId="10" w15:restartNumberingAfterBreak="0">
     <w:nsid w:val="27EE0CBA"/>
     <w:multiLevelType w:val="hybridMultilevel"/>
     <w:tmpl w:val="B61CF386"/>
@@ -11443,7 +10775,7 @@
       </w:rPr>
     </w:lvl>
   </w:abstractNum>
-  <w:abstractNum w:abstractNumId="10" w15:restartNumberingAfterBreak="0">
+  <w:abstractNum w:abstractNumId="11" w15:restartNumberingAfterBreak="0">
     <w:nsid w:val="2C4D3FFA"/>
     <w:multiLevelType w:val="multilevel"/>
     <w:tmpl w:val="87AE9E10"/>
@@ -11564,7 +10896,7 @@
       </w:rPr>
     </w:lvl>
   </w:abstractNum>
-  <w:abstractNum w:abstractNumId="11" w15:restartNumberingAfterBreak="0">
+  <w:abstractNum w:abstractNumId="12" w15:restartNumberingAfterBreak="0">
     <w:nsid w:val="2D4E4A3E"/>
     <w:multiLevelType w:val="multilevel"/>
     <w:tmpl w:val="EF16E1C8"/>
@@ -11677,7 +11009,7 @@
       </w:rPr>
     </w:lvl>
   </w:abstractNum>
-  <w:abstractNum w:abstractNumId="12" w15:restartNumberingAfterBreak="0">
+  <w:abstractNum w:abstractNumId="13" w15:restartNumberingAfterBreak="0">
     <w:nsid w:val="2EED6CFF"/>
     <w:multiLevelType w:val="hybridMultilevel"/>
     <w:tmpl w:val="84645A24"/>
@@ -11790,7 +11122,7 @@
       </w:rPr>
     </w:lvl>
   </w:abstractNum>
-  <w:abstractNum w:abstractNumId="13" w15:restartNumberingAfterBreak="0">
+  <w:abstractNum w:abstractNumId="14" w15:restartNumberingAfterBreak="0">
     <w:nsid w:val="36D661A6"/>
     <w:multiLevelType w:val="hybridMultilevel"/>
     <w:tmpl w:val="36A23618"/>
@@ -11903,7 +11235,7 @@
       </w:rPr>
     </w:lvl>
   </w:abstractNum>
-  <w:abstractNum w:abstractNumId="14" w15:restartNumberingAfterBreak="0">
+  <w:abstractNum w:abstractNumId="15" w15:restartNumberingAfterBreak="0">
     <w:nsid w:val="3A744165"/>
     <w:multiLevelType w:val="multilevel"/>
     <w:tmpl w:val="EC563FC0"/>
@@ -12016,7 +11348,7 @@
       </w:rPr>
     </w:lvl>
   </w:abstractNum>
-  <w:abstractNum w:abstractNumId="15" w15:restartNumberingAfterBreak="0">
+  <w:abstractNum w:abstractNumId="16" w15:restartNumberingAfterBreak="0">
     <w:nsid w:val="43AF6085"/>
     <w:multiLevelType w:val="hybridMultilevel"/>
     <w:tmpl w:val="268077B6"/>
@@ -12129,7 +11461,7 @@
       </w:rPr>
     </w:lvl>
   </w:abstractNum>
-  <w:abstractNum w:abstractNumId="16" w15:restartNumberingAfterBreak="0">
+  <w:abstractNum w:abstractNumId="17" w15:restartNumberingAfterBreak="0">
     <w:nsid w:val="5081300A"/>
     <w:multiLevelType w:val="hybridMultilevel"/>
     <w:tmpl w:val="410CEBA0"/>
@@ -12241,7 +11573,7 @@
       </w:rPr>
     </w:lvl>
   </w:abstractNum>
-  <w:abstractNum w:abstractNumId="17" w15:restartNumberingAfterBreak="0">
+  <w:abstractNum w:abstractNumId="18" w15:restartNumberingAfterBreak="0">
     <w:nsid w:val="587538F8"/>
     <w:multiLevelType w:val="multilevel"/>
     <w:tmpl w:val="9AB0EDA6"/>
@@ -12354,7 +11686,7 @@
       </w:rPr>
     </w:lvl>
   </w:abstractNum>
-  <w:abstractNum w:abstractNumId="18" w15:restartNumberingAfterBreak="0">
+  <w:abstractNum w:abstractNumId="19" w15:restartNumberingAfterBreak="0">
     <w:nsid w:val="593F0DFB"/>
     <w:multiLevelType w:val="hybridMultilevel"/>
     <w:tmpl w:val="35C2BC60"/>
@@ -12494,7 +11826,7 @@
       </w:rPr>
     </w:lvl>
   </w:abstractNum>
-  <w:abstractNum w:abstractNumId="19" w15:restartNumberingAfterBreak="0">
+  <w:abstractNum w:abstractNumId="20" w15:restartNumberingAfterBreak="0">
     <w:nsid w:val="59707620"/>
     <w:multiLevelType w:val="hybridMultilevel"/>
     <w:tmpl w:val="3CFC0278"/>
@@ -12607,7 +11939,7 @@
       </w:rPr>
     </w:lvl>
   </w:abstractNum>
-  <w:abstractNum w:abstractNumId="20" w15:restartNumberingAfterBreak="0">
+  <w:abstractNum w:abstractNumId="21" w15:restartNumberingAfterBreak="0">
     <w:nsid w:val="5DAB3D8D"/>
     <w:multiLevelType w:val="hybridMultilevel"/>
     <w:tmpl w:val="3C0021F8"/>
@@ -12720,7 +12052,7 @@
       </w:rPr>
     </w:lvl>
   </w:abstractNum>
-  <w:abstractNum w:abstractNumId="21" w15:restartNumberingAfterBreak="0">
+  <w:abstractNum w:abstractNumId="22" w15:restartNumberingAfterBreak="0">
     <w:nsid w:val="617D4D34"/>
     <w:multiLevelType w:val="hybridMultilevel"/>
     <w:tmpl w:val="1C3EBD60"/>
@@ -12809,7 +12141,7 @@
       </w:pPr>
     </w:lvl>
   </w:abstractNum>
-  <w:abstractNum w:abstractNumId="22" w15:restartNumberingAfterBreak="0">
+  <w:abstractNum w:abstractNumId="23" w15:restartNumberingAfterBreak="0">
     <w:nsid w:val="649B4FFE"/>
     <w:multiLevelType w:val="hybridMultilevel"/>
     <w:tmpl w:val="FF40DB6E"/>
@@ -12922,7 +12254,7 @@
       </w:rPr>
     </w:lvl>
   </w:abstractNum>
-  <w:abstractNum w:abstractNumId="23" w15:restartNumberingAfterBreak="0">
+  <w:abstractNum w:abstractNumId="24" w15:restartNumberingAfterBreak="0">
     <w:nsid w:val="65CD2BCB"/>
     <w:multiLevelType w:val="hybridMultilevel"/>
     <w:tmpl w:val="10D62E36"/>
@@ -13034,7 +12366,7 @@
       </w:rPr>
     </w:lvl>
   </w:abstractNum>
-  <w:abstractNum w:abstractNumId="24" w15:restartNumberingAfterBreak="0">
+  <w:abstractNum w:abstractNumId="25" w15:restartNumberingAfterBreak="0">
     <w:nsid w:val="6B1A0CCE"/>
     <w:multiLevelType w:val="multilevel"/>
     <w:tmpl w:val="EE721194"/>
@@ -13147,7 +12479,7 @@
       </w:rPr>
     </w:lvl>
   </w:abstractNum>
-  <w:abstractNum w:abstractNumId="25" w15:restartNumberingAfterBreak="0">
+  <w:abstractNum w:abstractNumId="26" w15:restartNumberingAfterBreak="0">
     <w:nsid w:val="72671AA3"/>
     <w:multiLevelType w:val="hybridMultilevel"/>
     <w:tmpl w:val="44BC4EB4"/>
@@ -13287,7 +12619,7 @@
       </w:rPr>
     </w:lvl>
   </w:abstractNum>
-  <w:abstractNum w:abstractNumId="26" w15:restartNumberingAfterBreak="0">
+  <w:abstractNum w:abstractNumId="27" w15:restartNumberingAfterBreak="0">
     <w:nsid w:val="73B07444"/>
     <w:multiLevelType w:val="hybridMultilevel"/>
     <w:tmpl w:val="2BAAA456"/>
@@ -13427,7 +12759,7 @@
       </w:rPr>
     </w:lvl>
   </w:abstractNum>
-  <w:abstractNum w:abstractNumId="27" w15:restartNumberingAfterBreak="0">
+  <w:abstractNum w:abstractNumId="28" w15:restartNumberingAfterBreak="0">
     <w:nsid w:val="74C57102"/>
     <w:multiLevelType w:val="hybridMultilevel"/>
     <w:tmpl w:val="6E9612BE"/>
@@ -13540,7 +12872,7 @@
       </w:rPr>
     </w:lvl>
   </w:abstractNum>
-  <w:abstractNum w:abstractNumId="28" w15:restartNumberingAfterBreak="0">
+  <w:abstractNum w:abstractNumId="29" w15:restartNumberingAfterBreak="0">
     <w:nsid w:val="7A5E37A6"/>
     <w:multiLevelType w:val="hybridMultilevel"/>
     <w:tmpl w:val="1714BE0E"/>
@@ -13653,7 +12985,96 @@
       </w:rPr>
     </w:lvl>
   </w:abstractNum>
-  <w:abstractNum w:abstractNumId="29" w15:restartNumberingAfterBreak="0">
+  <w:abstractNum w:abstractNumId="30" w15:restartNumberingAfterBreak="0">
+    <w:nsid w:val="7ACB078A"/>
+    <w:multiLevelType w:val="hybridMultilevel"/>
+    <w:tmpl w:val="9D52F280"/>
+    <w:lvl w:ilvl="0" w:tplc="0407000F">
+      <w:start w:val="1"/>
+      <w:numFmt w:val="decimal"/>
+      <w:lvlText w:val="%1."/>
+      <w:lvlJc w:val="left"/>
+      <w:pPr>
+        <w:ind w:left="720" w:hanging="360"/>
+      </w:pPr>
+      <w:rPr>
+        <w:rFonts w:hint="default"/>
+      </w:rPr>
+    </w:lvl>
+    <w:lvl w:ilvl="1" w:tplc="04070019" w:tentative="1">
+      <w:start w:val="1"/>
+      <w:numFmt w:val="lowerLetter"/>
+      <w:lvlText w:val="%2."/>
+      <w:lvlJc w:val="left"/>
+      <w:pPr>
+        <w:ind w:left="1440" w:hanging="360"/>
+      </w:pPr>
+    </w:lvl>
+    <w:lvl w:ilvl="2" w:tplc="0407001B" w:tentative="1">
+      <w:start w:val="1"/>
+      <w:numFmt w:val="lowerRoman"/>
+      <w:lvlText w:val="%3."/>
+      <w:lvlJc w:val="right"/>
+      <w:pPr>
+        <w:ind w:left="2160" w:hanging="180"/>
+      </w:pPr>
+    </w:lvl>
+    <w:lvl w:ilvl="3" w:tplc="0407000F" w:tentative="1">
+      <w:start w:val="1"/>
+      <w:numFmt w:val="decimal"/>
+      <w:lvlText w:val="%4."/>
+      <w:lvlJc w:val="left"/>
+      <w:pPr>
+        <w:ind w:left="2880" w:hanging="360"/>
+      </w:pPr>
+    </w:lvl>
+    <w:lvl w:ilvl="4" w:tplc="04070019" w:tentative="1">
+      <w:start w:val="1"/>
+      <w:numFmt w:val="lowerLetter"/>
+      <w:lvlText w:val="%5."/>
+      <w:lvlJc w:val="left"/>
+      <w:pPr>
+        <w:ind w:left="3600" w:hanging="360"/>
+      </w:pPr>
+    </w:lvl>
+    <w:lvl w:ilvl="5" w:tplc="0407001B" w:tentative="1">
+      <w:start w:val="1"/>
+      <w:numFmt w:val="lowerRoman"/>
+      <w:lvlText w:val="%6."/>
+      <w:lvlJc w:val="right"/>
+      <w:pPr>
+        <w:ind w:left="4320" w:hanging="180"/>
+      </w:pPr>
+    </w:lvl>
+    <w:lvl w:ilvl="6" w:tplc="0407000F" w:tentative="1">
+      <w:start w:val="1"/>
+      <w:numFmt w:val="decimal"/>
+      <w:lvlText w:val="%7."/>
+      <w:lvlJc w:val="left"/>
+      <w:pPr>
+        <w:ind w:left="5040" w:hanging="360"/>
+      </w:pPr>
+    </w:lvl>
+    <w:lvl w:ilvl="7" w:tplc="04070019" w:tentative="1">
+      <w:start w:val="1"/>
+      <w:numFmt w:val="lowerLetter"/>
+      <w:lvlText w:val="%8."/>
+      <w:lvlJc w:val="left"/>
+      <w:pPr>
+        <w:ind w:left="5760" w:hanging="360"/>
+      </w:pPr>
+    </w:lvl>
+    <w:lvl w:ilvl="8" w:tplc="0407001B" w:tentative="1">
+      <w:start w:val="1"/>
+      <w:numFmt w:val="lowerRoman"/>
+      <w:lvlText w:val="%9."/>
+      <w:lvlJc w:val="right"/>
+      <w:pPr>
+        <w:ind w:left="6480" w:hanging="180"/>
+      </w:pPr>
+    </w:lvl>
+  </w:abstractNum>
+  <w:abstractNum w:abstractNumId="31" w15:restartNumberingAfterBreak="0">
     <w:nsid w:val="7CC84D63"/>
     <w:multiLevelType w:val="hybridMultilevel"/>
     <w:tmpl w:val="2598A704"/>
@@ -13793,7 +13214,7 @@
       </w:rPr>
     </w:lvl>
   </w:abstractNum>
-  <w:abstractNum w:abstractNumId="30" w15:restartNumberingAfterBreak="0">
+  <w:abstractNum w:abstractNumId="32" w15:restartNumberingAfterBreak="0">
     <w:nsid w:val="7F860B04"/>
     <w:multiLevelType w:val="hybridMultilevel"/>
     <w:tmpl w:val="4812354E"/>
@@ -13910,52 +13331,52 @@
     <w:abstractNumId w:val="5"/>
   </w:num>
   <w:num w:numId="2">
+    <w:abstractNumId w:val="27"/>
+  </w:num>
+  <w:num w:numId="3">
     <w:abstractNumId w:val="26"/>
   </w:num>
-  <w:num w:numId="3">
-    <w:abstractNumId w:val="25"/>
-  </w:num>
   <w:num w:numId="4">
-    <w:abstractNumId w:val="18"/>
+    <w:abstractNumId w:val="19"/>
   </w:num>
   <w:num w:numId="5">
-    <w:abstractNumId w:val="7"/>
+    <w:abstractNumId w:val="8"/>
   </w:num>
   <w:num w:numId="6">
-    <w:abstractNumId w:val="23"/>
+    <w:abstractNumId w:val="24"/>
   </w:num>
   <w:num w:numId="7">
-    <w:abstractNumId w:val="9"/>
+    <w:abstractNumId w:val="10"/>
   </w:num>
   <w:num w:numId="8">
     <w:abstractNumId w:val="2"/>
   </w:num>
   <w:num w:numId="9">
+    <w:abstractNumId w:val="31"/>
+  </w:num>
+  <w:num w:numId="10">
+    <w:abstractNumId w:val="17"/>
+  </w:num>
+  <w:num w:numId="11">
+    <w:abstractNumId w:val="13"/>
+  </w:num>
+  <w:num w:numId="12">
     <w:abstractNumId w:val="29"/>
   </w:num>
-  <w:num w:numId="10">
-    <w:abstractNumId w:val="16"/>
+  <w:num w:numId="13">
+    <w:abstractNumId w:val="23"/>
   </w:num>
-  <w:num w:numId="11">
-    <w:abstractNumId w:val="12"/>
+  <w:num w:numId="14">
+    <w:abstractNumId w:val="21"/>
   </w:num>
-  <w:num w:numId="12">
+  <w:num w:numId="15">
+    <w:abstractNumId w:val="20"/>
+  </w:num>
+  <w:num w:numId="16">
     <w:abstractNumId w:val="28"/>
   </w:num>
-  <w:num w:numId="13">
+  <w:num w:numId="17">
     <w:abstractNumId w:val="22"/>
-  </w:num>
-  <w:num w:numId="14">
-    <w:abstractNumId w:val="20"/>
-  </w:num>
-  <w:num w:numId="15">
-    <w:abstractNumId w:val="19"/>
-  </w:num>
-  <w:num w:numId="16">
-    <w:abstractNumId w:val="27"/>
-  </w:num>
-  <w:num w:numId="17">
-    <w:abstractNumId w:val="21"/>
   </w:num>
   <w:num w:numId="18">
     <w:abstractNumId w:val="1"/>
@@ -13964,46 +13385,52 @@
     <w:abstractNumId w:val="0"/>
   </w:num>
   <w:num w:numId="20">
-    <w:abstractNumId w:val="6"/>
+    <w:abstractNumId w:val="7"/>
   </w:num>
   <w:num w:numId="21">
-    <w:abstractNumId w:val="15"/>
+    <w:abstractNumId w:val="16"/>
   </w:num>
   <w:num w:numId="22">
-    <w:abstractNumId w:val="30"/>
+    <w:abstractNumId w:val="32"/>
   </w:num>
   <w:num w:numId="23">
-    <w:abstractNumId w:val="10"/>
+    <w:abstractNumId w:val="11"/>
   </w:num>
   <w:num w:numId="24">
-    <w:abstractNumId w:val="8"/>
+    <w:abstractNumId w:val="9"/>
   </w:num>
   <w:num w:numId="25">
     <w:abstractNumId w:val="3"/>
   </w:num>
   <w:num w:numId="26">
-    <w:abstractNumId w:val="14"/>
+    <w:abstractNumId w:val="15"/>
   </w:num>
   <w:num w:numId="27">
     <w:abstractNumId w:val="4"/>
   </w:num>
   <w:num w:numId="28">
-    <w:abstractNumId w:val="24"/>
+    <w:abstractNumId w:val="25"/>
   </w:num>
   <w:num w:numId="29">
-    <w:abstractNumId w:val="17"/>
+    <w:abstractNumId w:val="18"/>
   </w:num>
   <w:num w:numId="30">
-    <w:abstractNumId w:val="11"/>
+    <w:abstractNumId w:val="12"/>
   </w:num>
   <w:num w:numId="31">
-    <w:abstractNumId w:val="13"/>
+    <w:abstractNumId w:val="14"/>
+  </w:num>
+  <w:num w:numId="32">
+    <w:abstractNumId w:val="6"/>
+  </w:num>
+  <w:num w:numId="33">
+    <w:abstractNumId w:val="30"/>
   </w:num>
 </w:numbering>
 </file>
 
 <file path=word/styles.xml><?xml version="1.0" encoding="utf-8"?>
-<w:styles xmlns:mc="http://schemas.openxmlformats.org/markup-compatibility/2006" xmlns:r="http://schemas.openxmlformats.org/officeDocument/2006/relationships" xmlns:w="http://schemas.openxmlformats.org/wordprocessingml/2006/main" xmlns:w14="http://schemas.microsoft.com/office/word/2010/wordml" xmlns:w15="http://schemas.microsoft.com/office/word/2012/wordml" xmlns:w16cex="http://schemas.microsoft.com/office/word/2018/wordml/cex" xmlns:w16cid="http://schemas.microsoft.com/office/word/2016/wordml/cid" xmlns:w16="http://schemas.microsoft.com/office/word/2018/wordml" xmlns:w16se="http://schemas.microsoft.com/office/word/2015/wordml/symex" mc:Ignorable="w14 w15 w16se w16cid w16 w16cex">
+<w:styles xmlns:mc="http://schemas.openxmlformats.org/markup-compatibility/2006" xmlns:r="http://schemas.openxmlformats.org/officeDocument/2006/relationships" xmlns:w="http://schemas.openxmlformats.org/wordprocessingml/2006/main" xmlns:w14="http://schemas.microsoft.com/office/word/2010/wordml" xmlns:w15="http://schemas.microsoft.com/office/word/2012/wordml" xmlns:w16se="http://schemas.microsoft.com/office/word/2015/wordml/symex" mc:Ignorable="w14 w15 w16se">
   <w:docDefaults>
     <w:rPrDefault>
       <w:rPr>
@@ -14019,7 +13446,7 @@
       </w:pPr>
     </w:pPrDefault>
   </w:docDefaults>
-  <w:latentStyles w:defLockedState="0" w:defUIPriority="99" w:defSemiHidden="0" w:defUnhideWhenUsed="0" w:defQFormat="0" w:count="376">
+  <w:latentStyles w:defLockedState="0" w:defUIPriority="99" w:defSemiHidden="0" w:defUnhideWhenUsed="0" w:defQFormat="0" w:count="371">
     <w:lsdException w:name="Normal" w:uiPriority="0" w:qFormat="1"/>
     <w:lsdException w:name="heading 1" w:uiPriority="9" w:qFormat="1"/>
     <w:lsdException w:name="heading 2" w:semiHidden="1" w:uiPriority="9" w:unhideWhenUsed="1" w:qFormat="1"/>
@@ -14382,11 +13809,6 @@
     <w:lsdException w:name="List Table 5 Dark Accent 6" w:uiPriority="50"/>
     <w:lsdException w:name="List Table 6 Colorful Accent 6" w:uiPriority="51"/>
     <w:lsdException w:name="List Table 7 Colorful Accent 6" w:uiPriority="52"/>
-    <w:lsdException w:name="Mention" w:semiHidden="1" w:unhideWhenUsed="1"/>
-    <w:lsdException w:name="Smart Hyperlink" w:semiHidden="1" w:unhideWhenUsed="1"/>
-    <w:lsdException w:name="Hashtag" w:semiHidden="1" w:unhideWhenUsed="1"/>
-    <w:lsdException w:name="Unresolved Mention" w:semiHidden="1" w:unhideWhenUsed="1"/>
-    <w:lsdException w:name="Smart Link" w:semiHidden="1" w:unhideWhenUsed="1"/>
   </w:latentStyles>
   <w:style w:type="paragraph" w:default="1" w:styleId="Standard">
     <w:name w:val="Normal"/>
@@ -14732,7 +14154,7 @@
       <w:u w:val="single"/>
     </w:rPr>
   </w:style>
-  <w:style w:type="character" w:styleId="NichtaufgelsteErwhnung">
+  <w:style w:type="character" w:customStyle="1" w:styleId="UnresolvedMention">
     <w:name w:val="Unresolved Mention"/>
     <w:basedOn w:val="Absatz-Standardschriftart"/>
     <w:uiPriority w:val="99"/>
@@ -15013,7 +14435,7 @@
 </file>
 
 <file path=customXml/itemProps1.xml><?xml version="1.0" encoding="utf-8"?>
-<ds:datastoreItem xmlns:ds="http://schemas.openxmlformats.org/officeDocument/2006/customXml" ds:itemID="{5F69B04F-A77D-4209-BECB-5DB1B2E71895}">
+<ds:datastoreItem xmlns:ds="http://schemas.openxmlformats.org/officeDocument/2006/customXml" ds:itemID="{2B235F45-6674-43F9-A71F-C600E8846990}">
   <ds:schemaRefs>
     <ds:schemaRef ds:uri="http://schemas.openxmlformats.org/officeDocument/2006/bibliography"/>
   </ds:schemaRefs>

</xml_diff>

<commit_message>
added result Retro 3 in Bericht
</commit_message>
<xml_diff>
--- a/05_Bericht/Bericht.docx
+++ b/05_Bericht/Bericht.docx
@@ -7085,6 +7085,525 @@
     </w:p>
     <w:p>
       <w:pPr>
+        <w:pStyle w:val="StandardWeb"/>
+        <w:spacing w:before="0" w:beforeAutospacing="0" w:after="0" w:afterAutospacing="0" w:line="276" w:lineRule="auto"/>
+        <w:rPr>
+          <w:rFonts w:asciiTheme="minorHAnsi" w:hAnsiTheme="minorHAnsi" w:cstheme="minorHAnsi"/>
+          <w:szCs w:val="22"/>
+        </w:rPr>
+      </w:pPr>
+      <w:r>
+        <w:rPr>
+          <w:rFonts w:asciiTheme="minorHAnsi" w:hAnsiTheme="minorHAnsi" w:cstheme="minorHAnsi"/>
+          <w:szCs w:val="22"/>
+        </w:rPr>
+        <w:t>Was ist gut gelaufen?</w:t>
+      </w:r>
+    </w:p>
+    <w:p>
+      <w:pPr>
+        <w:pStyle w:val="StandardWeb"/>
+        <w:spacing w:before="0" w:beforeAutospacing="0" w:after="0" w:afterAutospacing="0" w:line="276" w:lineRule="auto"/>
+        <w:rPr>
+          <w:rFonts w:asciiTheme="minorHAnsi" w:hAnsiTheme="minorHAnsi" w:cstheme="minorHAnsi"/>
+          <w:szCs w:val="22"/>
+        </w:rPr>
+      </w:pPr>
+    </w:p>
+    <w:p>
+      <w:pPr>
+        <w:pStyle w:val="StandardWeb"/>
+        <w:numPr>
+          <w:ilvl w:val="0"/>
+          <w:numId w:val="34"/>
+        </w:numPr>
+        <w:spacing w:before="0" w:beforeAutospacing="0" w:after="0" w:afterAutospacing="0" w:line="276" w:lineRule="auto"/>
+        <w:rPr>
+          <w:rFonts w:asciiTheme="minorHAnsi" w:hAnsiTheme="minorHAnsi" w:cstheme="minorHAnsi"/>
+          <w:szCs w:val="22"/>
+        </w:rPr>
+      </w:pPr>
+      <w:r>
+        <w:rPr>
+          <w:rFonts w:asciiTheme="minorHAnsi" w:hAnsiTheme="minorHAnsi" w:cstheme="minorHAnsi"/>
+          <w:szCs w:val="22"/>
+        </w:rPr>
+        <w:t>Unser Vorhaben nach unseren Möglichkeiten umgesetzt</w:t>
+      </w:r>
+    </w:p>
+    <w:p>
+      <w:pPr>
+        <w:pStyle w:val="StandardWeb"/>
+        <w:numPr>
+          <w:ilvl w:val="0"/>
+          <w:numId w:val="34"/>
+        </w:numPr>
+        <w:spacing w:before="0" w:beforeAutospacing="0" w:after="0" w:afterAutospacing="0" w:line="276" w:lineRule="auto"/>
+        <w:rPr>
+          <w:rFonts w:asciiTheme="minorHAnsi" w:hAnsiTheme="minorHAnsi" w:cstheme="minorHAnsi"/>
+          <w:szCs w:val="22"/>
+        </w:rPr>
+      </w:pPr>
+      <w:r>
+        <w:rPr>
+          <w:rFonts w:asciiTheme="minorHAnsi" w:hAnsiTheme="minorHAnsi" w:cstheme="minorHAnsi"/>
+          <w:szCs w:val="22"/>
+        </w:rPr>
+        <w:t>Inkremente wurden erreicht</w:t>
+      </w:r>
+    </w:p>
+    <w:p>
+      <w:pPr>
+        <w:pStyle w:val="StandardWeb"/>
+        <w:numPr>
+          <w:ilvl w:val="0"/>
+          <w:numId w:val="34"/>
+        </w:numPr>
+        <w:spacing w:before="0" w:beforeAutospacing="0" w:after="0" w:afterAutospacing="0" w:line="276" w:lineRule="auto"/>
+        <w:rPr>
+          <w:rFonts w:asciiTheme="minorHAnsi" w:hAnsiTheme="minorHAnsi" w:cstheme="minorHAnsi"/>
+          <w:szCs w:val="22"/>
+        </w:rPr>
+      </w:pPr>
+      <w:r>
+        <w:rPr>
+          <w:rFonts w:asciiTheme="minorHAnsi" w:hAnsiTheme="minorHAnsi" w:cstheme="minorHAnsi"/>
+          <w:szCs w:val="22"/>
+        </w:rPr>
+        <w:t>Trotz anfänglicher Probleme und wenig Zuversicht auf letzten Sprint, haben wir eine Lösung gefunden</w:t>
+      </w:r>
+    </w:p>
+    <w:p>
+      <w:pPr>
+        <w:pStyle w:val="StandardWeb"/>
+        <w:numPr>
+          <w:ilvl w:val="0"/>
+          <w:numId w:val="34"/>
+        </w:numPr>
+        <w:spacing w:before="0" w:beforeAutospacing="0" w:after="0" w:afterAutospacing="0" w:line="276" w:lineRule="auto"/>
+        <w:rPr>
+          <w:rFonts w:asciiTheme="minorHAnsi" w:hAnsiTheme="minorHAnsi" w:cstheme="minorHAnsi"/>
+          <w:szCs w:val="22"/>
+        </w:rPr>
+      </w:pPr>
+      <w:r>
+        <w:rPr>
+          <w:rFonts w:asciiTheme="minorHAnsi" w:hAnsiTheme="minorHAnsi" w:cstheme="minorHAnsi"/>
+          <w:szCs w:val="22"/>
+        </w:rPr>
+        <w:t>Kommunikation und Gruppenarbeit generell</w:t>
+      </w:r>
+    </w:p>
+    <w:p>
+      <w:pPr>
+        <w:pStyle w:val="StandardWeb"/>
+        <w:numPr>
+          <w:ilvl w:val="0"/>
+          <w:numId w:val="34"/>
+        </w:numPr>
+        <w:spacing w:before="0" w:beforeAutospacing="0" w:after="0" w:afterAutospacing="0" w:line="276" w:lineRule="auto"/>
+        <w:rPr>
+          <w:rFonts w:asciiTheme="minorHAnsi" w:hAnsiTheme="minorHAnsi" w:cstheme="minorHAnsi"/>
+          <w:szCs w:val="22"/>
+        </w:rPr>
+      </w:pPr>
+      <w:r>
+        <w:rPr>
+          <w:rFonts w:asciiTheme="minorHAnsi" w:hAnsiTheme="minorHAnsi" w:cstheme="minorHAnsi"/>
+          <w:szCs w:val="22"/>
+        </w:rPr>
+        <w:t>Kommunikation mit Herr Mester war besser als in vorherigen Sprints, weniger Missverständnisse</w:t>
+      </w:r>
+    </w:p>
+    <w:p>
+      <w:pPr>
+        <w:pStyle w:val="StandardWeb"/>
+        <w:spacing w:before="0" w:beforeAutospacing="0" w:after="0" w:afterAutospacing="0" w:line="276" w:lineRule="auto"/>
+        <w:rPr>
+          <w:rFonts w:asciiTheme="minorHAnsi" w:hAnsiTheme="minorHAnsi" w:cstheme="minorHAnsi"/>
+          <w:sz w:val="28"/>
+        </w:rPr>
+      </w:pPr>
+    </w:p>
+    <w:p>
+      <w:pPr>
+        <w:pStyle w:val="StandardWeb"/>
+        <w:spacing w:before="0" w:beforeAutospacing="0" w:after="0" w:afterAutospacing="0" w:line="276" w:lineRule="auto"/>
+        <w:rPr>
+          <w:rFonts w:asciiTheme="minorHAnsi" w:hAnsiTheme="minorHAnsi" w:cstheme="minorHAnsi"/>
+          <w:szCs w:val="22"/>
+        </w:rPr>
+      </w:pPr>
+      <w:r>
+        <w:rPr>
+          <w:rFonts w:asciiTheme="minorHAnsi" w:hAnsiTheme="minorHAnsi" w:cstheme="minorHAnsi"/>
+          <w:szCs w:val="22"/>
+        </w:rPr>
+        <w:t>Was ist schlecht gelaufen?</w:t>
+      </w:r>
+    </w:p>
+    <w:p>
+      <w:pPr>
+        <w:pStyle w:val="StandardWeb"/>
+        <w:spacing w:before="0" w:beforeAutospacing="0" w:after="0" w:afterAutospacing="0" w:line="276" w:lineRule="auto"/>
+        <w:rPr>
+          <w:rFonts w:asciiTheme="minorHAnsi" w:hAnsiTheme="minorHAnsi" w:cstheme="minorHAnsi"/>
+          <w:szCs w:val="22"/>
+        </w:rPr>
+      </w:pPr>
+    </w:p>
+    <w:p>
+      <w:pPr>
+        <w:pStyle w:val="StandardWeb"/>
+        <w:numPr>
+          <w:ilvl w:val="0"/>
+          <w:numId w:val="35"/>
+        </w:numPr>
+        <w:spacing w:before="0" w:beforeAutospacing="0" w:after="0" w:afterAutospacing="0" w:line="276" w:lineRule="auto"/>
+        <w:rPr>
+          <w:rFonts w:asciiTheme="minorHAnsi" w:hAnsiTheme="minorHAnsi" w:cstheme="minorHAnsi"/>
+          <w:szCs w:val="22"/>
+        </w:rPr>
+      </w:pPr>
+      <w:r>
+        <w:rPr>
+          <w:rFonts w:asciiTheme="minorHAnsi" w:hAnsiTheme="minorHAnsi" w:cstheme="minorHAnsi"/>
+          <w:szCs w:val="22"/>
+        </w:rPr>
+        <w:t>Termin mit Herr Mester war zu spät (erst ein Tag vor Sprint Ende)</w:t>
+      </w:r>
+    </w:p>
+    <w:p>
+      <w:pPr>
+        <w:pStyle w:val="StandardWeb"/>
+        <w:numPr>
+          <w:ilvl w:val="0"/>
+          <w:numId w:val="35"/>
+        </w:numPr>
+        <w:spacing w:before="0" w:beforeAutospacing="0" w:after="0" w:afterAutospacing="0" w:line="276" w:lineRule="auto"/>
+        <w:rPr>
+          <w:rFonts w:asciiTheme="minorHAnsi" w:hAnsiTheme="minorHAnsi" w:cstheme="minorHAnsi"/>
+          <w:szCs w:val="22"/>
+        </w:rPr>
+      </w:pPr>
+      <w:r>
+        <w:rPr>
+          <w:rFonts w:asciiTheme="minorHAnsi" w:hAnsiTheme="minorHAnsi" w:cstheme="minorHAnsi"/>
+          <w:szCs w:val="22"/>
+        </w:rPr>
+        <w:t>Im Review Probleme, wer wann was macht</w:t>
+      </w:r>
+    </w:p>
+    <w:p>
+      <w:pPr>
+        <w:pStyle w:val="StandardWeb"/>
+        <w:spacing w:before="0" w:beforeAutospacing="0" w:after="0" w:afterAutospacing="0" w:line="276" w:lineRule="auto"/>
+        <w:rPr>
+          <w:rFonts w:asciiTheme="minorHAnsi" w:hAnsiTheme="minorHAnsi" w:cstheme="minorHAnsi"/>
+          <w:sz w:val="28"/>
+        </w:rPr>
+      </w:pPr>
+    </w:p>
+    <w:p>
+      <w:pPr>
+        <w:pStyle w:val="StandardWeb"/>
+        <w:spacing w:before="0" w:beforeAutospacing="0" w:after="0" w:afterAutospacing="0" w:line="276" w:lineRule="auto"/>
+        <w:rPr>
+          <w:rFonts w:asciiTheme="minorHAnsi" w:hAnsiTheme="minorHAnsi" w:cstheme="minorHAnsi"/>
+          <w:szCs w:val="22"/>
+        </w:rPr>
+      </w:pPr>
+      <w:r>
+        <w:rPr>
+          <w:rFonts w:asciiTheme="minorHAnsi" w:hAnsiTheme="minorHAnsi" w:cstheme="minorHAnsi"/>
+          <w:szCs w:val="22"/>
+        </w:rPr>
+        <w:t>Welche Erfahrungen nehmen wir aus dem Projekt mit?</w:t>
+      </w:r>
+    </w:p>
+    <w:p>
+      <w:pPr>
+        <w:pStyle w:val="StandardWeb"/>
+        <w:spacing w:before="0" w:beforeAutospacing="0" w:after="0" w:afterAutospacing="0" w:line="276" w:lineRule="auto"/>
+        <w:rPr>
+          <w:rFonts w:asciiTheme="minorHAnsi" w:hAnsiTheme="minorHAnsi" w:cstheme="minorHAnsi"/>
+          <w:szCs w:val="22"/>
+        </w:rPr>
+      </w:pPr>
+    </w:p>
+    <w:p>
+      <w:pPr>
+        <w:pStyle w:val="StandardWeb"/>
+        <w:numPr>
+          <w:ilvl w:val="0"/>
+          <w:numId w:val="36"/>
+        </w:numPr>
+        <w:spacing w:before="0" w:beforeAutospacing="0" w:after="0" w:afterAutospacing="0" w:line="276" w:lineRule="auto"/>
+        <w:rPr>
+          <w:rFonts w:asciiTheme="minorHAnsi" w:hAnsiTheme="minorHAnsi" w:cstheme="minorHAnsi"/>
+          <w:szCs w:val="22"/>
+        </w:rPr>
+      </w:pPr>
+      <w:r>
+        <w:rPr>
+          <w:rFonts w:asciiTheme="minorHAnsi" w:hAnsiTheme="minorHAnsi" w:cstheme="minorHAnsi"/>
+          <w:szCs w:val="22"/>
+        </w:rPr>
+        <w:t>Gute Zusammenarbeit und Zusammenhalt durch stetige Kommunikation und keine gegenseitigen Vorwürfe, sondern Suche nach Problemlösung</w:t>
+      </w:r>
+    </w:p>
+    <w:p>
+      <w:pPr>
+        <w:pStyle w:val="StandardWeb"/>
+        <w:numPr>
+          <w:ilvl w:val="0"/>
+          <w:numId w:val="36"/>
+        </w:numPr>
+        <w:spacing w:before="0" w:beforeAutospacing="0" w:after="0" w:afterAutospacing="0" w:line="276" w:lineRule="auto"/>
+        <w:rPr>
+          <w:rFonts w:asciiTheme="minorHAnsi" w:hAnsiTheme="minorHAnsi" w:cstheme="minorHAnsi"/>
+          <w:szCs w:val="22"/>
+        </w:rPr>
+      </w:pPr>
+      <w:r>
+        <w:rPr>
+          <w:rFonts w:asciiTheme="minorHAnsi" w:hAnsiTheme="minorHAnsi" w:cstheme="minorHAnsi"/>
+          <w:szCs w:val="22"/>
+        </w:rPr>
+        <w:t>Wir wissen wie wir reagieren, wenn wir auf Probleme stoßen und mit Stakeholdern reden können, dabei auch welche Vorschläge gemacht werden müssen</w:t>
+      </w:r>
+    </w:p>
+    <w:p>
+      <w:pPr>
+        <w:pStyle w:val="StandardWeb"/>
+        <w:numPr>
+          <w:ilvl w:val="0"/>
+          <w:numId w:val="36"/>
+        </w:numPr>
+        <w:spacing w:before="0" w:beforeAutospacing="0" w:after="0" w:afterAutospacing="0" w:line="276" w:lineRule="auto"/>
+        <w:rPr>
+          <w:rFonts w:asciiTheme="minorHAnsi" w:hAnsiTheme="minorHAnsi" w:cstheme="minorHAnsi"/>
+          <w:szCs w:val="22"/>
+        </w:rPr>
+      </w:pPr>
+      <w:r>
+        <w:rPr>
+          <w:rFonts w:asciiTheme="minorHAnsi" w:hAnsiTheme="minorHAnsi" w:cstheme="minorHAnsi"/>
+          <w:szCs w:val="22"/>
+        </w:rPr>
+        <w:t>Schnell reagieren bei Problemen</w:t>
+      </w:r>
+    </w:p>
+    <w:p>
+      <w:pPr>
+        <w:pStyle w:val="StandardWeb"/>
+        <w:numPr>
+          <w:ilvl w:val="0"/>
+          <w:numId w:val="36"/>
+        </w:numPr>
+        <w:spacing w:before="0" w:beforeAutospacing="0" w:after="0" w:afterAutospacing="0" w:line="276" w:lineRule="auto"/>
+        <w:rPr>
+          <w:rFonts w:asciiTheme="minorHAnsi" w:hAnsiTheme="minorHAnsi" w:cstheme="minorHAnsi"/>
+          <w:szCs w:val="22"/>
+        </w:rPr>
+      </w:pPr>
+      <w:r>
+        <w:rPr>
+          <w:rFonts w:asciiTheme="minorHAnsi" w:hAnsiTheme="minorHAnsi" w:cstheme="minorHAnsi"/>
+          <w:szCs w:val="22"/>
+        </w:rPr>
+        <w:lastRenderedPageBreak/>
+        <w:t>Scrum-Erfahrung generell</w:t>
+      </w:r>
+    </w:p>
+    <w:p>
+      <w:pPr>
+        <w:pStyle w:val="StandardWeb"/>
+        <w:spacing w:before="0" w:beforeAutospacing="0" w:after="0" w:afterAutospacing="0" w:line="276" w:lineRule="auto"/>
+        <w:rPr>
+          <w:rFonts w:asciiTheme="minorHAnsi" w:hAnsiTheme="minorHAnsi" w:cstheme="minorHAnsi"/>
+          <w:szCs w:val="22"/>
+        </w:rPr>
+      </w:pPr>
+    </w:p>
+    <w:p>
+      <w:pPr>
+        <w:pStyle w:val="StandardWeb"/>
+        <w:spacing w:before="0" w:beforeAutospacing="0" w:after="0" w:afterAutospacing="0" w:line="276" w:lineRule="auto"/>
+        <w:rPr>
+          <w:rFonts w:asciiTheme="minorHAnsi" w:hAnsiTheme="minorHAnsi" w:cstheme="minorHAnsi"/>
+          <w:szCs w:val="22"/>
+        </w:rPr>
+      </w:pPr>
+      <w:r>
+        <w:rPr>
+          <w:rFonts w:asciiTheme="minorHAnsi" w:hAnsiTheme="minorHAnsi" w:cstheme="minorHAnsi"/>
+          <w:szCs w:val="22"/>
+        </w:rPr>
+        <w:t>Was sollte auf jeden Fall weitergemacht werden?</w:t>
+      </w:r>
+    </w:p>
+    <w:p>
+      <w:pPr>
+        <w:pStyle w:val="StandardWeb"/>
+        <w:spacing w:before="0" w:beforeAutospacing="0" w:after="0" w:afterAutospacing="0" w:line="276" w:lineRule="auto"/>
+        <w:rPr>
+          <w:rFonts w:asciiTheme="minorHAnsi" w:hAnsiTheme="minorHAnsi" w:cstheme="minorHAnsi"/>
+          <w:szCs w:val="22"/>
+        </w:rPr>
+      </w:pPr>
+    </w:p>
+    <w:p>
+      <w:pPr>
+        <w:pStyle w:val="StandardWeb"/>
+        <w:numPr>
+          <w:ilvl w:val="0"/>
+          <w:numId w:val="37"/>
+        </w:numPr>
+        <w:spacing w:before="0" w:beforeAutospacing="0" w:after="0" w:afterAutospacing="0" w:line="276" w:lineRule="auto"/>
+        <w:rPr>
+          <w:rFonts w:asciiTheme="minorHAnsi" w:hAnsiTheme="minorHAnsi" w:cstheme="minorHAnsi"/>
+          <w:szCs w:val="22"/>
+        </w:rPr>
+      </w:pPr>
+      <w:r>
+        <w:rPr>
+          <w:rFonts w:asciiTheme="minorHAnsi" w:hAnsiTheme="minorHAnsi" w:cstheme="minorHAnsi"/>
+          <w:szCs w:val="22"/>
+        </w:rPr>
+        <w:t>Häufige Kommunikation</w:t>
+      </w:r>
+    </w:p>
+    <w:p>
+      <w:pPr>
+        <w:pStyle w:val="StandardWeb"/>
+        <w:spacing w:before="0" w:beforeAutospacing="0" w:after="0" w:afterAutospacing="0" w:line="276" w:lineRule="auto"/>
+        <w:rPr>
+          <w:rFonts w:asciiTheme="minorHAnsi" w:hAnsiTheme="minorHAnsi" w:cstheme="minorHAnsi"/>
+          <w:szCs w:val="22"/>
+        </w:rPr>
+      </w:pPr>
+    </w:p>
+    <w:p>
+      <w:pPr>
+        <w:pStyle w:val="StandardWeb"/>
+        <w:spacing w:before="0" w:beforeAutospacing="0" w:after="0" w:afterAutospacing="0" w:line="276" w:lineRule="auto"/>
+        <w:rPr>
+          <w:rFonts w:asciiTheme="minorHAnsi" w:hAnsiTheme="minorHAnsi" w:cstheme="minorHAnsi"/>
+          <w:szCs w:val="22"/>
+        </w:rPr>
+      </w:pPr>
+      <w:r>
+        <w:rPr>
+          <w:rFonts w:asciiTheme="minorHAnsi" w:hAnsiTheme="minorHAnsi" w:cstheme="minorHAnsi"/>
+          <w:szCs w:val="22"/>
+        </w:rPr>
+        <w:t>Was werden wir im nächsten Projekt anders machen?</w:t>
+      </w:r>
+    </w:p>
+    <w:p>
+      <w:pPr>
+        <w:pStyle w:val="StandardWeb"/>
+        <w:spacing w:before="0" w:beforeAutospacing="0" w:after="0" w:afterAutospacing="0" w:line="276" w:lineRule="auto"/>
+        <w:rPr>
+          <w:rFonts w:asciiTheme="minorHAnsi" w:hAnsiTheme="minorHAnsi" w:cstheme="minorHAnsi"/>
+          <w:szCs w:val="22"/>
+        </w:rPr>
+      </w:pPr>
+      <w:bookmarkStart w:id="10" w:name="_GoBack"/>
+      <w:bookmarkEnd w:id="10"/>
+    </w:p>
+    <w:p>
+      <w:pPr>
+        <w:pStyle w:val="StandardWeb"/>
+        <w:numPr>
+          <w:ilvl w:val="0"/>
+          <w:numId w:val="37"/>
+        </w:numPr>
+        <w:spacing w:before="0" w:beforeAutospacing="0" w:after="0" w:afterAutospacing="0" w:line="276" w:lineRule="auto"/>
+        <w:rPr>
+          <w:rFonts w:asciiTheme="minorHAnsi" w:hAnsiTheme="minorHAnsi" w:cstheme="minorHAnsi"/>
+          <w:szCs w:val="22"/>
+        </w:rPr>
+      </w:pPr>
+      <w:r>
+        <w:rPr>
+          <w:rFonts w:asciiTheme="minorHAnsi" w:hAnsiTheme="minorHAnsi" w:cstheme="minorHAnsi"/>
+          <w:szCs w:val="22"/>
+        </w:rPr>
+        <w:t>Projektanforderungen direkt am Anfang klären</w:t>
+      </w:r>
+    </w:p>
+    <w:p>
+      <w:pPr>
+        <w:pStyle w:val="StandardWeb"/>
+        <w:numPr>
+          <w:ilvl w:val="0"/>
+          <w:numId w:val="37"/>
+        </w:numPr>
+        <w:spacing w:before="0" w:beforeAutospacing="0" w:after="0" w:afterAutospacing="0" w:line="276" w:lineRule="auto"/>
+        <w:rPr>
+          <w:rFonts w:asciiTheme="minorHAnsi" w:hAnsiTheme="minorHAnsi" w:cstheme="minorHAnsi"/>
+          <w:szCs w:val="22"/>
+        </w:rPr>
+      </w:pPr>
+      <w:r>
+        <w:rPr>
+          <w:rFonts w:asciiTheme="minorHAnsi" w:hAnsiTheme="minorHAnsi" w:cstheme="minorHAnsi"/>
+          <w:szCs w:val="22"/>
+        </w:rPr>
+        <w:t>Zu Beginn Weg zum Ziel durchgehen und schauen ob es überhaupt umsetzbar ist</w:t>
+      </w:r>
+    </w:p>
+    <w:p>
+      <w:pPr>
+        <w:pStyle w:val="StandardWeb"/>
+        <w:numPr>
+          <w:ilvl w:val="0"/>
+          <w:numId w:val="37"/>
+        </w:numPr>
+        <w:spacing w:before="0" w:beforeAutospacing="0" w:after="0" w:afterAutospacing="0" w:line="276" w:lineRule="auto"/>
+        <w:rPr>
+          <w:rFonts w:asciiTheme="minorHAnsi" w:hAnsiTheme="minorHAnsi" w:cstheme="minorHAnsi"/>
+          <w:szCs w:val="22"/>
+        </w:rPr>
+      </w:pPr>
+      <w:r>
+        <w:rPr>
+          <w:rFonts w:asciiTheme="minorHAnsi" w:hAnsiTheme="minorHAnsi" w:cstheme="minorHAnsi"/>
+          <w:szCs w:val="22"/>
+        </w:rPr>
+        <w:t>Stolpersteine herausfinden, bei denen es eventuell Probleme geben könnte</w:t>
+      </w:r>
+    </w:p>
+    <w:p>
+      <w:pPr>
+        <w:pStyle w:val="StandardWeb"/>
+        <w:numPr>
+          <w:ilvl w:val="0"/>
+          <w:numId w:val="37"/>
+        </w:numPr>
+        <w:spacing w:before="0" w:beforeAutospacing="0" w:after="0" w:afterAutospacing="0" w:line="276" w:lineRule="auto"/>
+        <w:rPr>
+          <w:rFonts w:asciiTheme="minorHAnsi" w:hAnsiTheme="minorHAnsi" w:cstheme="minorHAnsi"/>
+          <w:szCs w:val="22"/>
+        </w:rPr>
+      </w:pPr>
+      <w:r>
+        <w:rPr>
+          <w:rFonts w:asciiTheme="minorHAnsi" w:hAnsiTheme="minorHAnsi" w:cstheme="minorHAnsi"/>
+          <w:szCs w:val="22"/>
+        </w:rPr>
+        <w:t>Bei der Dokumentation von Problemen immer angeben was genau und warum es nicht funktioniert</w:t>
+      </w:r>
+    </w:p>
+    <w:p>
+      <w:pPr>
+        <w:spacing w:line="360" w:lineRule="auto"/>
+      </w:pPr>
+    </w:p>
+    <w:p>
+      <w:pPr>
         <w:spacing w:line="360" w:lineRule="auto"/>
       </w:pPr>
       <w:r>
@@ -7112,7 +7631,7 @@
           <w:lang w:eastAsia="de-DE"/>
         </w:rPr>
       </w:pPr>
-      <w:bookmarkStart w:id="10" w:name="_Toc40268332"/>
+      <w:bookmarkStart w:id="11" w:name="_Toc40268332"/>
       <w:r>
         <w:rPr>
           <w:rFonts w:eastAsia="Times New Roman"/>
@@ -7120,7 +7639,7 @@
         </w:rPr>
         <w:t>Die Desktopanwendung</w:t>
       </w:r>
-      <w:bookmarkEnd w:id="10"/>
+      <w:bookmarkEnd w:id="11"/>
     </w:p>
     <w:p>
       <w:pPr>
@@ -7130,11 +7649,11 @@
           <w:numId w:val="25"/>
         </w:numPr>
       </w:pPr>
-      <w:bookmarkStart w:id="11" w:name="_Toc40268333"/>
+      <w:bookmarkStart w:id="12" w:name="_Toc40268333"/>
       <w:r>
         <w:t>Produktvision und Anforderungen an das Produkt</w:t>
       </w:r>
-      <w:bookmarkEnd w:id="11"/>
+      <w:bookmarkEnd w:id="12"/>
     </w:p>
     <w:p>
       <w:pPr>
@@ -7163,14 +7682,14 @@
       <w:pPr>
         <w:pStyle w:val="berschrift2"/>
       </w:pPr>
-      <w:bookmarkStart w:id="12" w:name="_Toc40268334"/>
+      <w:bookmarkStart w:id="13" w:name="_Toc40268334"/>
       <w:r>
         <w:t xml:space="preserve">3.2 </w:t>
       </w:r>
       <w:r>
         <w:t>Auswahl der Programmiersprache</w:t>
       </w:r>
-      <w:bookmarkEnd w:id="12"/>
+      <w:bookmarkEnd w:id="13"/>
     </w:p>
     <w:p>
       <w:pPr>
@@ -7314,7 +7833,6 @@
         <w:rPr>
           <w:color w:val="70AD47" w:themeColor="accent6"/>
         </w:rPr>
-        <w:lastRenderedPageBreak/>
         <w:t>Nach ein wenig Recherche hat sich ElectronJS als das passende Framework herausgestellt.</w:t>
       </w:r>
       <w:r>
@@ -7335,7 +7853,14 @@
         <w:rPr>
           <w:color w:val="70AD47" w:themeColor="accent6"/>
         </w:rPr>
-        <w:t>Die Apps können mit HTML, CSS und JavaScript entwickelt werden. Das fällt genau in den Bereich rein, mit dem wir bereits gelernt haben umzugehen. Die Anwendungen können für Windows, Linux und MacOS entwickelt und sie können auf allen Plattformen ausgeführt werden.</w:t>
+        <w:t xml:space="preserve">Die Apps können mit HTML, CSS und JavaScript entwickelt werden. Das fällt genau in den </w:t>
+      </w:r>
+      <w:r>
+        <w:rPr>
+          <w:color w:val="70AD47" w:themeColor="accent6"/>
+        </w:rPr>
+        <w:lastRenderedPageBreak/>
+        <w:t>Bereich rein, mit dem wir bereits gelernt haben umzugehen. Die Anwendungen können für Windows, Linux und MacOS entwickelt und sie können auf allen Plattformen ausgeführt werden.</w:t>
       </w:r>
       <w:r>
         <w:rPr>
@@ -7386,14 +7911,14 @@
       <w:pPr>
         <w:pStyle w:val="berschrift2"/>
       </w:pPr>
-      <w:bookmarkStart w:id="13" w:name="_Toc40268335"/>
+      <w:bookmarkStart w:id="14" w:name="_Toc40268335"/>
       <w:r>
         <w:t xml:space="preserve">3.3 </w:t>
       </w:r>
       <w:r>
         <w:t>Gestaltung der Anwendung</w:t>
       </w:r>
-      <w:bookmarkEnd w:id="13"/>
+      <w:bookmarkEnd w:id="14"/>
     </w:p>
     <w:p>
       <w:pPr>
@@ -8334,14 +8859,14 @@
       <w:pPr>
         <w:pStyle w:val="berschrift2"/>
       </w:pPr>
-      <w:bookmarkStart w:id="14" w:name="_Toc40268336"/>
+      <w:bookmarkStart w:id="15" w:name="_Toc40268336"/>
       <w:r>
         <w:t xml:space="preserve">3.4 </w:t>
       </w:r>
       <w:r>
         <w:t>Umsetzun</w:t>
       </w:r>
-      <w:bookmarkEnd w:id="14"/>
+      <w:bookmarkEnd w:id="15"/>
       <w:r>
         <w:t>g</w:t>
       </w:r>
@@ -8356,7 +8881,7 @@
           <w:lang w:eastAsia="de-DE"/>
         </w:rPr>
       </w:pPr>
-      <w:bookmarkStart w:id="15" w:name="_Toc40268337"/>
+      <w:bookmarkStart w:id="16" w:name="_Toc40268337"/>
       <w:r>
         <w:rPr>
           <w:color w:val="70AD47" w:themeColor="accent6"/>
@@ -8428,7 +8953,7 @@
       <w:r>
         <w:t>Ergebnis</w:t>
       </w:r>
-      <w:bookmarkEnd w:id="15"/>
+      <w:bookmarkEnd w:id="16"/>
     </w:p>
     <w:p>
       <w:pPr>
@@ -8449,11 +8974,11 @@
           <w:numId w:val="29"/>
         </w:numPr>
       </w:pPr>
-      <w:bookmarkStart w:id="16" w:name="_Toc40268338"/>
+      <w:bookmarkStart w:id="17" w:name="_Toc40268338"/>
       <w:r>
         <w:t>Problemdokumentation</w:t>
       </w:r>
-      <w:bookmarkEnd w:id="16"/>
+      <w:bookmarkEnd w:id="17"/>
     </w:p>
     <w:p>
       <w:pPr>
@@ -8472,11 +8997,11 @@
           <w:numId w:val="29"/>
         </w:numPr>
       </w:pPr>
-      <w:bookmarkStart w:id="17" w:name="_Toc40268339"/>
+      <w:bookmarkStart w:id="18" w:name="_Toc40268339"/>
       <w:r>
         <w:t>Anleitung</w:t>
       </w:r>
-      <w:bookmarkEnd w:id="17"/>
+      <w:bookmarkEnd w:id="18"/>
     </w:p>
     <w:p>
       <w:pPr>
@@ -8635,10 +9160,7 @@
     <w:p/>
     <w:p/>
     <w:p/>
-    <w:p>
-      <w:bookmarkStart w:id="18" w:name="_GoBack"/>
-      <w:bookmarkEnd w:id="18"/>
-    </w:p>
+    <w:p/>
     <w:p/>
     <w:p/>
     <w:p/>
@@ -9702,6 +10224,119 @@
     </w:lvl>
   </w:abstractNum>
   <w:abstractNum w:abstractNumId="2" w15:restartNumberingAfterBreak="0">
+    <w:nsid w:val="0B8355BC"/>
+    <w:multiLevelType w:val="hybridMultilevel"/>
+    <w:tmpl w:val="36B08BE6"/>
+    <w:lvl w:ilvl="0" w:tplc="04070001">
+      <w:start w:val="1"/>
+      <w:numFmt w:val="bullet"/>
+      <w:lvlText w:val=""/>
+      <w:lvlJc w:val="left"/>
+      <w:pPr>
+        <w:ind w:left="720" w:hanging="360"/>
+      </w:pPr>
+      <w:rPr>
+        <w:rFonts w:ascii="Symbol" w:hAnsi="Symbol" w:hint="default"/>
+      </w:rPr>
+    </w:lvl>
+    <w:lvl w:ilvl="1" w:tplc="04070003" w:tentative="1">
+      <w:start w:val="1"/>
+      <w:numFmt w:val="bullet"/>
+      <w:lvlText w:val="o"/>
+      <w:lvlJc w:val="left"/>
+      <w:pPr>
+        <w:ind w:left="1440" w:hanging="360"/>
+      </w:pPr>
+      <w:rPr>
+        <w:rFonts w:ascii="Courier New" w:hAnsi="Courier New" w:cs="Courier New" w:hint="default"/>
+      </w:rPr>
+    </w:lvl>
+    <w:lvl w:ilvl="2" w:tplc="04070005" w:tentative="1">
+      <w:start w:val="1"/>
+      <w:numFmt w:val="bullet"/>
+      <w:lvlText w:val=""/>
+      <w:lvlJc w:val="left"/>
+      <w:pPr>
+        <w:ind w:left="2160" w:hanging="360"/>
+      </w:pPr>
+      <w:rPr>
+        <w:rFonts w:ascii="Wingdings" w:hAnsi="Wingdings" w:hint="default"/>
+      </w:rPr>
+    </w:lvl>
+    <w:lvl w:ilvl="3" w:tplc="04070001" w:tentative="1">
+      <w:start w:val="1"/>
+      <w:numFmt w:val="bullet"/>
+      <w:lvlText w:val=""/>
+      <w:lvlJc w:val="left"/>
+      <w:pPr>
+        <w:ind w:left="2880" w:hanging="360"/>
+      </w:pPr>
+      <w:rPr>
+        <w:rFonts w:ascii="Symbol" w:hAnsi="Symbol" w:hint="default"/>
+      </w:rPr>
+    </w:lvl>
+    <w:lvl w:ilvl="4" w:tplc="04070003" w:tentative="1">
+      <w:start w:val="1"/>
+      <w:numFmt w:val="bullet"/>
+      <w:lvlText w:val="o"/>
+      <w:lvlJc w:val="left"/>
+      <w:pPr>
+        <w:ind w:left="3600" w:hanging="360"/>
+      </w:pPr>
+      <w:rPr>
+        <w:rFonts w:ascii="Courier New" w:hAnsi="Courier New" w:cs="Courier New" w:hint="default"/>
+      </w:rPr>
+    </w:lvl>
+    <w:lvl w:ilvl="5" w:tplc="04070005" w:tentative="1">
+      <w:start w:val="1"/>
+      <w:numFmt w:val="bullet"/>
+      <w:lvlText w:val=""/>
+      <w:lvlJc w:val="left"/>
+      <w:pPr>
+        <w:ind w:left="4320" w:hanging="360"/>
+      </w:pPr>
+      <w:rPr>
+        <w:rFonts w:ascii="Wingdings" w:hAnsi="Wingdings" w:hint="default"/>
+      </w:rPr>
+    </w:lvl>
+    <w:lvl w:ilvl="6" w:tplc="04070001" w:tentative="1">
+      <w:start w:val="1"/>
+      <w:numFmt w:val="bullet"/>
+      <w:lvlText w:val=""/>
+      <w:lvlJc w:val="left"/>
+      <w:pPr>
+        <w:ind w:left="5040" w:hanging="360"/>
+      </w:pPr>
+      <w:rPr>
+        <w:rFonts w:ascii="Symbol" w:hAnsi="Symbol" w:hint="default"/>
+      </w:rPr>
+    </w:lvl>
+    <w:lvl w:ilvl="7" w:tplc="04070003" w:tentative="1">
+      <w:start w:val="1"/>
+      <w:numFmt w:val="bullet"/>
+      <w:lvlText w:val="o"/>
+      <w:lvlJc w:val="left"/>
+      <w:pPr>
+        <w:ind w:left="5760" w:hanging="360"/>
+      </w:pPr>
+      <w:rPr>
+        <w:rFonts w:ascii="Courier New" w:hAnsi="Courier New" w:cs="Courier New" w:hint="default"/>
+      </w:rPr>
+    </w:lvl>
+    <w:lvl w:ilvl="8" w:tplc="04070005" w:tentative="1">
+      <w:start w:val="1"/>
+      <w:numFmt w:val="bullet"/>
+      <w:lvlText w:val=""/>
+      <w:lvlJc w:val="left"/>
+      <w:pPr>
+        <w:ind w:left="6480" w:hanging="360"/>
+      </w:pPr>
+      <w:rPr>
+        <w:rFonts w:ascii="Wingdings" w:hAnsi="Wingdings" w:hint="default"/>
+      </w:rPr>
+    </w:lvl>
+  </w:abstractNum>
+  <w:abstractNum w:abstractNumId="3" w15:restartNumberingAfterBreak="0">
     <w:nsid w:val="10872DDA"/>
     <w:multiLevelType w:val="hybridMultilevel"/>
     <w:tmpl w:val="80EC5092"/>
@@ -9841,7 +10476,7 @@
       </w:rPr>
     </w:lvl>
   </w:abstractNum>
-  <w:abstractNum w:abstractNumId="3" w15:restartNumberingAfterBreak="0">
+  <w:abstractNum w:abstractNumId="4" w15:restartNumberingAfterBreak="0">
     <w:nsid w:val="19580600"/>
     <w:multiLevelType w:val="multilevel"/>
     <w:tmpl w:val="BB286D6A"/>
@@ -9954,7 +10589,7 @@
       </w:rPr>
     </w:lvl>
   </w:abstractNum>
-  <w:abstractNum w:abstractNumId="4" w15:restartNumberingAfterBreak="0">
+  <w:abstractNum w:abstractNumId="5" w15:restartNumberingAfterBreak="0">
     <w:nsid w:val="1ACF330C"/>
     <w:multiLevelType w:val="multilevel"/>
     <w:tmpl w:val="2840955A"/>
@@ -10067,7 +10702,7 @@
       </w:rPr>
     </w:lvl>
   </w:abstractNum>
-  <w:abstractNum w:abstractNumId="5" w15:restartNumberingAfterBreak="0">
+  <w:abstractNum w:abstractNumId="6" w15:restartNumberingAfterBreak="0">
     <w:nsid w:val="1B607287"/>
     <w:multiLevelType w:val="hybridMultilevel"/>
     <w:tmpl w:val="D942530E"/>
@@ -10180,7 +10815,7 @@
       </w:rPr>
     </w:lvl>
   </w:abstractNum>
-  <w:abstractNum w:abstractNumId="6" w15:restartNumberingAfterBreak="0">
+  <w:abstractNum w:abstractNumId="7" w15:restartNumberingAfterBreak="0">
     <w:nsid w:val="22D04BD9"/>
     <w:multiLevelType w:val="hybridMultilevel"/>
     <w:tmpl w:val="0E0E95EC"/>
@@ -10269,7 +10904,7 @@
       </w:pPr>
     </w:lvl>
   </w:abstractNum>
-  <w:abstractNum w:abstractNumId="7" w15:restartNumberingAfterBreak="0">
+  <w:abstractNum w:abstractNumId="8" w15:restartNumberingAfterBreak="0">
     <w:nsid w:val="23B229CC"/>
     <w:multiLevelType w:val="hybridMultilevel"/>
     <w:tmpl w:val="3EF6B718"/>
@@ -10382,7 +11017,7 @@
       </w:rPr>
     </w:lvl>
   </w:abstractNum>
-  <w:abstractNum w:abstractNumId="8" w15:restartNumberingAfterBreak="0">
+  <w:abstractNum w:abstractNumId="9" w15:restartNumberingAfterBreak="0">
     <w:nsid w:val="23F22555"/>
     <w:multiLevelType w:val="hybridMultilevel"/>
     <w:tmpl w:val="EEA492EA"/>
@@ -10522,7 +11157,7 @@
       </w:rPr>
     </w:lvl>
   </w:abstractNum>
-  <w:abstractNum w:abstractNumId="9" w15:restartNumberingAfterBreak="0">
+  <w:abstractNum w:abstractNumId="10" w15:restartNumberingAfterBreak="0">
     <w:nsid w:val="242E2E84"/>
     <w:multiLevelType w:val="multilevel"/>
     <w:tmpl w:val="58BCB298"/>
@@ -10635,7 +11270,7 @@
       </w:rPr>
     </w:lvl>
   </w:abstractNum>
-  <w:abstractNum w:abstractNumId="10" w15:restartNumberingAfterBreak="0">
+  <w:abstractNum w:abstractNumId="11" w15:restartNumberingAfterBreak="0">
     <w:nsid w:val="27EE0CBA"/>
     <w:multiLevelType w:val="hybridMultilevel"/>
     <w:tmpl w:val="B61CF386"/>
@@ -10775,7 +11410,7 @@
       </w:rPr>
     </w:lvl>
   </w:abstractNum>
-  <w:abstractNum w:abstractNumId="11" w15:restartNumberingAfterBreak="0">
+  <w:abstractNum w:abstractNumId="12" w15:restartNumberingAfterBreak="0">
     <w:nsid w:val="2C4D3FFA"/>
     <w:multiLevelType w:val="multilevel"/>
     <w:tmpl w:val="87AE9E10"/>
@@ -10896,7 +11531,7 @@
       </w:rPr>
     </w:lvl>
   </w:abstractNum>
-  <w:abstractNum w:abstractNumId="12" w15:restartNumberingAfterBreak="0">
+  <w:abstractNum w:abstractNumId="13" w15:restartNumberingAfterBreak="0">
     <w:nsid w:val="2D4E4A3E"/>
     <w:multiLevelType w:val="multilevel"/>
     <w:tmpl w:val="EF16E1C8"/>
@@ -11009,7 +11644,7 @@
       </w:rPr>
     </w:lvl>
   </w:abstractNum>
-  <w:abstractNum w:abstractNumId="13" w15:restartNumberingAfterBreak="0">
+  <w:abstractNum w:abstractNumId="14" w15:restartNumberingAfterBreak="0">
     <w:nsid w:val="2EED6CFF"/>
     <w:multiLevelType w:val="hybridMultilevel"/>
     <w:tmpl w:val="84645A24"/>
@@ -11122,7 +11757,7 @@
       </w:rPr>
     </w:lvl>
   </w:abstractNum>
-  <w:abstractNum w:abstractNumId="14" w15:restartNumberingAfterBreak="0">
+  <w:abstractNum w:abstractNumId="15" w15:restartNumberingAfterBreak="0">
     <w:nsid w:val="36D661A6"/>
     <w:multiLevelType w:val="hybridMultilevel"/>
     <w:tmpl w:val="36A23618"/>
@@ -11235,7 +11870,7 @@
       </w:rPr>
     </w:lvl>
   </w:abstractNum>
-  <w:abstractNum w:abstractNumId="15" w15:restartNumberingAfterBreak="0">
+  <w:abstractNum w:abstractNumId="16" w15:restartNumberingAfterBreak="0">
     <w:nsid w:val="3A744165"/>
     <w:multiLevelType w:val="multilevel"/>
     <w:tmpl w:val="EC563FC0"/>
@@ -11348,7 +11983,7 @@
       </w:rPr>
     </w:lvl>
   </w:abstractNum>
-  <w:abstractNum w:abstractNumId="16" w15:restartNumberingAfterBreak="0">
+  <w:abstractNum w:abstractNumId="17" w15:restartNumberingAfterBreak="0">
     <w:nsid w:val="43AF6085"/>
     <w:multiLevelType w:val="hybridMultilevel"/>
     <w:tmpl w:val="268077B6"/>
@@ -11461,7 +12096,7 @@
       </w:rPr>
     </w:lvl>
   </w:abstractNum>
-  <w:abstractNum w:abstractNumId="17" w15:restartNumberingAfterBreak="0">
+  <w:abstractNum w:abstractNumId="18" w15:restartNumberingAfterBreak="0">
     <w:nsid w:val="5081300A"/>
     <w:multiLevelType w:val="hybridMultilevel"/>
     <w:tmpl w:val="410CEBA0"/>
@@ -11573,7 +12208,120 @@
       </w:rPr>
     </w:lvl>
   </w:abstractNum>
-  <w:abstractNum w:abstractNumId="18" w15:restartNumberingAfterBreak="0">
+  <w:abstractNum w:abstractNumId="19" w15:restartNumberingAfterBreak="0">
+    <w:nsid w:val="54A9291D"/>
+    <w:multiLevelType w:val="hybridMultilevel"/>
+    <w:tmpl w:val="0E06564E"/>
+    <w:lvl w:ilvl="0" w:tplc="04070001">
+      <w:start w:val="1"/>
+      <w:numFmt w:val="bullet"/>
+      <w:lvlText w:val=""/>
+      <w:lvlJc w:val="left"/>
+      <w:pPr>
+        <w:ind w:left="720" w:hanging="360"/>
+      </w:pPr>
+      <w:rPr>
+        <w:rFonts w:ascii="Symbol" w:hAnsi="Symbol" w:hint="default"/>
+      </w:rPr>
+    </w:lvl>
+    <w:lvl w:ilvl="1" w:tplc="04070003" w:tentative="1">
+      <w:start w:val="1"/>
+      <w:numFmt w:val="bullet"/>
+      <w:lvlText w:val="o"/>
+      <w:lvlJc w:val="left"/>
+      <w:pPr>
+        <w:ind w:left="1440" w:hanging="360"/>
+      </w:pPr>
+      <w:rPr>
+        <w:rFonts w:ascii="Courier New" w:hAnsi="Courier New" w:cs="Courier New" w:hint="default"/>
+      </w:rPr>
+    </w:lvl>
+    <w:lvl w:ilvl="2" w:tplc="04070005" w:tentative="1">
+      <w:start w:val="1"/>
+      <w:numFmt w:val="bullet"/>
+      <w:lvlText w:val=""/>
+      <w:lvlJc w:val="left"/>
+      <w:pPr>
+        <w:ind w:left="2160" w:hanging="360"/>
+      </w:pPr>
+      <w:rPr>
+        <w:rFonts w:ascii="Wingdings" w:hAnsi="Wingdings" w:hint="default"/>
+      </w:rPr>
+    </w:lvl>
+    <w:lvl w:ilvl="3" w:tplc="04070001" w:tentative="1">
+      <w:start w:val="1"/>
+      <w:numFmt w:val="bullet"/>
+      <w:lvlText w:val=""/>
+      <w:lvlJc w:val="left"/>
+      <w:pPr>
+        <w:ind w:left="2880" w:hanging="360"/>
+      </w:pPr>
+      <w:rPr>
+        <w:rFonts w:ascii="Symbol" w:hAnsi="Symbol" w:hint="default"/>
+      </w:rPr>
+    </w:lvl>
+    <w:lvl w:ilvl="4" w:tplc="04070003" w:tentative="1">
+      <w:start w:val="1"/>
+      <w:numFmt w:val="bullet"/>
+      <w:lvlText w:val="o"/>
+      <w:lvlJc w:val="left"/>
+      <w:pPr>
+        <w:ind w:left="3600" w:hanging="360"/>
+      </w:pPr>
+      <w:rPr>
+        <w:rFonts w:ascii="Courier New" w:hAnsi="Courier New" w:cs="Courier New" w:hint="default"/>
+      </w:rPr>
+    </w:lvl>
+    <w:lvl w:ilvl="5" w:tplc="04070005" w:tentative="1">
+      <w:start w:val="1"/>
+      <w:numFmt w:val="bullet"/>
+      <w:lvlText w:val=""/>
+      <w:lvlJc w:val="left"/>
+      <w:pPr>
+        <w:ind w:left="4320" w:hanging="360"/>
+      </w:pPr>
+      <w:rPr>
+        <w:rFonts w:ascii="Wingdings" w:hAnsi="Wingdings" w:hint="default"/>
+      </w:rPr>
+    </w:lvl>
+    <w:lvl w:ilvl="6" w:tplc="04070001" w:tentative="1">
+      <w:start w:val="1"/>
+      <w:numFmt w:val="bullet"/>
+      <w:lvlText w:val=""/>
+      <w:lvlJc w:val="left"/>
+      <w:pPr>
+        <w:ind w:left="5040" w:hanging="360"/>
+      </w:pPr>
+      <w:rPr>
+        <w:rFonts w:ascii="Symbol" w:hAnsi="Symbol" w:hint="default"/>
+      </w:rPr>
+    </w:lvl>
+    <w:lvl w:ilvl="7" w:tplc="04070003" w:tentative="1">
+      <w:start w:val="1"/>
+      <w:numFmt w:val="bullet"/>
+      <w:lvlText w:val="o"/>
+      <w:lvlJc w:val="left"/>
+      <w:pPr>
+        <w:ind w:left="5760" w:hanging="360"/>
+      </w:pPr>
+      <w:rPr>
+        <w:rFonts w:ascii="Courier New" w:hAnsi="Courier New" w:cs="Courier New" w:hint="default"/>
+      </w:rPr>
+    </w:lvl>
+    <w:lvl w:ilvl="8" w:tplc="04070005" w:tentative="1">
+      <w:start w:val="1"/>
+      <w:numFmt w:val="bullet"/>
+      <w:lvlText w:val=""/>
+      <w:lvlJc w:val="left"/>
+      <w:pPr>
+        <w:ind w:left="6480" w:hanging="360"/>
+      </w:pPr>
+      <w:rPr>
+        <w:rFonts w:ascii="Wingdings" w:hAnsi="Wingdings" w:hint="default"/>
+      </w:rPr>
+    </w:lvl>
+  </w:abstractNum>
+  <w:abstractNum w:abstractNumId="20" w15:restartNumberingAfterBreak="0">
     <w:nsid w:val="587538F8"/>
     <w:multiLevelType w:val="multilevel"/>
     <w:tmpl w:val="9AB0EDA6"/>
@@ -11686,7 +12434,7 @@
       </w:rPr>
     </w:lvl>
   </w:abstractNum>
-  <w:abstractNum w:abstractNumId="19" w15:restartNumberingAfterBreak="0">
+  <w:abstractNum w:abstractNumId="21" w15:restartNumberingAfterBreak="0">
     <w:nsid w:val="593F0DFB"/>
     <w:multiLevelType w:val="hybridMultilevel"/>
     <w:tmpl w:val="35C2BC60"/>
@@ -11826,7 +12574,7 @@
       </w:rPr>
     </w:lvl>
   </w:abstractNum>
-  <w:abstractNum w:abstractNumId="20" w15:restartNumberingAfterBreak="0">
+  <w:abstractNum w:abstractNumId="22" w15:restartNumberingAfterBreak="0">
     <w:nsid w:val="59707620"/>
     <w:multiLevelType w:val="hybridMultilevel"/>
     <w:tmpl w:val="3CFC0278"/>
@@ -11939,7 +12687,7 @@
       </w:rPr>
     </w:lvl>
   </w:abstractNum>
-  <w:abstractNum w:abstractNumId="21" w15:restartNumberingAfterBreak="0">
+  <w:abstractNum w:abstractNumId="23" w15:restartNumberingAfterBreak="0">
     <w:nsid w:val="5DAB3D8D"/>
     <w:multiLevelType w:val="hybridMultilevel"/>
     <w:tmpl w:val="3C0021F8"/>
@@ -12052,7 +12800,7 @@
       </w:rPr>
     </w:lvl>
   </w:abstractNum>
-  <w:abstractNum w:abstractNumId="22" w15:restartNumberingAfterBreak="0">
+  <w:abstractNum w:abstractNumId="24" w15:restartNumberingAfterBreak="0">
     <w:nsid w:val="617D4D34"/>
     <w:multiLevelType w:val="hybridMultilevel"/>
     <w:tmpl w:val="1C3EBD60"/>
@@ -12141,7 +12889,7 @@
       </w:pPr>
     </w:lvl>
   </w:abstractNum>
-  <w:abstractNum w:abstractNumId="23" w15:restartNumberingAfterBreak="0">
+  <w:abstractNum w:abstractNumId="25" w15:restartNumberingAfterBreak="0">
     <w:nsid w:val="649B4FFE"/>
     <w:multiLevelType w:val="hybridMultilevel"/>
     <w:tmpl w:val="FF40DB6E"/>
@@ -12254,7 +13002,7 @@
       </w:rPr>
     </w:lvl>
   </w:abstractNum>
-  <w:abstractNum w:abstractNumId="24" w15:restartNumberingAfterBreak="0">
+  <w:abstractNum w:abstractNumId="26" w15:restartNumberingAfterBreak="0">
     <w:nsid w:val="65CD2BCB"/>
     <w:multiLevelType w:val="hybridMultilevel"/>
     <w:tmpl w:val="10D62E36"/>
@@ -12366,7 +13114,7 @@
       </w:rPr>
     </w:lvl>
   </w:abstractNum>
-  <w:abstractNum w:abstractNumId="25" w15:restartNumberingAfterBreak="0">
+  <w:abstractNum w:abstractNumId="27" w15:restartNumberingAfterBreak="0">
     <w:nsid w:val="6B1A0CCE"/>
     <w:multiLevelType w:val="multilevel"/>
     <w:tmpl w:val="EE721194"/>
@@ -12479,7 +13227,7 @@
       </w:rPr>
     </w:lvl>
   </w:abstractNum>
-  <w:abstractNum w:abstractNumId="26" w15:restartNumberingAfterBreak="0">
+  <w:abstractNum w:abstractNumId="28" w15:restartNumberingAfterBreak="0">
     <w:nsid w:val="72671AA3"/>
     <w:multiLevelType w:val="hybridMultilevel"/>
     <w:tmpl w:val="44BC4EB4"/>
@@ -12619,7 +13367,120 @@
       </w:rPr>
     </w:lvl>
   </w:abstractNum>
-  <w:abstractNum w:abstractNumId="27" w15:restartNumberingAfterBreak="0">
+  <w:abstractNum w:abstractNumId="29" w15:restartNumberingAfterBreak="0">
+    <w:nsid w:val="72BF6921"/>
+    <w:multiLevelType w:val="hybridMultilevel"/>
+    <w:tmpl w:val="AF16824A"/>
+    <w:lvl w:ilvl="0" w:tplc="04070001">
+      <w:start w:val="1"/>
+      <w:numFmt w:val="bullet"/>
+      <w:lvlText w:val=""/>
+      <w:lvlJc w:val="left"/>
+      <w:pPr>
+        <w:ind w:left="720" w:hanging="360"/>
+      </w:pPr>
+      <w:rPr>
+        <w:rFonts w:ascii="Symbol" w:hAnsi="Symbol" w:hint="default"/>
+      </w:rPr>
+    </w:lvl>
+    <w:lvl w:ilvl="1" w:tplc="04070003" w:tentative="1">
+      <w:start w:val="1"/>
+      <w:numFmt w:val="bullet"/>
+      <w:lvlText w:val="o"/>
+      <w:lvlJc w:val="left"/>
+      <w:pPr>
+        <w:ind w:left="1440" w:hanging="360"/>
+      </w:pPr>
+      <w:rPr>
+        <w:rFonts w:ascii="Courier New" w:hAnsi="Courier New" w:cs="Courier New" w:hint="default"/>
+      </w:rPr>
+    </w:lvl>
+    <w:lvl w:ilvl="2" w:tplc="04070005" w:tentative="1">
+      <w:start w:val="1"/>
+      <w:numFmt w:val="bullet"/>
+      <w:lvlText w:val=""/>
+      <w:lvlJc w:val="left"/>
+      <w:pPr>
+        <w:ind w:left="2160" w:hanging="360"/>
+      </w:pPr>
+      <w:rPr>
+        <w:rFonts w:ascii="Wingdings" w:hAnsi="Wingdings" w:hint="default"/>
+      </w:rPr>
+    </w:lvl>
+    <w:lvl w:ilvl="3" w:tplc="04070001" w:tentative="1">
+      <w:start w:val="1"/>
+      <w:numFmt w:val="bullet"/>
+      <w:lvlText w:val=""/>
+      <w:lvlJc w:val="left"/>
+      <w:pPr>
+        <w:ind w:left="2880" w:hanging="360"/>
+      </w:pPr>
+      <w:rPr>
+        <w:rFonts w:ascii="Symbol" w:hAnsi="Symbol" w:hint="default"/>
+      </w:rPr>
+    </w:lvl>
+    <w:lvl w:ilvl="4" w:tplc="04070003" w:tentative="1">
+      <w:start w:val="1"/>
+      <w:numFmt w:val="bullet"/>
+      <w:lvlText w:val="o"/>
+      <w:lvlJc w:val="left"/>
+      <w:pPr>
+        <w:ind w:left="3600" w:hanging="360"/>
+      </w:pPr>
+      <w:rPr>
+        <w:rFonts w:ascii="Courier New" w:hAnsi="Courier New" w:cs="Courier New" w:hint="default"/>
+      </w:rPr>
+    </w:lvl>
+    <w:lvl w:ilvl="5" w:tplc="04070005" w:tentative="1">
+      <w:start w:val="1"/>
+      <w:numFmt w:val="bullet"/>
+      <w:lvlText w:val=""/>
+      <w:lvlJc w:val="left"/>
+      <w:pPr>
+        <w:ind w:left="4320" w:hanging="360"/>
+      </w:pPr>
+      <w:rPr>
+        <w:rFonts w:ascii="Wingdings" w:hAnsi="Wingdings" w:hint="default"/>
+      </w:rPr>
+    </w:lvl>
+    <w:lvl w:ilvl="6" w:tplc="04070001" w:tentative="1">
+      <w:start w:val="1"/>
+      <w:numFmt w:val="bullet"/>
+      <w:lvlText w:val=""/>
+      <w:lvlJc w:val="left"/>
+      <w:pPr>
+        <w:ind w:left="5040" w:hanging="360"/>
+      </w:pPr>
+      <w:rPr>
+        <w:rFonts w:ascii="Symbol" w:hAnsi="Symbol" w:hint="default"/>
+      </w:rPr>
+    </w:lvl>
+    <w:lvl w:ilvl="7" w:tplc="04070003" w:tentative="1">
+      <w:start w:val="1"/>
+      <w:numFmt w:val="bullet"/>
+      <w:lvlText w:val="o"/>
+      <w:lvlJc w:val="left"/>
+      <w:pPr>
+        <w:ind w:left="5760" w:hanging="360"/>
+      </w:pPr>
+      <w:rPr>
+        <w:rFonts w:ascii="Courier New" w:hAnsi="Courier New" w:cs="Courier New" w:hint="default"/>
+      </w:rPr>
+    </w:lvl>
+    <w:lvl w:ilvl="8" w:tplc="04070005" w:tentative="1">
+      <w:start w:val="1"/>
+      <w:numFmt w:val="bullet"/>
+      <w:lvlText w:val=""/>
+      <w:lvlJc w:val="left"/>
+      <w:pPr>
+        <w:ind w:left="6480" w:hanging="360"/>
+      </w:pPr>
+      <w:rPr>
+        <w:rFonts w:ascii="Wingdings" w:hAnsi="Wingdings" w:hint="default"/>
+      </w:rPr>
+    </w:lvl>
+  </w:abstractNum>
+  <w:abstractNum w:abstractNumId="30" w15:restartNumberingAfterBreak="0">
     <w:nsid w:val="73B07444"/>
     <w:multiLevelType w:val="hybridMultilevel"/>
     <w:tmpl w:val="2BAAA456"/>
@@ -12759,7 +13620,7 @@
       </w:rPr>
     </w:lvl>
   </w:abstractNum>
-  <w:abstractNum w:abstractNumId="28" w15:restartNumberingAfterBreak="0">
+  <w:abstractNum w:abstractNumId="31" w15:restartNumberingAfterBreak="0">
     <w:nsid w:val="74C57102"/>
     <w:multiLevelType w:val="hybridMultilevel"/>
     <w:tmpl w:val="6E9612BE"/>
@@ -12872,7 +13733,7 @@
       </w:rPr>
     </w:lvl>
   </w:abstractNum>
-  <w:abstractNum w:abstractNumId="29" w15:restartNumberingAfterBreak="0">
+  <w:abstractNum w:abstractNumId="32" w15:restartNumberingAfterBreak="0">
     <w:nsid w:val="7A5E37A6"/>
     <w:multiLevelType w:val="hybridMultilevel"/>
     <w:tmpl w:val="1714BE0E"/>
@@ -12985,7 +13846,7 @@
       </w:rPr>
     </w:lvl>
   </w:abstractNum>
-  <w:abstractNum w:abstractNumId="30" w15:restartNumberingAfterBreak="0">
+  <w:abstractNum w:abstractNumId="33" w15:restartNumberingAfterBreak="0">
     <w:nsid w:val="7ACB078A"/>
     <w:multiLevelType w:val="hybridMultilevel"/>
     <w:tmpl w:val="9D52F280"/>
@@ -13074,7 +13935,7 @@
       </w:pPr>
     </w:lvl>
   </w:abstractNum>
-  <w:abstractNum w:abstractNumId="31" w15:restartNumberingAfterBreak="0">
+  <w:abstractNum w:abstractNumId="34" w15:restartNumberingAfterBreak="0">
     <w:nsid w:val="7CC84D63"/>
     <w:multiLevelType w:val="hybridMultilevel"/>
     <w:tmpl w:val="2598A704"/>
@@ -13214,7 +14075,120 @@
       </w:rPr>
     </w:lvl>
   </w:abstractNum>
-  <w:abstractNum w:abstractNumId="32" w15:restartNumberingAfterBreak="0">
+  <w:abstractNum w:abstractNumId="35" w15:restartNumberingAfterBreak="0">
+    <w:nsid w:val="7ED627DC"/>
+    <w:multiLevelType w:val="hybridMultilevel"/>
+    <w:tmpl w:val="B89EF348"/>
+    <w:lvl w:ilvl="0" w:tplc="04070001">
+      <w:start w:val="1"/>
+      <w:numFmt w:val="bullet"/>
+      <w:lvlText w:val=""/>
+      <w:lvlJc w:val="left"/>
+      <w:pPr>
+        <w:ind w:left="720" w:hanging="360"/>
+      </w:pPr>
+      <w:rPr>
+        <w:rFonts w:ascii="Symbol" w:hAnsi="Symbol" w:hint="default"/>
+      </w:rPr>
+    </w:lvl>
+    <w:lvl w:ilvl="1" w:tplc="04070003" w:tentative="1">
+      <w:start w:val="1"/>
+      <w:numFmt w:val="bullet"/>
+      <w:lvlText w:val="o"/>
+      <w:lvlJc w:val="left"/>
+      <w:pPr>
+        <w:ind w:left="1440" w:hanging="360"/>
+      </w:pPr>
+      <w:rPr>
+        <w:rFonts w:ascii="Courier New" w:hAnsi="Courier New" w:cs="Courier New" w:hint="default"/>
+      </w:rPr>
+    </w:lvl>
+    <w:lvl w:ilvl="2" w:tplc="04070005" w:tentative="1">
+      <w:start w:val="1"/>
+      <w:numFmt w:val="bullet"/>
+      <w:lvlText w:val=""/>
+      <w:lvlJc w:val="left"/>
+      <w:pPr>
+        <w:ind w:left="2160" w:hanging="360"/>
+      </w:pPr>
+      <w:rPr>
+        <w:rFonts w:ascii="Wingdings" w:hAnsi="Wingdings" w:hint="default"/>
+      </w:rPr>
+    </w:lvl>
+    <w:lvl w:ilvl="3" w:tplc="04070001" w:tentative="1">
+      <w:start w:val="1"/>
+      <w:numFmt w:val="bullet"/>
+      <w:lvlText w:val=""/>
+      <w:lvlJc w:val="left"/>
+      <w:pPr>
+        <w:ind w:left="2880" w:hanging="360"/>
+      </w:pPr>
+      <w:rPr>
+        <w:rFonts w:ascii="Symbol" w:hAnsi="Symbol" w:hint="default"/>
+      </w:rPr>
+    </w:lvl>
+    <w:lvl w:ilvl="4" w:tplc="04070003" w:tentative="1">
+      <w:start w:val="1"/>
+      <w:numFmt w:val="bullet"/>
+      <w:lvlText w:val="o"/>
+      <w:lvlJc w:val="left"/>
+      <w:pPr>
+        <w:ind w:left="3600" w:hanging="360"/>
+      </w:pPr>
+      <w:rPr>
+        <w:rFonts w:ascii="Courier New" w:hAnsi="Courier New" w:cs="Courier New" w:hint="default"/>
+      </w:rPr>
+    </w:lvl>
+    <w:lvl w:ilvl="5" w:tplc="04070005" w:tentative="1">
+      <w:start w:val="1"/>
+      <w:numFmt w:val="bullet"/>
+      <w:lvlText w:val=""/>
+      <w:lvlJc w:val="left"/>
+      <w:pPr>
+        <w:ind w:left="4320" w:hanging="360"/>
+      </w:pPr>
+      <w:rPr>
+        <w:rFonts w:ascii="Wingdings" w:hAnsi="Wingdings" w:hint="default"/>
+      </w:rPr>
+    </w:lvl>
+    <w:lvl w:ilvl="6" w:tplc="04070001" w:tentative="1">
+      <w:start w:val="1"/>
+      <w:numFmt w:val="bullet"/>
+      <w:lvlText w:val=""/>
+      <w:lvlJc w:val="left"/>
+      <w:pPr>
+        <w:ind w:left="5040" w:hanging="360"/>
+      </w:pPr>
+      <w:rPr>
+        <w:rFonts w:ascii="Symbol" w:hAnsi="Symbol" w:hint="default"/>
+      </w:rPr>
+    </w:lvl>
+    <w:lvl w:ilvl="7" w:tplc="04070003" w:tentative="1">
+      <w:start w:val="1"/>
+      <w:numFmt w:val="bullet"/>
+      <w:lvlText w:val="o"/>
+      <w:lvlJc w:val="left"/>
+      <w:pPr>
+        <w:ind w:left="5760" w:hanging="360"/>
+      </w:pPr>
+      <w:rPr>
+        <w:rFonts w:ascii="Courier New" w:hAnsi="Courier New" w:cs="Courier New" w:hint="default"/>
+      </w:rPr>
+    </w:lvl>
+    <w:lvl w:ilvl="8" w:tplc="04070005" w:tentative="1">
+      <w:start w:val="1"/>
+      <w:numFmt w:val="bullet"/>
+      <w:lvlText w:val=""/>
+      <w:lvlJc w:val="left"/>
+      <w:pPr>
+        <w:ind w:left="6480" w:hanging="360"/>
+      </w:pPr>
+      <w:rPr>
+        <w:rFonts w:ascii="Wingdings" w:hAnsi="Wingdings" w:hint="default"/>
+      </w:rPr>
+    </w:lvl>
+  </w:abstractNum>
+  <w:abstractNum w:abstractNumId="36" w15:restartNumberingAfterBreak="0">
     <w:nsid w:val="7F860B04"/>
     <w:multiLevelType w:val="hybridMultilevel"/>
     <w:tmpl w:val="4812354E"/>
@@ -13328,55 +14302,55 @@
     </w:lvl>
   </w:abstractNum>
   <w:num w:numId="1">
-    <w:abstractNumId w:val="5"/>
+    <w:abstractNumId w:val="6"/>
   </w:num>
   <w:num w:numId="2">
-    <w:abstractNumId w:val="27"/>
+    <w:abstractNumId w:val="30"/>
   </w:num>
   <w:num w:numId="3">
+    <w:abstractNumId w:val="28"/>
+  </w:num>
+  <w:num w:numId="4">
+    <w:abstractNumId w:val="21"/>
+  </w:num>
+  <w:num w:numId="5">
+    <w:abstractNumId w:val="9"/>
+  </w:num>
+  <w:num w:numId="6">
     <w:abstractNumId w:val="26"/>
   </w:num>
-  <w:num w:numId="4">
-    <w:abstractNumId w:val="19"/>
-  </w:num>
-  <w:num w:numId="5">
-    <w:abstractNumId w:val="8"/>
-  </w:num>
-  <w:num w:numId="6">
-    <w:abstractNumId w:val="24"/>
-  </w:num>
   <w:num w:numId="7">
-    <w:abstractNumId w:val="10"/>
+    <w:abstractNumId w:val="11"/>
   </w:num>
   <w:num w:numId="8">
-    <w:abstractNumId w:val="2"/>
+    <w:abstractNumId w:val="3"/>
   </w:num>
   <w:num w:numId="9">
+    <w:abstractNumId w:val="34"/>
+  </w:num>
+  <w:num w:numId="10">
+    <w:abstractNumId w:val="18"/>
+  </w:num>
+  <w:num w:numId="11">
+    <w:abstractNumId w:val="14"/>
+  </w:num>
+  <w:num w:numId="12">
+    <w:abstractNumId w:val="32"/>
+  </w:num>
+  <w:num w:numId="13">
+    <w:abstractNumId w:val="25"/>
+  </w:num>
+  <w:num w:numId="14">
+    <w:abstractNumId w:val="23"/>
+  </w:num>
+  <w:num w:numId="15">
+    <w:abstractNumId w:val="22"/>
+  </w:num>
+  <w:num w:numId="16">
     <w:abstractNumId w:val="31"/>
   </w:num>
-  <w:num w:numId="10">
-    <w:abstractNumId w:val="17"/>
-  </w:num>
-  <w:num w:numId="11">
-    <w:abstractNumId w:val="13"/>
-  </w:num>
-  <w:num w:numId="12">
-    <w:abstractNumId w:val="29"/>
-  </w:num>
-  <w:num w:numId="13">
-    <w:abstractNumId w:val="23"/>
-  </w:num>
-  <w:num w:numId="14">
-    <w:abstractNumId w:val="21"/>
-  </w:num>
-  <w:num w:numId="15">
-    <w:abstractNumId w:val="20"/>
-  </w:num>
-  <w:num w:numId="16">
-    <w:abstractNumId w:val="28"/>
-  </w:num>
   <w:num w:numId="17">
-    <w:abstractNumId w:val="22"/>
+    <w:abstractNumId w:val="24"/>
   </w:num>
   <w:num w:numId="18">
     <w:abstractNumId w:val="1"/>
@@ -13385,46 +14359,58 @@
     <w:abstractNumId w:val="0"/>
   </w:num>
   <w:num w:numId="20">
+    <w:abstractNumId w:val="8"/>
+  </w:num>
+  <w:num w:numId="21">
+    <w:abstractNumId w:val="17"/>
+  </w:num>
+  <w:num w:numId="22">
+    <w:abstractNumId w:val="36"/>
+  </w:num>
+  <w:num w:numId="23">
+    <w:abstractNumId w:val="12"/>
+  </w:num>
+  <w:num w:numId="24">
+    <w:abstractNumId w:val="10"/>
+  </w:num>
+  <w:num w:numId="25">
+    <w:abstractNumId w:val="4"/>
+  </w:num>
+  <w:num w:numId="26">
+    <w:abstractNumId w:val="16"/>
+  </w:num>
+  <w:num w:numId="27">
+    <w:abstractNumId w:val="5"/>
+  </w:num>
+  <w:num w:numId="28">
+    <w:abstractNumId w:val="27"/>
+  </w:num>
+  <w:num w:numId="29">
+    <w:abstractNumId w:val="20"/>
+  </w:num>
+  <w:num w:numId="30">
+    <w:abstractNumId w:val="13"/>
+  </w:num>
+  <w:num w:numId="31">
+    <w:abstractNumId w:val="15"/>
+  </w:num>
+  <w:num w:numId="32">
     <w:abstractNumId w:val="7"/>
   </w:num>
-  <w:num w:numId="21">
-    <w:abstractNumId w:val="16"/>
+  <w:num w:numId="33">
+    <w:abstractNumId w:val="33"/>
   </w:num>
-  <w:num w:numId="22">
-    <w:abstractNumId w:val="32"/>
+  <w:num w:numId="34">
+    <w:abstractNumId w:val="29"/>
   </w:num>
-  <w:num w:numId="23">
-    <w:abstractNumId w:val="11"/>
+  <w:num w:numId="35">
+    <w:abstractNumId w:val="35"/>
   </w:num>
-  <w:num w:numId="24">
-    <w:abstractNumId w:val="9"/>
+  <w:num w:numId="36">
+    <w:abstractNumId w:val="19"/>
   </w:num>
-  <w:num w:numId="25">
-    <w:abstractNumId w:val="3"/>
-  </w:num>
-  <w:num w:numId="26">
-    <w:abstractNumId w:val="15"/>
-  </w:num>
-  <w:num w:numId="27">
-    <w:abstractNumId w:val="4"/>
-  </w:num>
-  <w:num w:numId="28">
-    <w:abstractNumId w:val="25"/>
-  </w:num>
-  <w:num w:numId="29">
-    <w:abstractNumId w:val="18"/>
-  </w:num>
-  <w:num w:numId="30">
-    <w:abstractNumId w:val="12"/>
-  </w:num>
-  <w:num w:numId="31">
-    <w:abstractNumId w:val="14"/>
-  </w:num>
-  <w:num w:numId="32">
-    <w:abstractNumId w:val="6"/>
-  </w:num>
-  <w:num w:numId="33">
-    <w:abstractNumId w:val="30"/>
+  <w:num w:numId="37">
+    <w:abstractNumId w:val="2"/>
   </w:num>
 </w:numbering>
 </file>
@@ -14435,7 +15421,7 @@
 </file>
 
 <file path=customXml/itemProps1.xml><?xml version="1.0" encoding="utf-8"?>
-<ds:datastoreItem xmlns:ds="http://schemas.openxmlformats.org/officeDocument/2006/customXml" ds:itemID="{2B235F45-6674-43F9-A71F-C600E8846990}">
+<ds:datastoreItem xmlns:ds="http://schemas.openxmlformats.org/officeDocument/2006/customXml" ds:itemID="{1E10EDF9-F900-4401-9252-BDC49E557F78}">
   <ds:schemaRefs>
     <ds:schemaRef ds:uri="http://schemas.openxmlformats.org/officeDocument/2006/bibliography"/>
   </ds:schemaRefs>

</xml_diff>